<commit_message>
update to Lab 3 Tutorial (button and switch added)
</commit_message>
<xml_diff>
--- a/Labs/Lab_3/DemoFilesAndDocumentation/Tutorial/Lab_3.docx
+++ b/Labs/Lab_3/DemoFilesAndDocumentation/Tutorial/Lab_3.docx
@@ -247,7 +247,7 @@
                         <w:sz w:val="24"/>
                         <w:szCs w:val="24"/>
                       </w:rPr>
-                      <w:t>0.2</w:t>
+                      <w:t>0.3</w:t>
                     </w:r>
                   </w:p>
                 </w:sdtContent>
@@ -260,7 +260,7 @@
                   <w:alias w:val="Date"/>
                   <w:id w:val="13406932"/>
                   <w:dataBinding w:prefixMappings="xmlns:ns0='http://schemas.microsoft.com/office/2006/coverPageProps'" w:xpath="/ns0:CoverPageProperties[1]/ns0:PublishDate[1]" w:storeItemID="{55AF091B-3C7A-41E3-B477-F2FDAA23CFDA}"/>
-                  <w:date w:fullDate="2013-01-11T00:00:00Z">
+                  <w:date w:fullDate="2013-05-14T00:00:00Z">
                     <w:dateFormat w:val="M/d/yyyy"/>
                     <w:lid w:val="en-US"/>
                     <w:storeMappedDataAs w:val="dateTime"/>
@@ -279,19 +279,7 @@
                       <w:rPr>
                         <w:color w:val="4F81BD" w:themeColor="accent1"/>
                       </w:rPr>
-                      <w:t>1/11</w:t>
-                    </w:r>
-                    <w:r>
-                      <w:rPr>
-                        <w:color w:val="4F81BD" w:themeColor="accent1"/>
-                      </w:rPr>
-                      <w:t>/201</w:t>
-                    </w:r>
-                    <w:r>
-                      <w:rPr>
-                        <w:color w:val="4F81BD" w:themeColor="accent1"/>
-                      </w:rPr>
-                      <w:t>3</w:t>
+                      <w:t>5/14/2013</w:t>
                     </w:r>
                   </w:p>
                 </w:sdtContent>
@@ -1647,7 +1635,7 @@
                 <w:noProof/>
                 <w:webHidden/>
               </w:rPr>
-              <w:t>19</w:t>
+              <w:t>20</w:t>
             </w:r>
             <w:r>
               <w:rPr>
@@ -1799,7 +1787,7 @@
                 <w:noProof/>
                 <w:webHidden/>
               </w:rPr>
-              <w:t>23</w:t>
+              <w:t>24</w:t>
             </w:r>
             <w:r>
               <w:rPr>
@@ -1879,7 +1867,7 @@
                 <w:noProof/>
                 <w:webHidden/>
               </w:rPr>
-              <w:t>23</w:t>
+              <w:t>24</w:t>
             </w:r>
             <w:r>
               <w:rPr>
@@ -1959,7 +1947,7 @@
                 <w:noProof/>
                 <w:webHidden/>
               </w:rPr>
-              <w:t>24</w:t>
+              <w:t>25</w:t>
             </w:r>
             <w:r>
               <w:rPr>
@@ -2039,7 +2027,7 @@
                 <w:noProof/>
                 <w:webHidden/>
               </w:rPr>
-              <w:t>25</w:t>
+              <w:t>26</w:t>
             </w:r>
             <w:r>
               <w:rPr>
@@ -2111,7 +2099,7 @@
                 <w:noProof/>
                 <w:webHidden/>
               </w:rPr>
-              <w:t>26</w:t>
+              <w:t>27</w:t>
             </w:r>
             <w:r>
               <w:rPr>
@@ -2191,7 +2179,7 @@
                 <w:noProof/>
                 <w:webHidden/>
               </w:rPr>
-              <w:t>26</w:t>
+              <w:t>27</w:t>
             </w:r>
             <w:r>
               <w:rPr>
@@ -2271,7 +2259,7 @@
                 <w:noProof/>
                 <w:webHidden/>
               </w:rPr>
-              <w:t>28</w:t>
+              <w:t>29</w:t>
             </w:r>
             <w:r>
               <w:rPr>
@@ -2355,7 +2343,7 @@
                 <w:noProof/>
                 <w:webHidden/>
               </w:rPr>
-              <w:t>30</w:t>
+              <w:t>31</w:t>
             </w:r>
             <w:r>
               <w:rPr>
@@ -2439,7 +2427,7 @@
                 <w:noProof/>
                 <w:webHidden/>
               </w:rPr>
-              <w:t>33</w:t>
+              <w:t>34</w:t>
             </w:r>
             <w:r>
               <w:rPr>
@@ -3472,7 +3460,7 @@
             <w10:borderbottom type="single" width="8"/>
             <w10:borderright type="single" width="8"/>
           </v:shape>
-          <o:OLEObject Type="Embed" ProgID="Word.OpenDocumentText.12" ShapeID="_x0000_i1025" DrawAspect="Content" ObjectID="_1419429196" r:id="rId10"/>
+          <o:OLEObject Type="Embed" ProgID="Word.OpenDocumentText.12" ShapeID="_x0000_i1025" DrawAspect="Content" ObjectID="_1430059159" r:id="rId10"/>
         </w:object>
       </w:r>
     </w:p>
@@ -4183,7 +4171,7 @@
             <w10:borderbottom type="single" width="8"/>
             <w10:borderright type="single" width="8"/>
           </v:shape>
-          <o:OLEObject Type="Embed" ProgID="Word.OpenDocumentText.12" ShapeID="_x0000_i1026" DrawAspect="Content" ObjectID="_1419429197" r:id="rId12"/>
+          <o:OLEObject Type="Embed" ProgID="Word.OpenDocumentText.12" ShapeID="_x0000_i1026" DrawAspect="Content" ObjectID="_1430059160" r:id="rId12"/>
         </w:object>
       </w:r>
     </w:p>
@@ -4261,7 +4249,7 @@
           <v:shape id="_x0000_i1027" type="#_x0000_t75" style="width:231pt;height:168.75pt" o:ole="">
             <v:imagedata r:id="rId13" o:title=""/>
           </v:shape>
-          <o:OLEObject Type="Embed" ProgID="PBrush" ShapeID="_x0000_i1027" DrawAspect="Content" ObjectID="_1419429198" r:id="rId14"/>
+          <o:OLEObject Type="Embed" ProgID="PBrush" ShapeID="_x0000_i1027" DrawAspect="Content" ObjectID="_1430059161" r:id="rId14"/>
         </w:object>
       </w:r>
     </w:p>
@@ -4320,10 +4308,10 @@
           <w:rFonts w:ascii="Cambria" w:hAnsi="Cambria" w:cs="Times New Roman"/>
         </w:rPr>
         <w:object w:dxaOrig="5356" w:dyaOrig="4949">
-          <v:shape id="_x0000_i1062" type="#_x0000_t75" style="width:267.75pt;height:247.5pt" o:ole="">
+          <v:shape id="_x0000_i1028" type="#_x0000_t75" style="width:267.75pt;height:247.5pt" o:ole="">
             <v:imagedata r:id="rId15" o:title=""/>
           </v:shape>
-          <o:OLEObject Type="Embed" ProgID="PBrush" ShapeID="_x0000_i1062" DrawAspect="Content" ObjectID="_1419429199" r:id="rId16"/>
+          <o:OLEObject Type="Embed" ProgID="PBrush" ShapeID="_x0000_i1028" DrawAspect="Content" ObjectID="_1430059162" r:id="rId16"/>
         </w:object>
       </w:r>
     </w:p>
@@ -4558,14 +4546,14 @@
           <w:rFonts w:ascii="Cambria" w:hAnsi="Cambria" w:cs="Times New Roman"/>
         </w:rPr>
         <w:object w:dxaOrig="9027" w:dyaOrig="3877">
-          <v:shape id="_x0000_i1028" type="#_x0000_t75" style="width:451.5pt;height:193.5pt" o:ole="" o:bordertopcolor="this" o:borderleftcolor="this" o:borderbottomcolor="this" o:borderrightcolor="this">
+          <v:shape id="_x0000_i1029" type="#_x0000_t75" style="width:451.5pt;height:193.5pt" o:ole="" o:bordertopcolor="this" o:borderleftcolor="this" o:borderbottomcolor="this" o:borderrightcolor="this">
             <v:imagedata r:id="rId17" o:title=""/>
             <w10:bordertop type="single" width="8"/>
             <w10:borderleft type="single" width="8"/>
             <w10:borderbottom type="single" width="8"/>
             <w10:borderright type="single" width="8"/>
           </v:shape>
-          <o:OLEObject Type="Embed" ProgID="Word.OpenDocumentText.12" ShapeID="_x0000_i1028" DrawAspect="Content" ObjectID="_1419429200" r:id="rId18"/>
+          <o:OLEObject Type="Embed" ProgID="Word.OpenDocumentText.12" ShapeID="_x0000_i1029" DrawAspect="Content" ObjectID="_1430059163" r:id="rId18"/>
         </w:object>
       </w:r>
     </w:p>
@@ -4598,14 +4586,14 @@
       </w:pPr>
       <w:r>
         <w:object w:dxaOrig="9360" w:dyaOrig="3263">
-          <v:shape id="_x0000_i1029" type="#_x0000_t75" style="width:468pt;height:163.5pt" o:ole="" o:bordertopcolor="this" o:borderleftcolor="this" o:borderbottomcolor="this" o:borderrightcolor="this">
+          <v:shape id="_x0000_i1030" type="#_x0000_t75" style="width:468pt;height:163.5pt" o:ole="" o:bordertopcolor="this" o:borderleftcolor="this" o:borderbottomcolor="this" o:borderrightcolor="this">
             <v:imagedata r:id="rId19" o:title=""/>
             <w10:bordertop type="single" width="8"/>
             <w10:borderleft type="single" width="8"/>
             <w10:borderbottom type="single" width="8"/>
             <w10:borderright type="single" width="8"/>
           </v:shape>
-          <o:OLEObject Type="Embed" ProgID="Word.OpenDocumentText.12" ShapeID="_x0000_i1029" DrawAspect="Content" ObjectID="_1419429201" r:id="rId20"/>
+          <o:OLEObject Type="Embed" ProgID="Word.OpenDocumentText.12" ShapeID="_x0000_i1030" DrawAspect="Content" ObjectID="_1430059164" r:id="rId20"/>
         </w:object>
       </w:r>
     </w:p>
@@ -4833,14 +4821,14 @@
           <w:rFonts w:ascii="Cambria" w:hAnsi="Cambria" w:cs="Times New Roman"/>
         </w:rPr>
         <w:object w:dxaOrig="8641" w:dyaOrig="5521">
-          <v:shape id="_x0000_i1030" type="#_x0000_t75" style="width:6in;height:276pt" o:ole="" o:bordertopcolor="this" o:borderleftcolor="this" o:borderbottomcolor="this" o:borderrightcolor="this">
+          <v:shape id="_x0000_i1031" type="#_x0000_t75" style="width:6in;height:276pt" o:ole="" o:bordertopcolor="this" o:borderleftcolor="this" o:borderbottomcolor="this" o:borderrightcolor="this">
             <v:imagedata r:id="rId21" o:title=""/>
             <w10:bordertop type="single" width="8"/>
             <w10:borderleft type="single" width="8"/>
             <w10:borderbottom type="single" width="8"/>
             <w10:borderright type="single" width="8"/>
           </v:shape>
-          <o:OLEObject Type="Embed" ProgID="Word.OpenDocumentText.12" ShapeID="_x0000_i1030" DrawAspect="Content" ObjectID="_1419429202" r:id="rId22"/>
+          <o:OLEObject Type="Embed" ProgID="Word.OpenDocumentText.12" ShapeID="_x0000_i1031" DrawAspect="Content" ObjectID="_1430059165" r:id="rId22"/>
         </w:object>
       </w:r>
     </w:p>
@@ -5150,14 +5138,14 @@
           <w:rFonts w:ascii="Cambria" w:hAnsi="Cambria" w:cs="Times New Roman"/>
         </w:rPr>
         <w:object w:dxaOrig="9360" w:dyaOrig="5347">
-          <v:shape id="_x0000_i1031" type="#_x0000_t75" style="width:468pt;height:267pt" o:ole="" o:bordertopcolor="this" o:borderleftcolor="this" o:borderbottomcolor="this" o:borderrightcolor="this">
+          <v:shape id="_x0000_i1032" type="#_x0000_t75" style="width:468pt;height:267pt" o:ole="" o:bordertopcolor="this" o:borderleftcolor="this" o:borderbottomcolor="this" o:borderrightcolor="this">
             <v:imagedata r:id="rId23" o:title=""/>
             <w10:bordertop type="single" width="8"/>
             <w10:borderleft type="single" width="8"/>
             <w10:borderbottom type="single" width="8"/>
             <w10:borderright type="single" width="8"/>
           </v:shape>
-          <o:OLEObject Type="Embed" ProgID="Word.OpenDocumentText.12" ShapeID="_x0000_i1031" DrawAspect="Content" ObjectID="_1419429203" r:id="rId24"/>
+          <o:OLEObject Type="Embed" ProgID="Word.OpenDocumentText.12" ShapeID="_x0000_i1032" DrawAspect="Content" ObjectID="_1430059166" r:id="rId24"/>
         </w:object>
       </w:r>
     </w:p>
@@ -5511,7 +5499,7 @@
       </w:r>
       <w:r>
         <w:pict>
-          <v:rect id="_x0000_i1032" style="width:468pt;height:1pt" o:hralign="center" o:hrstd="t" o:hrnoshade="t" o:hr="t" fillcolor="black [3213]" stroked="f"/>
+          <v:rect id="_x0000_i1033" style="width:468pt;height:1pt" o:hralign="center" o:hrstd="t" o:hrnoshade="t" o:hr="t" fillcolor="black [3213]" stroked="f"/>
         </w:pict>
       </w:r>
     </w:p>
@@ -5606,7 +5594,7 @@
     <w:p>
       <w:r>
         <w:pict>
-          <v:rect id="_x0000_i1033" style="width:468pt;height:1pt" o:hralign="center" o:hrstd="t" o:hrnoshade="t" o:hr="t" fillcolor="black [3213]" stroked="f"/>
+          <v:rect id="_x0000_i1034" style="width:468pt;height:1pt" o:hralign="center" o:hrstd="t" o:hrnoshade="t" o:hr="t" fillcolor="black [3213]" stroked="f"/>
         </w:pict>
       </w:r>
     </w:p>
@@ -5711,7 +5699,7 @@
       </w:r>
       <w:r>
         <w:pict>
-          <v:rect id="_x0000_i1065" style="width:468pt;height:1pt" o:hralign="center" o:hrstd="t" o:hrnoshade="t" o:hr="t" fillcolor="black [3213]" stroked="f"/>
+          <v:rect id="_x0000_i1035" style="width:468pt;height:1pt" o:hralign="center" o:hrstd="t" o:hrnoshade="t" o:hr="t" fillcolor="black [3213]" stroked="f"/>
         </w:pict>
       </w:r>
     </w:p>
@@ -5742,7 +5730,7 @@
           <w:rFonts w:ascii="Cambria" w:hAnsi="Cambria" w:cs="Times New Roman"/>
         </w:rPr>
         <w:pict>
-          <v:rect id="_x0000_i1066" style="width:468pt;height:1pt" o:hralign="center" o:hrstd="t" o:hrnoshade="t" o:hr="t" fillcolor="black [3213]" stroked="f"/>
+          <v:rect id="_x0000_i1036" style="width:468pt;height:1pt" o:hralign="center" o:hrstd="t" o:hrnoshade="t" o:hr="t" fillcolor="black [3213]" stroked="f"/>
         </w:pict>
       </w:r>
     </w:p>
@@ -5763,14 +5751,14 @@
       </w:pPr>
       <w:r>
         <w:object w:dxaOrig="6674" w:dyaOrig="3946">
-          <v:shape id="_x0000_i1067" type="#_x0000_t75" style="width:333.75pt;height:197.25pt" o:ole="" o:bordertopcolor="this" o:borderleftcolor="this" o:borderbottomcolor="this" o:borderrightcolor="this">
+          <v:shape id="_x0000_i1037" type="#_x0000_t75" style="width:333.75pt;height:197.25pt" o:ole="" o:bordertopcolor="this" o:borderleftcolor="this" o:borderbottomcolor="this" o:borderrightcolor="this">
             <v:imagedata r:id="rId26" o:title=""/>
             <w10:bordertop type="single" width="8"/>
             <w10:borderleft type="single" width="8"/>
             <w10:borderbottom type="single" width="8"/>
             <w10:borderright type="single" width="8"/>
           </v:shape>
-          <o:OLEObject Type="Embed" ProgID="PBrush" ShapeID="_x0000_i1067" DrawAspect="Content" ObjectID="_1419429204" r:id="rId27"/>
+          <o:OLEObject Type="Embed" ProgID="PBrush" ShapeID="_x0000_i1037" DrawAspect="Content" ObjectID="_1430059167" r:id="rId27"/>
         </w:object>
       </w:r>
     </w:p>
@@ -5863,7 +5851,7 @@
       </w:r>
       <w:r>
         <w:pict>
-          <v:rect id="_x0000_i1069" style="width:468pt;height:1pt" o:hralign="center" o:hrstd="t" o:hrnoshade="t" o:hr="t" fillcolor="black [3213]" stroked="f"/>
+          <v:rect id="_x0000_i1038" style="width:468pt;height:1pt" o:hralign="center" o:hrstd="t" o:hrnoshade="t" o:hr="t" fillcolor="black [3213]" stroked="f"/>
         </w:pict>
       </w:r>
     </w:p>
@@ -5968,7 +5956,7 @@
           <w:rFonts w:ascii="Cambria" w:hAnsi="Cambria" w:cs="Times New Roman"/>
         </w:rPr>
         <w:pict>
-          <v:rect id="_x0000_i1068" style="width:468pt;height:1pt" o:hralign="center" o:hrstd="t" o:hrnoshade="t" o:hr="t" fillcolor="black [3213]" stroked="f"/>
+          <v:rect id="_x0000_i1039" style="width:468pt;height:1pt" o:hralign="center" o:hrstd="t" o:hrnoshade="t" o:hr="t" fillcolor="black [3213]" stroked="f"/>
         </w:pict>
       </w:r>
     </w:p>
@@ -6214,7 +6202,7 @@
       </w:r>
       <w:r>
         <w:pict>
-          <v:rect id="_x0000_i1071" style="width:468pt;height:1pt" o:hralign="center" o:hrstd="t" o:hrnoshade="t" o:hr="t" fillcolor="black [3213]" stroked="f"/>
+          <v:rect id="_x0000_i1040" style="width:468pt;height:1pt" o:hralign="center" o:hrstd="t" o:hrnoshade="t" o:hr="t" fillcolor="black [3213]" stroked="f"/>
         </w:pict>
       </w:r>
     </w:p>
@@ -6294,7 +6282,7 @@
           <w:rFonts w:ascii="Cambria" w:hAnsi="Cambria" w:cs="Times New Roman"/>
         </w:rPr>
         <w:pict>
-          <v:rect id="_x0000_i1072" style="width:468pt;height:1pt" o:hralign="center" o:hrstd="t" o:hrnoshade="t" o:hr="t" fillcolor="black [3213]" stroked="f"/>
+          <v:rect id="_x0000_i1041" style="width:468pt;height:1pt" o:hralign="center" o:hrstd="t" o:hrnoshade="t" o:hr="t" fillcolor="black [3213]" stroked="f"/>
         </w:pict>
       </w:r>
     </w:p>
@@ -6469,14 +6457,14 @@
           <w:rFonts w:ascii="Cambria" w:hAnsi="Cambria" w:cs="Times New Roman"/>
         </w:rPr>
         <w:object w:dxaOrig="8969" w:dyaOrig="6541">
-          <v:shape id="_x0000_i1070" type="#_x0000_t75" style="width:448.5pt;height:327pt" o:ole="" o:bordertopcolor="this" o:borderleftcolor="this" o:borderbottomcolor="this" o:borderrightcolor="this">
+          <v:shape id="_x0000_i1042" type="#_x0000_t75" style="width:448.5pt;height:327pt" o:ole="" o:bordertopcolor="this" o:borderleftcolor="this" o:borderbottomcolor="this" o:borderrightcolor="this">
             <v:imagedata r:id="rId28" o:title=""/>
             <w10:bordertop type="single" width="8"/>
             <w10:borderleft type="single" width="8"/>
             <w10:borderbottom type="single" width="8"/>
             <w10:borderright type="single" width="8"/>
           </v:shape>
-          <o:OLEObject Type="Embed" ProgID="PBrush" ShapeID="_x0000_i1070" DrawAspect="Content" ObjectID="_1419429205" r:id="rId29"/>
+          <o:OLEObject Type="Embed" ProgID="PBrush" ShapeID="_x0000_i1042" DrawAspect="Content" ObjectID="_1430059168" r:id="rId29"/>
         </w:object>
       </w:r>
     </w:p>
@@ -6526,10 +6514,10 @@
           <w:rFonts w:ascii="Cambria" w:hAnsi="Cambria" w:cs="Times New Roman"/>
         </w:rPr>
         <w:object w:dxaOrig="8744" w:dyaOrig="7651">
-          <v:shape id="_x0000_i1034" type="#_x0000_t75" style="width:437.25pt;height:382.5pt" o:ole="">
+          <v:shape id="_x0000_i1043" type="#_x0000_t75" style="width:437.25pt;height:382.5pt" o:ole="">
             <v:imagedata r:id="rId30" o:title=""/>
           </v:shape>
-          <o:OLEObject Type="Embed" ProgID="PBrush" ShapeID="_x0000_i1034" DrawAspect="Content" ObjectID="_1419429206" r:id="rId31"/>
+          <o:OLEObject Type="Embed" ProgID="PBrush" ShapeID="_x0000_i1043" DrawAspect="Content" ObjectID="_1430059169" r:id="rId31"/>
         </w:object>
       </w:r>
     </w:p>
@@ -7682,10 +7670,10 @@
           <w:rFonts w:ascii="Cambria" w:hAnsi="Cambria" w:cs="Times New Roman"/>
         </w:rPr>
         <w:object w:dxaOrig="8804" w:dyaOrig="10621">
-          <v:shape id="_x0000_i1035" type="#_x0000_t75" style="width:440.25pt;height:531pt" o:ole="">
+          <v:shape id="_x0000_i1044" type="#_x0000_t75" style="width:440.25pt;height:531pt" o:ole="">
             <v:imagedata r:id="rId32" o:title=""/>
           </v:shape>
-          <o:OLEObject Type="Embed" ProgID="PBrush" ShapeID="_x0000_i1035" DrawAspect="Content" ObjectID="_1419429207" r:id="rId33"/>
+          <o:OLEObject Type="Embed" ProgID="PBrush" ShapeID="_x0000_i1044" DrawAspect="Content" ObjectID="_1430059170" r:id="rId33"/>
         </w:object>
       </w:r>
     </w:p>
@@ -7826,7 +7814,7 @@
       </w:r>
       <w:r>
         <w:pict>
-          <v:rect id="_x0000_i1036" style="width:468pt;height:1pt" o:hralign="center" o:hrstd="t" o:hrnoshade="t" o:hr="t" fillcolor="black [3213]" stroked="f"/>
+          <v:rect id="_x0000_i1045" style="width:468pt;height:1pt" o:hralign="center" o:hrstd="t" o:hrnoshade="t" o:hr="t" fillcolor="black [3213]" stroked="f"/>
         </w:pict>
       </w:r>
     </w:p>
@@ -7893,7 +7881,7 @@
     <w:p>
       <w:r>
         <w:pict>
-          <v:rect id="_x0000_i1037" style="width:468pt;height:1pt" o:hralign="center" o:hrstd="t" o:hrnoshade="t" o:hr="t" fillcolor="black [3213]" stroked="f"/>
+          <v:rect id="_x0000_i1046" style="width:468pt;height:1pt" o:hralign="center" o:hrstd="t" o:hrnoshade="t" o:hr="t" fillcolor="black [3213]" stroked="f"/>
         </w:pict>
       </w:r>
     </w:p>
@@ -8128,10 +8116,10 @@
           <w:rFonts w:ascii="Cambria" w:hAnsi="Cambria" w:cs="Times New Roman"/>
         </w:rPr>
         <w:object w:dxaOrig="7589" w:dyaOrig="8731">
-          <v:shape id="_x0000_i1038" type="#_x0000_t75" style="width:351.75pt;height:405pt" o:ole="">
+          <v:shape id="_x0000_i1047" type="#_x0000_t75" style="width:351.75pt;height:405pt" o:ole="">
             <v:imagedata r:id="rId35" o:title=""/>
           </v:shape>
-          <o:OLEObject Type="Embed" ProgID="PBrush" ShapeID="_x0000_i1038" DrawAspect="Content" ObjectID="_1419429208" r:id="rId36"/>
+          <o:OLEObject Type="Embed" ProgID="PBrush" ShapeID="_x0000_i1047" DrawAspect="Content" ObjectID="_1430059171" r:id="rId36"/>
         </w:object>
       </w:r>
     </w:p>
@@ -8330,35 +8318,7 @@
             <w:rStyle w:val="Hyperlink"/>
             <w:rFonts w:ascii="Cambria" w:hAnsi="Cambria" w:cs="Times New Roman"/>
           </w:rPr>
-          <w:t>Simulin</w:t>
-        </w:r>
-        <w:r>
-          <w:rPr>
-            <w:rStyle w:val="Hyperlink"/>
-            <w:rFonts w:ascii="Cambria" w:hAnsi="Cambria" w:cs="Times New Roman"/>
-          </w:rPr>
-          <w:t>k</w:t>
-        </w:r>
-        <w:r>
-          <w:rPr>
-            <w:rStyle w:val="Hyperlink"/>
-            <w:rFonts w:ascii="Cambria" w:hAnsi="Cambria" w:cs="Times New Roman"/>
-          </w:rPr>
-          <w:t xml:space="preserve"> </w:t>
-        </w:r>
-        <w:r>
-          <w:rPr>
-            <w:rStyle w:val="Hyperlink"/>
-            <w:rFonts w:ascii="Cambria" w:hAnsi="Cambria" w:cs="Times New Roman"/>
-          </w:rPr>
-          <w:t>m</w:t>
-        </w:r>
-        <w:r>
-          <w:rPr>
-            <w:rStyle w:val="Hyperlink"/>
-            <w:rFonts w:ascii="Cambria" w:hAnsi="Cambria" w:cs="Times New Roman"/>
-          </w:rPr>
-          <w:t>odel</w:t>
+          <w:t>Simulink model</w:t>
         </w:r>
       </w:hyperlink>
       <w:r>
@@ -8440,10 +8400,10 @@
           <w:rFonts w:ascii="Cambria" w:hAnsi="Cambria" w:cs="Times New Roman"/>
         </w:rPr>
         <w:object w:dxaOrig="8879" w:dyaOrig="7754">
-          <v:shape id="_x0000_i1039" type="#_x0000_t75" style="width:444pt;height:387.75pt" o:ole="">
+          <v:shape id="_x0000_i1048" type="#_x0000_t75" style="width:444pt;height:387.75pt" o:ole="">
             <v:imagedata r:id="rId38" o:title=""/>
           </v:shape>
-          <o:OLEObject Type="Embed" ProgID="PBrush" ShapeID="_x0000_i1039" DrawAspect="Content" ObjectID="_1419429209" r:id="rId39"/>
+          <o:OLEObject Type="Embed" ProgID="PBrush" ShapeID="_x0000_i1048" DrawAspect="Content" ObjectID="_1430059172" r:id="rId39"/>
         </w:object>
       </w:r>
     </w:p>
@@ -8484,7 +8444,13 @@
         <w:rPr>
           <w:rFonts w:ascii="Cambria" w:hAnsi="Cambria" w:cs="Times New Roman"/>
         </w:rPr>
-        <w:t>odel for ADC</w:t>
+        <w:t>odel for DA</w:t>
+      </w:r>
+      <w:r>
+        <w:rPr>
+          <w:rFonts w:ascii="Cambria" w:hAnsi="Cambria" w:cs="Times New Roman"/>
+        </w:rPr>
+        <w:t>C</w:t>
       </w:r>
       <w:r>
         <w:rPr>
@@ -9073,7 +9039,21 @@
         <w:rPr>
           <w:rFonts w:ascii="Cambria" w:hAnsi="Cambria" w:cs="Times New Roman"/>
         </w:rPr>
-        <w:t>Processing System IP Core</w:t>
+        <w:t>AXI_UART (</w:t>
+      </w:r>
+      <w:proofErr w:type="spellStart"/>
+      <w:r>
+        <w:rPr>
+          <w:rFonts w:ascii="Cambria" w:hAnsi="Cambria" w:cs="Times New Roman"/>
+        </w:rPr>
+        <w:t>Lite</w:t>
+      </w:r>
+      <w:proofErr w:type="spellEnd"/>
+      <w:r>
+        <w:rPr>
+          <w:rFonts w:ascii="Cambria" w:hAnsi="Cambria" w:cs="Times New Roman"/>
+        </w:rPr>
+        <w:t>) Core</w:t>
       </w:r>
     </w:p>
     <w:p>
@@ -9091,6 +9071,42 @@
         <w:rPr>
           <w:rFonts w:ascii="Cambria" w:hAnsi="Cambria" w:cs="Times New Roman"/>
         </w:rPr>
+        <w:t>GPIO Cores for LEDs, Switches and Buttons</w:t>
+      </w:r>
+    </w:p>
+    <w:p>
+      <w:pPr>
+        <w:pStyle w:val="ListParagraph"/>
+        <w:numPr>
+          <w:ilvl w:val="0"/>
+          <w:numId w:val="4"/>
+        </w:numPr>
+        <w:rPr>
+          <w:rFonts w:ascii="Cambria" w:hAnsi="Cambria" w:cs="Times New Roman"/>
+        </w:rPr>
+      </w:pPr>
+      <w:r>
+        <w:rPr>
+          <w:rFonts w:ascii="Cambria" w:hAnsi="Cambria" w:cs="Times New Roman"/>
+        </w:rPr>
+        <w:t>Processing System IP Core</w:t>
+      </w:r>
+    </w:p>
+    <w:p>
+      <w:pPr>
+        <w:pStyle w:val="ListParagraph"/>
+        <w:numPr>
+          <w:ilvl w:val="0"/>
+          <w:numId w:val="4"/>
+        </w:numPr>
+        <w:rPr>
+          <w:rFonts w:ascii="Cambria" w:hAnsi="Cambria" w:cs="Times New Roman"/>
+        </w:rPr>
+      </w:pPr>
+      <w:r>
+        <w:rPr>
+          <w:rFonts w:ascii="Cambria" w:hAnsi="Cambria" w:cs="Times New Roman"/>
+        </w:rPr>
         <w:t>AXI Interconnect IP Core</w:t>
       </w:r>
     </w:p>
@@ -9145,15 +9161,15 @@
         <w:rPr>
           <w:rFonts w:ascii="Cambria" w:hAnsi="Cambria" w:cs="Times New Roman"/>
         </w:rPr>
-        <w:object w:dxaOrig="7816" w:dyaOrig="3195">
-          <v:shape id="_x0000_i1040" type="#_x0000_t75" style="width:319.5pt;height:131.25pt" o:ole="" o:bordertopcolor="this" o:borderleftcolor="this" o:borderbottomcolor="this" o:borderrightcolor="this">
+        <w:object w:dxaOrig="7186" w:dyaOrig="3420">
+          <v:shape id="_x0000_i1049" type="#_x0000_t75" style="width:294pt;height:140.25pt" o:ole="" o:bordertopcolor="this" o:borderleftcolor="this" o:borderbottomcolor="this" o:borderrightcolor="this">
             <v:imagedata r:id="rId40" o:title=""/>
             <w10:bordertop type="single" width="4"/>
             <w10:borderleft type="single" width="4"/>
             <w10:borderbottom type="single" width="4"/>
             <w10:borderright type="single" width="4"/>
           </v:shape>
-          <o:OLEObject Type="Embed" ProgID="PBrush" ShapeID="_x0000_i1040" DrawAspect="Content" ObjectID="_1419429210" r:id="rId41"/>
+          <o:OLEObject Type="Embed" ProgID="PBrush" ShapeID="_x0000_i1049" DrawAspect="Content" ObjectID="_1430059173" r:id="rId41"/>
         </w:object>
       </w:r>
     </w:p>
@@ -9206,14 +9222,13 @@
       <w:bookmarkStart w:id="99" w:name="_Toc339888920"/>
       <w:bookmarkStart w:id="100" w:name="_Toc339889165"/>
       <w:bookmarkStart w:id="101" w:name="_Toc339889190"/>
-      <w:bookmarkStart w:id="102" w:name="_Toc343252538"/>
-      <w:bookmarkStart w:id="103" w:name="_Toc345686922"/>
+      <w:bookmarkStart w:id="102" w:name="_Toc345686922"/>
+      <w:bookmarkStart w:id="103" w:name="_Toc343252538"/>
       <w:bookmarkEnd w:id="98"/>
       <w:bookmarkEnd w:id="99"/>
       <w:bookmarkEnd w:id="100"/>
       <w:bookmarkEnd w:id="101"/>
       <w:r>
-        <w:lastRenderedPageBreak/>
         <w:t xml:space="preserve">3.2 </w:t>
       </w:r>
       <w:r>
@@ -9228,7 +9243,7 @@
       <w:r>
         <w:t xml:space="preserve"> Port</w:t>
       </w:r>
-      <w:bookmarkEnd w:id="103"/>
+      <w:bookmarkEnd w:id="102"/>
     </w:p>
     <w:p>
       <w:pPr>
@@ -9310,7 +9325,7 @@
       <w:r>
         <w:t>Configuring the DAC Driver Port</w:t>
       </w:r>
-      <w:bookmarkEnd w:id="102"/>
+      <w:bookmarkEnd w:id="103"/>
       <w:bookmarkEnd w:id="104"/>
     </w:p>
     <w:p>
@@ -9368,7 +9383,6 @@
       <w:pPr>
         <w:rPr>
           <w:rFonts w:ascii="Cambria" w:hAnsi="Cambria" w:cs="Times New Roman"/>
-          <w:color w:val="FF0000"/>
         </w:rPr>
       </w:pPr>
     </w:p>
@@ -9376,20 +9390,694 @@
       <w:pPr>
         <w:pStyle w:val="Heading2"/>
       </w:pPr>
-      <w:bookmarkStart w:id="106" w:name="_Toc345686925"/>
+      <w:bookmarkStart w:id="106" w:name="_Toc355883252"/>
       <w:r>
         <w:t>3.5</w:t>
       </w:r>
       <w:r>
+        <w:tab/>
+      </w:r>
+      <w:r>
+        <w:t xml:space="preserve">Configuring the </w:t>
+      </w:r>
+      <w:r>
+        <w:t>LEDs GPIO</w:t>
+      </w:r>
+      <w:r>
+        <w:t xml:space="preserve"> Port</w:t>
+      </w:r>
+      <w:bookmarkEnd w:id="106"/>
+    </w:p>
+    <w:p>
+      <w:pPr>
+        <w:rPr>
+          <w:rFonts w:asciiTheme="majorHAnsi" w:hAnsiTheme="majorHAnsi"/>
+        </w:rPr>
+      </w:pPr>
+      <w:r>
+        <w:rPr>
+          <w:rFonts w:asciiTheme="majorHAnsi" w:hAnsiTheme="majorHAnsi"/>
+        </w:rPr>
+        <w:t xml:space="preserve">This port will be used later in SDK to verify the functionality of the </w:t>
+      </w:r>
+      <w:r>
+        <w:rPr>
+          <w:rFonts w:asciiTheme="majorHAnsi" w:hAnsiTheme="majorHAnsi"/>
+        </w:rPr>
+        <w:t>transmitter</w:t>
+      </w:r>
+      <w:r>
+        <w:rPr>
+          <w:rFonts w:asciiTheme="majorHAnsi" w:hAnsiTheme="majorHAnsi"/>
+        </w:rPr>
+        <w:t>.</w:t>
+      </w:r>
+    </w:p>
+    <w:p>
+      <w:pPr>
+        <w:pStyle w:val="ListParagraph"/>
+        <w:numPr>
+          <w:ilvl w:val="0"/>
+          <w:numId w:val="40"/>
+        </w:numPr>
+        <w:rPr>
+          <w:rFonts w:ascii="Cambria" w:hAnsi="Cambria" w:cs="Times New Roman"/>
+        </w:rPr>
+      </w:pPr>
+      <w:r>
+        <w:rPr>
+          <w:rFonts w:ascii="Cambria" w:hAnsi="Cambria" w:cs="Times New Roman"/>
+        </w:rPr>
+        <w:t xml:space="preserve">Add an AXI General Purpose IO to the design. </w:t>
+      </w:r>
+      <w:r>
+        <w:rPr>
+          <w:rFonts w:ascii="Cambria" w:hAnsi="Cambria" w:cs="Times New Roman"/>
+        </w:rPr>
+        <w:t xml:space="preserve">Check the box to Enable Channel 2 and give each channel a width of 1 bit. Name the port </w:t>
+      </w:r>
+      <w:proofErr w:type="spellStart"/>
+      <w:r>
+        <w:rPr>
+          <w:rFonts w:ascii="Courier New" w:hAnsi="Courier New" w:cs="Courier New"/>
+          <w:sz w:val="20"/>
+        </w:rPr>
+        <w:t>axi_gpio_led</w:t>
+      </w:r>
+      <w:proofErr w:type="spellEnd"/>
+      <w:r>
+        <w:rPr>
+          <w:rFonts w:ascii="Cambria" w:hAnsi="Cambria" w:cs="Times New Roman"/>
+          <w:sz w:val="20"/>
+        </w:rPr>
         <w:t xml:space="preserve"> </w:t>
       </w:r>
       <w:r>
+        <w:rPr>
+          <w:rFonts w:ascii="Cambria" w:hAnsi="Cambria" w:cs="Times New Roman"/>
+        </w:rPr>
+        <w:t>or something similar.</w:t>
+      </w:r>
+    </w:p>
+    <w:p>
+      <w:pPr>
+        <w:pStyle w:val="ListParagraph"/>
+        <w:numPr>
+          <w:ilvl w:val="0"/>
+          <w:numId w:val="40"/>
+        </w:numPr>
+        <w:rPr>
+          <w:rFonts w:ascii="Cambria" w:hAnsi="Cambria" w:cs="Times New Roman"/>
+        </w:rPr>
+      </w:pPr>
+      <w:r>
+        <w:rPr>
+          <w:rFonts w:ascii="Cambria" w:hAnsi="Cambria" w:cs="Times New Roman"/>
+        </w:rPr>
+        <w:t>Expa</w:t>
+      </w:r>
+      <w:r>
+        <w:rPr>
+          <w:rFonts w:ascii="Cambria" w:hAnsi="Cambria" w:cs="Times New Roman"/>
+        </w:rPr>
+        <w:t xml:space="preserve">nd the </w:t>
+      </w:r>
+      <w:r>
+        <w:rPr>
+          <w:rFonts w:ascii="Courier New" w:hAnsi="Courier New" w:cs="Courier New"/>
+          <w:sz w:val="20"/>
+        </w:rPr>
+        <w:t>IO_IF</w:t>
+      </w:r>
+      <w:r>
+        <w:rPr>
+          <w:rFonts w:ascii="Cambria" w:hAnsi="Cambria" w:cs="Times New Roman"/>
+          <w:sz w:val="20"/>
+        </w:rPr>
+        <w:t xml:space="preserve"> </w:t>
+      </w:r>
+      <w:r>
+        <w:rPr>
+          <w:rFonts w:ascii="Cambria" w:hAnsi="Cambria" w:cs="Times New Roman"/>
+        </w:rPr>
+        <w:t>section of the GPIO</w:t>
+      </w:r>
+      <w:r>
+        <w:rPr>
+          <w:rFonts w:ascii="Cambria" w:hAnsi="Cambria" w:cs="Times New Roman"/>
+        </w:rPr>
+        <w:t xml:space="preserve">, and assign </w:t>
+      </w:r>
+      <w:r>
+        <w:rPr>
+          <w:rFonts w:ascii="Cambria" w:hAnsi="Cambria" w:cs="Times New Roman"/>
+        </w:rPr>
+        <w:t>the</w:t>
+      </w:r>
+      <w:r>
+        <w:rPr>
+          <w:rFonts w:ascii="Cambria" w:hAnsi="Cambria" w:cs="Times New Roman"/>
+        </w:rPr>
+        <w:t xml:space="preserve"> </w:t>
+      </w:r>
+      <w:r>
+        <w:rPr>
+          <w:rFonts w:ascii="Courier New" w:hAnsi="Courier New" w:cs="Courier New"/>
+          <w:sz w:val="20"/>
+        </w:rPr>
+        <w:t>GPIO_IO</w:t>
+      </w:r>
+      <w:r>
+        <w:rPr>
+          <w:rFonts w:ascii="Courier New" w:hAnsi="Courier New" w:cs="Courier New"/>
+          <w:sz w:val="20"/>
+        </w:rPr>
+        <w:t xml:space="preserve"> </w:t>
+      </w:r>
+      <w:r>
+        <w:rPr>
+          <w:rFonts w:asciiTheme="majorHAnsi" w:hAnsiTheme="majorHAnsi" w:cs="Courier New"/>
+        </w:rPr>
+        <w:t>and</w:t>
+      </w:r>
+      <w:r>
+        <w:rPr>
+          <w:rFonts w:ascii="Cambria" w:hAnsi="Cambria" w:cs="Times New Roman"/>
+          <w:sz w:val="20"/>
+        </w:rPr>
+        <w:t xml:space="preserve"> </w:t>
+      </w:r>
+      <w:r>
+        <w:rPr>
+          <w:rFonts w:ascii="Courier New" w:hAnsi="Courier New" w:cs="Courier New"/>
+          <w:sz w:val="20"/>
+        </w:rPr>
+        <w:t>GPIO</w:t>
+      </w:r>
+      <w:r>
+        <w:rPr>
+          <w:rFonts w:ascii="Courier New" w:hAnsi="Courier New" w:cs="Courier New"/>
+          <w:sz w:val="20"/>
+        </w:rPr>
+        <w:t>2</w:t>
+      </w:r>
+      <w:r>
+        <w:rPr>
+          <w:rFonts w:ascii="Courier New" w:hAnsi="Courier New" w:cs="Courier New"/>
+          <w:sz w:val="20"/>
+        </w:rPr>
+        <w:t>_IO</w:t>
+      </w:r>
+      <w:r>
+        <w:rPr>
+          <w:rFonts w:ascii="Cambria" w:hAnsi="Cambria" w:cs="Times New Roman"/>
+          <w:sz w:val="20"/>
+        </w:rPr>
+        <w:t xml:space="preserve"> </w:t>
+      </w:r>
+      <w:r>
+        <w:rPr>
+          <w:rFonts w:ascii="Cambria" w:hAnsi="Cambria" w:cs="Times New Roman"/>
+        </w:rPr>
+        <w:t>pin</w:t>
+      </w:r>
+      <w:r>
+        <w:rPr>
+          <w:rFonts w:ascii="Cambria" w:hAnsi="Cambria" w:cs="Times New Roman"/>
+        </w:rPr>
+        <w:t>s</w:t>
+      </w:r>
+      <w:r>
+        <w:rPr>
+          <w:rFonts w:ascii="Cambria" w:hAnsi="Cambria" w:cs="Times New Roman"/>
+        </w:rPr>
+        <w:t xml:space="preserve"> to external port</w:t>
+      </w:r>
+      <w:r>
+        <w:rPr>
+          <w:rFonts w:ascii="Cambria" w:hAnsi="Cambria" w:cs="Times New Roman"/>
+        </w:rPr>
+        <w:t>s</w:t>
+      </w:r>
+      <w:r>
+        <w:rPr>
+          <w:rFonts w:ascii="Cambria" w:hAnsi="Cambria" w:cs="Times New Roman"/>
+        </w:rPr>
+        <w:t>.</w:t>
+      </w:r>
+      <w:r>
+        <w:rPr>
+          <w:rFonts w:ascii="Cambria" w:hAnsi="Cambria" w:cs="Times New Roman"/>
+        </w:rPr>
+        <w:t xml:space="preserve"> The other pins can be left blank.</w:t>
+      </w:r>
+    </w:p>
+    <w:p>
+      <w:pPr>
+        <w:rPr>
+          <w:rFonts w:ascii="Cambria" w:hAnsi="Cambria" w:cs="Times New Roman"/>
+        </w:rPr>
+      </w:pPr>
+    </w:p>
+    <w:p>
+      <w:pPr>
+        <w:pStyle w:val="Heading2"/>
+      </w:pPr>
+      <w:r>
+        <w:t>3.6</w:t>
+      </w:r>
+      <w:r>
         <w:tab/>
       </w:r>
       <w:r>
+        <w:t xml:space="preserve">Configuring the </w:t>
+      </w:r>
+      <w:r>
+        <w:t>Switch GPIO</w:t>
+      </w:r>
+      <w:r>
+        <w:t xml:space="preserve"> Port</w:t>
+      </w:r>
+    </w:p>
+    <w:p>
+      <w:pPr>
+        <w:rPr>
+          <w:rFonts w:asciiTheme="majorHAnsi" w:hAnsiTheme="majorHAnsi"/>
+        </w:rPr>
+      </w:pPr>
+      <w:r>
+        <w:rPr>
+          <w:rFonts w:asciiTheme="majorHAnsi" w:hAnsiTheme="majorHAnsi"/>
+        </w:rPr>
+        <w:t xml:space="preserve">This port will be used later in SDK to </w:t>
+      </w:r>
+      <w:r>
+        <w:rPr>
+          <w:rFonts w:asciiTheme="majorHAnsi" w:hAnsiTheme="majorHAnsi"/>
+        </w:rPr>
+        <w:t>change the transmit mode</w:t>
+      </w:r>
+      <w:r>
+        <w:rPr>
+          <w:rFonts w:asciiTheme="majorHAnsi" w:hAnsiTheme="majorHAnsi"/>
+        </w:rPr>
+        <w:t>.</w:t>
+      </w:r>
+    </w:p>
+    <w:p>
+      <w:pPr>
+        <w:pStyle w:val="ListParagraph"/>
+        <w:numPr>
+          <w:ilvl w:val="0"/>
+          <w:numId w:val="41"/>
+        </w:numPr>
+        <w:rPr>
+          <w:rFonts w:ascii="Cambria" w:hAnsi="Cambria" w:cs="Times New Roman"/>
+        </w:rPr>
+      </w:pPr>
+      <w:r>
+        <w:rPr>
+          <w:rFonts w:ascii="Cambria" w:hAnsi="Cambria" w:cs="Times New Roman"/>
+        </w:rPr>
+        <w:t xml:space="preserve">Add an AXI General Purpose IO to the design. </w:t>
+      </w:r>
+      <w:r>
+        <w:rPr>
+          <w:rFonts w:ascii="Cambria" w:hAnsi="Cambria" w:cs="Times New Roman"/>
+        </w:rPr>
+        <w:t xml:space="preserve">Leave both boxes unchecked and give channel 1 a width of 2 bits. Name the port </w:t>
+      </w:r>
+      <w:proofErr w:type="spellStart"/>
+      <w:r>
+        <w:rPr>
+          <w:rFonts w:ascii="Courier New" w:hAnsi="Courier New" w:cs="Courier New"/>
+          <w:sz w:val="20"/>
+        </w:rPr>
+        <w:t>axi_gpio_switch_test_modes</w:t>
+      </w:r>
+      <w:proofErr w:type="spellEnd"/>
+      <w:r>
+        <w:rPr>
+          <w:rFonts w:ascii="Courier New" w:hAnsi="Courier New" w:cs="Courier New"/>
+          <w:sz w:val="20"/>
+        </w:rPr>
+        <w:t xml:space="preserve"> </w:t>
+      </w:r>
+      <w:r>
+        <w:rPr>
+          <w:rFonts w:ascii="Cambria" w:hAnsi="Cambria" w:cs="Times New Roman"/>
+        </w:rPr>
+        <w:t>or something similar.</w:t>
+      </w:r>
+    </w:p>
+    <w:p>
+      <w:pPr>
+        <w:pStyle w:val="ListParagraph"/>
+        <w:numPr>
+          <w:ilvl w:val="0"/>
+          <w:numId w:val="41"/>
+        </w:numPr>
+        <w:rPr>
+          <w:rFonts w:ascii="Cambria" w:hAnsi="Cambria" w:cs="Times New Roman"/>
+        </w:rPr>
+      </w:pPr>
+      <w:r>
+        <w:rPr>
+          <w:rFonts w:ascii="Cambria" w:hAnsi="Cambria" w:cs="Times New Roman"/>
+        </w:rPr>
+        <w:t>Expa</w:t>
+      </w:r>
+      <w:r>
+        <w:rPr>
+          <w:rFonts w:ascii="Cambria" w:hAnsi="Cambria" w:cs="Times New Roman"/>
+        </w:rPr>
+        <w:t xml:space="preserve">nd the </w:t>
+      </w:r>
+      <w:r>
+        <w:rPr>
+          <w:rFonts w:ascii="Courier New" w:hAnsi="Courier New" w:cs="Courier New"/>
+          <w:sz w:val="20"/>
+        </w:rPr>
+        <w:t>IO_IF</w:t>
+      </w:r>
+      <w:r>
+        <w:rPr>
+          <w:rFonts w:ascii="Cambria" w:hAnsi="Cambria" w:cs="Times New Roman"/>
+          <w:sz w:val="20"/>
+        </w:rPr>
+        <w:t xml:space="preserve"> </w:t>
+      </w:r>
+      <w:r>
+        <w:rPr>
+          <w:rFonts w:ascii="Cambria" w:hAnsi="Cambria" w:cs="Times New Roman"/>
+        </w:rPr>
+        <w:t>section of the GPIO</w:t>
+      </w:r>
+      <w:r>
+        <w:rPr>
+          <w:rFonts w:ascii="Cambria" w:hAnsi="Cambria" w:cs="Times New Roman"/>
+        </w:rPr>
+        <w:t xml:space="preserve">, and assign </w:t>
+      </w:r>
+      <w:r>
+        <w:rPr>
+          <w:rFonts w:ascii="Cambria" w:hAnsi="Cambria" w:cs="Times New Roman"/>
+        </w:rPr>
+        <w:t>the</w:t>
+      </w:r>
+      <w:r>
+        <w:rPr>
+          <w:rFonts w:ascii="Cambria" w:hAnsi="Cambria" w:cs="Times New Roman"/>
+        </w:rPr>
+        <w:t xml:space="preserve"> </w:t>
+      </w:r>
+      <w:r>
+        <w:rPr>
+          <w:rFonts w:ascii="Courier New" w:hAnsi="Courier New" w:cs="Courier New"/>
+          <w:sz w:val="20"/>
+        </w:rPr>
+        <w:t>GPIO_IO</w:t>
+      </w:r>
+      <w:r>
+        <w:rPr>
+          <w:rFonts w:ascii="Courier New" w:hAnsi="Courier New" w:cs="Courier New"/>
+          <w:sz w:val="20"/>
+        </w:rPr>
+        <w:t xml:space="preserve"> </w:t>
+      </w:r>
+      <w:r>
+        <w:rPr>
+          <w:rFonts w:ascii="Cambria" w:hAnsi="Cambria" w:cs="Times New Roman"/>
+        </w:rPr>
+        <w:t xml:space="preserve">pin to </w:t>
+      </w:r>
+      <w:r>
+        <w:rPr>
+          <w:rFonts w:ascii="Cambria" w:hAnsi="Cambria" w:cs="Times New Roman"/>
+        </w:rPr>
+        <w:t xml:space="preserve">an </w:t>
+      </w:r>
+      <w:r>
+        <w:rPr>
+          <w:rFonts w:ascii="Cambria" w:hAnsi="Cambria" w:cs="Times New Roman"/>
+        </w:rPr>
+        <w:t>external port.</w:t>
+      </w:r>
+      <w:r>
+        <w:rPr>
+          <w:rFonts w:ascii="Cambria" w:hAnsi="Cambria" w:cs="Times New Roman"/>
+        </w:rPr>
+        <w:t xml:space="preserve"> The other pins can be left blank.</w:t>
+      </w:r>
+    </w:p>
+    <w:p>
+      <w:pPr>
+        <w:rPr>
+          <w:rFonts w:ascii="Cambria" w:hAnsi="Cambria" w:cs="Times New Roman"/>
+        </w:rPr>
+      </w:pPr>
+    </w:p>
+    <w:p>
+      <w:pPr>
+        <w:rPr>
+          <w:rFonts w:ascii="Cambria" w:hAnsi="Cambria" w:cs="Times New Roman"/>
+        </w:rPr>
+      </w:pPr>
+    </w:p>
+    <w:p>
+      <w:pPr>
+        <w:rPr>
+          <w:rFonts w:ascii="Cambria" w:hAnsi="Cambria" w:cs="Times New Roman"/>
+        </w:rPr>
+      </w:pPr>
+    </w:p>
+    <w:p>
+      <w:pPr>
+        <w:pStyle w:val="Heading2"/>
+      </w:pPr>
+      <w:r>
+        <w:lastRenderedPageBreak/>
+        <w:t>3.7</w:t>
+      </w:r>
+      <w:r>
+        <w:tab/>
+      </w:r>
+      <w:r>
+        <w:t xml:space="preserve">Configuring the </w:t>
+      </w:r>
+      <w:r>
+        <w:t>Button GPIO</w:t>
+      </w:r>
+      <w:r>
+        <w:t xml:space="preserve"> Port</w:t>
+      </w:r>
+    </w:p>
+    <w:p>
+      <w:pPr>
+        <w:rPr>
+          <w:rFonts w:asciiTheme="majorHAnsi" w:hAnsiTheme="majorHAnsi"/>
+        </w:rPr>
+      </w:pPr>
+      <w:r>
+        <w:rPr>
+          <w:rFonts w:asciiTheme="majorHAnsi" w:hAnsiTheme="majorHAnsi"/>
+        </w:rPr>
+        <w:t xml:space="preserve">This port will be used later in SDK to </w:t>
+      </w:r>
+      <w:r>
+        <w:rPr>
+          <w:rFonts w:asciiTheme="majorHAnsi" w:hAnsiTheme="majorHAnsi"/>
+        </w:rPr>
+        <w:t>transmit packets individually</w:t>
+      </w:r>
+      <w:r>
+        <w:rPr>
+          <w:rFonts w:asciiTheme="majorHAnsi" w:hAnsiTheme="majorHAnsi"/>
+        </w:rPr>
+        <w:t>.</w:t>
+      </w:r>
+    </w:p>
+    <w:p>
+      <w:pPr>
+        <w:pStyle w:val="ListParagraph"/>
+        <w:numPr>
+          <w:ilvl w:val="0"/>
+          <w:numId w:val="42"/>
+        </w:numPr>
+        <w:rPr>
+          <w:rFonts w:ascii="Cambria" w:hAnsi="Cambria" w:cs="Times New Roman"/>
+        </w:rPr>
+      </w:pPr>
+      <w:r>
+        <w:rPr>
+          <w:rFonts w:ascii="Cambria" w:hAnsi="Cambria" w:cs="Times New Roman"/>
+        </w:rPr>
+        <w:t>Add an AXI General Purpose IO to the design</w:t>
+      </w:r>
+      <w:r>
+        <w:rPr>
+          <w:rFonts w:ascii="Cambria" w:hAnsi="Cambria" w:cs="Times New Roman"/>
+        </w:rPr>
+        <w:t xml:space="preserve"> </w:t>
+      </w:r>
+      <w:r>
+        <w:rPr>
+          <w:rFonts w:ascii="Cambria" w:hAnsi="Cambria" w:cs="Times New Roman"/>
+        </w:rPr>
+        <w:t xml:space="preserve">Check the box to Support Interrupts. Give channel 1 a width of 1 bit and check the box for Channel 1 to be input only. Name the port </w:t>
+      </w:r>
+      <w:proofErr w:type="spellStart"/>
+      <w:r>
+        <w:rPr>
+          <w:rFonts w:ascii="Courier New" w:hAnsi="Courier New" w:cs="Courier New"/>
+          <w:sz w:val="20"/>
+        </w:rPr>
+        <w:t>axi_gpio_button</w:t>
+      </w:r>
+      <w:proofErr w:type="spellEnd"/>
+      <w:r>
+        <w:rPr>
+          <w:rFonts w:ascii="Courier New" w:hAnsi="Courier New" w:cs="Courier New"/>
+          <w:sz w:val="20"/>
+        </w:rPr>
+        <w:t xml:space="preserve"> </w:t>
+      </w:r>
+      <w:r>
+        <w:rPr>
+          <w:rFonts w:ascii="Cambria" w:hAnsi="Cambria" w:cs="Times New Roman"/>
+        </w:rPr>
+        <w:t>or something similar.</w:t>
+      </w:r>
+    </w:p>
+    <w:p>
+      <w:pPr>
+        <w:pStyle w:val="ListParagraph"/>
+        <w:numPr>
+          <w:ilvl w:val="0"/>
+          <w:numId w:val="42"/>
+        </w:numPr>
+        <w:rPr>
+          <w:rFonts w:ascii="Cambria" w:hAnsi="Cambria" w:cs="Times New Roman"/>
+        </w:rPr>
+      </w:pPr>
+      <w:r>
+        <w:rPr>
+          <w:rFonts w:ascii="Cambria" w:hAnsi="Cambria" w:cs="Times New Roman"/>
+        </w:rPr>
+        <w:t>Expa</w:t>
+      </w:r>
+      <w:r>
+        <w:rPr>
+          <w:rFonts w:ascii="Cambria" w:hAnsi="Cambria" w:cs="Times New Roman"/>
+        </w:rPr>
+        <w:t xml:space="preserve">nd the </w:t>
+      </w:r>
+      <w:r>
+        <w:rPr>
+          <w:rFonts w:ascii="Courier New" w:hAnsi="Courier New" w:cs="Courier New"/>
+          <w:sz w:val="20"/>
+        </w:rPr>
+        <w:t>IO_IF</w:t>
+      </w:r>
+      <w:r>
+        <w:rPr>
+          <w:rFonts w:ascii="Cambria" w:hAnsi="Cambria" w:cs="Times New Roman"/>
+          <w:sz w:val="20"/>
+        </w:rPr>
+        <w:t xml:space="preserve"> </w:t>
+      </w:r>
+      <w:r>
+        <w:rPr>
+          <w:rFonts w:ascii="Cambria" w:hAnsi="Cambria" w:cs="Times New Roman"/>
+        </w:rPr>
+        <w:t>section of the GPIO</w:t>
+      </w:r>
+      <w:r>
+        <w:rPr>
+          <w:rFonts w:ascii="Cambria" w:hAnsi="Cambria" w:cs="Times New Roman"/>
+        </w:rPr>
+        <w:t xml:space="preserve">, and assign </w:t>
+      </w:r>
+      <w:r>
+        <w:rPr>
+          <w:rFonts w:ascii="Cambria" w:hAnsi="Cambria" w:cs="Times New Roman"/>
+        </w:rPr>
+        <w:t>the</w:t>
+      </w:r>
+      <w:r>
+        <w:rPr>
+          <w:rFonts w:ascii="Cambria" w:hAnsi="Cambria" w:cs="Times New Roman"/>
+        </w:rPr>
+        <w:t xml:space="preserve"> </w:t>
+      </w:r>
+      <w:r>
+        <w:rPr>
+          <w:rFonts w:ascii="Courier New" w:hAnsi="Courier New" w:cs="Courier New"/>
+          <w:sz w:val="20"/>
+        </w:rPr>
+        <w:t>GPIO_IO</w:t>
+      </w:r>
+      <w:r>
+        <w:rPr>
+          <w:rFonts w:ascii="Courier New" w:hAnsi="Courier New" w:cs="Courier New"/>
+          <w:sz w:val="20"/>
+        </w:rPr>
+        <w:t>_I</w:t>
+      </w:r>
+      <w:r>
+        <w:rPr>
+          <w:rFonts w:ascii="Courier New" w:hAnsi="Courier New" w:cs="Courier New"/>
+          <w:sz w:val="20"/>
+        </w:rPr>
+        <w:t xml:space="preserve"> </w:t>
+      </w:r>
+      <w:r>
+        <w:rPr>
+          <w:rFonts w:ascii="Cambria" w:hAnsi="Cambria" w:cs="Times New Roman"/>
+        </w:rPr>
+        <w:t xml:space="preserve">pin to </w:t>
+      </w:r>
+      <w:r>
+        <w:rPr>
+          <w:rFonts w:ascii="Cambria" w:hAnsi="Cambria" w:cs="Times New Roman"/>
+        </w:rPr>
+        <w:t xml:space="preserve">an </w:t>
+      </w:r>
+      <w:r>
+        <w:rPr>
+          <w:rFonts w:ascii="Cambria" w:hAnsi="Cambria" w:cs="Times New Roman"/>
+        </w:rPr>
+        <w:t>external port.</w:t>
+      </w:r>
+      <w:r>
+        <w:rPr>
+          <w:rFonts w:ascii="Cambria" w:hAnsi="Cambria" w:cs="Times New Roman"/>
+        </w:rPr>
+        <w:t xml:space="preserve"> The other pins can be left blank.</w:t>
+      </w:r>
+    </w:p>
+    <w:p>
+      <w:pPr>
+        <w:rPr>
+          <w:rFonts w:ascii="Cambria" w:hAnsi="Cambria" w:cs="Times New Roman"/>
+        </w:rPr>
+      </w:pPr>
+    </w:p>
+    <w:p>
+      <w:pPr>
+        <w:pStyle w:val="Heading2"/>
+      </w:pPr>
+      <w:bookmarkStart w:id="107" w:name="_Toc345686925"/>
+      <w:r>
+        <w:t>3.8</w:t>
+      </w:r>
+      <w:r>
+        <w:tab/>
+      </w:r>
+      <w:r>
         <w:t>Configuring the Clock Generator IP Core</w:t>
       </w:r>
-      <w:bookmarkEnd w:id="106"/>
+      <w:bookmarkEnd w:id="107"/>
     </w:p>
     <w:p>
       <w:pPr>
@@ -9846,7 +10534,7 @@
           <w:rFonts w:ascii="Cambria" w:hAnsi="Cambria" w:cs="Times New Roman"/>
           <w:b/>
         </w:rPr>
-        <w:t>4</w:t>
+        <w:t>2</w:t>
       </w:r>
       <w:r>
         <w:rPr>
@@ -9930,7 +10618,7 @@
           <w:rFonts w:ascii="Cambria" w:hAnsi="Cambria" w:cs="Times New Roman"/>
           <w:b/>
         </w:rPr>
-        <w:t>2</w:t>
+        <w:t>4</w:t>
       </w:r>
       <w:r>
         <w:rPr>
@@ -10007,7 +10695,14 @@
           <w:rFonts w:ascii="Cambria" w:hAnsi="Cambria" w:cs="Times New Roman"/>
           <w:b/>
         </w:rPr>
-        <w:t>40MHz</w:t>
+        <w:t>2</w:t>
+      </w:r>
+      <w:r>
+        <w:rPr>
+          <w:rFonts w:ascii="Cambria" w:hAnsi="Cambria" w:cs="Times New Roman"/>
+          <w:b/>
+        </w:rPr>
+        <w:t>0MHz</w:t>
       </w:r>
       <w:r>
         <w:rPr>
@@ -10018,22 +10713,79 @@
       <w:r>
         <w:rPr>
           <w:rFonts w:ascii="Cambria" w:hAnsi="Cambria" w:cs="Times New Roman"/>
+        </w:rPr>
+        <w:t>0Phase</w:t>
+      </w:r>
+      <w:r>
+        <w:rPr>
+          <w:rFonts w:ascii="Cambria" w:hAnsi="Cambria" w:cs="Times New Roman"/>
+        </w:rPr>
+        <w:t xml:space="preserve">, </w:t>
+      </w:r>
+      <w:r>
+        <w:rPr>
+          <w:rFonts w:ascii="Cambria" w:hAnsi="Cambria" w:cs="Times New Roman"/>
           <w:b/>
         </w:rPr>
-        <w:t>18</w:t>
+        <w:t>PLLE0</w:t>
+      </w:r>
+      <w:r>
+        <w:rPr>
+          <w:rFonts w:ascii="Cambria" w:hAnsi="Cambria" w:cs="Times New Roman"/>
+        </w:rPr>
+        <w:t xml:space="preserve"> group and </w:t>
       </w:r>
       <w:r>
         <w:rPr>
           <w:rFonts w:ascii="Cambria" w:hAnsi="Cambria" w:cs="Times New Roman"/>
           <w:b/>
         </w:rPr>
-        <w:t>0 Phase</w:t>
-      </w:r>
-      <w:r>
-        <w:rPr>
-          <w:rFonts w:ascii="Cambria" w:hAnsi="Cambria" w:cs="Times New Roman"/>
-        </w:rPr>
-        <w:t xml:space="preserve">, </w:t>
+        <w:t>Buffered true</w:t>
+      </w:r>
+    </w:p>
+    <w:p>
+      <w:pPr>
+        <w:pStyle w:val="ListParagraph"/>
+        <w:numPr>
+          <w:ilvl w:val="0"/>
+          <w:numId w:val="4"/>
+        </w:numPr>
+        <w:ind w:left="990" w:hanging="450"/>
+        <w:rPr>
+          <w:rFonts w:ascii="Cambria" w:hAnsi="Cambria" w:cs="Times New Roman"/>
+        </w:rPr>
+      </w:pPr>
+      <w:r>
+        <w:rPr>
+          <w:rFonts w:ascii="Cambria" w:hAnsi="Cambria" w:cs="Times New Roman"/>
+        </w:rPr>
+        <w:t>CLKOUT3</w:t>
+      </w:r>
+      <w:r>
+        <w:rPr>
+          <w:rFonts w:ascii="Cambria" w:hAnsi="Cambria" w:cs="Times New Roman"/>
+        </w:rPr>
+        <w:t xml:space="preserve"> Required Frequency of </w:t>
+      </w:r>
+      <w:r>
+        <w:rPr>
+          <w:rFonts w:ascii="Cambria" w:hAnsi="Cambria" w:cs="Times New Roman"/>
+          <w:b/>
+        </w:rPr>
+        <w:t>4</w:t>
+      </w:r>
+      <w:r>
+        <w:rPr>
+          <w:rFonts w:ascii="Cambria" w:hAnsi="Cambria" w:cs="Times New Roman"/>
+          <w:b/>
+        </w:rPr>
+        <w:t>0MHz</w:t>
+      </w:r>
+      <w:r>
+        <w:rPr>
+          <w:rFonts w:ascii="Cambria" w:hAnsi="Cambria" w:cs="Times New Roman"/>
+        </w:rPr>
+        <w:t xml:space="preserve">, 0Phase, </w:t>
       </w:r>
       <w:r>
         <w:rPr>
@@ -10099,7 +10851,6 @@
           <w:rFonts w:ascii="Cambria" w:hAnsi="Cambria" w:cs="Times New Roman"/>
           <w:b/>
         </w:rPr>
-        <w:lastRenderedPageBreak/>
         <w:t>Connect</w:t>
       </w:r>
       <w:r>
@@ -10202,11 +10953,33 @@
         </w:rPr>
         <w:t xml:space="preserve"> </w:t>
       </w:r>
-      <w:r>
-        <w:rPr>
-          <w:rFonts w:ascii="Cambria" w:hAnsi="Cambria" w:cs="Times New Roman"/>
-        </w:rPr>
-        <w:t>dac_driver::sysgen_clk</w:t>
+      <w:proofErr w:type="spellStart"/>
+      <w:r>
+        <w:rPr>
+          <w:rFonts w:ascii="Cambria" w:hAnsi="Cambria" w:cs="Times New Roman"/>
+        </w:rPr>
+        <w:t>tx</w:t>
+      </w:r>
+      <w:proofErr w:type="spellEnd"/>
+      <w:r>
+        <w:rPr>
+          <w:rFonts w:ascii="Cambria" w:hAnsi="Cambria" w:cs="Times New Roman"/>
+        </w:rPr>
+        <w:t>::</w:t>
+      </w:r>
+      <w:proofErr w:type="spellStart"/>
+      <w:r>
+        <w:rPr>
+          <w:rFonts w:ascii="Cambria" w:hAnsi="Cambria" w:cs="Times New Roman"/>
+        </w:rPr>
+        <w:t>sysgen_clk</w:t>
+      </w:r>
+      <w:proofErr w:type="spellEnd"/>
+      <w:r>
+        <w:rPr>
+          <w:rFonts w:ascii="Cambria" w:hAnsi="Cambria" w:cs="Times New Roman"/>
+        </w:rPr>
+        <w:t xml:space="preserve"> </w:t>
       </w:r>
     </w:p>
     <w:p>
@@ -10226,6 +10999,7 @@
           <w:rFonts w:ascii="Cambria" w:hAnsi="Cambria" w:cs="Times New Roman"/>
           <w:noProof/>
         </w:rPr>
+        <w:lastRenderedPageBreak/>
         <w:pict>
           <v:shape id="_x0000_s1051" type="#_x0000_t32" style="position:absolute;left:0;text-align:left;margin-left:99pt;margin-top:6.65pt;width:23.25pt;height:0;z-index:251677696" o:connectortype="straight">
             <v:stroke endarrow="block"/>
@@ -10244,37 +11018,28 @@
         </w:rPr>
         <w:tab/>
       </w:r>
-      <w:r>
-        <w:rPr>
-          <w:rFonts w:ascii="Cambria" w:hAnsi="Cambria" w:cs="Times New Roman"/>
-        </w:rPr>
-        <w:t>mcu</w:t>
-      </w:r>
-      <w:r>
-        <w:rPr>
-          <w:rFonts w:ascii="Cambria" w:hAnsi="Cambria" w:cs="Times New Roman"/>
-        </w:rPr>
-        <w:t>::sysgen_clk</w:t>
-      </w:r>
-      <w:r>
-        <w:rPr>
-          <w:rFonts w:ascii="Cambria" w:hAnsi="Cambria" w:cs="Times New Roman"/>
-        </w:rPr>
-        <w:t xml:space="preserve"> </w:t>
-      </w:r>
-      <w:r>
-        <w:rPr>
-          <w:rFonts w:ascii="Cambria" w:hAnsi="Cambria" w:cs="Times New Roman"/>
-          <w:b/>
-        </w:rPr>
-        <w:t>and</w:t>
-      </w:r>
-      <w:r>
-        <w:rPr>
-          <w:rFonts w:ascii="Cambria" w:hAnsi="Cambria" w:cs="Times New Roman"/>
-        </w:rPr>
-        <w:t xml:space="preserve"> tx::sysgen_clk</w:t>
-      </w:r>
+      <w:proofErr w:type="spellStart"/>
+      <w:r>
+        <w:rPr>
+          <w:rFonts w:ascii="Cambria" w:hAnsi="Cambria" w:cs="Times New Roman"/>
+        </w:rPr>
+        <w:t>dac_driver</w:t>
+      </w:r>
+      <w:proofErr w:type="spellEnd"/>
+      <w:r>
+        <w:rPr>
+          <w:rFonts w:ascii="Cambria" w:hAnsi="Cambria" w:cs="Times New Roman"/>
+        </w:rPr>
+        <w:t>::</w:t>
+      </w:r>
+      <w:proofErr w:type="spellStart"/>
+      <w:r>
+        <w:rPr>
+          <w:rFonts w:ascii="Cambria" w:hAnsi="Cambria" w:cs="Times New Roman"/>
+        </w:rPr>
+        <w:t>sysgen_clk</w:t>
+      </w:r>
+      <w:proofErr w:type="spellEnd"/>
     </w:p>
     <w:p>
       <w:pPr>
@@ -10311,18 +11076,28 @@
         </w:rPr>
         <w:tab/>
       </w:r>
-      <w:r>
-        <w:rPr>
-          <w:rFonts w:ascii="Cambria" w:hAnsi="Cambria" w:cs="Times New Roman"/>
-        </w:rPr>
-        <w:t>External Port</w:t>
-      </w:r>
-      <w:r>
-        <w:rPr>
-          <w:rFonts w:ascii="Cambria" w:hAnsi="Cambria" w:cs="Times New Roman"/>
-        </w:rPr>
-        <w:t>s</w:t>
-      </w:r>
+      <w:proofErr w:type="spellStart"/>
+      <w:r>
+        <w:rPr>
+          <w:rFonts w:ascii="Cambria" w:hAnsi="Cambria" w:cs="Times New Roman"/>
+        </w:rPr>
+        <w:t>mcu</w:t>
+      </w:r>
+      <w:proofErr w:type="spellEnd"/>
+      <w:r>
+        <w:rPr>
+          <w:rFonts w:ascii="Cambria" w:hAnsi="Cambria" w:cs="Times New Roman"/>
+        </w:rPr>
+        <w:t>::</w:t>
+      </w:r>
+      <w:proofErr w:type="spellStart"/>
+      <w:r>
+        <w:rPr>
+          <w:rFonts w:ascii="Cambria" w:hAnsi="Cambria" w:cs="Times New Roman"/>
+        </w:rPr>
+        <w:t>sysgen_clk</w:t>
+      </w:r>
+      <w:proofErr w:type="spellEnd"/>
     </w:p>
     <w:p>
       <w:pPr>
@@ -10342,7 +11117,7 @@
           <w:noProof/>
         </w:rPr>
         <w:pict>
-          <v:shape id="_x0000_s1053" type="#_x0000_t32" style="position:absolute;left:0;text-align:left;margin-left:99pt;margin-top:6pt;width:23.25pt;height:0;z-index:251679744" o:connectortype="straight">
+          <v:shape id="_x0000_s1310" type="#_x0000_t32" style="position:absolute;left:0;text-align:left;margin-left:99pt;margin-top:4.85pt;width:23.25pt;height:0;z-index:251727872" o:connectortype="straight">
             <v:stroke endarrow="block"/>
           </v:shape>
         </w:pict>
@@ -10351,19 +11126,26 @@
         <w:rPr>
           <w:rFonts w:ascii="Cambria" w:hAnsi="Cambria" w:cs="Times New Roman"/>
         </w:rPr>
-        <w:t xml:space="preserve">CLKFBIN              </w:t>
+        <w:t>CLKOUT3</w:t>
+      </w:r>
+      <w:r>
+        <w:rPr>
+          <w:rFonts w:ascii="Cambria" w:hAnsi="Cambria" w:cs="Times New Roman"/>
+        </w:rPr>
+        <w:t xml:space="preserve">             </w:t>
       </w:r>
       <w:r>
         <w:rPr>
           <w:rFonts w:ascii="Cambria" w:hAnsi="Cambria" w:cs="Times New Roman"/>
         </w:rPr>
         <w:tab/>
-      </w:r>
-      <w:r>
-        <w:rPr>
-          <w:rFonts w:ascii="Cambria" w:hAnsi="Cambria" w:cs="Times New Roman"/>
-        </w:rPr>
-        <w:t>CLKFBOUT</w:t>
+        <w:t>External Port</w:t>
+      </w:r>
+      <w:r>
+        <w:rPr>
+          <w:rFonts w:ascii="Cambria" w:hAnsi="Cambria" w:cs="Times New Roman"/>
+        </w:rPr>
+        <w:t>s</w:t>
       </w:r>
     </w:p>
     <w:p>
@@ -10384,7 +11166,7 @@
           <w:noProof/>
         </w:rPr>
         <w:pict>
-          <v:shape id="_x0000_s1054" type="#_x0000_t32" style="position:absolute;left:0;text-align:left;margin-left:99pt;margin-top:5.65pt;width:23.25pt;height:0;z-index:251680768" o:connectortype="straight">
+          <v:shape id="_x0000_s1053" type="#_x0000_t32" style="position:absolute;left:0;text-align:left;margin-left:99pt;margin-top:6pt;width:23.25pt;height:0;z-index:251679744" o:connectortype="straight">
             <v:stroke endarrow="block"/>
           </v:shape>
         </w:pict>
@@ -10393,7 +11175,7 @@
         <w:rPr>
           <w:rFonts w:ascii="Cambria" w:hAnsi="Cambria" w:cs="Times New Roman"/>
         </w:rPr>
-        <w:t xml:space="preserve">RST             </w:t>
+        <w:t xml:space="preserve">CLKFBIN              </w:t>
       </w:r>
       <w:r>
         <w:rPr>
@@ -10405,13 +11187,7 @@
         <w:rPr>
           <w:rFonts w:ascii="Cambria" w:hAnsi="Cambria" w:cs="Times New Roman"/>
         </w:rPr>
-        <w:tab/>
-      </w:r>
-      <w:r>
-        <w:rPr>
-          <w:rFonts w:ascii="Cambria" w:hAnsi="Cambria" w:cs="Times New Roman"/>
-        </w:rPr>
-        <w:t>net_gnd</w:t>
+        <w:t>CLKFBOUT</w:t>
       </w:r>
     </w:p>
     <w:p>
@@ -10432,6 +11208,54 @@
           <w:noProof/>
         </w:rPr>
         <w:pict>
+          <v:shape id="_x0000_s1054" type="#_x0000_t32" style="position:absolute;left:0;text-align:left;margin-left:99pt;margin-top:5.65pt;width:23.25pt;height:0;z-index:251680768" o:connectortype="straight">
+            <v:stroke endarrow="block"/>
+          </v:shape>
+        </w:pict>
+      </w:r>
+      <w:r>
+        <w:rPr>
+          <w:rFonts w:ascii="Cambria" w:hAnsi="Cambria" w:cs="Times New Roman"/>
+        </w:rPr>
+        <w:t xml:space="preserve">RST             </w:t>
+      </w:r>
+      <w:r>
+        <w:rPr>
+          <w:rFonts w:ascii="Cambria" w:hAnsi="Cambria" w:cs="Times New Roman"/>
+        </w:rPr>
+        <w:tab/>
+      </w:r>
+      <w:r>
+        <w:rPr>
+          <w:rFonts w:ascii="Cambria" w:hAnsi="Cambria" w:cs="Times New Roman"/>
+        </w:rPr>
+        <w:tab/>
+      </w:r>
+      <w:r>
+        <w:rPr>
+          <w:rFonts w:ascii="Cambria" w:hAnsi="Cambria" w:cs="Times New Roman"/>
+        </w:rPr>
+        <w:t>net_gnd</w:t>
+      </w:r>
+    </w:p>
+    <w:p>
+      <w:pPr>
+        <w:pStyle w:val="ListParagraph"/>
+        <w:numPr>
+          <w:ilvl w:val="0"/>
+          <w:numId w:val="4"/>
+        </w:numPr>
+        <w:ind w:left="990" w:hanging="450"/>
+        <w:rPr>
+          <w:rFonts w:ascii="Cambria" w:hAnsi="Cambria" w:cs="Times New Roman"/>
+        </w:rPr>
+      </w:pPr>
+      <w:r>
+        <w:rPr>
+          <w:rFonts w:ascii="Cambria" w:hAnsi="Cambria" w:cs="Times New Roman"/>
+          <w:noProof/>
+        </w:rPr>
+        <w:pict>
           <v:shape id="_x0000_s1055" type="#_x0000_t32" style="position:absolute;left:0;text-align:left;margin-left:100.2pt;margin-top:6.8pt;width:23.25pt;height:0;z-index:251681792" o:connectortype="straight">
             <v:stroke endarrow="block"/>
           </v:shape>
@@ -10458,181 +11282,6 @@
     </w:p>
     <w:p>
       <w:pPr>
-        <w:spacing w:after="0" w:line="360" w:lineRule="auto"/>
-      </w:pPr>
-      <w:r>
-        <w:rPr>
-          <w:noProof/>
-        </w:rPr>
-        <w:pict>
-          <v:rect id="_x0000_s1123" style="position:absolute;margin-left:.35pt;margin-top:11.3pt;width:71.95pt;height:57.35pt;z-index:251693056" fillcolor="#8db3e2 [1311]" strokecolor="#8db3e2 [1311]">
-            <v:textbox style="mso-next-textbox:#_x0000_s1123">
-              <w:txbxContent>
-                <w:p/>
-              </w:txbxContent>
-            </v:textbox>
-          </v:rect>
-        </w:pict>
-      </w:r>
-      <w:r>
-        <w:pict>
-          <v:rect id="_x0000_i1041" style="width:468pt;height:1pt" o:hralign="center" o:hrstd="t" o:hrnoshade="t" o:hr="t" fillcolor="black [3213]" stroked="f"/>
-        </w:pict>
-      </w:r>
-    </w:p>
-    <w:p>
-      <w:pPr>
-        <w:spacing w:after="0" w:line="240" w:lineRule="auto"/>
-        <w:ind w:left="1620"/>
-        <w:rPr>
-          <w:rFonts w:ascii="Cambria" w:hAnsi="Cambria" w:cs="Times New Roman"/>
-        </w:rPr>
-      </w:pPr>
-      <w:r>
-        <w:rPr>
-          <w:rFonts w:ascii="Cambria" w:hAnsi="Cambria" w:cs="Times New Roman"/>
-          <w:noProof/>
-        </w:rPr>
-        <w:pict>
-          <v:shape id="_x0000_s1124" type="#_x0000_t202" style="position:absolute;left:0;text-align:left;margin-left:12pt;margin-top:7.7pt;width:44.4pt;height:24.3pt;z-index:251694080" fillcolor="#8db3e2 [1311]" strokecolor="#8db3e2 [1311]">
-            <v:textbox style="mso-next-textbox:#_x0000_s1124">
-              <w:txbxContent>
-                <w:p>
-                  <w:pPr>
-                    <w:rPr>
-                      <w:rFonts w:ascii="Calibri" w:hAnsi="Calibri" w:cs="Calibri"/>
-                      <w:b/>
-                      <w:sz w:val="28"/>
-                      <w:szCs w:val="28"/>
-                    </w:rPr>
-                  </w:pPr>
-                  <w:r>
-                    <w:rPr>
-                      <w:rFonts w:ascii="Calibri" w:hAnsi="Calibri" w:cs="Calibri"/>
-                      <w:b/>
-                      <w:sz w:val="28"/>
-                      <w:szCs w:val="28"/>
-                    </w:rPr>
-                    <w:t>Note</w:t>
-                  </w:r>
-                </w:p>
-              </w:txbxContent>
-            </v:textbox>
-          </v:shape>
-        </w:pict>
-      </w:r>
-      <w:r>
-        <w:rPr>
-          <w:rFonts w:ascii="Cambria" w:hAnsi="Cambria" w:cs="Times New Roman"/>
-        </w:rPr>
-        <w:t xml:space="preserve"> </w:t>
-      </w:r>
-      <w:r>
-        <w:rPr>
-          <w:rFonts w:ascii="Cambria" w:hAnsi="Cambria" w:cs="Times New Roman"/>
-        </w:rPr>
-        <w:t>T</w:t>
-      </w:r>
-      <w:r>
-        <w:rPr>
-          <w:rFonts w:ascii="Cambria" w:hAnsi="Cambria" w:cs="Times New Roman"/>
-        </w:rPr>
-        <w:t xml:space="preserve">he </w:t>
-      </w:r>
-      <w:r>
-        <w:rPr>
-          <w:rFonts w:ascii="Courier New" w:hAnsi="Courier New" w:cs="Courier New"/>
-          <w:sz w:val="20"/>
-          <w:szCs w:val="20"/>
-        </w:rPr>
-        <w:t>CLKOUT</w:t>
-      </w:r>
-      <w:r>
-        <w:rPr>
-          <w:rFonts w:ascii="Courier New" w:hAnsi="Courier New" w:cs="Courier New"/>
-          <w:sz w:val="20"/>
-          <w:szCs w:val="20"/>
-        </w:rPr>
-        <w:t>2</w:t>
-      </w:r>
-      <w:r>
-        <w:rPr>
-          <w:rFonts w:ascii="Cambria" w:hAnsi="Cambria" w:cs="Times New Roman"/>
-        </w:rPr>
-        <w:t xml:space="preserve"> pin has a 18</w:t>
-      </w:r>
-      <w:r>
-        <w:rPr>
-          <w:rFonts w:ascii="Cambria" w:hAnsi="Cambria" w:cs="Times New Roman"/>
-        </w:rPr>
-        <w:t xml:space="preserve">0 degree phase </w:t>
-      </w:r>
-      <w:r>
-        <w:rPr>
-          <w:rFonts w:ascii="Cambria" w:hAnsi="Cambria" w:cs="Times New Roman"/>
-        </w:rPr>
-        <w:t xml:space="preserve">shift as mentioned in the </w:t>
-      </w:r>
-      <w:r>
-        <w:rPr>
-          <w:rFonts w:ascii="Cambria" w:hAnsi="Cambria" w:cs="Times New Roman"/>
-          <w:b/>
-        </w:rPr>
-        <w:t>Chilipepper user’s guide</w:t>
-      </w:r>
-      <w:r>
-        <w:rPr>
-          <w:rFonts w:ascii="Cambria" w:hAnsi="Cambria" w:cs="Times New Roman"/>
-        </w:rPr>
-        <w:t xml:space="preserve">. This line will be used as the </w:t>
-      </w:r>
-      <w:r>
-        <w:rPr>
-          <w:rFonts w:ascii="Courier New" w:hAnsi="Courier New" w:cs="Courier New"/>
-          <w:sz w:val="20"/>
-          <w:szCs w:val="20"/>
-        </w:rPr>
-        <w:t>T</w:t>
-      </w:r>
-      <w:r>
-        <w:rPr>
-          <w:rFonts w:ascii="Courier New" w:hAnsi="Courier New" w:cs="Courier New"/>
-          <w:sz w:val="20"/>
-          <w:szCs w:val="20"/>
-        </w:rPr>
-        <w:t>X_CLK</w:t>
-      </w:r>
-      <w:r>
-        <w:rPr>
-          <w:rFonts w:ascii="Cambria" w:hAnsi="Cambria" w:cs="Times New Roman"/>
-        </w:rPr>
-        <w:t xml:space="preserve"> </w:t>
-      </w:r>
-      <w:r>
-        <w:rPr>
-          <w:rFonts w:asciiTheme="majorHAnsi" w:hAnsiTheme="majorHAnsi" w:cs="Times New Roman"/>
-        </w:rPr>
-        <w:t>signal from the FPGA to the radio board.</w:t>
-      </w:r>
-    </w:p>
-    <w:p>
-      <w:pPr>
-        <w:spacing w:after="0"/>
-        <w:rPr>
-          <w:rFonts w:ascii="Cambria" w:hAnsi="Cambria" w:cs="Times New Roman"/>
-        </w:rPr>
-      </w:pPr>
-      <w:r>
-        <w:rPr>
-          <w:rFonts w:ascii="Cambria" w:hAnsi="Cambria" w:cs="Times New Roman"/>
-        </w:rPr>
-        <w:pict>
-          <v:rect id="_x0000_i1042" style="width:468pt;height:1pt" o:hralign="center" o:hrstd="t" o:hrnoshade="t" o:hr="t" fillcolor="black [3213]" stroked="f"/>
-        </w:pict>
-      </w:r>
-    </w:p>
-    <w:p>
-      <w:pPr>
         <w:spacing w:after="0"/>
         <w:rPr>
           <w:rFonts w:ascii="Cambria" w:hAnsi="Cambria" w:cs="Times New Roman"/>
@@ -10683,11 +11332,11 @@
         <w:rPr>
           <w:rFonts w:ascii="Cambria" w:hAnsi="Cambria" w:cs="Times New Roman"/>
         </w:rPr>
-        <w:object w:dxaOrig="8939" w:dyaOrig="4636">
-          <v:shape id="_x0000_i1043" type="#_x0000_t75" style="width:378.75pt;height:195.75pt" o:ole="">
+        <w:object w:dxaOrig="8371" w:dyaOrig="5669">
+          <v:shape id="_x0000_i1050" type="#_x0000_t75" style="width:354.75pt;height:239.25pt" o:ole="">
             <v:imagedata r:id="rId42" o:title=""/>
           </v:shape>
-          <o:OLEObject Type="Embed" ProgID="PBrush" ShapeID="_x0000_i1043" DrawAspect="Content" ObjectID="_1419429211" r:id="rId43"/>
+          <o:OLEObject Type="Embed" ProgID="PBrush" ShapeID="_x0000_i1050" DrawAspect="Content" ObjectID="_1430059174" r:id="rId43"/>
         </w:object>
       </w:r>
     </w:p>
@@ -10733,9 +11382,8 @@
       <w:pPr>
         <w:pStyle w:val="Heading2"/>
       </w:pPr>
-      <w:bookmarkStart w:id="107" w:name="_Toc345686926"/>
-      <w:r>
-        <w:lastRenderedPageBreak/>
+      <w:bookmarkStart w:id="108" w:name="_Toc345686926"/>
+      <w:r>
         <w:t>3.6</w:t>
       </w:r>
       <w:r>
@@ -10750,7 +11398,7 @@
       <w:r>
         <w:t xml:space="preserve"> Assignments</w:t>
       </w:r>
-      <w:bookmarkEnd w:id="107"/>
+      <w:bookmarkEnd w:id="108"/>
     </w:p>
     <w:p>
       <w:pPr>
@@ -10886,6 +11534,7 @@
         <w:rPr>
           <w:rFonts w:ascii="Cambria" w:hAnsi="Cambria" w:cs="Times New Roman"/>
         </w:rPr>
+        <w:lastRenderedPageBreak/>
         <w:t>Fill in the pin out informatio</w:t>
       </w:r>
       <w:r>
@@ -10908,23 +11557,23 @@
         </w:rPr>
       </w:pPr>
     </w:p>
-    <w:bookmarkStart w:id="108" w:name="_MON_1415433365"/>
-    <w:bookmarkEnd w:id="108"/>
+    <w:bookmarkStart w:id="109" w:name="_MON_1415433365"/>
+    <w:bookmarkEnd w:id="109"/>
     <w:p>
       <w:pPr>
         <w:keepNext/>
         <w:jc w:val="center"/>
       </w:pPr>
       <w:r>
-        <w:object w:dxaOrig="9360" w:dyaOrig="8501">
-          <v:shape id="_x0000_i1044" type="#_x0000_t75" style="width:462.75pt;height:420pt" o:ole="" o:bordertopcolor="this" o:borderleftcolor="this" o:borderbottomcolor="this" o:borderrightcolor="this">
+        <w:object w:dxaOrig="9360" w:dyaOrig="10948">
+          <v:shape id="_x0000_i1051" type="#_x0000_t75" style="width:462.75pt;height:540.75pt" o:ole="" o:bordertopcolor="this" o:borderleftcolor="this" o:borderbottomcolor="this" o:borderrightcolor="this">
             <v:imagedata r:id="rId44" o:title=""/>
             <w10:bordertop type="single" width="6"/>
             <w10:borderleft type="single" width="6"/>
             <w10:borderbottom type="single" width="6"/>
             <w10:borderright type="single" width="6"/>
           </v:shape>
-          <o:OLEObject Type="Embed" ProgID="Word.OpenDocumentText.12" ShapeID="_x0000_i1044" DrawAspect="Content" ObjectID="_1419429212" r:id="rId45"/>
+          <o:OLEObject Type="Embed" ProgID="Word.OpenDocumentText.12" ShapeID="_x0000_i1051" DrawAspect="Content" ObjectID="_1430059175" r:id="rId45"/>
         </w:object>
       </w:r>
     </w:p>
@@ -10956,7 +11605,6 @@
         <w:rPr>
           <w:noProof/>
         </w:rPr>
-        <w:lastRenderedPageBreak/>
         <w:pict>
           <v:rect id="_x0000_s1110" style="position:absolute;margin-left:.35pt;margin-top:11.2pt;width:69.7pt;height:70.4pt;z-index:251686912" fillcolor="yellow" strokecolor="#8db3e2 [1311]">
             <v:textbox style="mso-next-textbox:#_x0000_s1110">
@@ -11031,7 +11679,7 @@
       </w:r>
       <w:r>
         <w:pict>
-          <v:rect id="_x0000_i1045" style="width:468pt;height:1pt" o:hralign="center" o:hrstd="t" o:hrnoshade="t" o:hr="t" fillcolor="black [3213]" stroked="f"/>
+          <v:rect id="_x0000_i1052" style="width:468pt;height:1pt" o:hralign="center" o:hrstd="t" o:hrnoshade="t" o:hr="t" fillcolor="black [3213]" stroked="f"/>
         </w:pict>
       </w:r>
     </w:p>
@@ -11168,7 +11816,7 @@
           <w:rFonts w:ascii="Cambria" w:hAnsi="Cambria" w:cs="Times New Roman"/>
         </w:rPr>
         <w:pict>
-          <v:rect id="_x0000_i1046" style="width:468pt;height:1pt" o:hralign="center" o:hrstd="t" o:hrnoshade="t" o:hr="t" fillcolor="black [3213]" stroked="f"/>
+          <v:rect id="_x0000_i1053" style="width:468pt;height:1pt" o:hralign="center" o:hrstd="t" o:hrnoshade="t" o:hr="t" fillcolor="black [3213]" stroked="f"/>
         </w:pict>
       </w:r>
     </w:p>
@@ -11406,7 +12054,7 @@
           <w:szCs w:val="36"/>
         </w:rPr>
       </w:pPr>
-      <w:bookmarkStart w:id="109" w:name="_Toc345686927"/>
+      <w:bookmarkStart w:id="110" w:name="_Toc345686927"/>
       <w:r>
         <w:rPr>
           <w:rStyle w:val="Heading1Char"/>
@@ -11422,7 +12070,7 @@
         </w:rPr>
         <w:t>roject</w:t>
       </w:r>
-      <w:bookmarkEnd w:id="109"/>
+      <w:bookmarkEnd w:id="110"/>
       <w:r>
         <w:rPr>
           <w:rFonts w:ascii="Cambria" w:hAnsi="Cambria" w:cs="Times New Roman"/>
@@ -11504,41 +12152,40 @@
           <w:szCs w:val="26"/>
         </w:rPr>
       </w:pPr>
-      <w:bookmarkStart w:id="110" w:name="_Toc339888842"/>
-      <w:bookmarkStart w:id="111" w:name="_Toc339888927"/>
-      <w:bookmarkStart w:id="112" w:name="_Toc339889172"/>
-      <w:bookmarkStart w:id="113" w:name="_Toc339889197"/>
-      <w:bookmarkStart w:id="114" w:name="_Toc339889264"/>
-      <w:bookmarkStart w:id="115" w:name="_Toc339889297"/>
-      <w:bookmarkStart w:id="116" w:name="_Toc339889322"/>
-      <w:bookmarkStart w:id="117" w:name="_Toc339890084"/>
-      <w:bookmarkStart w:id="118" w:name="_Toc339890115"/>
-      <w:bookmarkStart w:id="119" w:name="_Toc340043088"/>
-      <w:bookmarkStart w:id="120" w:name="_Toc340663236"/>
-      <w:bookmarkStart w:id="121" w:name="_Toc340666762"/>
-      <w:bookmarkStart w:id="122" w:name="_Toc340825605"/>
-      <w:bookmarkStart w:id="123" w:name="_Toc340840878"/>
-      <w:bookmarkStart w:id="124" w:name="_Toc341861695"/>
-      <w:bookmarkStart w:id="125" w:name="_Toc342290210"/>
-      <w:bookmarkStart w:id="126" w:name="_Toc343239996"/>
-      <w:bookmarkStart w:id="127" w:name="_Toc343259735"/>
-      <w:bookmarkStart w:id="128" w:name="_Toc343501777"/>
-      <w:bookmarkStart w:id="129" w:name="_Toc343504511"/>
-      <w:bookmarkStart w:id="130" w:name="_Toc343504604"/>
-      <w:bookmarkStart w:id="131" w:name="_Toc343505399"/>
-      <w:bookmarkStart w:id="132" w:name="_Toc343523394"/>
-      <w:bookmarkStart w:id="133" w:name="_Toc344886954"/>
-      <w:bookmarkStart w:id="134" w:name="_Toc345518581"/>
-      <w:bookmarkStart w:id="135" w:name="_Toc345679717"/>
-      <w:bookmarkStart w:id="136" w:name="_Toc345679749"/>
-      <w:bookmarkStart w:id="137" w:name="_Toc345679780"/>
-      <w:bookmarkStart w:id="138" w:name="_Toc345679811"/>
-      <w:bookmarkStart w:id="139" w:name="_Toc345682395"/>
-      <w:bookmarkStart w:id="140" w:name="_Toc345684068"/>
-      <w:bookmarkStart w:id="141" w:name="_Toc345684118"/>
-      <w:bookmarkStart w:id="142" w:name="_Toc345686405"/>
-      <w:bookmarkStart w:id="143" w:name="_Toc345686928"/>
-      <w:bookmarkEnd w:id="110"/>
+      <w:bookmarkStart w:id="111" w:name="_Toc339888842"/>
+      <w:bookmarkStart w:id="112" w:name="_Toc339888927"/>
+      <w:bookmarkStart w:id="113" w:name="_Toc339889172"/>
+      <w:bookmarkStart w:id="114" w:name="_Toc339889197"/>
+      <w:bookmarkStart w:id="115" w:name="_Toc339889264"/>
+      <w:bookmarkStart w:id="116" w:name="_Toc339889297"/>
+      <w:bookmarkStart w:id="117" w:name="_Toc339889322"/>
+      <w:bookmarkStart w:id="118" w:name="_Toc339890084"/>
+      <w:bookmarkStart w:id="119" w:name="_Toc339890115"/>
+      <w:bookmarkStart w:id="120" w:name="_Toc340043088"/>
+      <w:bookmarkStart w:id="121" w:name="_Toc340663236"/>
+      <w:bookmarkStart w:id="122" w:name="_Toc340666762"/>
+      <w:bookmarkStart w:id="123" w:name="_Toc340825605"/>
+      <w:bookmarkStart w:id="124" w:name="_Toc340840878"/>
+      <w:bookmarkStart w:id="125" w:name="_Toc341861695"/>
+      <w:bookmarkStart w:id="126" w:name="_Toc342290210"/>
+      <w:bookmarkStart w:id="127" w:name="_Toc343239996"/>
+      <w:bookmarkStart w:id="128" w:name="_Toc343259735"/>
+      <w:bookmarkStart w:id="129" w:name="_Toc343501777"/>
+      <w:bookmarkStart w:id="130" w:name="_Toc343504511"/>
+      <w:bookmarkStart w:id="131" w:name="_Toc343504604"/>
+      <w:bookmarkStart w:id="132" w:name="_Toc343505399"/>
+      <w:bookmarkStart w:id="133" w:name="_Toc343523394"/>
+      <w:bookmarkStart w:id="134" w:name="_Toc344886954"/>
+      <w:bookmarkStart w:id="135" w:name="_Toc345518581"/>
+      <w:bookmarkStart w:id="136" w:name="_Toc345679717"/>
+      <w:bookmarkStart w:id="137" w:name="_Toc345679749"/>
+      <w:bookmarkStart w:id="138" w:name="_Toc345679780"/>
+      <w:bookmarkStart w:id="139" w:name="_Toc345679811"/>
+      <w:bookmarkStart w:id="140" w:name="_Toc345682395"/>
+      <w:bookmarkStart w:id="141" w:name="_Toc345684068"/>
+      <w:bookmarkStart w:id="142" w:name="_Toc345684118"/>
+      <w:bookmarkStart w:id="143" w:name="_Toc345686405"/>
+      <w:bookmarkStart w:id="144" w:name="_Toc345686928"/>
       <w:bookmarkEnd w:id="111"/>
       <w:bookmarkEnd w:id="112"/>
       <w:bookmarkEnd w:id="113"/>
@@ -11572,12 +12219,13 @@
       <w:bookmarkEnd w:id="141"/>
       <w:bookmarkEnd w:id="142"/>
       <w:bookmarkEnd w:id="143"/>
+      <w:bookmarkEnd w:id="144"/>
     </w:p>
     <w:p>
       <w:pPr>
         <w:pStyle w:val="Heading2"/>
       </w:pPr>
-      <w:bookmarkStart w:id="144" w:name="_Toc345686929"/>
+      <w:bookmarkStart w:id="145" w:name="_Toc345686929"/>
       <w:r>
         <w:t>4</w:t>
       </w:r>
@@ -11590,7 +12238,7 @@
       <w:r>
         <w:t>Creating a new C Project</w:t>
       </w:r>
-      <w:bookmarkEnd w:id="144"/>
+      <w:bookmarkEnd w:id="145"/>
     </w:p>
     <w:p>
       <w:pPr>
@@ -11716,19 +12364,82 @@
         </w:rPr>
       </w:pPr>
       <w:hyperlink r:id="rId47" w:history="1">
+        <w:proofErr w:type="spellStart"/>
         <w:r>
           <w:rPr>
             <w:rStyle w:val="Hyperlink"/>
             <w:rFonts w:ascii="Cambria" w:hAnsi="Cambria" w:cs="Times New Roman"/>
           </w:rPr>
-          <w:t>helloworld.c</w:t>
+          <w:t>main</w:t>
         </w:r>
+        <w:r>
+          <w:rPr>
+            <w:rStyle w:val="Hyperlink"/>
+            <w:rFonts w:ascii="Cambria" w:hAnsi="Cambria" w:cs="Times New Roman"/>
+          </w:rPr>
+          <w:t>.c</w:t>
+        </w:r>
+        <w:proofErr w:type="spellEnd"/>
       </w:hyperlink>
       <w:r>
         <w:rPr>
           <w:rFonts w:ascii="Cambria" w:hAnsi="Cambria" w:cs="Times New Roman"/>
         </w:rPr>
-        <w:t xml:space="preserve"> – This file is created when you create your Hello World template project. (see previous labs). It should be modified to look similar to the file found on the website.</w:t>
+        <w:t xml:space="preserve"> – This file is created when you create your Hello World template project. (</w:t>
+      </w:r>
+      <w:proofErr w:type="gramStart"/>
+      <w:r>
+        <w:rPr>
+          <w:rFonts w:ascii="Cambria" w:hAnsi="Cambria" w:cs="Times New Roman"/>
+        </w:rPr>
+        <w:t>see</w:t>
+      </w:r>
+      <w:proofErr w:type="gramEnd"/>
+      <w:r>
+        <w:rPr>
+          <w:rFonts w:ascii="Cambria" w:hAnsi="Cambria" w:cs="Times New Roman"/>
+        </w:rPr>
+        <w:t xml:space="preserve"> previous labs).</w:t>
+      </w:r>
+      <w:r>
+        <w:rPr>
+          <w:rFonts w:ascii="Cambria" w:hAnsi="Cambria" w:cs="Times New Roman"/>
+        </w:rPr>
+        <w:t xml:space="preserve"> It has been renamed from </w:t>
+      </w:r>
+      <w:proofErr w:type="spellStart"/>
+      <w:r>
+        <w:rPr>
+          <w:rFonts w:ascii="Cambria" w:hAnsi="Cambria" w:cs="Times New Roman"/>
+        </w:rPr>
+        <w:t>HelloWorld.c</w:t>
+      </w:r>
+      <w:proofErr w:type="spellEnd"/>
+      <w:r>
+        <w:rPr>
+          <w:rFonts w:ascii="Cambria" w:hAnsi="Cambria" w:cs="Times New Roman"/>
+        </w:rPr>
+        <w:t xml:space="preserve"> to </w:t>
+      </w:r>
+      <w:proofErr w:type="spellStart"/>
+      <w:r>
+        <w:rPr>
+          <w:rFonts w:ascii="Cambria" w:hAnsi="Cambria" w:cs="Times New Roman"/>
+        </w:rPr>
+        <w:t>main.c</w:t>
+      </w:r>
+      <w:proofErr w:type="spellEnd"/>
+      <w:r>
+        <w:rPr>
+          <w:rFonts w:ascii="Cambria" w:hAnsi="Cambria" w:cs="Times New Roman"/>
+        </w:rPr>
+        <w:t xml:space="preserve"> appropriately.</w:t>
+      </w:r>
+      <w:r>
+        <w:rPr>
+          <w:rFonts w:ascii="Cambria" w:hAnsi="Cambria" w:cs="Times New Roman"/>
+        </w:rPr>
+        <w:t xml:space="preserve"> It should be modified to look similar to the file found on the website.</w:t>
       </w:r>
     </w:p>
     <w:p>
@@ -11872,79 +12583,13 @@
           <w:rFonts w:ascii="Cambria" w:hAnsi="Cambria" w:cs="Times New Roman"/>
         </w:rPr>
       </w:pPr>
-      <w:hyperlink r:id="rId50" w:history="1">
-        <w:r>
-          <w:rPr>
-            <w:rStyle w:val="Hyperlink"/>
-            <w:rFonts w:ascii="Cambria" w:hAnsi="Cambria" w:cs="Times New Roman"/>
-          </w:rPr>
-          <w:t>x</w:t>
-        </w:r>
-        <w:r>
-          <w:rPr>
-            <w:rStyle w:val="Hyperlink"/>
-            <w:rFonts w:ascii="Cambria" w:hAnsi="Cambria" w:cs="Times New Roman"/>
-          </w:rPr>
-          <w:t>basictypes.c</w:t>
-        </w:r>
-      </w:hyperlink>
-      <w:r>
-        <w:rPr>
-          <w:rFonts w:ascii="Cambria" w:hAnsi="Cambria" w:cs="Times New Roman"/>
-        </w:rPr>
-        <w:t xml:space="preserve"> – This file defines some assert functions which can be used to assist in troubleshooting your software </w:t>
-      </w:r>
-      <w:r>
-        <w:rPr>
-          <w:rFonts w:ascii="Cambria" w:hAnsi="Cambria" w:cs="Times New Roman"/>
-        </w:rPr>
-        <w:t>application.</w:t>
-      </w:r>
-    </w:p>
-    <w:p>
-      <w:pPr>
-        <w:pStyle w:val="ListParagraph"/>
-        <w:numPr>
-          <w:ilvl w:val="0"/>
-          <w:numId w:val="38"/>
-        </w:numPr>
-        <w:rPr>
-          <w:rFonts w:ascii="Cambria" w:hAnsi="Cambria" w:cs="Times New Roman"/>
-        </w:rPr>
-      </w:pPr>
-      <w:hyperlink r:id="rId51" w:history="1">
-        <w:r>
-          <w:rPr>
-            <w:rStyle w:val="Hyperlink"/>
-            <w:rFonts w:ascii="Cambria" w:hAnsi="Cambria" w:cs="Times New Roman"/>
-          </w:rPr>
-          <w:t>Xbasictypes.h</w:t>
-        </w:r>
-      </w:hyperlink>
-      <w:r>
-        <w:rPr>
-          <w:rFonts w:ascii="Cambria" w:hAnsi="Cambria" w:cs="Times New Roman"/>
-        </w:rPr>
-        <w:t xml:space="preserve"> - This file is needed to define some of the variable types used throughout the code.</w:t>
-      </w:r>
-    </w:p>
-    <w:p>
-      <w:pPr>
-        <w:pStyle w:val="ListParagraph"/>
-        <w:numPr>
-          <w:ilvl w:val="0"/>
-          <w:numId w:val="38"/>
-        </w:numPr>
-        <w:rPr>
-          <w:rFonts w:ascii="Cambria" w:hAnsi="Cambria" w:cs="Times New Roman"/>
-        </w:rPr>
-      </w:pPr>
       <w:r>
         <w:rPr>
           <w:rFonts w:ascii="Cambria" w:hAnsi="Cambria" w:cs="Times New Roman"/>
         </w:rPr>
         <w:t xml:space="preserve">In addition to the files given, you also need to include a Math library which contains the </w:t>
       </w:r>
+      <w:proofErr w:type="gramStart"/>
       <w:r>
         <w:rPr>
           <w:rFonts w:ascii="Courier New" w:hAnsi="Courier New" w:cs="Courier New"/>
@@ -11953,6 +12598,7 @@
         </w:rPr>
         <w:t>pow</w:t>
       </w:r>
+      <w:proofErr w:type="gramEnd"/>
       <w:r>
         <w:rPr>
           <w:rFonts w:ascii="Cambria" w:hAnsi="Cambria" w:cs="Times New Roman"/>
@@ -12018,10 +12664,10 @@
           <w:rFonts w:ascii="Cambria" w:hAnsi="Cambria" w:cs="Times New Roman"/>
         </w:rPr>
         <w:object w:dxaOrig="270" w:dyaOrig="285">
-          <v:shape id="_x0000_i1047" type="#_x0000_t75" style="width:13.5pt;height:14.25pt" o:ole="">
-            <v:imagedata r:id="rId52" o:title=""/>
+          <v:shape id="_x0000_i1054" type="#_x0000_t75" style="width:13.5pt;height:14.25pt" o:ole="">
+            <v:imagedata r:id="rId50" o:title=""/>
           </v:shape>
-          <o:OLEObject Type="Embed" ProgID="PBrush" ShapeID="_x0000_i1047" DrawAspect="Content" ObjectID="_1419429213" r:id="rId53"/>
+          <o:OLEObject Type="Embed" ProgID="PBrush" ShapeID="_x0000_i1054" DrawAspect="Content" ObjectID="_1430059176" r:id="rId51"/>
         </w:object>
       </w:r>
       <w:r>
@@ -12033,9 +12679,16 @@
     </w:p>
     <w:p>
       <w:pPr>
+        <w:rPr>
+          <w:rFonts w:ascii="Cambria" w:hAnsi="Cambria" w:cs="Times New Roman"/>
+        </w:rPr>
+      </w:pPr>
+    </w:p>
+    <w:p>
+      <w:pPr>
         <w:pStyle w:val="Heading2"/>
       </w:pPr>
-      <w:bookmarkStart w:id="145" w:name="_Toc345686930"/>
+      <w:bookmarkStart w:id="146" w:name="_Toc345686930"/>
       <w:r>
         <w:lastRenderedPageBreak/>
         <w:t>4</w:t>
@@ -12052,7 +12705,7 @@
       <w:r>
         <w:t>SDK, iMPACT and ChipScope Pro</w:t>
       </w:r>
-      <w:bookmarkEnd w:id="145"/>
+      <w:bookmarkEnd w:id="146"/>
     </w:p>
     <w:p>
       <w:pPr>
@@ -12480,10 +13133,10 @@
           <w:rFonts w:ascii="Cambria" w:hAnsi="Cambria" w:cs="Times New Roman"/>
         </w:rPr>
         <w:object w:dxaOrig="9104" w:dyaOrig="6991">
-          <v:shape id="_x0000_i1048" type="#_x0000_t75" style="width:455.25pt;height:349.5pt" o:ole="">
-            <v:imagedata r:id="rId54" o:title=""/>
+          <v:shape id="_x0000_i1055" type="#_x0000_t75" style="width:455.25pt;height:349.5pt" o:ole="">
+            <v:imagedata r:id="rId52" o:title=""/>
           </v:shape>
-          <o:OLEObject Type="Embed" ProgID="PBrush" ShapeID="_x0000_i1048" DrawAspect="Content" ObjectID="_1419429214" r:id="rId55"/>
+          <o:OLEObject Type="Embed" ProgID="PBrush" ShapeID="_x0000_i1055" DrawAspect="Content" ObjectID="_1430059177" r:id="rId53"/>
         </w:object>
       </w:r>
     </w:p>
@@ -12525,8 +13178,8 @@
       <w:pPr>
         <w:pStyle w:val="Heading2"/>
       </w:pPr>
-      <w:bookmarkStart w:id="146" w:name="_Toc343252547"/>
-      <w:bookmarkStart w:id="147" w:name="_Toc345686931"/>
+      <w:bookmarkStart w:id="147" w:name="_Toc343252547"/>
+      <w:bookmarkStart w:id="148" w:name="_Toc345686931"/>
       <w:r>
         <w:t>4</w:t>
       </w:r>
@@ -12539,8 +13192,8 @@
       <w:r>
         <w:t>Debugging with SDK</w:t>
       </w:r>
-      <w:bookmarkEnd w:id="146"/>
       <w:bookmarkEnd w:id="147"/>
+      <w:bookmarkEnd w:id="148"/>
     </w:p>
     <w:p>
       <w:pPr>
@@ -12734,10 +13387,10 @@
           <w:rFonts w:ascii="Cambria" w:hAnsi="Cambria" w:cs="Times New Roman"/>
         </w:rPr>
         <w:object w:dxaOrig="225" w:dyaOrig="150">
-          <v:shape id="_x0000_i1049" type="#_x0000_t75" style="width:11.25pt;height:7.5pt" o:ole="">
-            <v:imagedata r:id="rId56" o:title=""/>
+          <v:shape id="_x0000_i1056" type="#_x0000_t75" style="width:11.25pt;height:7.5pt" o:ole="">
+            <v:imagedata r:id="rId54" o:title=""/>
           </v:shape>
-          <o:OLEObject Type="Embed" ProgID="PBrush" ShapeID="_x0000_i1049" DrawAspect="Content" ObjectID="_1419429215" r:id="rId57"/>
+          <o:OLEObject Type="Embed" ProgID="PBrush" ShapeID="_x0000_i1056" DrawAspect="Content" ObjectID="_1430059178" r:id="rId55"/>
         </w:object>
       </w:r>
       <w:r>
@@ -12804,7 +13457,7 @@
           <w:szCs w:val="36"/>
         </w:rPr>
       </w:pPr>
-      <w:bookmarkStart w:id="148" w:name="_Toc345686932"/>
+      <w:bookmarkStart w:id="149" w:name="_Toc345686932"/>
       <w:r>
         <w:rPr>
           <w:rStyle w:val="Heading1Char"/>
@@ -12813,7 +13466,7 @@
         <w:lastRenderedPageBreak/>
         <w:t>Testing and Design Verification</w:t>
       </w:r>
-      <w:bookmarkEnd w:id="148"/>
+      <w:bookmarkEnd w:id="149"/>
       <w:r>
         <w:rPr>
           <w:rFonts w:ascii="Cambria" w:hAnsi="Cambria" w:cs="Times New Roman"/>
@@ -12848,7 +13501,7 @@
       <w:pPr>
         <w:pStyle w:val="Heading2"/>
       </w:pPr>
-      <w:bookmarkStart w:id="149" w:name="_Toc345686933"/>
+      <w:bookmarkStart w:id="150" w:name="_Toc345686933"/>
       <w:r>
         <w:t>5</w:t>
       </w:r>
@@ -12861,7 +13514,7 @@
       <w:r>
         <w:t>Verification with ChipScope Pro</w:t>
       </w:r>
-      <w:bookmarkEnd w:id="149"/>
+      <w:bookmarkEnd w:id="150"/>
     </w:p>
     <w:p>
       <w:pPr>
@@ -13010,35 +13663,35 @@
       </w:r>
       <w:r>
         <w:object w:dxaOrig="360" w:dyaOrig="330">
-          <v:shape id="_x0000_i1050" type="#_x0000_t75" style="width:18pt;height:16.5pt" o:ole="">
+          <v:shape id="_x0000_i1057" type="#_x0000_t75" style="width:18pt;height:16.5pt" o:ole="">
+            <v:imagedata r:id="rId56" o:title=""/>
+          </v:shape>
+          <o:OLEObject Type="Embed" ProgID="PBrush" ShapeID="_x0000_i1057" DrawAspect="Content" ObjectID="_1430059179" r:id="rId57"/>
+        </w:object>
+      </w:r>
+      <w:r>
+        <w:rPr>
+          <w:rFonts w:ascii="Cambria" w:hAnsi="Cambria" w:cs="Times New Roman"/>
+        </w:rPr>
+        <w:t xml:space="preserve"> (open cable) button to open your JTAG connection to the board. If your jumpers are configured correctly, you should see the following devices on the cable.</w:t>
+      </w:r>
+    </w:p>
+    <w:p>
+      <w:pPr>
+        <w:jc w:val="center"/>
+        <w:rPr>
+          <w:rFonts w:ascii="Cambria" w:hAnsi="Cambria" w:cs="Times New Roman"/>
+        </w:rPr>
+      </w:pPr>
+      <w:r>
+        <w:rPr>
+          <w:rFonts w:ascii="Cambria" w:hAnsi="Cambria" w:cs="Times New Roman"/>
+        </w:rPr>
+        <w:object w:dxaOrig="8129" w:dyaOrig="2160">
+          <v:shape id="_x0000_i1058" type="#_x0000_t75" style="width:406.5pt;height:108pt" o:ole="">
             <v:imagedata r:id="rId58" o:title=""/>
           </v:shape>
-          <o:OLEObject Type="Embed" ProgID="PBrush" ShapeID="_x0000_i1050" DrawAspect="Content" ObjectID="_1419429216" r:id="rId59"/>
-        </w:object>
-      </w:r>
-      <w:r>
-        <w:rPr>
-          <w:rFonts w:ascii="Cambria" w:hAnsi="Cambria" w:cs="Times New Roman"/>
-        </w:rPr>
-        <w:t xml:space="preserve"> (open cable) button to open your JTAG connection to the board. If your jumpers are configured correctly, you should see the following devices on the cable.</w:t>
-      </w:r>
-    </w:p>
-    <w:p>
-      <w:pPr>
-        <w:jc w:val="center"/>
-        <w:rPr>
-          <w:rFonts w:ascii="Cambria" w:hAnsi="Cambria" w:cs="Times New Roman"/>
-        </w:rPr>
-      </w:pPr>
-      <w:r>
-        <w:rPr>
-          <w:rFonts w:ascii="Cambria" w:hAnsi="Cambria" w:cs="Times New Roman"/>
-        </w:rPr>
-        <w:object w:dxaOrig="8129" w:dyaOrig="2160">
-          <v:shape id="_x0000_i1051" type="#_x0000_t75" style="width:406.5pt;height:108pt" o:ole="">
-            <v:imagedata r:id="rId60" o:title=""/>
-          </v:shape>
-          <o:OLEObject Type="Embed" ProgID="PBrush" ShapeID="_x0000_i1051" DrawAspect="Content" ObjectID="_1419429217" r:id="rId61"/>
+          <o:OLEObject Type="Embed" ProgID="PBrush" ShapeID="_x0000_i1058" DrawAspect="Content" ObjectID="_1430059180" r:id="rId59"/>
         </w:object>
       </w:r>
     </w:p>
@@ -13373,10 +14026,10 @@
           <w:rFonts w:ascii="Cambria" w:hAnsi="Cambria" w:cs="Times New Roman"/>
         </w:rPr>
         <w:object w:dxaOrig="8384" w:dyaOrig="6059">
-          <v:shape id="_x0000_i1052" type="#_x0000_t75" style="width:419.25pt;height:303pt" o:ole="">
-            <v:imagedata r:id="rId62" o:title=""/>
+          <v:shape id="_x0000_i1059" type="#_x0000_t75" style="width:419.25pt;height:303pt" o:ole="">
+            <v:imagedata r:id="rId60" o:title=""/>
           </v:shape>
-          <o:OLEObject Type="Embed" ProgID="PBrush" ShapeID="_x0000_i1052" DrawAspect="Content" ObjectID="_1419429218" r:id="rId63"/>
+          <o:OLEObject Type="Embed" ProgID="PBrush" ShapeID="_x0000_i1059" DrawAspect="Content" ObjectID="_1430059181" r:id="rId61"/>
         </w:object>
       </w:r>
     </w:p>
@@ -13452,12 +14105,18 @@
         </w:rPr>
         <w:t>If you changed the message within your C program, your waveform may look slightly different than the one shown here, however you should have the same header padding which can be seen at the front portion of the waveform.</w:t>
       </w:r>
-    </w:p>
-    <w:p>
-      <w:pPr>
+      <w:r>
         <w:rPr>
           <w:rFonts w:ascii="Cambria" w:hAnsi="Cambria"/>
         </w:rPr>
+        <w:t xml:space="preserve"> It may be helpful to flip the switch to allow for continuous packet transmission (down position) when trying to catch the packet in ChipScope.</w:t>
+      </w:r>
+    </w:p>
+    <w:p>
+      <w:pPr>
+        <w:rPr>
+          <w:rFonts w:ascii="Cambria" w:hAnsi="Cambria"/>
+        </w:rPr>
       </w:pPr>
     </w:p>
     <w:p/>
@@ -13465,7 +14124,7 @@
       <w:pPr>
         <w:pStyle w:val="Heading2"/>
       </w:pPr>
-      <w:bookmarkStart w:id="150" w:name="_Toc345686934"/>
+      <w:bookmarkStart w:id="151" w:name="_Toc345686934"/>
       <w:r>
         <w:lastRenderedPageBreak/>
         <w:t>5</w:t>
@@ -13479,7 +14138,7 @@
       <w:r>
         <w:t>MATLAB Analysis</w:t>
       </w:r>
-      <w:bookmarkEnd w:id="150"/>
+      <w:bookmarkEnd w:id="151"/>
     </w:p>
     <w:p>
       <w:pPr>
@@ -13869,7 +14528,7 @@
       </w:r>
       <w:r>
         <w:pict>
-          <v:rect id="_x0000_i1053" style="width:468pt;height:1pt" o:hralign="center" o:hrstd="t" o:hrnoshade="t" o:hr="t" fillcolor="black [3213]" stroked="f"/>
+          <v:rect id="_x0000_i1060" style="width:468pt;height:1pt" o:hralign="center" o:hrstd="t" o:hrnoshade="t" o:hr="t" fillcolor="black [3213]" stroked="f"/>
         </w:pict>
       </w:r>
     </w:p>
@@ -13954,7 +14613,7 @@
       </w:pPr>
       <w:r>
         <w:pict>
-          <v:rect id="_x0000_i1054" style="width:468pt;height:1pt" o:hralign="center" o:hrstd="t" o:hrnoshade="t" o:hr="t" fillcolor="black [3213]" stroked="f"/>
+          <v:rect id="_x0000_i1061" style="width:468pt;height:1pt" o:hralign="center" o:hrstd="t" o:hrnoshade="t" o:hr="t" fillcolor="black [3213]" stroked="f"/>
         </w:pict>
       </w:r>
     </w:p>
@@ -14116,7 +14775,7 @@
       </w:r>
       <w:r>
         <w:pict>
-          <v:rect id="_x0000_i1063" style="width:468pt;height:1pt" o:hralign="center" o:hrstd="t" o:hrnoshade="t" o:hr="t" fillcolor="black [3213]" stroked="f"/>
+          <v:rect id="_x0000_i1062" style="width:468pt;height:1pt" o:hralign="center" o:hrstd="t" o:hrnoshade="t" o:hr="t" fillcolor="black [3213]" stroked="f"/>
         </w:pict>
       </w:r>
     </w:p>
@@ -14254,7 +14913,7 @@
       </w:pPr>
       <w:r>
         <w:pict>
-          <v:rect id="_x0000_i1064" style="width:468pt;height:1pt" o:hralign="center" o:hrstd="t" o:hrnoshade="t" o:hr="t" fillcolor="black [3213]" stroked="f"/>
+          <v:rect id="_x0000_i1063" style="width:468pt;height:1pt" o:hralign="center" o:hrstd="t" o:hrnoshade="t" o:hr="t" fillcolor="black [3213]" stroked="f"/>
         </w:pict>
       </w:r>
     </w:p>
@@ -14592,7 +15251,7 @@
       </w:r>
       <w:r>
         <w:pict>
-          <v:rect id="_x0000_i1055" style="width:468pt;height:1pt" o:hralign="center" o:hrstd="t" o:hrnoshade="t" o:hr="t" fillcolor="black [3213]" stroked="f"/>
+          <v:rect id="_x0000_i1064" style="width:468pt;height:1pt" o:hralign="center" o:hrstd="t" o:hrnoshade="t" o:hr="t" fillcolor="black [3213]" stroked="f"/>
         </w:pict>
       </w:r>
     </w:p>
@@ -14635,7 +15294,7 @@
           <w:rFonts w:ascii="Cambria" w:hAnsi="Cambria" w:cs="Times New Roman"/>
         </w:rPr>
         <w:pict>
-          <v:rect id="_x0000_i1056" style="width:468pt;height:1pt" o:hralign="center" o:hrstd="t" o:hrnoshade="t" o:hr="t" fillcolor="black [3213]" stroked="f"/>
+          <v:rect id="_x0000_i1065" style="width:468pt;height:1pt" o:hralign="center" o:hrstd="t" o:hrnoshade="t" o:hr="t" fillcolor="black [3213]" stroked="f"/>
         </w:pict>
       </w:r>
     </w:p>
@@ -14652,7 +15311,7 @@
       <w:pPr>
         <w:pStyle w:val="AppendixHeading"/>
       </w:pPr>
-      <w:bookmarkStart w:id="151" w:name="_Toc345686935"/>
+      <w:bookmarkStart w:id="152" w:name="_Toc345686935"/>
       <w:r>
         <w:lastRenderedPageBreak/>
         <w:t xml:space="preserve">MATLAB </w:t>
@@ -14663,7 +15322,7 @@
       <w:r>
         <w:t>Functions</w:t>
       </w:r>
-      <w:bookmarkEnd w:id="151"/>
+      <w:bookmarkEnd w:id="152"/>
     </w:p>
     <w:p/>
     <w:p>
@@ -14697,8 +15356,8 @@
         <w:t>qpsk_tx_byte2sym.m</w:t>
       </w:r>
     </w:p>
-    <w:bookmarkStart w:id="152" w:name="_MON_1418628446"/>
-    <w:bookmarkEnd w:id="152"/>
+    <w:bookmarkStart w:id="153" w:name="_MON_1418628446"/>
+    <w:bookmarkEnd w:id="153"/>
     <w:p>
       <w:pPr>
         <w:rPr>
@@ -14710,18 +15369,18 @@
           <w:rFonts w:ascii="Cambria" w:hAnsi="Cambria"/>
         </w:rPr>
         <w:object w:dxaOrig="9360" w:dyaOrig="10774">
-          <v:shape id="_x0000_i1057" type="#_x0000_t75" style="width:468pt;height:538.5pt" o:ole="" o:bordertopcolor="this" o:borderleftcolor="this" o:borderrightcolor="this">
-            <v:imagedata r:id="rId64" o:title=""/>
+          <v:shape id="_x0000_i1066" type="#_x0000_t75" style="width:468pt;height:538.5pt" o:ole="" o:bordertopcolor="this" o:borderleftcolor="this" o:borderrightcolor="this">
+            <v:imagedata r:id="rId62" o:title=""/>
             <w10:bordertop type="single" width="8"/>
             <w10:borderleft type="single" width="8"/>
             <w10:borderright type="single" width="8"/>
           </v:shape>
-          <o:OLEObject Type="Embed" ProgID="Word.OpenDocumentText.12" ShapeID="_x0000_i1057" DrawAspect="Content" ObjectID="_1419429219" r:id="rId65"/>
+          <o:OLEObject Type="Embed" ProgID="Word.OpenDocumentText.12" ShapeID="_x0000_i1066" DrawAspect="Content" ObjectID="_1430059182" r:id="rId63"/>
         </w:object>
       </w:r>
     </w:p>
-    <w:bookmarkStart w:id="153" w:name="_MON_1418628576"/>
-    <w:bookmarkEnd w:id="153"/>
+    <w:bookmarkStart w:id="154" w:name="_MON_1418628576"/>
+    <w:bookmarkEnd w:id="154"/>
     <w:p>
       <w:pPr>
         <w:rPr>
@@ -14733,17 +15392,17 @@
           <w:rFonts w:ascii="Cambria" w:hAnsi="Cambria"/>
         </w:rPr>
         <w:object w:dxaOrig="9360" w:dyaOrig="12276">
-          <v:shape id="_x0000_i1058" type="#_x0000_t75" style="width:468pt;height:613.5pt" o:ole="" o:borderleftcolor="this" o:borderrightcolor="this">
-            <v:imagedata r:id="rId66" o:title=""/>
+          <v:shape id="_x0000_i1067" type="#_x0000_t75" style="width:468pt;height:613.5pt" o:ole="" o:borderleftcolor="this" o:borderrightcolor="this">
+            <v:imagedata r:id="rId64" o:title=""/>
             <w10:borderleft type="single" width="8"/>
             <w10:borderright type="single" width="8"/>
           </v:shape>
-          <o:OLEObject Type="Embed" ProgID="Word.OpenDocumentText.12" ShapeID="_x0000_i1058" DrawAspect="Content" ObjectID="_1419429220" r:id="rId67"/>
+          <o:OLEObject Type="Embed" ProgID="Word.OpenDocumentText.12" ShapeID="_x0000_i1067" DrawAspect="Content" ObjectID="_1430059183" r:id="rId65"/>
         </w:object>
       </w:r>
     </w:p>
-    <w:bookmarkStart w:id="154" w:name="_MON_1418628654"/>
-    <w:bookmarkEnd w:id="154"/>
+    <w:bookmarkStart w:id="155" w:name="_MON_1418628654"/>
+    <w:bookmarkEnd w:id="155"/>
     <w:p>
       <w:pPr>
         <w:rPr>
@@ -14755,13 +15414,13 @@
           <w:rFonts w:ascii="Cambria" w:hAnsi="Cambria"/>
         </w:rPr>
         <w:object w:dxaOrig="9360" w:dyaOrig="2492">
-          <v:shape id="_x0000_i1059" type="#_x0000_t75" style="width:468pt;height:124.5pt" o:ole="" o:borderleftcolor="this" o:borderbottomcolor="this" o:borderrightcolor="this">
-            <v:imagedata r:id="rId68" o:title=""/>
+          <v:shape id="_x0000_i1068" type="#_x0000_t75" style="width:468pt;height:124.5pt" o:ole="" o:borderleftcolor="this" o:borderbottomcolor="this" o:borderrightcolor="this">
+            <v:imagedata r:id="rId66" o:title=""/>
             <w10:borderleft type="single" width="8"/>
             <w10:borderbottom type="single" width="8"/>
             <w10:borderright type="single" width="8"/>
           </v:shape>
-          <o:OLEObject Type="Embed" ProgID="Word.OpenDocumentText.12" ShapeID="_x0000_i1059" DrawAspect="Content" ObjectID="_1419429221" r:id="rId69"/>
+          <o:OLEObject Type="Embed" ProgID="Word.OpenDocumentText.12" ShapeID="_x0000_i1068" DrawAspect="Content" ObjectID="_1430059184" r:id="rId67"/>
         </w:object>
       </w:r>
     </w:p>
@@ -14909,12 +15568,12 @@
       <w:pPr>
         <w:pStyle w:val="AppendixHeading"/>
       </w:pPr>
-      <w:bookmarkStart w:id="155" w:name="_Toc345686936"/>
+      <w:bookmarkStart w:id="156" w:name="_Toc345686936"/>
       <w:r>
         <w:lastRenderedPageBreak/>
         <w:t>MATLAB Test Bench</w:t>
       </w:r>
-      <w:bookmarkEnd w:id="155"/>
+      <w:bookmarkEnd w:id="156"/>
     </w:p>
     <w:p>
       <w:pPr>
@@ -14952,8 +15611,8 @@
         <w:t>qpsk_tx_tb.m</w:t>
       </w:r>
     </w:p>
-    <w:bookmarkStart w:id="156" w:name="_MON_1418811251"/>
-    <w:bookmarkEnd w:id="156"/>
+    <w:bookmarkStart w:id="157" w:name="_MON_1418811251"/>
+    <w:bookmarkEnd w:id="157"/>
     <w:p>
       <w:pPr>
         <w:rPr>
@@ -14971,34 +15630,34 @@
           <w:szCs w:val="20"/>
         </w:rPr>
         <w:object w:dxaOrig="9360" w:dyaOrig="11186">
-          <v:shape id="_x0000_i1060" type="#_x0000_t75" style="width:468pt;height:559.5pt" o:ole="" o:bordertopcolor="this" o:borderleftcolor="this" o:borderrightcolor="this">
-            <v:imagedata r:id="rId70" o:title=""/>
+          <v:shape id="_x0000_i1069" type="#_x0000_t75" style="width:468pt;height:559.5pt" o:ole="" o:bordertopcolor="this" o:borderleftcolor="this" o:borderrightcolor="this">
+            <v:imagedata r:id="rId68" o:title=""/>
             <w10:bordertop type="single" width="8"/>
             <w10:borderleft type="single" width="8"/>
             <w10:borderright type="single" width="8"/>
           </v:shape>
-          <o:OLEObject Type="Embed" ProgID="Word.OpenDocumentText.12" ShapeID="_x0000_i1060" DrawAspect="Content" ObjectID="_1419429222" r:id="rId71"/>
+          <o:OLEObject Type="Embed" ProgID="Word.OpenDocumentText.12" ShapeID="_x0000_i1069" DrawAspect="Content" ObjectID="_1430059185" r:id="rId69"/>
         </w:object>
       </w:r>
     </w:p>
-    <w:bookmarkStart w:id="157" w:name="_MON_1418811328"/>
-    <w:bookmarkEnd w:id="157"/>
+    <w:bookmarkStart w:id="158" w:name="_MON_1418811328"/>
+    <w:bookmarkEnd w:id="158"/>
     <w:p>
       <w:r>
         <w:object w:dxaOrig="9360" w:dyaOrig="12234">
-          <v:shape id="_x0000_i1061" type="#_x0000_t75" style="width:468pt;height:612pt" o:ole="" o:borderleftcolor="this" o:borderbottomcolor="this" o:borderrightcolor="this">
-            <v:imagedata r:id="rId72" o:title=""/>
+          <v:shape id="_x0000_i1070" type="#_x0000_t75" style="width:468pt;height:612pt" o:ole="" o:borderleftcolor="this" o:borderbottomcolor="this" o:borderrightcolor="this">
+            <v:imagedata r:id="rId70" o:title=""/>
             <w10:borderleft type="single" width="8"/>
             <w10:borderbottom type="single" width="8"/>
             <w10:borderright type="single" width="8"/>
           </v:shape>
-          <o:OLEObject Type="Embed" ProgID="Word.OpenDocumentText.12" ShapeID="_x0000_i1061" DrawAspect="Content" ObjectID="_1419429223" r:id="rId73"/>
+          <o:OLEObject Type="Embed" ProgID="Word.OpenDocumentText.12" ShapeID="_x0000_i1070" DrawAspect="Content" ObjectID="_1430059186" r:id="rId71"/>
         </w:object>
       </w:r>
     </w:p>
     <w:sectPr>
-      <w:headerReference w:type="default" r:id="rId74"/>
-      <w:footerReference w:type="default" r:id="rId75"/>
+      <w:headerReference w:type="default" r:id="rId72"/>
+      <w:footerReference w:type="default" r:id="rId73"/>
       <w:pgSz w:w="12240" w:h="15840"/>
       <w:pgMar w:top="1440" w:right="1440" w:bottom="1440" w:left="1440" w:header="720" w:footer="720" w:gutter="0"/>
       <w:cols w:space="720"/>
@@ -15043,9 +15702,9 @@
       <w:tblLook w:val="04A0"/>
     </w:tblPr>
     <w:tblGrid>
-      <w:gridCol w:w="4283"/>
-      <w:gridCol w:w="1009"/>
-      <w:gridCol w:w="4284"/>
+      <w:gridCol w:w="4309"/>
+      <w:gridCol w:w="958"/>
+      <w:gridCol w:w="4309"/>
     </w:tblGrid>
     <w:tr>
       <w:trPr>
@@ -16423,6 +17082,95 @@
     </w:lvl>
   </w:abstractNum>
   <w:abstractNum w:abstractNumId="11">
+    <w:nsid w:val="17FF568B"/>
+    <w:multiLevelType w:val="hybridMultilevel"/>
+    <w:tmpl w:val="849251FA"/>
+    <w:lvl w:ilvl="0" w:tplc="A1D87A0E">
+      <w:start w:val="1"/>
+      <w:numFmt w:val="decimal"/>
+      <w:lvlText w:val="%1."/>
+      <w:lvlJc w:val="left"/>
+      <w:pPr>
+        <w:ind w:left="720" w:hanging="360"/>
+      </w:pPr>
+      <w:rPr>
+        <w:rFonts w:hint="default"/>
+      </w:rPr>
+    </w:lvl>
+    <w:lvl w:ilvl="1" w:tplc="04090019" w:tentative="1">
+      <w:start w:val="1"/>
+      <w:numFmt w:val="lowerLetter"/>
+      <w:lvlText w:val="%2."/>
+      <w:lvlJc w:val="left"/>
+      <w:pPr>
+        <w:ind w:left="1440" w:hanging="360"/>
+      </w:pPr>
+    </w:lvl>
+    <w:lvl w:ilvl="2" w:tplc="0409001B" w:tentative="1">
+      <w:start w:val="1"/>
+      <w:numFmt w:val="lowerRoman"/>
+      <w:lvlText w:val="%3."/>
+      <w:lvlJc w:val="right"/>
+      <w:pPr>
+        <w:ind w:left="2160" w:hanging="180"/>
+      </w:pPr>
+    </w:lvl>
+    <w:lvl w:ilvl="3" w:tplc="0409000F" w:tentative="1">
+      <w:start w:val="1"/>
+      <w:numFmt w:val="decimal"/>
+      <w:lvlText w:val="%4."/>
+      <w:lvlJc w:val="left"/>
+      <w:pPr>
+        <w:ind w:left="2880" w:hanging="360"/>
+      </w:pPr>
+    </w:lvl>
+    <w:lvl w:ilvl="4" w:tplc="04090019" w:tentative="1">
+      <w:start w:val="1"/>
+      <w:numFmt w:val="lowerLetter"/>
+      <w:lvlText w:val="%5."/>
+      <w:lvlJc w:val="left"/>
+      <w:pPr>
+        <w:ind w:left="3600" w:hanging="360"/>
+      </w:pPr>
+    </w:lvl>
+    <w:lvl w:ilvl="5" w:tplc="0409001B" w:tentative="1">
+      <w:start w:val="1"/>
+      <w:numFmt w:val="lowerRoman"/>
+      <w:lvlText w:val="%6."/>
+      <w:lvlJc w:val="right"/>
+      <w:pPr>
+        <w:ind w:left="4320" w:hanging="180"/>
+      </w:pPr>
+    </w:lvl>
+    <w:lvl w:ilvl="6" w:tplc="0409000F" w:tentative="1">
+      <w:start w:val="1"/>
+      <w:numFmt w:val="decimal"/>
+      <w:lvlText w:val="%7."/>
+      <w:lvlJc w:val="left"/>
+      <w:pPr>
+        <w:ind w:left="5040" w:hanging="360"/>
+      </w:pPr>
+    </w:lvl>
+    <w:lvl w:ilvl="7" w:tplc="04090019" w:tentative="1">
+      <w:start w:val="1"/>
+      <w:numFmt w:val="lowerLetter"/>
+      <w:lvlText w:val="%8."/>
+      <w:lvlJc w:val="left"/>
+      <w:pPr>
+        <w:ind w:left="5760" w:hanging="360"/>
+      </w:pPr>
+    </w:lvl>
+    <w:lvl w:ilvl="8" w:tplc="0409001B" w:tentative="1">
+      <w:start w:val="1"/>
+      <w:numFmt w:val="lowerRoman"/>
+      <w:lvlText w:val="%9."/>
+      <w:lvlJc w:val="right"/>
+      <w:pPr>
+        <w:ind w:left="6480" w:hanging="180"/>
+      </w:pPr>
+    </w:lvl>
+  </w:abstractNum>
+  <w:abstractNum w:abstractNumId="12">
     <w:nsid w:val="199B0902"/>
     <w:multiLevelType w:val="hybridMultilevel"/>
     <w:tmpl w:val="57167158"/>
@@ -16511,7 +17259,7 @@
       </w:pPr>
     </w:lvl>
   </w:abstractNum>
-  <w:abstractNum w:abstractNumId="12">
+  <w:abstractNum w:abstractNumId="13">
     <w:nsid w:val="1A8525D1"/>
     <w:multiLevelType w:val="hybridMultilevel"/>
     <w:tmpl w:val="B80A004E"/>
@@ -16600,7 +17348,7 @@
       </w:pPr>
     </w:lvl>
   </w:abstractNum>
-  <w:abstractNum w:abstractNumId="13">
+  <w:abstractNum w:abstractNumId="14">
     <w:nsid w:val="1D39510D"/>
     <w:multiLevelType w:val="hybridMultilevel"/>
     <w:tmpl w:val="DC544320"/>
@@ -16689,7 +17437,7 @@
       </w:pPr>
     </w:lvl>
   </w:abstractNum>
-  <w:abstractNum w:abstractNumId="14">
+  <w:abstractNum w:abstractNumId="15">
     <w:nsid w:val="1F8450CD"/>
     <w:multiLevelType w:val="hybridMultilevel"/>
     <w:tmpl w:val="616E351A"/>
@@ -16778,7 +17526,7 @@
       </w:pPr>
     </w:lvl>
   </w:abstractNum>
-  <w:abstractNum w:abstractNumId="15">
+  <w:abstractNum w:abstractNumId="16">
     <w:nsid w:val="27F353DF"/>
     <w:multiLevelType w:val="multilevel"/>
     <w:tmpl w:val="9ABE0010"/>
@@ -16900,7 +17648,7 @@
       </w:rPr>
     </w:lvl>
   </w:abstractNum>
-  <w:abstractNum w:abstractNumId="16">
+  <w:abstractNum w:abstractNumId="17">
     <w:nsid w:val="28784E7B"/>
     <w:multiLevelType w:val="multilevel"/>
     <w:tmpl w:val="3F644AFC"/>
@@ -17013,7 +17761,7 @@
       </w:rPr>
     </w:lvl>
   </w:abstractNum>
-  <w:abstractNum w:abstractNumId="17">
+  <w:abstractNum w:abstractNumId="18">
     <w:nsid w:val="2E510695"/>
     <w:multiLevelType w:val="multilevel"/>
     <w:tmpl w:val="AE50C554"/>
@@ -17134,7 +17882,7 @@
       </w:rPr>
     </w:lvl>
   </w:abstractNum>
-  <w:abstractNum w:abstractNumId="18">
+  <w:abstractNum w:abstractNumId="19">
     <w:nsid w:val="31DC06E8"/>
     <w:multiLevelType w:val="hybridMultilevel"/>
     <w:tmpl w:val="10F83D70"/>
@@ -17223,7 +17971,7 @@
       </w:pPr>
     </w:lvl>
   </w:abstractNum>
-  <w:abstractNum w:abstractNumId="19">
+  <w:abstractNum w:abstractNumId="20">
     <w:nsid w:val="35F9444C"/>
     <w:multiLevelType w:val="hybridMultilevel"/>
     <w:tmpl w:val="F6FCC232"/>
@@ -17312,7 +18060,7 @@
       </w:pPr>
     </w:lvl>
   </w:abstractNum>
-  <w:abstractNum w:abstractNumId="20">
+  <w:abstractNum w:abstractNumId="21">
     <w:nsid w:val="40AC3FFA"/>
     <w:multiLevelType w:val="hybridMultilevel"/>
     <w:tmpl w:val="06C072C2"/>
@@ -17402,7 +18150,7 @@
       </w:pPr>
     </w:lvl>
   </w:abstractNum>
-  <w:abstractNum w:abstractNumId="21">
+  <w:abstractNum w:abstractNumId="22">
     <w:nsid w:val="418D0A0E"/>
     <w:multiLevelType w:val="hybridMultilevel"/>
     <w:tmpl w:val="4926B258"/>
@@ -17491,7 +18239,7 @@
       </w:pPr>
     </w:lvl>
   </w:abstractNum>
-  <w:abstractNum w:abstractNumId="22">
+  <w:abstractNum w:abstractNumId="23">
     <w:nsid w:val="44FA5DFF"/>
     <w:multiLevelType w:val="hybridMultilevel"/>
     <w:tmpl w:val="0824D14A"/>
@@ -17580,7 +18328,7 @@
       </w:pPr>
     </w:lvl>
   </w:abstractNum>
-  <w:abstractNum w:abstractNumId="23">
+  <w:abstractNum w:abstractNumId="24">
     <w:nsid w:val="4715425D"/>
     <w:multiLevelType w:val="hybridMultilevel"/>
     <w:tmpl w:val="6688E368"/>
@@ -17669,7 +18417,7 @@
       </w:pPr>
     </w:lvl>
   </w:abstractNum>
-  <w:abstractNum w:abstractNumId="24">
+  <w:abstractNum w:abstractNumId="25">
     <w:nsid w:val="4B262FB6"/>
     <w:multiLevelType w:val="hybridMultilevel"/>
     <w:tmpl w:val="373C6B5A"/>
@@ -17758,7 +18506,7 @@
       </w:pPr>
     </w:lvl>
   </w:abstractNum>
-  <w:abstractNum w:abstractNumId="25">
+  <w:abstractNum w:abstractNumId="26">
     <w:nsid w:val="501D2230"/>
     <w:multiLevelType w:val="multilevel"/>
     <w:tmpl w:val="0E067636"/>
@@ -17871,7 +18619,7 @@
       </w:rPr>
     </w:lvl>
   </w:abstractNum>
-  <w:abstractNum w:abstractNumId="26">
+  <w:abstractNum w:abstractNumId="27">
     <w:nsid w:val="50F80ADF"/>
     <w:multiLevelType w:val="hybridMultilevel"/>
     <w:tmpl w:val="0C66FFCC"/>
@@ -17960,7 +18708,7 @@
       </w:pPr>
     </w:lvl>
   </w:abstractNum>
-  <w:abstractNum w:abstractNumId="27">
+  <w:abstractNum w:abstractNumId="28">
     <w:nsid w:val="51771227"/>
     <w:multiLevelType w:val="hybridMultilevel"/>
     <w:tmpl w:val="03E24FC6"/>
@@ -18049,7 +18797,7 @@
       </w:pPr>
     </w:lvl>
   </w:abstractNum>
-  <w:abstractNum w:abstractNumId="28">
+  <w:abstractNum w:abstractNumId="29">
     <w:nsid w:val="5247397E"/>
     <w:multiLevelType w:val="hybridMultilevel"/>
     <w:tmpl w:val="9620CE72"/>
@@ -18138,7 +18886,7 @@
       </w:pPr>
     </w:lvl>
   </w:abstractNum>
-  <w:abstractNum w:abstractNumId="29">
+  <w:abstractNum w:abstractNumId="30">
     <w:nsid w:val="551C62BC"/>
     <w:multiLevelType w:val="multilevel"/>
     <w:tmpl w:val="18641450"/>
@@ -18235,7 +18983,7 @@
       </w:pPr>
     </w:lvl>
   </w:abstractNum>
-  <w:abstractNum w:abstractNumId="30">
+  <w:abstractNum w:abstractNumId="31">
     <w:nsid w:val="5F9103C8"/>
     <w:multiLevelType w:val="hybridMultilevel"/>
     <w:tmpl w:val="8616711C"/>
@@ -18325,7 +19073,7 @@
       </w:pPr>
     </w:lvl>
   </w:abstractNum>
-  <w:abstractNum w:abstractNumId="31">
+  <w:abstractNum w:abstractNumId="32">
     <w:nsid w:val="5FD404A0"/>
     <w:multiLevelType w:val="hybridMultilevel"/>
     <w:tmpl w:val="40BE3596"/>
@@ -18438,7 +19186,185 @@
       </w:rPr>
     </w:lvl>
   </w:abstractNum>
-  <w:abstractNum w:abstractNumId="32">
+  <w:abstractNum w:abstractNumId="33">
+    <w:nsid w:val="62466ADD"/>
+    <w:multiLevelType w:val="hybridMultilevel"/>
+    <w:tmpl w:val="849251FA"/>
+    <w:lvl w:ilvl="0" w:tplc="A1D87A0E">
+      <w:start w:val="1"/>
+      <w:numFmt w:val="decimal"/>
+      <w:lvlText w:val="%1."/>
+      <w:lvlJc w:val="left"/>
+      <w:pPr>
+        <w:ind w:left="720" w:hanging="360"/>
+      </w:pPr>
+      <w:rPr>
+        <w:rFonts w:hint="default"/>
+      </w:rPr>
+    </w:lvl>
+    <w:lvl w:ilvl="1" w:tplc="04090019" w:tentative="1">
+      <w:start w:val="1"/>
+      <w:numFmt w:val="lowerLetter"/>
+      <w:lvlText w:val="%2."/>
+      <w:lvlJc w:val="left"/>
+      <w:pPr>
+        <w:ind w:left="1440" w:hanging="360"/>
+      </w:pPr>
+    </w:lvl>
+    <w:lvl w:ilvl="2" w:tplc="0409001B" w:tentative="1">
+      <w:start w:val="1"/>
+      <w:numFmt w:val="lowerRoman"/>
+      <w:lvlText w:val="%3."/>
+      <w:lvlJc w:val="right"/>
+      <w:pPr>
+        <w:ind w:left="2160" w:hanging="180"/>
+      </w:pPr>
+    </w:lvl>
+    <w:lvl w:ilvl="3" w:tplc="0409000F" w:tentative="1">
+      <w:start w:val="1"/>
+      <w:numFmt w:val="decimal"/>
+      <w:lvlText w:val="%4."/>
+      <w:lvlJc w:val="left"/>
+      <w:pPr>
+        <w:ind w:left="2880" w:hanging="360"/>
+      </w:pPr>
+    </w:lvl>
+    <w:lvl w:ilvl="4" w:tplc="04090019" w:tentative="1">
+      <w:start w:val="1"/>
+      <w:numFmt w:val="lowerLetter"/>
+      <w:lvlText w:val="%5."/>
+      <w:lvlJc w:val="left"/>
+      <w:pPr>
+        <w:ind w:left="3600" w:hanging="360"/>
+      </w:pPr>
+    </w:lvl>
+    <w:lvl w:ilvl="5" w:tplc="0409001B" w:tentative="1">
+      <w:start w:val="1"/>
+      <w:numFmt w:val="lowerRoman"/>
+      <w:lvlText w:val="%6."/>
+      <w:lvlJc w:val="right"/>
+      <w:pPr>
+        <w:ind w:left="4320" w:hanging="180"/>
+      </w:pPr>
+    </w:lvl>
+    <w:lvl w:ilvl="6" w:tplc="0409000F" w:tentative="1">
+      <w:start w:val="1"/>
+      <w:numFmt w:val="decimal"/>
+      <w:lvlText w:val="%7."/>
+      <w:lvlJc w:val="left"/>
+      <w:pPr>
+        <w:ind w:left="5040" w:hanging="360"/>
+      </w:pPr>
+    </w:lvl>
+    <w:lvl w:ilvl="7" w:tplc="04090019" w:tentative="1">
+      <w:start w:val="1"/>
+      <w:numFmt w:val="lowerLetter"/>
+      <w:lvlText w:val="%8."/>
+      <w:lvlJc w:val="left"/>
+      <w:pPr>
+        <w:ind w:left="5760" w:hanging="360"/>
+      </w:pPr>
+    </w:lvl>
+    <w:lvl w:ilvl="8" w:tplc="0409001B" w:tentative="1">
+      <w:start w:val="1"/>
+      <w:numFmt w:val="lowerRoman"/>
+      <w:lvlText w:val="%9."/>
+      <w:lvlJc w:val="right"/>
+      <w:pPr>
+        <w:ind w:left="6480" w:hanging="180"/>
+      </w:pPr>
+    </w:lvl>
+  </w:abstractNum>
+  <w:abstractNum w:abstractNumId="34">
+    <w:nsid w:val="654D099B"/>
+    <w:multiLevelType w:val="hybridMultilevel"/>
+    <w:tmpl w:val="849251FA"/>
+    <w:lvl w:ilvl="0" w:tplc="A1D87A0E">
+      <w:start w:val="1"/>
+      <w:numFmt w:val="decimal"/>
+      <w:lvlText w:val="%1."/>
+      <w:lvlJc w:val="left"/>
+      <w:pPr>
+        <w:ind w:left="720" w:hanging="360"/>
+      </w:pPr>
+      <w:rPr>
+        <w:rFonts w:hint="default"/>
+      </w:rPr>
+    </w:lvl>
+    <w:lvl w:ilvl="1" w:tplc="04090019" w:tentative="1">
+      <w:start w:val="1"/>
+      <w:numFmt w:val="lowerLetter"/>
+      <w:lvlText w:val="%2."/>
+      <w:lvlJc w:val="left"/>
+      <w:pPr>
+        <w:ind w:left="1440" w:hanging="360"/>
+      </w:pPr>
+    </w:lvl>
+    <w:lvl w:ilvl="2" w:tplc="0409001B" w:tentative="1">
+      <w:start w:val="1"/>
+      <w:numFmt w:val="lowerRoman"/>
+      <w:lvlText w:val="%3."/>
+      <w:lvlJc w:val="right"/>
+      <w:pPr>
+        <w:ind w:left="2160" w:hanging="180"/>
+      </w:pPr>
+    </w:lvl>
+    <w:lvl w:ilvl="3" w:tplc="0409000F" w:tentative="1">
+      <w:start w:val="1"/>
+      <w:numFmt w:val="decimal"/>
+      <w:lvlText w:val="%4."/>
+      <w:lvlJc w:val="left"/>
+      <w:pPr>
+        <w:ind w:left="2880" w:hanging="360"/>
+      </w:pPr>
+    </w:lvl>
+    <w:lvl w:ilvl="4" w:tplc="04090019" w:tentative="1">
+      <w:start w:val="1"/>
+      <w:numFmt w:val="lowerLetter"/>
+      <w:lvlText w:val="%5."/>
+      <w:lvlJc w:val="left"/>
+      <w:pPr>
+        <w:ind w:left="3600" w:hanging="360"/>
+      </w:pPr>
+    </w:lvl>
+    <w:lvl w:ilvl="5" w:tplc="0409001B" w:tentative="1">
+      <w:start w:val="1"/>
+      <w:numFmt w:val="lowerRoman"/>
+      <w:lvlText w:val="%6."/>
+      <w:lvlJc w:val="right"/>
+      <w:pPr>
+        <w:ind w:left="4320" w:hanging="180"/>
+      </w:pPr>
+    </w:lvl>
+    <w:lvl w:ilvl="6" w:tplc="0409000F" w:tentative="1">
+      <w:start w:val="1"/>
+      <w:numFmt w:val="decimal"/>
+      <w:lvlText w:val="%7."/>
+      <w:lvlJc w:val="left"/>
+      <w:pPr>
+        <w:ind w:left="5040" w:hanging="360"/>
+      </w:pPr>
+    </w:lvl>
+    <w:lvl w:ilvl="7" w:tplc="04090019" w:tentative="1">
+      <w:start w:val="1"/>
+      <w:numFmt w:val="lowerLetter"/>
+      <w:lvlText w:val="%8."/>
+      <w:lvlJc w:val="left"/>
+      <w:pPr>
+        <w:ind w:left="5760" w:hanging="360"/>
+      </w:pPr>
+    </w:lvl>
+    <w:lvl w:ilvl="8" w:tplc="0409001B" w:tentative="1">
+      <w:start w:val="1"/>
+      <w:numFmt w:val="lowerRoman"/>
+      <w:lvlText w:val="%9."/>
+      <w:lvlJc w:val="right"/>
+      <w:pPr>
+        <w:ind w:left="6480" w:hanging="180"/>
+      </w:pPr>
+    </w:lvl>
+  </w:abstractNum>
+  <w:abstractNum w:abstractNumId="35">
     <w:nsid w:val="69F51876"/>
     <w:multiLevelType w:val="hybridMultilevel"/>
     <w:tmpl w:val="AE021C0E"/>
@@ -18527,7 +19453,7 @@
       </w:pPr>
     </w:lvl>
   </w:abstractNum>
-  <w:abstractNum w:abstractNumId="33">
+  <w:abstractNum w:abstractNumId="36">
     <w:nsid w:val="6F612AA9"/>
     <w:multiLevelType w:val="hybridMultilevel"/>
     <w:tmpl w:val="6A8A8890"/>
@@ -18616,7 +19542,7 @@
       </w:pPr>
     </w:lvl>
   </w:abstractNum>
-  <w:abstractNum w:abstractNumId="34">
+  <w:abstractNum w:abstractNumId="37">
     <w:nsid w:val="785E7A3B"/>
     <w:multiLevelType w:val="hybridMultilevel"/>
     <w:tmpl w:val="93B2A6AA"/>
@@ -18705,7 +19631,7 @@
       </w:pPr>
     </w:lvl>
   </w:abstractNum>
-  <w:abstractNum w:abstractNumId="35">
+  <w:abstractNum w:abstractNumId="38">
     <w:nsid w:val="78A52CBC"/>
     <w:multiLevelType w:val="hybridMultilevel"/>
     <w:tmpl w:val="17B84D10"/>
@@ -18794,7 +19720,7 @@
       </w:pPr>
     </w:lvl>
   </w:abstractNum>
-  <w:abstractNum w:abstractNumId="36">
+  <w:abstractNum w:abstractNumId="39">
     <w:nsid w:val="7A59747A"/>
     <w:multiLevelType w:val="hybridMultilevel"/>
     <w:tmpl w:val="2B8AD186"/>
@@ -18883,7 +19809,7 @@
       </w:pPr>
     </w:lvl>
   </w:abstractNum>
-  <w:abstractNum w:abstractNumId="37">
+  <w:abstractNum w:abstractNumId="40">
     <w:nsid w:val="7A9042A6"/>
     <w:multiLevelType w:val="hybridMultilevel"/>
     <w:tmpl w:val="9478518A"/>
@@ -18973,7 +19899,7 @@
       </w:pPr>
     </w:lvl>
   </w:abstractNum>
-  <w:abstractNum w:abstractNumId="38">
+  <w:abstractNum w:abstractNumId="41">
     <w:nsid w:val="7FAA6D0A"/>
     <w:multiLevelType w:val="hybridMultilevel"/>
     <w:tmpl w:val="CC56AAC6"/>
@@ -19063,13 +19989,13 @@
     </w:lvl>
   </w:abstractNum>
   <w:num w:numId="1">
-    <w:abstractNumId w:val="29"/>
+    <w:abstractNumId w:val="30"/>
   </w:num>
   <w:num w:numId="2">
-    <w:abstractNumId w:val="31"/>
+    <w:abstractNumId w:val="32"/>
   </w:num>
   <w:num w:numId="3">
-    <w:abstractNumId w:val="16"/>
+    <w:abstractNumId w:val="17"/>
   </w:num>
   <w:num w:numId="4">
     <w:abstractNumId w:val="5"/>
@@ -19078,28 +20004,28 @@
     <w:abstractNumId w:val="6"/>
   </w:num>
   <w:num w:numId="6">
-    <w:abstractNumId w:val="28"/>
+    <w:abstractNumId w:val="29"/>
   </w:num>
   <w:num w:numId="7">
-    <w:abstractNumId w:val="25"/>
+    <w:abstractNumId w:val="26"/>
   </w:num>
   <w:num w:numId="8">
-    <w:abstractNumId w:val="18"/>
+    <w:abstractNumId w:val="19"/>
   </w:num>
   <w:num w:numId="9">
+    <w:abstractNumId w:val="38"/>
+  </w:num>
+  <w:num w:numId="10">
     <w:abstractNumId w:val="35"/>
   </w:num>
-  <w:num w:numId="10">
-    <w:abstractNumId w:val="32"/>
-  </w:num>
   <w:num w:numId="11">
-    <w:abstractNumId w:val="15"/>
+    <w:abstractNumId w:val="16"/>
   </w:num>
   <w:num w:numId="12">
-    <w:abstractNumId w:val="37"/>
+    <w:abstractNumId w:val="40"/>
   </w:num>
   <w:num w:numId="13">
-    <w:abstractNumId w:val="19"/>
+    <w:abstractNumId w:val="20"/>
   </w:num>
   <w:num w:numId="14">
     <w:abstractNumId w:val="2"/>
@@ -19111,7 +20037,7 @@
     <w:abstractNumId w:val="0"/>
   </w:num>
   <w:num w:numId="17">
-    <w:abstractNumId w:val="33"/>
+    <w:abstractNumId w:val="36"/>
   </w:num>
   <w:num w:numId="18">
     <w:abstractNumId w:val="9"/>
@@ -19120,19 +20046,19 @@
     <w:abstractNumId w:val="3"/>
   </w:num>
   <w:num w:numId="20">
-    <w:abstractNumId w:val="11"/>
+    <w:abstractNumId w:val="12"/>
   </w:num>
   <w:num w:numId="21">
-    <w:abstractNumId w:val="17"/>
+    <w:abstractNumId w:val="18"/>
   </w:num>
   <w:num w:numId="22">
     <w:abstractNumId w:val="8"/>
   </w:num>
   <w:num w:numId="23">
-    <w:abstractNumId w:val="12"/>
+    <w:abstractNumId w:val="13"/>
   </w:num>
   <w:num w:numId="24">
-    <w:abstractNumId w:val="23"/>
+    <w:abstractNumId w:val="24"/>
   </w:num>
   <w:num w:numId="25">
     <w:abstractNumId w:val="10"/>
@@ -19144,40 +20070,49 @@
     <w:abstractNumId w:val="4"/>
   </w:num>
   <w:num w:numId="28">
-    <w:abstractNumId w:val="30"/>
+    <w:abstractNumId w:val="31"/>
   </w:num>
   <w:num w:numId="29">
+    <w:abstractNumId w:val="22"/>
+  </w:num>
+  <w:num w:numId="30">
+    <w:abstractNumId w:val="14"/>
+  </w:num>
+  <w:num w:numId="31">
+    <w:abstractNumId w:val="27"/>
+  </w:num>
+  <w:num w:numId="32">
+    <w:abstractNumId w:val="39"/>
+  </w:num>
+  <w:num w:numId="33">
+    <w:abstractNumId w:val="28"/>
+  </w:num>
+  <w:num w:numId="34">
+    <w:abstractNumId w:val="37"/>
+  </w:num>
+  <w:num w:numId="35">
+    <w:abstractNumId w:val="41"/>
+  </w:num>
+  <w:num w:numId="36">
     <w:abstractNumId w:val="21"/>
   </w:num>
-  <w:num w:numId="30">
-    <w:abstractNumId w:val="13"/>
+  <w:num w:numId="37">
+    <w:abstractNumId w:val="15"/>
   </w:num>
-  <w:num w:numId="31">
-    <w:abstractNumId w:val="26"/>
+  <w:num w:numId="38">
+    <w:abstractNumId w:val="23"/>
   </w:num>
-  <w:num w:numId="32">
-    <w:abstractNumId w:val="36"/>
+  <w:num w:numId="39">
+    <w:abstractNumId w:val="25"/>
   </w:num>
-  <w:num w:numId="33">
-    <w:abstractNumId w:val="27"/>
-  </w:num>
-  <w:num w:numId="34">
+  <w:num w:numId="40">
     <w:abstractNumId w:val="34"/>
   </w:num>
-  <w:num w:numId="35">
-    <w:abstractNumId w:val="38"/>
+  <w:num w:numId="41">
+    <w:abstractNumId w:val="11"/>
   </w:num>
-  <w:num w:numId="36">
-    <w:abstractNumId w:val="20"/>
-  </w:num>
-  <w:num w:numId="37">
-    <w:abstractNumId w:val="14"/>
-  </w:num>
-  <w:num w:numId="38">
-    <w:abstractNumId w:val="22"/>
-  </w:num>
-  <w:num w:numId="39">
-    <w:abstractNumId w:val="24"/>
+  <w:num w:numId="42">
+    <w:abstractNumId w:val="33"/>
   </w:num>
   <w:numIdMacAtCleanup w:val="20"/>
 </w:numbering>
@@ -20513,7 +21448,7 @@
 
 <file path=customXml/item1.xml><?xml version="1.0" encoding="utf-8"?>
 <CoverPageProperties xmlns="http://schemas.microsoft.com/office/2006/coverPageProps">
-  <PublishDate>2013-01-11T00:00:00</PublishDate>
+  <PublishDate>2013-05-14T00:00:00</PublishDate>
   <Abstract/>
   <CompanyAddress/>
   <CompanyPhone/>
@@ -20535,7 +21470,7 @@
 </file>
 
 <file path=customXml/itemProps2.xml><?xml version="1.0" encoding="utf-8"?>
-<ds:datastoreItem xmlns:ds="http://schemas.openxmlformats.org/officeDocument/2006/customXml" ds:itemID="{A59DC965-1601-4172-89C4-FD0DF5F2E857}">
+<ds:datastoreItem xmlns:ds="http://schemas.openxmlformats.org/officeDocument/2006/customXml" ds:itemID="{95BB8DF7-B793-44B5-946D-09F07510597B}">
   <ds:schemaRefs>
     <ds:schemaRef ds:uri="http://schemas.openxmlformats.org/officeDocument/2006/bibliography"/>
   </ds:schemaRefs>

</xml_diff>

<commit_message>
update to Lab 3 Timing
</commit_message>
<xml_diff>
--- a/Labs/Lab_3/DemoFilesAndDocumentation/Tutorial/Lab_3.docx
+++ b/Labs/Lab_3/DemoFilesAndDocumentation/Tutorial/Lab_3.docx
@@ -328,7 +328,7 @@
           </w:r>
           <w:r>
             <w:pict>
-              <v:rect id="_x0000_i1062" style="width:468pt;height:1pt" o:hralign="center" o:hrstd="t" o:hrnoshade="t" o:hr="t" fillcolor="black [3213]" stroked="f"/>
+              <v:rect id="_x0000_i1025" style="width:468pt;height:1pt" o:hralign="center" o:hrstd="t" o:hrnoshade="t" o:hr="t" fillcolor="black [3213]" stroked="f"/>
             </w:pict>
           </w:r>
         </w:p>
@@ -3380,13 +3380,7 @@
         <w:rPr>
           <w:rFonts w:ascii="Cambria" w:hAnsi="Cambria"/>
         </w:rPr>
-        <w:t>MATLAB 2013</w:t>
-      </w:r>
-      <w:r>
-        <w:rPr>
-          <w:rFonts w:ascii="Cambria" w:hAnsi="Cambria"/>
-        </w:rPr>
-        <w:t>b</w:t>
+        <w:t>MATLAB 2014a</w:t>
       </w:r>
     </w:p>
     <w:p>
@@ -3882,7 +3876,19 @@
         <w:rPr>
           <w:rFonts w:ascii="Cambria" w:hAnsi="Cambria" w:cs="Times New Roman"/>
         </w:rPr>
-        <w:t>Just like the previous lab, we need an MCU driver to handle the control signals to and from the Chilipepper, and a DAC to interleave our signal before transmitting it. Since these PCores have already been created in the previous labs, we can simply use the same PCores for this lab as well. Refer to Lab 1 for information on how to create this PCore if needed.</w:t>
+        <w:t>Just like the previous lab, we need an MCU driver to handle the control signals to and from the Chilipepper, and a DAC</w:t>
+      </w:r>
+      <w:r>
+        <w:rPr>
+          <w:rFonts w:ascii="Cambria" w:hAnsi="Cambria" w:cs="Times New Roman"/>
+        </w:rPr>
+        <w:t xml:space="preserve"> Driver</w:t>
+      </w:r>
+      <w:r>
+        <w:rPr>
+          <w:rFonts w:ascii="Cambria" w:hAnsi="Cambria" w:cs="Times New Roman"/>
+        </w:rPr>
+        <w:t xml:space="preserve"> to interleave our signal before transmitting it. Since these PCores have already been created in the previous labs, we can simply use the same PCores for this lab as well. Refer to Lab 1 for information on how to create this PCore if needed.</w:t>
       </w:r>
       <w:bookmarkStart w:id="21" w:name="_Toc343252528"/>
       <w:bookmarkStart w:id="22" w:name="_Toc345686911"/>
@@ -3992,14 +3998,14 @@
             <v:path o:extrusionok="f" gradientshapeok="t" o:connecttype="rect"/>
             <o:lock v:ext="edit" aspectratio="t"/>
           </v:shapetype>
-          <v:shape id="_x0000_i1025" type="#_x0000_t75" style="width:468pt;height:333pt" o:ole="" o:bordertopcolor="this" o:borderleftcolor="this" o:borderbottomcolor="this" o:borderrightcolor="this">
+          <v:shape id="_x0000_i1026" type="#_x0000_t75" style="width:468pt;height:333pt" o:ole="" o:bordertopcolor="this" o:borderleftcolor="this" o:borderbottomcolor="this" o:borderrightcolor="this">
             <v:imagedata r:id="rId9" o:title=""/>
             <w10:bordertop type="single" width="8"/>
             <w10:borderleft type="single" width="8"/>
             <w10:borderbottom type="single" width="8"/>
             <w10:borderright type="single" width="8"/>
           </v:shape>
-          <o:OLEObject Type="Embed" ProgID="Word.OpenDocumentText.12" ShapeID="_x0000_i1025" DrawAspect="Content" ObjectID="_1450874516" r:id="rId10"/>
+          <o:OLEObject Type="Embed" ProgID="Word.OpenDocumentText.12" ShapeID="_x0000_i1026" DrawAspect="Content" ObjectID="_1451136722" r:id="rId10"/>
         </w:object>
       </w:r>
     </w:p>
@@ -4110,6 +4116,54 @@
         <w:rPr>
           <w:rFonts w:ascii="Cambria" w:hAnsi="Cambria" w:cs="Times New Roman"/>
         </w:rPr>
+        <w:t xml:space="preserve">Create a directory for the project </w:t>
+      </w:r>
+      <w:r>
+        <w:rPr>
+          <w:rFonts w:ascii="Cambria" w:hAnsi="Cambria" w:cs="Times New Roman"/>
+        </w:rPr>
+        <w:t>under C:\QPSK_Projects\Project_3</w:t>
+      </w:r>
+      <w:r>
+        <w:rPr>
+          <w:rFonts w:ascii="Cambria" w:hAnsi="Cambria" w:cs="Times New Roman"/>
+        </w:rPr>
+        <w:t xml:space="preserve">. </w:t>
+      </w:r>
+    </w:p>
+    <w:p>
+      <w:pPr>
+        <w:pStyle w:val="ListParagraph"/>
+        <w:numPr>
+          <w:ilvl w:val="0"/>
+          <w:numId w:val="33"/>
+        </w:numPr>
+        <w:rPr>
+          <w:rFonts w:ascii="Cambria" w:hAnsi="Cambria" w:cs="Times New Roman"/>
+        </w:rPr>
+      </w:pPr>
+      <w:r>
+        <w:rPr>
+          <w:rFonts w:ascii="Cambria" w:hAnsi="Cambria" w:cs="Times New Roman"/>
+        </w:rPr>
+        <w:t>Create a MATLAB directory within the main project directory.</w:t>
+      </w:r>
+    </w:p>
+    <w:p>
+      <w:pPr>
+        <w:pStyle w:val="ListParagraph"/>
+        <w:numPr>
+          <w:ilvl w:val="0"/>
+          <w:numId w:val="33"/>
+        </w:numPr>
+        <w:rPr>
+          <w:rFonts w:ascii="Cambria" w:hAnsi="Cambria" w:cs="Times New Roman"/>
+        </w:rPr>
+      </w:pPr>
+      <w:r>
+        <w:rPr>
+          <w:rFonts w:ascii="Cambria" w:hAnsi="Cambria" w:cs="Times New Roman"/>
+        </w:rPr>
         <w:t xml:space="preserve">Create a new </w:t>
       </w:r>
       <w:r>
@@ -4324,7 +4378,21 @@
           <w:rFonts w:ascii="Cambria" w:hAnsi="Cambria" w:cs="Courier New"/>
           <w:color w:val="000000"/>
         </w:rPr>
-        <w:t xml:space="preserve"> inside the project directory</w:t>
+        <w:t xml:space="preserve"> inside the </w:t>
+      </w:r>
+      <w:r>
+        <w:rPr>
+          <w:rFonts w:ascii="Cambria" w:hAnsi="Cambria" w:cs="Courier New"/>
+          <w:color w:val="000000"/>
+        </w:rPr>
+        <w:t>MATLAB</w:t>
+      </w:r>
+      <w:r>
+        <w:rPr>
+          <w:rFonts w:ascii="Cambria" w:hAnsi="Cambria" w:cs="Courier New"/>
+          <w:color w:val="000000"/>
+        </w:rPr>
+        <w:t xml:space="preserve"> directory</w:t>
       </w:r>
       <w:r>
         <w:rPr>
@@ -4485,14 +4553,14 @@
           <w:rFonts w:ascii="Cambria" w:hAnsi="Cambria" w:cs="Times New Roman"/>
         </w:rPr>
         <w:object w:dxaOrig="3924" w:dyaOrig="5479">
-          <v:shape id="_x0000_i1026" type="#_x0000_t75" style="width:188.25pt;height:262.5pt" o:ole="" o:bordertopcolor="this" o:borderleftcolor="this" o:borderbottomcolor="this" o:borderrightcolor="this">
+          <v:shape id="_x0000_i1027" type="#_x0000_t75" style="width:188.25pt;height:262.5pt" o:ole="" o:bordertopcolor="this" o:borderleftcolor="this" o:borderbottomcolor="this" o:borderrightcolor="this">
             <v:imagedata r:id="rId11" o:title=""/>
             <w10:bordertop type="single" width="8"/>
             <w10:borderleft type="single" width="8"/>
             <w10:borderbottom type="single" width="8"/>
             <w10:borderright type="single" width="8"/>
           </v:shape>
-          <o:OLEObject Type="Embed" ProgID="Word.OpenDocumentText.12" ShapeID="_x0000_i1026" DrawAspect="Content" ObjectID="_1450874517" r:id="rId12"/>
+          <o:OLEObject Type="Embed" ProgID="Word.OpenDocumentText.12" ShapeID="_x0000_i1027" DrawAspect="Content" ObjectID="_1451136723" r:id="rId12"/>
         </w:object>
       </w:r>
     </w:p>
@@ -4563,10 +4631,10 @@
           <w:rFonts w:ascii="Cambria" w:hAnsi="Cambria" w:cs="Times New Roman"/>
         </w:rPr>
         <w:object w:dxaOrig="4619" w:dyaOrig="3375">
-          <v:shape id="_x0000_i1027" type="#_x0000_t75" style="width:231pt;height:168.75pt" o:ole="">
+          <v:shape id="_x0000_i1028" type="#_x0000_t75" style="width:231pt;height:168.75pt" o:ole="">
             <v:imagedata r:id="rId13" o:title=""/>
           </v:shape>
-          <o:OLEObject Type="Embed" ProgID="PBrush" ShapeID="_x0000_i1027" DrawAspect="Content" ObjectID="_1450874518" r:id="rId14"/>
+          <o:OLEObject Type="Embed" ProgID="PBrush" ShapeID="_x0000_i1028" DrawAspect="Content" ObjectID="_1451136724" r:id="rId14"/>
         </w:object>
       </w:r>
     </w:p>
@@ -4612,10 +4680,10 @@
           <w:rFonts w:ascii="Cambria" w:hAnsi="Cambria" w:cs="Times New Roman"/>
         </w:rPr>
         <w:object w:dxaOrig="5356" w:dyaOrig="4949">
-          <v:shape id="_x0000_i1028" type="#_x0000_t75" style="width:267.75pt;height:247.5pt" o:ole="">
+          <v:shape id="_x0000_i1029" type="#_x0000_t75" style="width:267.75pt;height:247.5pt" o:ole="">
             <v:imagedata r:id="rId15" o:title=""/>
           </v:shape>
-          <o:OLEObject Type="Embed" ProgID="PBrush" ShapeID="_x0000_i1028" DrawAspect="Content" ObjectID="_1450874519" r:id="rId16"/>
+          <o:OLEObject Type="Embed" ProgID="PBrush" ShapeID="_x0000_i1029" DrawAspect="Content" ObjectID="_1451136725" r:id="rId16"/>
         </w:object>
       </w:r>
     </w:p>
@@ -4721,7 +4789,19 @@
         <w:rPr>
           <w:rFonts w:ascii="Cambria" w:hAnsi="Cambria" w:cs="Times New Roman"/>
         </w:rPr>
-        <w:t xml:space="preserve"> inside the project directory. </w:t>
+        <w:t xml:space="preserve"> inside the </w:t>
+      </w:r>
+      <w:r>
+        <w:rPr>
+          <w:rFonts w:ascii="Cambria" w:hAnsi="Cambria" w:cs="Times New Roman"/>
+        </w:rPr>
+        <w:t>MATLAB</w:t>
+      </w:r>
+      <w:r>
+        <w:rPr>
+          <w:rFonts w:ascii="Cambria" w:hAnsi="Cambria" w:cs="Times New Roman"/>
+        </w:rPr>
+        <w:t xml:space="preserve"> directory. </w:t>
       </w:r>
     </w:p>
     <w:p>
@@ -4772,14 +4852,14 @@
           <w:rFonts w:ascii="Cambria" w:hAnsi="Cambria" w:cs="Times New Roman"/>
         </w:rPr>
         <w:object w:dxaOrig="9027" w:dyaOrig="3071">
-          <v:shape id="_x0000_i1029" type="#_x0000_t75" style="width:451.5pt;height:153.75pt" o:ole="" o:bordertopcolor="this" o:borderleftcolor="this" o:borderbottomcolor="this" o:borderrightcolor="this">
+          <v:shape id="_x0000_i1030" type="#_x0000_t75" style="width:451.5pt;height:153.75pt" o:ole="" o:bordertopcolor="this" o:borderleftcolor="this" o:borderbottomcolor="this" o:borderrightcolor="this">
             <v:imagedata r:id="rId17" o:title=""/>
             <w10:bordertop type="single" width="8"/>
             <w10:borderleft type="single" width="8"/>
             <w10:borderbottom type="single" width="8"/>
             <w10:borderright type="single" width="8"/>
           </v:shape>
-          <o:OLEObject Type="Embed" ProgID="Word.OpenDocumentText.12" ShapeID="_x0000_i1029" DrawAspect="Content" ObjectID="_1450874520" r:id="rId18"/>
+          <o:OLEObject Type="Embed" ProgID="Word.OpenDocumentText.12" ShapeID="_x0000_i1030" DrawAspect="Content" ObjectID="_1451136726" r:id="rId18"/>
         </w:object>
       </w:r>
     </w:p>
@@ -4809,14 +4889,14 @@
       </w:pPr>
       <w:r>
         <w:object w:dxaOrig="9360" w:dyaOrig="3263">
-          <v:shape id="_x0000_i1030" type="#_x0000_t75" style="width:468pt;height:163.5pt" o:ole="" o:bordertopcolor="this" o:borderleftcolor="this" o:borderbottomcolor="this" o:borderrightcolor="this">
+          <v:shape id="_x0000_i1031" type="#_x0000_t75" style="width:468pt;height:163.5pt" o:ole="" o:bordertopcolor="this" o:borderleftcolor="this" o:borderbottomcolor="this" o:borderrightcolor="this">
             <v:imagedata r:id="rId19" o:title=""/>
             <w10:bordertop type="single" width="8"/>
             <w10:borderleft type="single" width="8"/>
             <w10:borderbottom type="single" width="8"/>
             <w10:borderright type="single" width="8"/>
           </v:shape>
-          <o:OLEObject Type="Embed" ProgID="Word.OpenDocumentText.12" ShapeID="_x0000_i1030" DrawAspect="Content" ObjectID="_1450874521" r:id="rId20"/>
+          <o:OLEObject Type="Embed" ProgID="Word.OpenDocumentText.12" ShapeID="_x0000_i1031" DrawAspect="Content" ObjectID="_1451136727" r:id="rId20"/>
         </w:object>
       </w:r>
     </w:p>
@@ -5010,7 +5090,19 @@
         <w:rPr>
           <w:rFonts w:ascii="Cambria" w:hAnsi="Cambria" w:cs="Times New Roman"/>
         </w:rPr>
-        <w:t xml:space="preserve">inside the project directory. </w:t>
+        <w:t xml:space="preserve">inside the </w:t>
+      </w:r>
+      <w:r>
+        <w:rPr>
+          <w:rFonts w:ascii="Cambria" w:hAnsi="Cambria" w:cs="Times New Roman"/>
+        </w:rPr>
+        <w:t>MATLAB</w:t>
+      </w:r>
+      <w:r>
+        <w:rPr>
+          <w:rFonts w:ascii="Cambria" w:hAnsi="Cambria" w:cs="Times New Roman"/>
+        </w:rPr>
+        <w:t xml:space="preserve"> directory. </w:t>
       </w:r>
     </w:p>
     <w:p>
@@ -5283,7 +5375,19 @@
         <w:rPr>
           <w:rFonts w:ascii="Cambria" w:hAnsi="Cambria" w:cs="Times New Roman"/>
         </w:rPr>
-        <w:t xml:space="preserve"> inside the project directory.</w:t>
+        <w:t xml:space="preserve"> inside the </w:t>
+      </w:r>
+      <w:r>
+        <w:rPr>
+          <w:rFonts w:ascii="Cambria" w:hAnsi="Cambria" w:cs="Times New Roman"/>
+        </w:rPr>
+        <w:t>MATLAB</w:t>
+      </w:r>
+      <w:r>
+        <w:rPr>
+          <w:rFonts w:ascii="Cambria" w:hAnsi="Cambria" w:cs="Times New Roman"/>
+        </w:rPr>
+        <w:t xml:space="preserve"> directory.</w:t>
       </w:r>
     </w:p>
     <w:p>
@@ -5594,7 +5698,21 @@
           <w:rFonts w:ascii="Cambria" w:hAnsi="Cambria" w:cs="Courier New"/>
           <w:color w:val="000000"/>
         </w:rPr>
-        <w:t xml:space="preserve"> inside the project directory</w:t>
+        <w:t xml:space="preserve"> inside the </w:t>
+      </w:r>
+      <w:r>
+        <w:rPr>
+          <w:rFonts w:ascii="Cambria" w:hAnsi="Cambria" w:cs="Courier New"/>
+          <w:color w:val="000000"/>
+        </w:rPr>
+        <w:t>MATLAB</w:t>
+      </w:r>
+      <w:r>
+        <w:rPr>
+          <w:rFonts w:ascii="Cambria" w:hAnsi="Cambria" w:cs="Courier New"/>
+          <w:color w:val="000000"/>
+        </w:rPr>
+        <w:t xml:space="preserve"> directory</w:t>
       </w:r>
     </w:p>
     <w:p>
@@ -5659,14 +5777,14 @@
           <w:rFonts w:ascii="Cambria" w:hAnsi="Cambria" w:cs="Times New Roman"/>
         </w:rPr>
         <w:object w:dxaOrig="9360" w:dyaOrig="5347">
-          <v:shape id="_x0000_i1031" type="#_x0000_t75" style="width:468pt;height:267pt" o:ole="" o:bordertopcolor="this" o:borderleftcolor="this" o:borderbottomcolor="this" o:borderrightcolor="this">
+          <v:shape id="_x0000_i1032" type="#_x0000_t75" style="width:468pt;height:267pt" o:ole="" o:bordertopcolor="this" o:borderleftcolor="this" o:borderbottomcolor="this" o:borderrightcolor="this">
             <v:imagedata r:id="rId21" o:title=""/>
             <w10:bordertop type="single" width="8"/>
             <w10:borderleft type="single" width="8"/>
             <w10:borderbottom type="single" width="8"/>
             <w10:borderright type="single" width="8"/>
           </v:shape>
-          <o:OLEObject Type="Embed" ProgID="Word.OpenDocumentText.12" ShapeID="_x0000_i1031" DrawAspect="Content" ObjectID="_1450874522" r:id="rId22"/>
+          <o:OLEObject Type="Embed" ProgID="Word.OpenDocumentText.12" ShapeID="_x0000_i1032" DrawAspect="Content" ObjectID="_1451136728" r:id="rId22"/>
         </w:object>
       </w:r>
     </w:p>
@@ -5777,7 +5895,21 @@
           <w:rFonts w:ascii="Cambria" w:hAnsi="Cambria" w:cs="Courier New"/>
           <w:color w:val="000000"/>
         </w:rPr>
-        <w:t xml:space="preserve"> inside the project directory</w:t>
+        <w:t xml:space="preserve"> inside the </w:t>
+      </w:r>
+      <w:r>
+        <w:rPr>
+          <w:rFonts w:ascii="Cambria" w:hAnsi="Cambria" w:cs="Courier New"/>
+          <w:color w:val="000000"/>
+        </w:rPr>
+        <w:t>MATLAB</w:t>
+      </w:r>
+      <w:r>
+        <w:rPr>
+          <w:rFonts w:ascii="Cambria" w:hAnsi="Cambria" w:cs="Courier New"/>
+          <w:color w:val="000000"/>
+        </w:rPr>
+        <w:t xml:space="preserve"> directory</w:t>
       </w:r>
     </w:p>
     <w:p>
@@ -6209,7 +6341,19 @@
         <w:rPr>
           <w:rFonts w:ascii="Cambria" w:hAnsi="Cambria" w:cs="Times New Roman"/>
         </w:rPr>
-        <w:t>There two</w:t>
+        <w:t xml:space="preserve">There </w:t>
+      </w:r>
+      <w:r>
+        <w:rPr>
+          <w:rFonts w:ascii="Cambria" w:hAnsi="Cambria" w:cs="Times New Roman"/>
+        </w:rPr>
+        <w:t xml:space="preserve">are </w:t>
+      </w:r>
+      <w:r>
+        <w:rPr>
+          <w:rFonts w:ascii="Cambria" w:hAnsi="Cambria" w:cs="Times New Roman"/>
+        </w:rPr>
+        <w:t>two</w:t>
       </w:r>
       <w:r>
         <w:rPr>
@@ -6256,14 +6400,14 @@
       </w:pPr>
       <w:r>
         <w:object w:dxaOrig="9676" w:dyaOrig="7021">
-          <v:shape id="_x0000_i1032" type="#_x0000_t75" style="width:464.25pt;height:336.75pt" o:ole="" o:bordertopcolor="this" o:borderleftcolor="this" o:borderbottomcolor="this" o:borderrightcolor="this">
+          <v:shape id="_x0000_i1033" type="#_x0000_t75" style="width:464.25pt;height:336.75pt" o:ole="" o:bordertopcolor="this" o:borderleftcolor="this" o:borderbottomcolor="this" o:borderrightcolor="this">
             <v:imagedata r:id="rId23" o:title=""/>
             <w10:bordertop type="single" width="8"/>
             <w10:borderleft type="single" width="8"/>
             <w10:borderbottom type="single" width="8"/>
             <w10:borderright type="single" width="8"/>
           </v:shape>
-          <o:OLEObject Type="Embed" ProgID="PBrush" ShapeID="_x0000_i1032" DrawAspect="Content" ObjectID="_1450874523" r:id="rId24"/>
+          <o:OLEObject Type="Embed" ProgID="PBrush" ShapeID="_x0000_i1033" DrawAspect="Content" ObjectID="_1451136729" r:id="rId24"/>
         </w:object>
       </w:r>
     </w:p>
@@ -6304,10 +6448,10 @@
       </w:pPr>
       <w:r>
         <w:object w:dxaOrig="9541" w:dyaOrig="11282">
-          <v:shape id="_x0000_i1033" type="#_x0000_t75" style="width:460.5pt;height:544.5pt" o:ole="">
+          <v:shape id="_x0000_i1034" type="#_x0000_t75" style="width:460.5pt;height:544.5pt" o:ole="">
             <v:imagedata r:id="rId25" o:title=""/>
           </v:shape>
-          <o:OLEObject Type="Embed" ProgID="PBrush" ShapeID="_x0000_i1033" DrawAspect="Content" ObjectID="_1450874524" r:id="rId26"/>
+          <o:OLEObject Type="Embed" ProgID="PBrush" ShapeID="_x0000_i1034" DrawAspect="Content" ObjectID="_1451136730" r:id="rId26"/>
         </w:object>
       </w:r>
     </w:p>
@@ -6446,10 +6590,10 @@
           <w:rFonts w:ascii="Cambria" w:hAnsi="Cambria" w:cs="Times New Roman"/>
         </w:rPr>
         <w:object w:dxaOrig="8714" w:dyaOrig="4576">
-          <v:shape id="_x0000_i1034" type="#_x0000_t75" style="width:435.75pt;height:228.75pt" o:ole="">
+          <v:shape id="_x0000_i1035" type="#_x0000_t75" style="width:435.75pt;height:228.75pt" o:ole="">
             <v:imagedata r:id="rId27" o:title=""/>
           </v:shape>
-          <o:OLEObject Type="Embed" ProgID="PBrush" ShapeID="_x0000_i1034" DrawAspect="Content" ObjectID="_1450874525" r:id="rId28"/>
+          <o:OLEObject Type="Embed" ProgID="PBrush" ShapeID="_x0000_i1035" DrawAspect="Content" ObjectID="_1451136731" r:id="rId28"/>
         </w:object>
       </w:r>
     </w:p>
@@ -6633,10 +6777,10 @@
           <w:rFonts w:asciiTheme="majorHAnsi" w:hAnsiTheme="majorHAnsi"/>
         </w:rPr>
         <w:object w:dxaOrig="8669" w:dyaOrig="4411">
-          <v:shape id="_x0000_i1035" type="#_x0000_t75" style="width:433.5pt;height:220.5pt" o:ole="">
+          <v:shape id="_x0000_i1036" type="#_x0000_t75" style="width:433.5pt;height:220.5pt" o:ole="">
             <v:imagedata r:id="rId29" o:title=""/>
           </v:shape>
-          <o:OLEObject Type="Embed" ProgID="PBrush" ShapeID="_x0000_i1035" DrawAspect="Content" ObjectID="_1450874526" r:id="rId30"/>
+          <o:OLEObject Type="Embed" ProgID="PBrush" ShapeID="_x0000_i1036" DrawAspect="Content" ObjectID="_1451136732" r:id="rId30"/>
         </w:object>
       </w:r>
     </w:p>
@@ -6869,10 +7013,10 @@
           <w:rFonts w:asciiTheme="majorHAnsi" w:hAnsiTheme="majorHAnsi"/>
         </w:rPr>
         <w:object w:dxaOrig="9734" w:dyaOrig="6689">
-          <v:shape id="_x0000_i1036" type="#_x0000_t75" style="width:450.75pt;height:309.75pt" o:ole="">
+          <v:shape id="_x0000_i1037" type="#_x0000_t75" style="width:450.75pt;height:309.75pt" o:ole="">
             <v:imagedata r:id="rId31" o:title=""/>
           </v:shape>
-          <o:OLEObject Type="Embed" ProgID="PBrush" ShapeID="_x0000_i1036" DrawAspect="Content" ObjectID="_1450874527" r:id="rId32"/>
+          <o:OLEObject Type="Embed" ProgID="PBrush" ShapeID="_x0000_i1037" DrawAspect="Content" ObjectID="_1451136733" r:id="rId32"/>
         </w:object>
       </w:r>
     </w:p>
@@ -6908,10 +7052,10 @@
           <w:rFonts w:asciiTheme="majorHAnsi" w:hAnsiTheme="majorHAnsi"/>
         </w:rPr>
         <w:object w:dxaOrig="8909" w:dyaOrig="4051">
-          <v:shape id="_x0000_i1037" type="#_x0000_t75" style="width:445.5pt;height:202.5pt" o:ole="">
+          <v:shape id="_x0000_i1038" type="#_x0000_t75" style="width:445.5pt;height:202.5pt" o:ole="">
             <v:imagedata r:id="rId33" o:title=""/>
           </v:shape>
-          <o:OLEObject Type="Embed" ProgID="PBrush" ShapeID="_x0000_i1037" DrawAspect="Content" ObjectID="_1450874528" r:id="rId34"/>
+          <o:OLEObject Type="Embed" ProgID="PBrush" ShapeID="_x0000_i1038" DrawAspect="Content" ObjectID="_1451136734" r:id="rId34"/>
         </w:object>
       </w:r>
     </w:p>
@@ -7557,14 +7701,14 @@
           <w:rFonts w:ascii="Cambria" w:hAnsi="Cambria" w:cs="Times New Roman"/>
         </w:rPr>
         <w:object w:dxaOrig="6541" w:dyaOrig="3330">
-          <v:shape id="_x0000_i1038" type="#_x0000_t75" style="width:267pt;height:136.5pt" o:ole="" o:bordertopcolor="this" o:borderleftcolor="this" o:borderbottomcolor="this" o:borderrightcolor="this">
+          <v:shape id="_x0000_i1039" type="#_x0000_t75" style="width:267pt;height:136.5pt" o:ole="" o:bordertopcolor="this" o:borderleftcolor="this" o:borderbottomcolor="this" o:borderrightcolor="this">
             <v:imagedata r:id="rId35" o:title=""/>
             <w10:bordertop type="single" width="4"/>
             <w10:borderleft type="single" width="4"/>
             <w10:borderbottom type="single" width="4"/>
             <w10:borderright type="single" width="4"/>
           </v:shape>
-          <o:OLEObject Type="Embed" ProgID="PBrush" ShapeID="_x0000_i1038" DrawAspect="Content" ObjectID="_1450874529" r:id="rId36"/>
+          <o:OLEObject Type="Embed" ProgID="PBrush" ShapeID="_x0000_i1039" DrawAspect="Content" ObjectID="_1451136735" r:id="rId36"/>
         </w:object>
       </w:r>
     </w:p>
@@ -11228,10 +11372,10 @@
           <w:rFonts w:ascii="Cambria" w:hAnsi="Cambria" w:cs="Times New Roman"/>
         </w:rPr>
         <w:object w:dxaOrig="9989" w:dyaOrig="2460">
-          <v:shape id="_x0000_i1039" type="#_x0000_t75" style="width:468.75pt;height:114.75pt" o:ole="">
+          <v:shape id="_x0000_i1040" type="#_x0000_t75" style="width:468.75pt;height:114.75pt" o:ole="">
             <v:imagedata r:id="rId37" o:title=""/>
           </v:shape>
-          <o:OLEObject Type="Embed" ProgID="PBrush" ShapeID="_x0000_i1039" DrawAspect="Content" ObjectID="_1450874530" r:id="rId38"/>
+          <o:OLEObject Type="Embed" ProgID="PBrush" ShapeID="_x0000_i1040" DrawAspect="Content" ObjectID="_1451136736" r:id="rId38"/>
         </w:object>
       </w:r>
     </w:p>
@@ -11510,14 +11654,14 @@
       </w:pPr>
       <w:r>
         <w:object w:dxaOrig="9360" w:dyaOrig="11205">
-          <v:shape id="_x0000_i1040" type="#_x0000_t75" style="width:462.75pt;height:554.25pt" o:ole="" o:bordertopcolor="this" o:borderleftcolor="this" o:borderbottomcolor="this" o:borderrightcolor="this">
+          <v:shape id="_x0000_i1064" type="#_x0000_t75" style="width:462.75pt;height:554.25pt" o:ole="">
             <v:imagedata r:id="rId39" o:title=""/>
             <w10:bordertop type="single" width="6"/>
             <w10:borderleft type="single" width="6"/>
             <w10:borderbottom type="single" width="6"/>
             <w10:borderright type="single" width="6"/>
           </v:shape>
-          <o:OLEObject Type="Embed" ProgID="Word.OpenDocumentText.12" ShapeID="_x0000_i1040" DrawAspect="Content" ObjectID="_1450874531" r:id="rId40"/>
+          <o:OLEObject Type="Embed" ProgID="Word.OpenDocumentText.12" ShapeID="_x0000_i1064" DrawAspect="Content" ObjectID="_1451136737" r:id="rId40"/>
         </w:object>
       </w:r>
     </w:p>
@@ -11624,58 +11768,6 @@
       <w:pPr>
         <w:rPr>
           <w:rFonts w:ascii="Cambria" w:hAnsi="Cambria" w:cs="Times New Roman"/>
-        </w:rPr>
-      </w:pPr>
-      <w:r>
-        <w:rPr>
-          <w:rFonts w:ascii="Cambria" w:hAnsi="Cambria" w:cs="Times New Roman"/>
-        </w:rPr>
-        <w:t>Once the design is compiled and exported, you’ll be greeted with a screen asking you where</w:t>
-      </w:r>
-      <w:r>
-        <w:rPr>
-          <w:rFonts w:ascii="Cambria" w:hAnsi="Cambria" w:cs="Times New Roman"/>
-        </w:rPr>
-        <w:t xml:space="preserve"> you would like</w:t>
-      </w:r>
-      <w:r>
-        <w:rPr>
-          <w:rFonts w:ascii="Cambria" w:hAnsi="Cambria" w:cs="Times New Roman"/>
-        </w:rPr>
-        <w:t xml:space="preserve"> to store your software project. It is very helpful to create the workspace folder in the same directory as your </w:t>
-      </w:r>
-      <w:r>
-        <w:rPr>
-          <w:rFonts w:ascii="Cambria" w:hAnsi="Cambria" w:cs="Times New Roman"/>
-        </w:rPr>
-        <w:t>Sysgen</w:t>
-      </w:r>
-      <w:r>
-        <w:rPr>
-          <w:rFonts w:ascii="Cambria" w:hAnsi="Cambria" w:cs="Times New Roman"/>
-        </w:rPr>
-        <w:t xml:space="preserve"> and EDK folders. Doing this will keep all relevant files in the same location.</w:t>
-      </w:r>
-    </w:p>
-    <w:p>
-      <w:pPr>
-        <w:pStyle w:val="ListParagraph"/>
-        <w:keepNext/>
-        <w:keepLines/>
-        <w:numPr>
-          <w:ilvl w:val="0"/>
-          <w:numId w:val="7"/>
-        </w:numPr>
-        <w:spacing w:before="200" w:after="0"/>
-        <w:outlineLvl w:val="1"/>
-        <w:rPr>
-          <w:rFonts w:ascii="Cambria" w:eastAsiaTheme="majorEastAsia" w:hAnsi="Cambria" w:cs="Times New Roman"/>
-          <w:b/>
-          <w:bCs/>
-          <w:vanish/>
-          <w:color w:val="4F81BD" w:themeColor="accent1"/>
-          <w:sz w:val="26"/>
-          <w:szCs w:val="26"/>
         </w:rPr>
       </w:pPr>
       <w:bookmarkStart w:id="90" w:name="_Toc339888842"/>
@@ -11744,6 +11836,70 @@
       <w:bookmarkEnd w:id="120"/>
       <w:bookmarkEnd w:id="121"/>
       <w:bookmarkEnd w:id="122"/>
+      <w:r>
+        <w:rPr>
+          <w:rFonts w:ascii="Cambria" w:hAnsi="Cambria" w:cs="Times New Roman"/>
+        </w:rPr>
+        <w:t>Once the design is compiled and exported, you’ll be greeted with a screen asking you where</w:t>
+      </w:r>
+      <w:r>
+        <w:rPr>
+          <w:rFonts w:ascii="Cambria" w:hAnsi="Cambria" w:cs="Times New Roman"/>
+        </w:rPr>
+        <w:t xml:space="preserve"> you would like</w:t>
+      </w:r>
+      <w:r>
+        <w:rPr>
+          <w:rFonts w:ascii="Cambria" w:hAnsi="Cambria" w:cs="Times New Roman"/>
+        </w:rPr>
+        <w:t xml:space="preserve"> to store your software project. It is very helpful to create the </w:t>
+      </w:r>
+      <w:r>
+        <w:rPr>
+          <w:rFonts w:ascii="Cambria" w:hAnsi="Cambria" w:cs="Times New Roman"/>
+        </w:rPr>
+        <w:t>SDK</w:t>
+      </w:r>
+      <w:r>
+        <w:rPr>
+          <w:rFonts w:ascii="Cambria" w:hAnsi="Cambria" w:cs="Times New Roman"/>
+        </w:rPr>
+        <w:t xml:space="preserve"> folder in the same directory as your </w:t>
+      </w:r>
+      <w:r>
+        <w:rPr>
+          <w:rFonts w:ascii="Cambria" w:hAnsi="Cambria" w:cs="Times New Roman"/>
+        </w:rPr>
+        <w:t>MATLAB</w:t>
+      </w:r>
+      <w:r>
+        <w:rPr>
+          <w:rFonts w:ascii="Cambria" w:hAnsi="Cambria" w:cs="Times New Roman"/>
+        </w:rPr>
+        <w:t xml:space="preserve"> and EDK folders. Doing this will keep all relevant files in the same location.</w:t>
+      </w:r>
+    </w:p>
+    <w:p>
+      <w:pPr>
+        <w:pStyle w:val="ListParagraph"/>
+        <w:keepNext/>
+        <w:keepLines/>
+        <w:numPr>
+          <w:ilvl w:val="0"/>
+          <w:numId w:val="7"/>
+        </w:numPr>
+        <w:spacing w:before="200" w:after="0"/>
+        <w:outlineLvl w:val="1"/>
+        <w:rPr>
+          <w:rFonts w:ascii="Cambria" w:eastAsiaTheme="majorEastAsia" w:hAnsi="Cambria" w:cs="Times New Roman"/>
+          <w:b/>
+          <w:bCs/>
+          <w:vanish/>
+          <w:color w:val="4F81BD" w:themeColor="accent1"/>
+          <w:sz w:val="26"/>
+          <w:szCs w:val="26"/>
+        </w:rPr>
+      </w:pPr>
     </w:p>
     <w:p>
       <w:pPr>
@@ -12386,16 +12542,14 @@
         <w:rPr>
           <w:rFonts w:ascii="Cambria" w:hAnsi="Cambria" w:cs="Times New Roman"/>
         </w:rPr>
-        <w:t xml:space="preserve"> the </w:t>
-      </w:r>
-      <w:proofErr w:type="spellStart"/>
-      <w:r>
-        <w:rPr>
-          <w:rFonts w:ascii="Cambria" w:hAnsi="Cambria" w:cs="Times New Roman"/>
-        </w:rPr>
-        <w:t>MCU_Driver</w:t>
-      </w:r>
-      <w:proofErr w:type="spellEnd"/>
+        <w:t xml:space="preserve"> </w:t>
+      </w:r>
+      <w:r>
+        <w:rPr>
+          <w:rFonts w:ascii="Cambria" w:hAnsi="Cambria" w:cs="Times New Roman"/>
+        </w:rPr>
+        <w:t>MCU_DRIVER</w:t>
+      </w:r>
       <w:r>
         <w:rPr>
           <w:rFonts w:ascii="Cambria" w:hAnsi="Cambria" w:cs="Times New Roman"/>
@@ -12587,11 +12741,11 @@
           <w:noProof/>
         </w:rPr>
         <w:pict>
-          <v:shape id="_x0000_s1208" type="#_x0000_t75" style="position:absolute;left:0;text-align:left;margin-left:336pt;margin-top:15pt;width:12.75pt;height:14.25pt;z-index:251705344;mso-position-horizontal-relative:margin;mso-position-vertical-relative:margin">
+          <v:shape id="_x0000_s1208" type="#_x0000_t75" style="position:absolute;left:0;text-align:left;margin-left:336pt;margin-top:560.25pt;width:12.75pt;height:14.25pt;z-index:251705344;mso-position-horizontal-relative:margin;mso-position-vertical-relative:margin">
             <v:imagedata r:id="rId41" o:title=""/>
             <w10:wrap type="square" anchorx="margin" anchory="margin"/>
           </v:shape>
-          <o:OLEObject Type="Embed" ProgID="PBrush" ShapeID="_x0000_s1208" DrawAspect="Content" ObjectID="_1450874549" r:id="rId42"/>
+          <o:OLEObject Type="Embed" ProgID="PBrush" ShapeID="_x0000_s1208" DrawAspect="Content" ObjectID="_1451136755" r:id="rId42"/>
         </w:pict>
       </w:r>
       <w:r>
@@ -12714,8 +12868,8 @@
         <w:pStyle w:val="Heading2"/>
       </w:pPr>
       <w:bookmarkStart w:id="125" w:name="_Toc374546993"/>
-      <w:bookmarkStart w:id="126" w:name="_Toc374546899"/>
-      <w:bookmarkStart w:id="127" w:name="_Toc377131967"/>
+      <w:bookmarkStart w:id="126" w:name="_Toc377131967"/>
+      <w:bookmarkStart w:id="127" w:name="_Toc374546899"/>
       <w:r>
         <w:lastRenderedPageBreak/>
         <w:t xml:space="preserve">3.2 </w:t>
@@ -12725,7 +12879,7 @@
         <w:t>Programming the Board</w:t>
       </w:r>
       <w:bookmarkEnd w:id="125"/>
-      <w:bookmarkEnd w:id="127"/>
+      <w:bookmarkEnd w:id="126"/>
     </w:p>
     <w:p>
       <w:pPr>
@@ -13082,7 +13236,19 @@
         <w:rPr>
           <w:rFonts w:ascii="Cambria" w:hAnsi="Cambria" w:cs="Times New Roman"/>
         </w:rPr>
-        <w:t>It should look similar to Figure 3-2 below.</w:t>
+        <w:t>It s</w:t>
+      </w:r>
+      <w:r>
+        <w:rPr>
+          <w:rFonts w:ascii="Cambria" w:hAnsi="Cambria" w:cs="Times New Roman"/>
+        </w:rPr>
+        <w:t>hould look similar to Figure 3-1</w:t>
+      </w:r>
+      <w:r>
+        <w:rPr>
+          <w:rFonts w:ascii="Cambria" w:hAnsi="Cambria" w:cs="Times New Roman"/>
+        </w:rPr>
+        <w:t xml:space="preserve"> below.</w:t>
       </w:r>
     </w:p>
     <w:p>
@@ -13098,7 +13264,7 @@
           <v:shape id="_x0000_i1043" type="#_x0000_t75" style="width:402.75pt;height:166.5pt" o:ole="">
             <v:imagedata r:id="rId43" o:title=""/>
           </v:shape>
-          <o:OLEObject Type="Embed" ProgID="PBrush" ShapeID="_x0000_i1043" DrawAspect="Content" ObjectID="_1450874532" r:id="rId44"/>
+          <o:OLEObject Type="Embed" ProgID="PBrush" ShapeID="_x0000_i1043" DrawAspect="Content" ObjectID="_1451136738" r:id="rId44"/>
         </w:object>
       </w:r>
     </w:p>
@@ -13118,7 +13284,12 @@
           <w:rFonts w:ascii="Cambria" w:hAnsi="Cambria" w:cs="Times New Roman"/>
         </w:rPr>
         <w:noBreakHyphen/>
-        <w:t>2</w:t>
+      </w:r>
+      <w:r>
+        <w:rPr>
+          <w:rFonts w:ascii="Cambria" w:hAnsi="Cambria" w:cs="Times New Roman"/>
+        </w:rPr>
+        <w:t>1</w:t>
       </w:r>
       <w:r>
         <w:t>: configuration for Zed Board System.bit file</w:t>
@@ -13187,7 +13358,7 @@
           <v:shape id="_x0000_i1044" type="#_x0000_t75" style="width:451.5pt;height:179.25pt" o:ole="">
             <v:imagedata r:id="rId45" o:title=""/>
           </v:shape>
-          <o:OLEObject Type="Embed" ProgID="PBrush" ShapeID="_x0000_i1044" DrawAspect="Content" ObjectID="_1450874533" r:id="rId46"/>
+          <o:OLEObject Type="Embed" ProgID="PBrush" ShapeID="_x0000_i1044" DrawAspect="Content" ObjectID="_1451136739" r:id="rId46"/>
         </w:object>
       </w:r>
     </w:p>
@@ -13201,7 +13372,10 @@
       </w:r>
       <w:r>
         <w:noBreakHyphen/>
-        <w:t xml:space="preserve">3: </w:t>
+        <w:t>2</w:t>
+      </w:r>
+      <w:r>
+        <w:t xml:space="preserve">: </w:t>
       </w:r>
       <w:proofErr w:type="spellStart"/>
       <w:r>
@@ -13533,7 +13707,7 @@
       <w:bookmarkStart w:id="130" w:name="_Toc345686932"/>
       <w:bookmarkStart w:id="131" w:name="_Toc374546995"/>
       <w:bookmarkStart w:id="132" w:name="_Toc377131969"/>
-      <w:bookmarkEnd w:id="126"/>
+      <w:bookmarkEnd w:id="127"/>
       <w:r>
         <w:rPr>
           <w:rStyle w:val="Heading1Char"/>
@@ -13934,7 +14108,7 @@
           <v:shape id="_x0000_i1045" type="#_x0000_t75" style="width:18pt;height:16.5pt" o:ole="">
             <v:imagedata r:id="rId47" o:title=""/>
           </v:shape>
-          <o:OLEObject Type="Embed" ProgID="PBrush" ShapeID="_x0000_i1045" DrawAspect="Content" ObjectID="_1450874534" r:id="rId48"/>
+          <o:OLEObject Type="Embed" ProgID="PBrush" ShapeID="_x0000_i1045" DrawAspect="Content" ObjectID="_1451136740" r:id="rId48"/>
         </w:object>
       </w:r>
       <w:r>
@@ -13959,7 +14133,7 @@
           <v:shape id="_x0000_i1046" type="#_x0000_t75" style="width:406.5pt;height:108pt" o:ole="">
             <v:imagedata r:id="rId49" o:title=""/>
           </v:shape>
-          <o:OLEObject Type="Embed" ProgID="PBrush" ShapeID="_x0000_i1046" DrawAspect="Content" ObjectID="_1450874535" r:id="rId50"/>
+          <o:OLEObject Type="Embed" ProgID="PBrush" ShapeID="_x0000_i1046" DrawAspect="Content" ObjectID="_1451136741" r:id="rId50"/>
         </w:object>
       </w:r>
     </w:p>
@@ -14334,10 +14508,10 @@
           <w:rFonts w:ascii="Cambria" w:hAnsi="Cambria" w:cs="Times New Roman"/>
         </w:rPr>
         <w:object w:dxaOrig="10426" w:dyaOrig="6089">
-          <v:shape id="_x0000_i1063" type="#_x0000_t75" style="width:463.5pt;height:270.75pt" o:ole="">
+          <v:shape id="_x0000_i1049" type="#_x0000_t75" style="width:463.5pt;height:270.75pt" o:ole="">
             <v:imagedata r:id="rId51" o:title=""/>
           </v:shape>
-          <o:OLEObject Type="Embed" ProgID="PBrush" ShapeID="_x0000_i1063" DrawAspect="Content" ObjectID="_1450874536" r:id="rId52"/>
+          <o:OLEObject Type="Embed" ProgID="PBrush" ShapeID="_x0000_i1049" DrawAspect="Content" ObjectID="_1451136742" r:id="rId52"/>
         </w:object>
       </w:r>
     </w:p>
@@ -14562,7 +14736,7 @@
       </w:r>
       <w:r>
         <w:pict>
-          <v:rect id="_x0000_i1049" style="width:468pt;height:1pt" o:hralign="center" o:hrstd="t" o:hrnoshade="t" o:hr="t" fillcolor="black [3213]" stroked="f"/>
+          <v:rect id="_x0000_i1050" style="width:468pt;height:1pt" o:hralign="center" o:hrstd="t" o:hrnoshade="t" o:hr="t" fillcolor="black [3213]" stroked="f"/>
         </w:pict>
       </w:r>
     </w:p>
@@ -14617,7 +14791,7 @@
     <w:p>
       <w:r>
         <w:pict>
-          <v:rect id="_x0000_i1050" style="width:468pt;height:1pt" o:hralign="center" o:hrstd="t" o:hrnoshade="t" o:hr="t" fillcolor="black [3213]" stroked="f"/>
+          <v:rect id="_x0000_i1051" style="width:468pt;height:1pt" o:hralign="center" o:hrstd="t" o:hrnoshade="t" o:hr="t" fillcolor="black [3213]" stroked="f"/>
         </w:pict>
       </w:r>
     </w:p>
@@ -14694,14 +14868,14 @@
           <w:rFonts w:ascii="Cambria" w:hAnsi="Cambria"/>
         </w:rPr>
         <w:object w:dxaOrig="6305" w:dyaOrig="1359">
-          <v:shape id="_x0000_i1064" type="#_x0000_t75" style="width:315pt;height:67.5pt" o:ole="">
+          <v:shape id="_x0000_i1052" type="#_x0000_t75" style="width:315pt;height:67.5pt" o:ole="" o:bordertopcolor="this" o:borderleftcolor="this" o:borderbottomcolor="this" o:borderrightcolor="this">
             <v:imagedata r:id="rId53" o:title=""/>
             <w10:bordertop type="single" width="4"/>
             <w10:borderleft type="single" width="4"/>
             <w10:borderbottom type="single" width="4"/>
             <w10:borderright type="single" width="4"/>
           </v:shape>
-          <o:OLEObject Type="Embed" ProgID="Word.OpenDocumentText.12" ShapeID="_x0000_i1064" DrawAspect="Content" ObjectID="_1450874537" r:id="rId54"/>
+          <o:OLEObject Type="Embed" ProgID="Word.OpenDocumentText.12" ShapeID="_x0000_i1052" DrawAspect="Content" ObjectID="_1451136743" r:id="rId54"/>
         </w:object>
       </w:r>
     </w:p>
@@ -14867,14 +15041,14 @@
         <w:rPr>
           <w:rFonts w:ascii="Cambria" w:hAnsi="Cambria"/>
         </w:rPr>
-        <w:object w:dxaOrig="9360" w:dyaOrig="10784">
-          <v:shape id="_x0000_i1051" type="#_x0000_t75" style="width:468pt;height:539.25pt" o:ole="" o:bordertopcolor="this" o:borderleftcolor="this" o:borderrightcolor="this">
+        <w:object w:dxaOrig="9360" w:dyaOrig="10506">
+          <v:shape id="_x0000_i1053" type="#_x0000_t75" style="width:468pt;height:525pt" o:ole="" o:bordertopcolor="this" o:borderleftcolor="this" o:borderrightcolor="this">
             <v:imagedata r:id="rId55" o:title=""/>
             <w10:bordertop type="single" width="8"/>
             <w10:borderleft type="single" width="8"/>
             <w10:borderright type="single" width="8"/>
           </v:shape>
-          <o:OLEObject Type="Embed" ProgID="Word.OpenDocumentText.12" ShapeID="_x0000_i1051" DrawAspect="Content" ObjectID="_1450874538" r:id="rId56"/>
+          <o:OLEObject Type="Embed" ProgID="Word.OpenDocumentText.12" ShapeID="_x0000_i1053" DrawAspect="Content" ObjectID="_1451136744" r:id="rId56"/>
         </w:object>
       </w:r>
     </w:p>
@@ -14891,12 +15065,12 @@
           <w:rFonts w:ascii="Cambria" w:hAnsi="Cambria"/>
         </w:rPr>
         <w:object w:dxaOrig="9360" w:dyaOrig="12053">
-          <v:shape id="_x0000_i1052" type="#_x0000_t75" style="width:468pt;height:603pt" o:ole="" o:borderleftcolor="this" o:borderrightcolor="this">
+          <v:shape id="_x0000_i1054" type="#_x0000_t75" style="width:468pt;height:603pt" o:ole="" o:borderleftcolor="this" o:borderrightcolor="this">
             <v:imagedata r:id="rId57" o:title=""/>
             <w10:borderleft type="single" width="8"/>
             <w10:borderright type="single" width="8"/>
           </v:shape>
-          <o:OLEObject Type="Embed" ProgID="Word.OpenDocumentText.12" ShapeID="_x0000_i1052" DrawAspect="Content" ObjectID="_1450874539" r:id="rId58"/>
+          <o:OLEObject Type="Embed" ProgID="Word.OpenDocumentText.12" ShapeID="_x0000_i1054" DrawAspect="Content" ObjectID="_1451136745" r:id="rId58"/>
         </w:object>
       </w:r>
     </w:p>
@@ -14913,13 +15087,13 @@
           <w:rFonts w:ascii="Cambria" w:hAnsi="Cambria"/>
         </w:rPr>
         <w:object w:dxaOrig="9360" w:dyaOrig="6163">
-          <v:shape id="_x0000_i1053" type="#_x0000_t75" style="width:468pt;height:308.25pt" o:ole="" o:borderleftcolor="this" o:borderbottomcolor="this" o:borderrightcolor="this">
+          <v:shape id="_x0000_i1055" type="#_x0000_t75" style="width:468pt;height:308.25pt" o:ole="" o:borderleftcolor="this" o:borderbottomcolor="this" o:borderrightcolor="this">
             <v:imagedata r:id="rId59" o:title=""/>
             <w10:borderleft type="single" width="8"/>
             <w10:borderbottom type="single" width="8"/>
             <w10:borderright type="single" width="8"/>
           </v:shape>
-          <o:OLEObject Type="Embed" ProgID="Word.OpenDocumentText.12" ShapeID="_x0000_i1053" DrawAspect="Content" ObjectID="_1450874540" r:id="rId60"/>
+          <o:OLEObject Type="Embed" ProgID="Word.OpenDocumentText.12" ShapeID="_x0000_i1055" DrawAspect="Content" ObjectID="_1451136746" r:id="rId60"/>
         </w:object>
       </w:r>
     </w:p>
@@ -14960,7 +15134,13 @@
         <w:rPr>
           <w:rFonts w:ascii="Cambria" w:hAnsi="Cambria"/>
         </w:rPr>
-        <w:t>MATLAB script</w:t>
+        <w:t xml:space="preserve">MATLAB </w:t>
+      </w:r>
+      <w:r>
+        <w:rPr>
+          <w:rFonts w:ascii="Cambria" w:hAnsi="Cambria"/>
+        </w:rPr>
+        <w:t>function</w:t>
       </w:r>
       <w:r>
         <w:rPr>
@@ -14999,13 +15179,13 @@
           <w:szCs w:val="20"/>
         </w:rPr>
         <w:object w:dxaOrig="9360" w:dyaOrig="11147">
-          <v:shape id="_x0000_i1054" type="#_x0000_t75" style="width:468pt;height:557.25pt" o:ole="" o:bordertopcolor="this" o:borderleftcolor="this" o:borderrightcolor="this">
+          <v:shape id="_x0000_i1056" type="#_x0000_t75" style="width:468pt;height:557.25pt" o:ole="" o:bordertopcolor="this" o:borderleftcolor="this" o:borderrightcolor="this">
             <v:imagedata r:id="rId61" o:title=""/>
             <w10:bordertop type="single" width="8"/>
             <w10:borderleft type="single" width="8"/>
             <w10:borderright type="single" width="8"/>
           </v:shape>
-          <o:OLEObject Type="Embed" ProgID="Word.OpenDocumentText.12" ShapeID="_x0000_i1054" DrawAspect="Content" ObjectID="_1450874541" r:id="rId62"/>
+          <o:OLEObject Type="Embed" ProgID="Word.OpenDocumentText.12" ShapeID="_x0000_i1056" DrawAspect="Content" ObjectID="_1451136747" r:id="rId62"/>
         </w:object>
       </w:r>
     </w:p>
@@ -15014,13 +15194,13 @@
     <w:p>
       <w:r>
         <w:object w:dxaOrig="9360" w:dyaOrig="4395">
-          <v:shape id="_x0000_i1055" type="#_x0000_t75" style="width:468pt;height:219.75pt" o:ole="" o:borderleftcolor="this" o:borderbottomcolor="this" o:borderrightcolor="this">
+          <v:shape id="_x0000_i1057" type="#_x0000_t75" style="width:468pt;height:219.75pt" o:ole="" o:borderleftcolor="this" o:borderbottomcolor="this" o:borderrightcolor="this">
             <v:imagedata r:id="rId63" o:title=""/>
             <w10:borderleft type="single" width="8"/>
             <w10:borderbottom type="single" width="4"/>
             <w10:borderright type="single" width="8"/>
           </v:shape>
-          <o:OLEObject Type="Embed" ProgID="Word.OpenDocumentText.12" ShapeID="_x0000_i1055" DrawAspect="Content" ObjectID="_1450874542" r:id="rId64"/>
+          <o:OLEObject Type="Embed" ProgID="Word.OpenDocumentText.12" ShapeID="_x0000_i1057" DrawAspect="Content" ObjectID="_1451136748" r:id="rId64"/>
         </w:object>
       </w:r>
     </w:p>
@@ -15044,6 +15224,9 @@
         <w:t>MATLAB Test Bench</w:t>
       </w:r>
       <w:bookmarkEnd w:id="149"/>
+      <w:r>
+        <w:t xml:space="preserve"> script</w:t>
+      </w:r>
     </w:p>
     <w:p/>
     <w:p>
@@ -15059,13 +15242,19 @@
         <w:rPr>
           <w:rFonts w:ascii="Cambria" w:hAnsi="Cambria"/>
         </w:rPr>
-        <w:t>MATLAB f</w:t>
+        <w:t xml:space="preserve">MATLAB </w:t>
       </w:r>
       <w:r>
         <w:rPr>
           <w:rFonts w:ascii="Cambria" w:hAnsi="Cambria"/>
         </w:rPr>
-        <w:t xml:space="preserve">unction </w:t>
+        <w:t>script</w:t>
+      </w:r>
+      <w:r>
+        <w:rPr>
+          <w:rFonts w:ascii="Cambria" w:hAnsi="Cambria"/>
+        </w:rPr>
+        <w:t xml:space="preserve"> </w:t>
       </w:r>
       <w:proofErr w:type="spellStart"/>
       <w:r>
@@ -15092,13 +15281,13 @@
           <w:rFonts w:ascii="Cambria" w:hAnsi="Cambria"/>
         </w:rPr>
         <w:object w:dxaOrig="9360" w:dyaOrig="10784">
-          <v:shape id="_x0000_i1056" type="#_x0000_t75" style="width:468pt;height:539.25pt" o:ole="" o:bordertopcolor="this" o:borderleftcolor="this" o:borderrightcolor="this">
+          <v:shape id="_x0000_i1058" type="#_x0000_t75" style="width:468pt;height:539.25pt" o:ole="" o:bordertopcolor="this" o:borderleftcolor="this" o:borderrightcolor="this">
             <v:imagedata r:id="rId65" o:title=""/>
             <w10:bordertop type="single" width="8"/>
             <w10:borderleft type="single" width="8"/>
             <w10:borderright type="single" width="8"/>
           </v:shape>
-          <o:OLEObject Type="Embed" ProgID="Word.OpenDocumentText.12" ShapeID="_x0000_i1056" DrawAspect="Content" ObjectID="_1450874543" r:id="rId66"/>
+          <o:OLEObject Type="Embed" ProgID="Word.OpenDocumentText.12" ShapeID="_x0000_i1058" DrawAspect="Content" ObjectID="_1451136749" r:id="rId66"/>
         </w:object>
       </w:r>
     </w:p>
@@ -15115,12 +15304,12 @@
           <w:rFonts w:ascii="Cambria" w:hAnsi="Cambria"/>
         </w:rPr>
         <w:object w:dxaOrig="9360" w:dyaOrig="12416">
-          <v:shape id="_x0000_i1057" type="#_x0000_t75" style="width:468pt;height:621pt" o:ole="" o:borderleftcolor="this" o:borderrightcolor="this">
+          <v:shape id="_x0000_i1059" type="#_x0000_t75" style="width:468pt;height:621pt" o:ole="" o:borderleftcolor="this" o:borderrightcolor="this">
             <v:imagedata r:id="rId67" o:title=""/>
             <w10:borderleft type="single" width="8"/>
             <w10:borderright type="single" width="8"/>
           </v:shape>
-          <o:OLEObject Type="Embed" ProgID="Word.OpenDocumentText.12" ShapeID="_x0000_i1057" DrawAspect="Content" ObjectID="_1450874544" r:id="rId68"/>
+          <o:OLEObject Type="Embed" ProgID="Word.OpenDocumentText.12" ShapeID="_x0000_i1059" DrawAspect="Content" ObjectID="_1451136750" r:id="rId68"/>
         </w:object>
       </w:r>
     </w:p>
@@ -15137,13 +15326,13 @@
           <w:rFonts w:ascii="Cambria" w:hAnsi="Cambria"/>
         </w:rPr>
         <w:object w:dxaOrig="9360" w:dyaOrig="10286">
-          <v:shape id="_x0000_i1058" type="#_x0000_t75" style="width:468pt;height:514.5pt" o:ole="" o:borderleftcolor="this" o:borderbottomcolor="this" o:borderrightcolor="this">
+          <v:shape id="_x0000_i1060" type="#_x0000_t75" style="width:468pt;height:514.5pt" o:ole="" o:borderleftcolor="this" o:borderbottomcolor="this" o:borderrightcolor="this">
             <v:imagedata r:id="rId69" o:title=""/>
             <w10:borderleft type="single" width="8"/>
             <w10:borderbottom type="single" width="8"/>
             <w10:borderright type="single" width="8"/>
           </v:shape>
-          <o:OLEObject Type="Embed" ProgID="Word.OpenDocumentText.12" ShapeID="_x0000_i1058" DrawAspect="Content" ObjectID="_1450874545" r:id="rId70"/>
+          <o:OLEObject Type="Embed" ProgID="Word.OpenDocumentText.12" ShapeID="_x0000_i1060" DrawAspect="Content" ObjectID="_1451136751" r:id="rId70"/>
         </w:object>
       </w:r>
     </w:p>
@@ -15176,7 +15365,14 @@
         <w:rPr>
           <w:rFonts w:ascii="Cambria" w:hAnsi="Cambria"/>
         </w:rPr>
-        <w:t>MATLAB script</w:t>
+        <w:t xml:space="preserve">Xilinx SDK </w:t>
+      </w:r>
+      <w:proofErr w:type="gramStart"/>
+      <w:r>
+        <w:rPr>
+          <w:rFonts w:ascii="Cambria" w:hAnsi="Cambria"/>
+        </w:rPr>
+        <w:t xml:space="preserve">file </w:t>
       </w:r>
       <w:r>
         <w:rPr>
@@ -15195,6 +15391,7 @@
         <w:t>main.c</w:t>
       </w:r>
       <w:proofErr w:type="spellEnd"/>
+      <w:proofErr w:type="gramEnd"/>
     </w:p>
     <w:bookmarkStart w:id="154" w:name="_MON_1450860981"/>
     <w:bookmarkEnd w:id="154"/>
@@ -15215,13 +15412,13 @@
           <w:szCs w:val="20"/>
         </w:rPr>
         <w:object w:dxaOrig="9360" w:dyaOrig="10407">
-          <v:shape id="_x0000_i1059" type="#_x0000_t75" style="width:468pt;height:520.5pt" o:ole="" o:bordertopcolor="this" o:borderleftcolor="this" o:borderrightcolor="this">
+          <v:shape id="_x0000_i1061" type="#_x0000_t75" style="width:468pt;height:520.5pt" o:ole="" o:bordertopcolor="this" o:borderleftcolor="this" o:borderrightcolor="this">
             <v:imagedata r:id="rId71" o:title=""/>
             <w10:bordertop type="single" width="8"/>
             <w10:borderleft type="single" width="8"/>
             <w10:borderright type="single" width="8"/>
           </v:shape>
-          <o:OLEObject Type="Embed" ProgID="Word.OpenDocumentText.12" ShapeID="_x0000_i1059" DrawAspect="Content" ObjectID="_1450874546" r:id="rId72"/>
+          <o:OLEObject Type="Embed" ProgID="Word.OpenDocumentText.12" ShapeID="_x0000_i1061" DrawAspect="Content" ObjectID="_1451136752" r:id="rId72"/>
         </w:object>
       </w:r>
     </w:p>
@@ -15230,29 +15427,28 @@
     <w:p>
       <w:r>
         <w:object w:dxaOrig="9360" w:dyaOrig="12960">
-          <v:shape id="_x0000_i1060" type="#_x0000_t75" style="width:468pt;height:9in" o:ole="" o:borderleftcolor="this" o:borderrightcolor="this">
+          <v:shape id="_x0000_i1062" type="#_x0000_t75" style="width:468pt;height:9in" o:ole="" o:borderleftcolor="this" o:borderrightcolor="this">
             <v:imagedata r:id="rId73" o:title=""/>
             <w10:borderleft type="single" width="8"/>
             <w10:borderright type="single" width="8"/>
           </v:shape>
-          <o:OLEObject Type="Embed" ProgID="Word.OpenDocumentText.12" ShapeID="_x0000_i1060" DrawAspect="Content" ObjectID="_1450874547" r:id="rId74"/>
+          <o:OLEObject Type="Embed" ProgID="Word.OpenDocumentText.12" ShapeID="_x0000_i1062" DrawAspect="Content" ObjectID="_1451136753" r:id="rId74"/>
         </w:object>
       </w:r>
       <w:bookmarkStart w:id="156" w:name="_MON_1450861919"/>
       <w:bookmarkEnd w:id="156"/>
       <w:r>
         <w:object w:dxaOrig="9360" w:dyaOrig="7940">
-          <v:shape id="_x0000_i1061" type="#_x0000_t75" style="width:468pt;height:396.75pt" o:ole="" o:borderleftcolor="this" o:borderbottomcolor="this" o:borderrightcolor="this">
+          <v:shape id="_x0000_i1063" type="#_x0000_t75" style="width:468pt;height:396.75pt" o:ole="" o:borderleftcolor="this" o:borderbottomcolor="this" o:borderrightcolor="this">
             <v:imagedata r:id="rId75" o:title=""/>
             <w10:borderleft type="single" width="4"/>
             <w10:borderbottom type="single" width="4"/>
             <w10:borderright type="single" width="4"/>
           </v:shape>
-          <o:OLEObject Type="Embed" ProgID="Word.OpenDocumentText.12" ShapeID="_x0000_i1061" DrawAspect="Content" ObjectID="_1450874548" r:id="rId76"/>
+          <o:OLEObject Type="Embed" ProgID="Word.OpenDocumentText.12" ShapeID="_x0000_i1063" DrawAspect="Content" ObjectID="_1451136754" r:id="rId76"/>
         </w:object>
       </w:r>
     </w:p>
-    <w:p/>
     <w:sectPr>
       <w:headerReference w:type="default" r:id="rId77"/>
       <w:footerReference w:type="default" r:id="rId78"/>
@@ -15300,9 +15496,9 @@
       <w:tblLook w:val="04A0"/>
     </w:tblPr>
     <w:tblGrid>
-      <w:gridCol w:w="4283"/>
-      <w:gridCol w:w="1009"/>
-      <w:gridCol w:w="4284"/>
+      <w:gridCol w:w="4309"/>
+      <w:gridCol w:w="958"/>
+      <w:gridCol w:w="4309"/>
     </w:tblGrid>
     <w:tr>
       <w:trPr>
@@ -15370,7 +15566,7 @@
               <w:bCs/>
               <w:noProof/>
             </w:rPr>
-            <w:t>2</w:t>
+            <w:t>22</w:t>
           </w:r>
           <w:r>
             <w:rPr>
@@ -21865,7 +22061,7 @@
 </file>
 
 <file path=customXml/itemProps2.xml><?xml version="1.0" encoding="utf-8"?>
-<ds:datastoreItem xmlns:ds="http://schemas.openxmlformats.org/officeDocument/2006/customXml" ds:itemID="{1885D391-5311-4197-A3DD-B7A8D76F0EEE}">
+<ds:datastoreItem xmlns:ds="http://schemas.openxmlformats.org/officeDocument/2006/customXml" ds:itemID="{1186D314-2B0F-4286-9536-ACAB3B0AC120}">
   <ds:schemaRefs>
     <ds:schemaRef ds:uri="http://schemas.openxmlformats.org/officeDocument/2006/bibliography"/>
   </ds:schemaRefs>

</xml_diff>

<commit_message>
update to Lab 3 Lab Tutorial
</commit_message>
<xml_diff>
--- a/Labs/Lab_3/DemoFilesAndDocumentation/Tutorial/Lab_3.docx
+++ b/Labs/Lab_3/DemoFilesAndDocumentation/Tutorial/Lab_3.docx
@@ -387,7 +387,7 @@
             </w:rPr>
             <w:fldChar w:fldCharType="separate"/>
           </w:r>
-          <w:hyperlink w:anchor="_Toc377131942" w:history="1">
+          <w:hyperlink w:anchor="_Toc378696724" w:history="1">
             <w:r>
               <w:rPr>
                 <w:rStyle w:val="Hyperlink"/>
@@ -418,7 +418,7 @@
                 <w:noProof/>
                 <w:webHidden/>
               </w:rPr>
-              <w:instrText xml:space="preserve"> PAGEREF _Toc377131942 \h </w:instrText>
+              <w:instrText xml:space="preserve"> PAGEREF _Toc378696724 \h </w:instrText>
             </w:r>
             <w:r>
               <w:rPr>
@@ -461,7 +461,7 @@
               <w:noProof/>
             </w:rPr>
           </w:pPr>
-          <w:hyperlink w:anchor="_Toc377131943" w:history="1">
+          <w:hyperlink w:anchor="_Toc378696725" w:history="1">
             <w:r>
               <w:rPr>
                 <w:rStyle w:val="Hyperlink"/>
@@ -492,7 +492,7 @@
                 <w:noProof/>
                 <w:webHidden/>
               </w:rPr>
-              <w:instrText xml:space="preserve"> PAGEREF _Toc377131943 \h </w:instrText>
+              <w:instrText xml:space="preserve"> PAGEREF _Toc378696725 \h </w:instrText>
             </w:r>
             <w:r>
               <w:rPr>
@@ -535,7 +535,7 @@
               <w:noProof/>
             </w:rPr>
           </w:pPr>
-          <w:hyperlink w:anchor="_Toc377131944" w:history="1">
+          <w:hyperlink w:anchor="_Toc378696726" w:history="1">
             <w:r>
               <w:rPr>
                 <w:rStyle w:val="Hyperlink"/>
@@ -566,7 +566,7 @@
                 <w:noProof/>
                 <w:webHidden/>
               </w:rPr>
-              <w:instrText xml:space="preserve"> PAGEREF _Toc377131944 \h </w:instrText>
+              <w:instrText xml:space="preserve"> PAGEREF _Toc378696726 \h </w:instrText>
             </w:r>
             <w:r>
               <w:rPr>
@@ -609,7 +609,7 @@
               <w:noProof/>
             </w:rPr>
           </w:pPr>
-          <w:hyperlink w:anchor="_Toc377131945" w:history="1">
+          <w:hyperlink w:anchor="_Toc378696727" w:history="1">
             <w:r>
               <w:rPr>
                 <w:rStyle w:val="Hyperlink"/>
@@ -642,7 +642,7 @@
                 <w:noProof/>
                 <w:webHidden/>
               </w:rPr>
-              <w:instrText xml:space="preserve"> PAGEREF _Toc377131945 \h </w:instrText>
+              <w:instrText xml:space="preserve"> PAGEREF _Toc378696727 \h </w:instrText>
             </w:r>
             <w:r>
               <w:rPr>
@@ -685,7 +685,7 @@
               <w:noProof/>
             </w:rPr>
           </w:pPr>
-          <w:hyperlink w:anchor="_Toc377131946" w:history="1">
+          <w:hyperlink w:anchor="_Toc378696728" w:history="1">
             <w:r>
               <w:rPr>
                 <w:rStyle w:val="Hyperlink"/>
@@ -716,7 +716,7 @@
                 <w:noProof/>
                 <w:webHidden/>
               </w:rPr>
-              <w:instrText xml:space="preserve"> PAGEREF _Toc377131946 \h </w:instrText>
+              <w:instrText xml:space="preserve"> PAGEREF _Toc378696728 \h </w:instrText>
             </w:r>
             <w:r>
               <w:rPr>
@@ -759,7 +759,7 @@
               <w:noProof/>
             </w:rPr>
           </w:pPr>
-          <w:hyperlink w:anchor="_Toc377131947" w:history="1">
+          <w:hyperlink w:anchor="_Toc378696729" w:history="1">
             <w:r>
               <w:rPr>
                 <w:rStyle w:val="Hyperlink"/>
@@ -805,7 +805,7 @@
                 <w:noProof/>
                 <w:webHidden/>
               </w:rPr>
-              <w:instrText xml:space="preserve"> PAGEREF _Toc377131947 \h </w:instrText>
+              <w:instrText xml:space="preserve"> PAGEREF _Toc378696729 \h </w:instrText>
             </w:r>
             <w:r>
               <w:rPr>
@@ -848,7 +848,7 @@
               <w:noProof/>
             </w:rPr>
           </w:pPr>
-          <w:hyperlink w:anchor="_Toc377131948" w:history="1">
+          <w:hyperlink w:anchor="_Toc378696730" w:history="1">
             <w:r>
               <w:rPr>
                 <w:rStyle w:val="Hyperlink"/>
@@ -879,7 +879,7 @@
                 <w:noProof/>
                 <w:webHidden/>
               </w:rPr>
-              <w:instrText xml:space="preserve"> PAGEREF _Toc377131948 \h </w:instrText>
+              <w:instrText xml:space="preserve"> PAGEREF _Toc378696730 \h </w:instrText>
             </w:r>
             <w:r>
               <w:rPr>
@@ -922,7 +922,7 @@
               <w:noProof/>
             </w:rPr>
           </w:pPr>
-          <w:hyperlink w:anchor="_Toc377131949" w:history="1">
+          <w:hyperlink w:anchor="_Toc378696731" w:history="1">
             <w:r>
               <w:rPr>
                 <w:rStyle w:val="Hyperlink"/>
@@ -953,7 +953,7 @@
                 <w:noProof/>
                 <w:webHidden/>
               </w:rPr>
-              <w:instrText xml:space="preserve"> PAGEREF _Toc377131949 \h </w:instrText>
+              <w:instrText xml:space="preserve"> PAGEREF _Toc378696731 \h </w:instrText>
             </w:r>
             <w:r>
               <w:rPr>
@@ -996,7 +996,7 @@
               <w:noProof/>
             </w:rPr>
           </w:pPr>
-          <w:hyperlink w:anchor="_Toc377131950" w:history="1">
+          <w:hyperlink w:anchor="_Toc378696732" w:history="1">
             <w:r>
               <w:rPr>
                 <w:rStyle w:val="Hyperlink"/>
@@ -1027,7 +1027,7 @@
                 <w:noProof/>
                 <w:webHidden/>
               </w:rPr>
-              <w:instrText xml:space="preserve"> PAGEREF _Toc377131950 \h </w:instrText>
+              <w:instrText xml:space="preserve"> PAGEREF _Toc378696732 \h </w:instrText>
             </w:r>
             <w:r>
               <w:rPr>
@@ -1070,7 +1070,7 @@
               <w:noProof/>
             </w:rPr>
           </w:pPr>
-          <w:hyperlink w:anchor="_Toc377131951" w:history="1">
+          <w:hyperlink w:anchor="_Toc378696733" w:history="1">
             <w:r>
               <w:rPr>
                 <w:rStyle w:val="Hyperlink"/>
@@ -1103,7 +1103,7 @@
                 <w:noProof/>
                 <w:webHidden/>
               </w:rPr>
-              <w:instrText xml:space="preserve"> PAGEREF _Toc377131951 \h </w:instrText>
+              <w:instrText xml:space="preserve"> PAGEREF _Toc378696733 \h </w:instrText>
             </w:r>
             <w:r>
               <w:rPr>
@@ -1146,7 +1146,7 @@
               <w:noProof/>
             </w:rPr>
           </w:pPr>
-          <w:hyperlink w:anchor="_Toc377131953" w:history="1">
+          <w:hyperlink w:anchor="_Toc378696735" w:history="1">
             <w:r>
               <w:rPr>
                 <w:rStyle w:val="Hyperlink"/>
@@ -1192,7 +1192,7 @@
                 <w:noProof/>
                 <w:webHidden/>
               </w:rPr>
-              <w:instrText xml:space="preserve"> PAGEREF _Toc377131953 \h </w:instrText>
+              <w:instrText xml:space="preserve"> PAGEREF _Toc378696735 \h </w:instrText>
             </w:r>
             <w:r>
               <w:rPr>
@@ -1235,7 +1235,7 @@
               <w:noProof/>
             </w:rPr>
           </w:pPr>
-          <w:hyperlink w:anchor="_Toc377131954" w:history="1">
+          <w:hyperlink w:anchor="_Toc378696736" w:history="1">
             <w:r>
               <w:rPr>
                 <w:rStyle w:val="Hyperlink"/>
@@ -1281,7 +1281,7 @@
                 <w:noProof/>
                 <w:webHidden/>
               </w:rPr>
-              <w:instrText xml:space="preserve"> PAGEREF _Toc377131954 \h </w:instrText>
+              <w:instrText xml:space="preserve"> PAGEREF _Toc378696736 \h </w:instrText>
             </w:r>
             <w:r>
               <w:rPr>
@@ -1324,7 +1324,7 @@
               <w:noProof/>
             </w:rPr>
           </w:pPr>
-          <w:hyperlink w:anchor="_Toc377131955" w:history="1">
+          <w:hyperlink w:anchor="_Toc378696737" w:history="1">
             <w:r>
               <w:rPr>
                 <w:rStyle w:val="Hyperlink"/>
@@ -1370,7 +1370,7 @@
                 <w:noProof/>
                 <w:webHidden/>
               </w:rPr>
-              <w:instrText xml:space="preserve"> PAGEREF _Toc377131955 \h </w:instrText>
+              <w:instrText xml:space="preserve"> PAGEREF _Toc378696737 \h </w:instrText>
             </w:r>
             <w:r>
               <w:rPr>
@@ -1413,7 +1413,7 @@
               <w:noProof/>
             </w:rPr>
           </w:pPr>
-          <w:hyperlink w:anchor="_Toc377131956" w:history="1">
+          <w:hyperlink w:anchor="_Toc378696738" w:history="1">
             <w:r>
               <w:rPr>
                 <w:rStyle w:val="Hyperlink"/>
@@ -1459,7 +1459,7 @@
                 <w:noProof/>
                 <w:webHidden/>
               </w:rPr>
-              <w:instrText xml:space="preserve"> PAGEREF _Toc377131956 \h </w:instrText>
+              <w:instrText xml:space="preserve"> PAGEREF _Toc378696738 \h </w:instrText>
             </w:r>
             <w:r>
               <w:rPr>
@@ -1502,7 +1502,7 @@
               <w:noProof/>
             </w:rPr>
           </w:pPr>
-          <w:hyperlink w:anchor="_Toc377131957" w:history="1">
+          <w:hyperlink w:anchor="_Toc378696739" w:history="1">
             <w:r>
               <w:rPr>
                 <w:rStyle w:val="Hyperlink"/>
@@ -1548,7 +1548,7 @@
                 <w:noProof/>
                 <w:webHidden/>
               </w:rPr>
-              <w:instrText xml:space="preserve"> PAGEREF _Toc377131957 \h </w:instrText>
+              <w:instrText xml:space="preserve"> PAGEREF _Toc378696739 \h </w:instrText>
             </w:r>
             <w:r>
               <w:rPr>
@@ -1591,7 +1591,7 @@
               <w:noProof/>
             </w:rPr>
           </w:pPr>
-          <w:hyperlink w:anchor="_Toc377131958" w:history="1">
+          <w:hyperlink w:anchor="_Toc378696740" w:history="1">
             <w:r>
               <w:rPr>
                 <w:rStyle w:val="Hyperlink"/>
@@ -1637,7 +1637,7 @@
                 <w:noProof/>
                 <w:webHidden/>
               </w:rPr>
-              <w:instrText xml:space="preserve"> PAGEREF _Toc377131958 \h </w:instrText>
+              <w:instrText xml:space="preserve"> PAGEREF _Toc378696740 \h </w:instrText>
             </w:r>
             <w:r>
               <w:rPr>
@@ -1680,7 +1680,7 @@
               <w:noProof/>
             </w:rPr>
           </w:pPr>
-          <w:hyperlink w:anchor="_Toc377131959" w:history="1">
+          <w:hyperlink w:anchor="_Toc378696741" w:history="1">
             <w:r>
               <w:rPr>
                 <w:rStyle w:val="Hyperlink"/>
@@ -1726,7 +1726,7 @@
                 <w:noProof/>
                 <w:webHidden/>
               </w:rPr>
-              <w:instrText xml:space="preserve"> PAGEREF _Toc377131959 \h </w:instrText>
+              <w:instrText xml:space="preserve"> PAGEREF _Toc378696741 \h </w:instrText>
             </w:r>
             <w:r>
               <w:rPr>
@@ -1769,7 +1769,7 @@
               <w:noProof/>
             </w:rPr>
           </w:pPr>
-          <w:hyperlink w:anchor="_Toc377131960" w:history="1">
+          <w:hyperlink w:anchor="_Toc378696742" w:history="1">
             <w:r>
               <w:rPr>
                 <w:rStyle w:val="Hyperlink"/>
@@ -1815,7 +1815,7 @@
                 <w:noProof/>
                 <w:webHidden/>
               </w:rPr>
-              <w:instrText xml:space="preserve"> PAGEREF _Toc377131960 \h </w:instrText>
+              <w:instrText xml:space="preserve"> PAGEREF _Toc378696742 \h </w:instrText>
             </w:r>
             <w:r>
               <w:rPr>
@@ -1858,7 +1858,7 @@
               <w:noProof/>
             </w:rPr>
           </w:pPr>
-          <w:hyperlink w:anchor="_Toc377131961" w:history="1">
+          <w:hyperlink w:anchor="_Toc378696743" w:history="1">
             <w:r>
               <w:rPr>
                 <w:rStyle w:val="Hyperlink"/>
@@ -1904,7 +1904,7 @@
                 <w:noProof/>
                 <w:webHidden/>
               </w:rPr>
-              <w:instrText xml:space="preserve"> PAGEREF _Toc377131961 \h </w:instrText>
+              <w:instrText xml:space="preserve"> PAGEREF _Toc378696743 \h </w:instrText>
             </w:r>
             <w:r>
               <w:rPr>
@@ -1947,7 +1947,7 @@
               <w:noProof/>
             </w:rPr>
           </w:pPr>
-          <w:hyperlink w:anchor="_Toc377131962" w:history="1">
+          <w:hyperlink w:anchor="_Toc378696744" w:history="1">
             <w:r>
               <w:rPr>
                 <w:rStyle w:val="Hyperlink"/>
@@ -1993,7 +1993,7 @@
                 <w:noProof/>
                 <w:webHidden/>
               </w:rPr>
-              <w:instrText xml:space="preserve"> PAGEREF _Toc377131962 \h </w:instrText>
+              <w:instrText xml:space="preserve"> PAGEREF _Toc378696744 \h </w:instrText>
             </w:r>
             <w:r>
               <w:rPr>
@@ -2036,7 +2036,7 @@
               <w:noProof/>
             </w:rPr>
           </w:pPr>
-          <w:hyperlink w:anchor="_Toc377131963" w:history="1">
+          <w:hyperlink w:anchor="_Toc378696745" w:history="1">
             <w:r>
               <w:rPr>
                 <w:rStyle w:val="Hyperlink"/>
@@ -2082,7 +2082,7 @@
                 <w:noProof/>
                 <w:webHidden/>
               </w:rPr>
-              <w:instrText xml:space="preserve"> PAGEREF _Toc377131963 \h </w:instrText>
+              <w:instrText xml:space="preserve"> PAGEREF _Toc378696745 \h </w:instrText>
             </w:r>
             <w:r>
               <w:rPr>
@@ -2125,7 +2125,7 @@
               <w:noProof/>
             </w:rPr>
           </w:pPr>
-          <w:hyperlink w:anchor="_Toc377131964" w:history="1">
+          <w:hyperlink w:anchor="_Toc378696746" w:history="1">
             <w:r>
               <w:rPr>
                 <w:rStyle w:val="Hyperlink"/>
@@ -2158,7 +2158,7 @@
                 <w:noProof/>
                 <w:webHidden/>
               </w:rPr>
-              <w:instrText xml:space="preserve"> PAGEREF _Toc377131964 \h </w:instrText>
+              <w:instrText xml:space="preserve"> PAGEREF _Toc378696746 \h </w:instrText>
             </w:r>
             <w:r>
               <w:rPr>
@@ -2201,7 +2201,7 @@
               <w:noProof/>
             </w:rPr>
           </w:pPr>
-          <w:hyperlink w:anchor="_Toc377131966" w:history="1">
+          <w:hyperlink w:anchor="_Toc378696748" w:history="1">
             <w:r>
               <w:rPr>
                 <w:rStyle w:val="Hyperlink"/>
@@ -2247,7 +2247,7 @@
                 <w:noProof/>
                 <w:webHidden/>
               </w:rPr>
-              <w:instrText xml:space="preserve"> PAGEREF _Toc377131966 \h </w:instrText>
+              <w:instrText xml:space="preserve"> PAGEREF _Toc378696748 \h </w:instrText>
             </w:r>
             <w:r>
               <w:rPr>
@@ -2290,7 +2290,7 @@
               <w:noProof/>
             </w:rPr>
           </w:pPr>
-          <w:hyperlink w:anchor="_Toc377131967" w:history="1">
+          <w:hyperlink w:anchor="_Toc378696749" w:history="1">
             <w:r>
               <w:rPr>
                 <w:rStyle w:val="Hyperlink"/>
@@ -2336,7 +2336,7 @@
                 <w:noProof/>
                 <w:webHidden/>
               </w:rPr>
-              <w:instrText xml:space="preserve"> PAGEREF _Toc377131967 \h </w:instrText>
+              <w:instrText xml:space="preserve"> PAGEREF _Toc378696749 \h </w:instrText>
             </w:r>
             <w:r>
               <w:rPr>
@@ -2379,7 +2379,7 @@
               <w:noProof/>
             </w:rPr>
           </w:pPr>
-          <w:hyperlink w:anchor="_Toc377131968" w:history="1">
+          <w:hyperlink w:anchor="_Toc378696750" w:history="1">
             <w:r>
               <w:rPr>
                 <w:rStyle w:val="Hyperlink"/>
@@ -2425,7 +2425,7 @@
                 <w:noProof/>
                 <w:webHidden/>
               </w:rPr>
-              <w:instrText xml:space="preserve"> PAGEREF _Toc377131968 \h </w:instrText>
+              <w:instrText xml:space="preserve"> PAGEREF _Toc378696750 \h </w:instrText>
             </w:r>
             <w:r>
               <w:rPr>
@@ -2468,7 +2468,7 @@
               <w:noProof/>
             </w:rPr>
           </w:pPr>
-          <w:hyperlink w:anchor="_Toc377131969" w:history="1">
+          <w:hyperlink w:anchor="_Toc378696751" w:history="1">
             <w:r>
               <w:rPr>
                 <w:rStyle w:val="Hyperlink"/>
@@ -2501,7 +2501,7 @@
                 <w:noProof/>
                 <w:webHidden/>
               </w:rPr>
-              <w:instrText xml:space="preserve"> PAGEREF _Toc377131969 \h </w:instrText>
+              <w:instrText xml:space="preserve"> PAGEREF _Toc378696751 \h </w:instrText>
             </w:r>
             <w:r>
               <w:rPr>
@@ -2544,7 +2544,7 @@
               <w:noProof/>
             </w:rPr>
           </w:pPr>
-          <w:hyperlink w:anchor="_Toc377131970" w:history="1">
+          <w:hyperlink w:anchor="_Toc378696752" w:history="1">
             <w:r>
               <w:rPr>
                 <w:rStyle w:val="Hyperlink"/>
@@ -2590,7 +2590,7 @@
                 <w:noProof/>
                 <w:webHidden/>
               </w:rPr>
-              <w:instrText xml:space="preserve"> PAGEREF _Toc377131970 \h </w:instrText>
+              <w:instrText xml:space="preserve"> PAGEREF _Toc378696752 \h </w:instrText>
             </w:r>
             <w:r>
               <w:rPr>
@@ -2633,7 +2633,7 @@
               <w:noProof/>
             </w:rPr>
           </w:pPr>
-          <w:hyperlink w:anchor="_Toc377131971" w:history="1">
+          <w:hyperlink w:anchor="_Toc378696753" w:history="1">
             <w:r>
               <w:rPr>
                 <w:rStyle w:val="Hyperlink"/>
@@ -2679,7 +2679,7 @@
                 <w:noProof/>
                 <w:webHidden/>
               </w:rPr>
-              <w:instrText xml:space="preserve"> PAGEREF _Toc377131971 \h </w:instrText>
+              <w:instrText xml:space="preserve"> PAGEREF _Toc378696753 \h </w:instrText>
             </w:r>
             <w:r>
               <w:rPr>
@@ -2722,7 +2722,7 @@
               <w:noProof/>
             </w:rPr>
           </w:pPr>
-          <w:hyperlink w:anchor="_Toc377131972" w:history="1">
+          <w:hyperlink w:anchor="_Toc378696754" w:history="1">
             <w:r>
               <w:rPr>
                 <w:rStyle w:val="Hyperlink"/>
@@ -2768,7 +2768,7 @@
                 <w:noProof/>
                 <w:webHidden/>
               </w:rPr>
-              <w:instrText xml:space="preserve"> PAGEREF _Toc377131972 \h </w:instrText>
+              <w:instrText xml:space="preserve"> PAGEREF _Toc378696754 \h </w:instrText>
             </w:r>
             <w:r>
               <w:rPr>
@@ -2814,7 +2814,7 @@
               <w:noProof/>
             </w:rPr>
           </w:pPr>
-          <w:hyperlink w:anchor="_Toc377131973" w:history="1">
+          <w:hyperlink w:anchor="_Toc378696755" w:history="1">
             <w:r>
               <w:rPr>
                 <w:rStyle w:val="Hyperlink"/>
@@ -2860,7 +2860,7 @@
                 <w:noProof/>
                 <w:webHidden/>
               </w:rPr>
-              <w:instrText xml:space="preserve"> PAGEREF _Toc377131973 \h </w:instrText>
+              <w:instrText xml:space="preserve"> PAGEREF _Toc378696755 \h </w:instrText>
             </w:r>
             <w:r>
               <w:rPr>
@@ -2906,7 +2906,7 @@
               <w:noProof/>
             </w:rPr>
           </w:pPr>
-          <w:hyperlink w:anchor="_Toc377131974" w:history="1">
+          <w:hyperlink w:anchor="_Toc378696756" w:history="1">
             <w:r>
               <w:rPr>
                 <w:rStyle w:val="Hyperlink"/>
@@ -2952,7 +2952,7 @@
                 <w:noProof/>
                 <w:webHidden/>
               </w:rPr>
-              <w:instrText xml:space="preserve"> PAGEREF _Toc377131974 \h </w:instrText>
+              <w:instrText xml:space="preserve"> PAGEREF _Toc378696756 \h </w:instrText>
             </w:r>
             <w:r>
               <w:rPr>
@@ -2975,7 +2975,7 @@
                 <w:noProof/>
                 <w:webHidden/>
               </w:rPr>
-              <w:t>34</w:t>
+              <w:t>33</w:t>
             </w:r>
             <w:r>
               <w:rPr>
@@ -2998,7 +2998,7 @@
               <w:noProof/>
             </w:rPr>
           </w:pPr>
-          <w:hyperlink w:anchor="_Toc377131975" w:history="1">
+          <w:hyperlink w:anchor="_Toc378696757" w:history="1">
             <w:r>
               <w:rPr>
                 <w:rStyle w:val="Hyperlink"/>
@@ -3020,7 +3020,7 @@
                 <w:rFonts w:ascii="Century Schoolbook" w:hAnsi="Century Schoolbook"/>
                 <w:noProof/>
               </w:rPr>
-              <w:t>MATLAB Test Bench</w:t>
+              <w:t>MATLAB Test Bench script</w:t>
             </w:r>
             <w:r>
               <w:rPr>
@@ -3044,7 +3044,7 @@
                 <w:noProof/>
                 <w:webHidden/>
               </w:rPr>
-              <w:instrText xml:space="preserve"> PAGEREF _Toc377131975 \h </w:instrText>
+              <w:instrText xml:space="preserve"> PAGEREF _Toc378696757 \h </w:instrText>
             </w:r>
             <w:r>
               <w:rPr>
@@ -3067,7 +3067,7 @@
                 <w:noProof/>
                 <w:webHidden/>
               </w:rPr>
-              <w:t>36</w:t>
+              <w:t>35</w:t>
             </w:r>
             <w:r>
               <w:rPr>
@@ -3090,7 +3090,7 @@
               <w:noProof/>
             </w:rPr>
           </w:pPr>
-          <w:hyperlink w:anchor="_Toc377131976" w:history="1">
+          <w:hyperlink w:anchor="_Toc378696758" w:history="1">
             <w:r>
               <w:rPr>
                 <w:rStyle w:val="Hyperlink"/>
@@ -3136,7 +3136,7 @@
                 <w:noProof/>
                 <w:webHidden/>
               </w:rPr>
-              <w:instrText xml:space="preserve"> PAGEREF _Toc377131976 \h </w:instrText>
+              <w:instrText xml:space="preserve"> PAGEREF _Toc378696758 \h </w:instrText>
             </w:r>
             <w:r>
               <w:rPr>
@@ -3159,7 +3159,7 @@
                 <w:noProof/>
                 <w:webHidden/>
               </w:rPr>
-              <w:t>39</w:t>
+              <w:t>38</w:t>
             </w:r>
             <w:r>
               <w:rPr>
@@ -3256,7 +3256,7 @@
         </w:rPr>
       </w:pPr>
       <w:bookmarkStart w:id="0" w:name="_Toc374546880"/>
-      <w:bookmarkStart w:id="1" w:name="_Toc377131942"/>
+      <w:bookmarkStart w:id="1" w:name="_Toc378696724"/>
       <w:r>
         <w:rPr>
           <w:rFonts w:cs="Calibri"/>
@@ -3434,7 +3434,7 @@
         <w:pStyle w:val="Heading2"/>
       </w:pPr>
       <w:bookmarkStart w:id="2" w:name="_Toc374546881"/>
-      <w:bookmarkStart w:id="3" w:name="_Toc377131943"/>
+      <w:bookmarkStart w:id="3" w:name="_Toc378696725"/>
       <w:r>
         <w:t>Procedure</w:t>
       </w:r>
@@ -3587,7 +3587,7 @@
         <w:pStyle w:val="Heading2"/>
       </w:pPr>
       <w:bookmarkStart w:id="4" w:name="_Toc374546882"/>
-      <w:bookmarkStart w:id="5" w:name="_Toc377131944"/>
+      <w:bookmarkStart w:id="5" w:name="_Toc378696726"/>
       <w:r>
         <w:t>Objectives</w:t>
       </w:r>
@@ -3752,7 +3752,7 @@
         </w:rPr>
       </w:pPr>
       <w:bookmarkStart w:id="6" w:name="_Toc374546976"/>
-      <w:bookmarkStart w:id="7" w:name="_Toc377131945"/>
+      <w:bookmarkStart w:id="7" w:name="_Toc378696727"/>
       <w:r>
         <w:rPr>
           <w:rStyle w:val="Heading1Char"/>
@@ -3849,7 +3849,7 @@
         <w:spacing w:before="0"/>
       </w:pPr>
       <w:bookmarkStart w:id="19" w:name="_Toc374546978"/>
-      <w:bookmarkStart w:id="20" w:name="_Toc377131946"/>
+      <w:bookmarkStart w:id="20" w:name="_Toc378696728"/>
       <w:r>
         <w:t>1.1</w:t>
       </w:r>
@@ -3903,7 +3903,7 @@
         <w:pStyle w:val="Heading2"/>
         <w:spacing w:before="0"/>
       </w:pPr>
-      <w:bookmarkStart w:id="23" w:name="_Toc377131947"/>
+      <w:bookmarkStart w:id="23" w:name="_Toc378696729"/>
       <w:r>
         <w:t>1.2</w:t>
       </w:r>
@@ -4005,7 +4005,7 @@
             <w10:borderbottom type="single" width="8"/>
             <w10:borderright type="single" width="8"/>
           </v:shape>
-          <o:OLEObject Type="Embed" ProgID="Word.OpenDocumentText.12" ShapeID="_x0000_i1026" DrawAspect="Content" ObjectID="_1451136722" r:id="rId10"/>
+          <o:OLEObject Type="Embed" ProgID="Word.OpenDocumentText.12" ShapeID="_x0000_i1026" DrawAspect="Content" ObjectID="_1452439242" r:id="rId10"/>
         </w:object>
       </w:r>
     </w:p>
@@ -4032,15 +4032,7 @@
         <w:t xml:space="preserve">: </w:t>
       </w:r>
       <w:r>
-        <w:t xml:space="preserve">MATLAB function to Create </w:t>
-      </w:r>
-      <w:proofErr w:type="spellStart"/>
-      <w:r>
-        <w:t>i</w:t>
-      </w:r>
-      <w:proofErr w:type="spellEnd"/>
-      <w:r>
-        <w:t xml:space="preserve"> and q channel outputs</w:t>
+        <w:t>MATLAB function to Create i and q channel outputs</w:t>
       </w:r>
       <w:r>
         <w:t>.</w:t>
@@ -4281,7 +4273,6 @@
         </w:rPr>
         <w:t xml:space="preserve">Once all data has been received (indicated by the </w:t>
       </w:r>
-      <w:proofErr w:type="spellStart"/>
       <w:r>
         <w:rPr>
           <w:rFonts w:ascii="Courier New" w:hAnsi="Courier New" w:cs="Courier New"/>
@@ -4290,7 +4281,6 @@
         </w:rPr>
         <w:t>tx_en_in</w:t>
       </w:r>
-      <w:proofErr w:type="spellEnd"/>
       <w:r>
         <w:rPr>
           <w:rFonts w:ascii="Cambria" w:hAnsi="Cambria" w:cs="Courier New"/>
@@ -4321,7 +4311,6 @@
         </w:rPr>
         <w:t xml:space="preserve">Lastly the algorithm sends the data in its buffer until the buffer is empty, and then activates the </w:t>
       </w:r>
-      <w:proofErr w:type="spellStart"/>
       <w:r>
         <w:rPr>
           <w:rFonts w:ascii="Courier New" w:hAnsi="Courier New" w:cs="Courier New"/>
@@ -4330,7 +4319,6 @@
         </w:rPr>
         <w:t>tx_done</w:t>
       </w:r>
-      <w:proofErr w:type="spellEnd"/>
       <w:r>
         <w:rPr>
           <w:rFonts w:ascii="Cambria" w:hAnsi="Cambria" w:cs="Courier New"/>
@@ -4436,7 +4424,6 @@
         </w:rPr>
         <w:t xml:space="preserve"> which is used to select a bit to transmit. This function is called </w:t>
       </w:r>
-      <w:proofErr w:type="spellStart"/>
       <w:r>
         <w:rPr>
           <w:rFonts w:ascii="Courier New" w:hAnsi="Courier New" w:cs="Courier New"/>
@@ -4445,78 +4432,18 @@
         </w:rPr>
         <w:t>mybitget</w:t>
       </w:r>
-      <w:proofErr w:type="spellEnd"/>
       <w:r>
         <w:rPr>
           <w:rFonts w:ascii="Cambria" w:hAnsi="Cambria" w:cs="Courier New"/>
         </w:rPr>
-        <w:t xml:space="preserve"> and as seen from the algorithm, it is called twice; once for </w:t>
-      </w:r>
-      <w:proofErr w:type="gramStart"/>
-      <w:r>
-        <w:rPr>
-          <w:rFonts w:ascii="Cambria" w:hAnsi="Cambria" w:cs="Courier New"/>
-        </w:rPr>
-        <w:t xml:space="preserve">the </w:t>
-      </w:r>
-      <w:proofErr w:type="spellStart"/>
-      <w:r>
-        <w:rPr>
-          <w:rFonts w:ascii="Cambria" w:hAnsi="Cambria" w:cs="Courier New"/>
-        </w:rPr>
-        <w:t>i</w:t>
-      </w:r>
-      <w:proofErr w:type="spellEnd"/>
-      <w:proofErr w:type="gramEnd"/>
-      <w:r>
-        <w:rPr>
-          <w:rFonts w:ascii="Cambria" w:hAnsi="Cambria" w:cs="Courier New"/>
-        </w:rPr>
-        <w:t xml:space="preserve"> channel and once for the q channel.</w:t>
-      </w:r>
-      <w:r>
-        <w:rPr>
-          <w:rFonts w:ascii="Cambria" w:hAnsi="Cambria" w:cs="Times New Roman"/>
-        </w:rPr>
-        <w:t xml:space="preserve"> These bits are then combined by creating a complex number in which </w:t>
-      </w:r>
-      <w:proofErr w:type="spellStart"/>
-      <w:r>
-        <w:rPr>
-          <w:rFonts w:ascii="Cambria" w:hAnsi="Cambria" w:cs="Times New Roman"/>
-        </w:rPr>
-        <w:t>i</w:t>
-      </w:r>
-      <w:proofErr w:type="spellEnd"/>
-      <w:r>
-        <w:rPr>
-          <w:rFonts w:ascii="Cambria" w:hAnsi="Cambria" w:cs="Times New Roman"/>
-        </w:rPr>
-        <w:t xml:space="preserve"> represents the real portion of the number and q the imaginary portion and eventually transmitted as a single waveform. By sending </w:t>
-      </w:r>
-      <w:proofErr w:type="gramStart"/>
-      <w:r>
-        <w:rPr>
-          <w:rFonts w:ascii="Cambria" w:hAnsi="Cambria" w:cs="Times New Roman"/>
-        </w:rPr>
-        <w:t xml:space="preserve">the </w:t>
-      </w:r>
-      <w:proofErr w:type="spellStart"/>
-      <w:r>
-        <w:rPr>
-          <w:rFonts w:ascii="Cambria" w:hAnsi="Cambria" w:cs="Times New Roman"/>
-        </w:rPr>
-        <w:t>i</w:t>
-      </w:r>
-      <w:proofErr w:type="spellEnd"/>
-      <w:proofErr w:type="gramEnd"/>
-      <w:r>
-        <w:rPr>
-          <w:rFonts w:ascii="Cambria" w:hAnsi="Cambria" w:cs="Times New Roman"/>
-        </w:rPr>
-        <w:t xml:space="preserve"> and q channel bits simultaneously in this way, the overall transmission requires only sending four two-bit sequences for any given byte. Each two-bit sequence can create one of four different signals, called symbols.  The </w:t>
-      </w:r>
-      <w:proofErr w:type="spellStart"/>
+        <w:t xml:space="preserve"> and as seen from the algorithm, it is called twice; once for the i channel and once for the q channel.</w:t>
+      </w:r>
+      <w:r>
+        <w:rPr>
+          <w:rFonts w:ascii="Cambria" w:hAnsi="Cambria" w:cs="Times New Roman"/>
+        </w:rPr>
+        <w:t xml:space="preserve"> These bits are then combined by creating a complex number in which i represents the real portion of the number and q the imaginary portion and eventually transmitted as a single waveform. By sending the i and q channel bits simultaneously in this way, the overall transmission requires only sending four two-bit sequences for any given byte. Each two-bit sequence can create one of four different signals, called symbols.  The </w:t>
+      </w:r>
       <w:r>
         <w:rPr>
           <w:rFonts w:ascii="Courier New" w:hAnsi="Courier New" w:cs="Courier New"/>
@@ -4525,7 +4452,6 @@
         </w:rPr>
         <w:t>mybitget</w:t>
       </w:r>
-      <w:proofErr w:type="spellEnd"/>
       <w:r>
         <w:rPr>
           <w:rFonts w:ascii="Cambria" w:hAnsi="Cambria" w:cs="Times New Roman"/>
@@ -4560,7 +4486,7 @@
             <w10:borderbottom type="single" width="8"/>
             <w10:borderright type="single" width="8"/>
           </v:shape>
-          <o:OLEObject Type="Embed" ProgID="Word.OpenDocumentText.12" ShapeID="_x0000_i1027" DrawAspect="Content" ObjectID="_1451136723" r:id="rId12"/>
+          <o:OLEObject Type="Embed" ProgID="Word.OpenDocumentText.12" ShapeID="_x0000_i1027" DrawAspect="Content" ObjectID="_1452439243" r:id="rId12"/>
         </w:object>
       </w:r>
     </w:p>
@@ -4594,21 +4520,7 @@
         <w:rPr>
           <w:rFonts w:ascii="Cambria" w:hAnsi="Cambria" w:cs="Courier New"/>
         </w:rPr>
-        <w:t xml:space="preserve">The result of the modulation and combining the waveforms causes the phase of the signal to vary according to the table below.  The resultant phase possibilities are shown in the right most </w:t>
-      </w:r>
-      <w:proofErr w:type="gramStart"/>
-      <w:r>
-        <w:rPr>
-          <w:rFonts w:ascii="Cambria" w:hAnsi="Cambria" w:cs="Courier New"/>
-        </w:rPr>
-        <w:t>table</w:t>
-      </w:r>
-      <w:proofErr w:type="gramEnd"/>
-      <w:r>
-        <w:rPr>
-          <w:rFonts w:ascii="Cambria" w:hAnsi="Cambria" w:cs="Courier New"/>
-        </w:rPr>
-        <w:t>. In addition, a plot of each of the symbols on a complex plane (also called a scatter plot) can be seen in Figure 1-3.</w:t>
+        <w:t>The result of the modulation and combining the waveforms causes the phase of the signal to vary according to the table below.  The resultant phase possibilities are shown in the right most table. In addition, a plot of each of the symbols on a complex plane (also called a scatter plot) can be seen in Figure 1-3.</w:t>
       </w:r>
     </w:p>
     <w:p>
@@ -4634,7 +4546,7 @@
           <v:shape id="_x0000_i1028" type="#_x0000_t75" style="width:231pt;height:168.75pt" o:ole="">
             <v:imagedata r:id="rId13" o:title=""/>
           </v:shape>
-          <o:OLEObject Type="Embed" ProgID="PBrush" ShapeID="_x0000_i1028" DrawAspect="Content" ObjectID="_1451136724" r:id="rId14"/>
+          <o:OLEObject Type="Embed" ProgID="PBrush" ShapeID="_x0000_i1028" DrawAspect="Content" ObjectID="_1452439244" r:id="rId14"/>
         </w:object>
       </w:r>
     </w:p>
@@ -4683,7 +4595,7 @@
           <v:shape id="_x0000_i1029" type="#_x0000_t75" style="width:267.75pt;height:247.5pt" o:ole="">
             <v:imagedata r:id="rId15" o:title=""/>
           </v:shape>
-          <o:OLEObject Type="Embed" ProgID="PBrush" ShapeID="_x0000_i1029" DrawAspect="Content" ObjectID="_1451136725" r:id="rId16"/>
+          <o:OLEObject Type="Embed" ProgID="PBrush" ShapeID="_x0000_i1029" DrawAspect="Content" ObjectID="_1452439245" r:id="rId16"/>
         </w:object>
       </w:r>
     </w:p>
@@ -4767,7 +4679,6 @@
         </w:rPr>
         <w:t xml:space="preserve"> this function as </w:t>
       </w:r>
-      <w:proofErr w:type="spellStart"/>
       <w:r>
         <w:rPr>
           <w:rFonts w:ascii="Courier New" w:hAnsi="Courier New" w:cs="Courier New"/>
@@ -4784,7 +4695,6 @@
         </w:rPr>
         <w:t>.m</w:t>
       </w:r>
-      <w:proofErr w:type="spellEnd"/>
       <w:r>
         <w:rPr>
           <w:rFonts w:ascii="Cambria" w:hAnsi="Cambria" w:cs="Times New Roman"/>
@@ -4816,7 +4726,6 @@
         </w:rPr>
         <w:t xml:space="preserve">The next function used to format the transmit data is called </w:t>
       </w:r>
-      <w:proofErr w:type="spellStart"/>
       <w:r>
         <w:rPr>
           <w:rFonts w:ascii="Courier New" w:hAnsi="Courier New" w:cs="Courier New"/>
@@ -4825,7 +4734,6 @@
         </w:rPr>
         <w:t>qpsk_srrc</w:t>
       </w:r>
-      <w:proofErr w:type="spellEnd"/>
       <w:r>
         <w:rPr>
           <w:rFonts w:ascii="Cambria" w:hAnsi="Cambria" w:cs="Times New Roman"/>
@@ -4859,7 +4767,7 @@
             <w10:borderbottom type="single" width="8"/>
             <w10:borderright type="single" width="8"/>
           </v:shape>
-          <o:OLEObject Type="Embed" ProgID="Word.OpenDocumentText.12" ShapeID="_x0000_i1030" DrawAspect="Content" ObjectID="_1451136726" r:id="rId18"/>
+          <o:OLEObject Type="Embed" ProgID="Word.OpenDocumentText.12" ShapeID="_x0000_i1030" DrawAspect="Content" ObjectID="_1452439246" r:id="rId18"/>
         </w:object>
       </w:r>
     </w:p>
@@ -4896,7 +4804,7 @@
             <w10:borderbottom type="single" width="8"/>
             <w10:borderright type="single" width="8"/>
           </v:shape>
-          <o:OLEObject Type="Embed" ProgID="Word.OpenDocumentText.12" ShapeID="_x0000_i1031" DrawAspect="Content" ObjectID="_1451136727" r:id="rId20"/>
+          <o:OLEObject Type="Embed" ProgID="Word.OpenDocumentText.12" ShapeID="_x0000_i1031" DrawAspect="Content" ObjectID="_1452439247" r:id="rId20"/>
         </w:object>
       </w:r>
     </w:p>
@@ -5024,7 +4932,6 @@
         </w:rPr>
         <w:t xml:space="preserve"> as </w:t>
       </w:r>
-      <w:proofErr w:type="spellStart"/>
       <w:r>
         <w:rPr>
           <w:rFonts w:ascii="Courier New" w:hAnsi="Courier New" w:cs="Courier New"/>
@@ -5041,7 +4948,6 @@
         </w:rPr>
         <w:t>.m</w:t>
       </w:r>
-      <w:proofErr w:type="spellEnd"/>
       <w:r>
         <w:rPr>
           <w:rFonts w:ascii="Courier New" w:hAnsi="Courier New" w:cs="Courier New"/>
@@ -5062,24 +4968,14 @@
           <w:sz w:val="20"/>
           <w:szCs w:val="20"/>
         </w:rPr>
+        <w:t xml:space="preserve"> make_srrc_lut.m</w:t>
+      </w:r>
+      <w:r>
+        <w:rPr>
+          <w:rFonts w:ascii="Cambria" w:hAnsi="Cambria" w:cs="Times New Roman"/>
+        </w:rPr>
         <w:t xml:space="preserve"> </w:t>
       </w:r>
-      <w:proofErr w:type="spellStart"/>
-      <w:r>
-        <w:rPr>
-          <w:rFonts w:ascii="Courier New" w:hAnsi="Courier New" w:cs="Courier New"/>
-          <w:sz w:val="20"/>
-          <w:szCs w:val="20"/>
-        </w:rPr>
-        <w:t>make_srrc_lut.m</w:t>
-      </w:r>
-      <w:proofErr w:type="spellEnd"/>
-      <w:r>
-        <w:rPr>
-          <w:rFonts w:ascii="Cambria" w:hAnsi="Cambria" w:cs="Times New Roman"/>
-        </w:rPr>
-        <w:t xml:space="preserve"> </w:t>
-      </w:r>
       <w:r>
         <w:rPr>
           <w:rFonts w:ascii="Cambria" w:hAnsi="Cambria" w:cs="Times New Roman"/>
@@ -5115,49 +5011,7 @@
         <w:rPr>
           <w:rFonts w:ascii="Cambria" w:hAnsi="Cambria" w:cs="Times New Roman"/>
         </w:rPr>
-        <w:t xml:space="preserve">In addition to the LUT required to filter the transmitted data, there are 2 additional LUTs which are used to send a header for the QPSK packet. This Header is most commonly used to assist with correctly receiving the transmitted packet. The two lookup files named </w:t>
-      </w:r>
-      <w:proofErr w:type="spellStart"/>
-      <w:r>
-        <w:rPr>
-          <w:rFonts w:ascii="Cambria" w:hAnsi="Cambria" w:cs="Times New Roman"/>
-        </w:rPr>
-        <w:t>TB_i</w:t>
-      </w:r>
-      <w:proofErr w:type="spellEnd"/>
-      <w:r>
-        <w:rPr>
-          <w:rFonts w:ascii="Cambria" w:hAnsi="Cambria" w:cs="Times New Roman"/>
-        </w:rPr>
-        <w:t xml:space="preserve"> and </w:t>
-      </w:r>
-      <w:proofErr w:type="spellStart"/>
-      <w:r>
-        <w:rPr>
-          <w:rFonts w:ascii="Cambria" w:hAnsi="Cambria" w:cs="Times New Roman"/>
-        </w:rPr>
-        <w:t>TB_q</w:t>
-      </w:r>
-      <w:proofErr w:type="spellEnd"/>
-      <w:r>
-        <w:rPr>
-          <w:rFonts w:ascii="Cambria" w:hAnsi="Cambria" w:cs="Times New Roman"/>
-        </w:rPr>
-        <w:t xml:space="preserve"> can be found on the </w:t>
-      </w:r>
-      <w:proofErr w:type="spellStart"/>
-      <w:r>
-        <w:rPr>
-          <w:rFonts w:ascii="Cambria" w:hAnsi="Cambria" w:cs="Times New Roman"/>
-        </w:rPr>
-        <w:t>GitHub</w:t>
-      </w:r>
-      <w:proofErr w:type="spellEnd"/>
-      <w:r>
-        <w:rPr>
-          <w:rFonts w:ascii="Cambria" w:hAnsi="Cambria" w:cs="Times New Roman"/>
-        </w:rPr>
-        <w:t xml:space="preserve"> website under the section for this Lab</w:t>
+        <w:t>In addition to the LUT required to filter the transmitted data, there are 2 additional LUTs which are used to send a header for the QPSK packet. This Header is most commonly used to assist with correctly receiving the transmitted packet. The two lookup files named TB_i and TB_q can be found on the GitHub website under the section for this Lab</w:t>
       </w:r>
       <w:r>
         <w:rPr>
@@ -5188,35 +5042,7 @@
         <w:rPr>
           <w:rFonts w:ascii="Cambria" w:hAnsi="Cambria" w:cs="Times New Roman"/>
         </w:rPr>
-        <w:t xml:space="preserve">Download a copy, or create new files for the </w:t>
-      </w:r>
-      <w:proofErr w:type="spellStart"/>
-      <w:r>
-        <w:rPr>
-          <w:rFonts w:ascii="Cambria" w:hAnsi="Cambria" w:cs="Times New Roman"/>
-        </w:rPr>
-        <w:t>TB_i</w:t>
-      </w:r>
-      <w:proofErr w:type="spellEnd"/>
-      <w:r>
-        <w:rPr>
-          <w:rFonts w:ascii="Cambria" w:hAnsi="Cambria" w:cs="Times New Roman"/>
-        </w:rPr>
-        <w:t xml:space="preserve"> and </w:t>
-      </w:r>
-      <w:proofErr w:type="spellStart"/>
-      <w:r>
-        <w:rPr>
-          <w:rFonts w:ascii="Cambria" w:hAnsi="Cambria" w:cs="Times New Roman"/>
-        </w:rPr>
-        <w:t>TB_q</w:t>
-      </w:r>
-      <w:proofErr w:type="spellEnd"/>
-      <w:r>
-        <w:rPr>
-          <w:rFonts w:ascii="Cambria" w:hAnsi="Cambria" w:cs="Times New Roman"/>
-        </w:rPr>
-        <w:t xml:space="preserve"> LUTs, and place them in your MATLAB directory.</w:t>
+        <w:t>Download a copy, or create new files for the TB_i and TB_q LUTs, and place them in your MATLAB directory.</w:t>
       </w:r>
       <w:r>
         <w:rPr>
@@ -5230,7 +5056,7 @@
         <w:pStyle w:val="Heading2"/>
         <w:spacing w:before="0"/>
       </w:pPr>
-      <w:bookmarkStart w:id="28" w:name="_Toc377131948"/>
+      <w:bookmarkStart w:id="28" w:name="_Toc378696730"/>
       <w:r>
         <w:t>1.3    TX_FIFO MATLAB Function</w:t>
       </w:r>
@@ -5267,16 +5093,14 @@
         </w:rPr>
         <w:t xml:space="preserve">function, there is another FIFO used in this Lab. The purpose of this FIFO is to assist with the handshaking required when sending data from the SDK project to the HDL </w:t>
       </w:r>
-      <w:proofErr w:type="spellStart"/>
       <w:r>
         <w:rPr>
           <w:rFonts w:asciiTheme="majorHAnsi" w:hAnsiTheme="majorHAnsi" w:cs="Courier New"/>
           <w:color w:val="000000"/>
           <w:szCs w:val="20"/>
         </w:rPr>
-        <w:t>Pcore</w:t>
-      </w:r>
-      <w:proofErr w:type="spellEnd"/>
+        <w:t>PCore</w:t>
+      </w:r>
       <w:r>
         <w:rPr>
           <w:rFonts w:asciiTheme="majorHAnsi" w:hAnsiTheme="majorHAnsi" w:cs="Courier New"/>
@@ -5353,7 +5177,6 @@
         </w:rPr>
         <w:t xml:space="preserve"> this function as </w:t>
       </w:r>
-      <w:proofErr w:type="spellStart"/>
       <w:r>
         <w:rPr>
           <w:rFonts w:ascii="Courier New" w:hAnsi="Courier New" w:cs="Courier New"/>
@@ -5370,7 +5193,6 @@
         </w:rPr>
         <w:t>.m</w:t>
       </w:r>
-      <w:proofErr w:type="spellEnd"/>
       <w:r>
         <w:rPr>
           <w:rFonts w:ascii="Cambria" w:hAnsi="Cambria" w:cs="Times New Roman"/>
@@ -5402,7 +5224,7 @@
         <w:pStyle w:val="Heading2"/>
         <w:spacing w:before="0"/>
       </w:pPr>
-      <w:bookmarkStart w:id="29" w:name="_Toc377131949"/>
+      <w:bookmarkStart w:id="29" w:name="_Toc378696731"/>
       <w:r>
         <w:lastRenderedPageBreak/>
         <w:t>1.4    QPSK TX Test Bench</w:t>
@@ -5507,33 +5329,11 @@
         </w:rPr>
         <w:t xml:space="preserve">oth the </w:t>
       </w:r>
-      <w:proofErr w:type="spellStart"/>
-      <w:r>
-        <w:rPr>
-          <w:rFonts w:ascii="Cambria" w:hAnsi="Cambria" w:cs="Times New Roman"/>
-        </w:rPr>
-        <w:t>qpsk_tx</w:t>
-      </w:r>
-      <w:proofErr w:type="spellEnd"/>
-      <w:r>
-        <w:rPr>
-          <w:rFonts w:ascii="Cambria" w:hAnsi="Cambria" w:cs="Times New Roman"/>
-        </w:rPr>
-        <w:t xml:space="preserve"> core and the </w:t>
-      </w:r>
-      <w:proofErr w:type="spellStart"/>
-      <w:r>
-        <w:rPr>
-          <w:rFonts w:ascii="Cambria" w:hAnsi="Cambria" w:cs="Times New Roman"/>
-        </w:rPr>
-        <w:t>tx_fifo</w:t>
-      </w:r>
-      <w:proofErr w:type="spellEnd"/>
-      <w:r>
-        <w:rPr>
-          <w:rFonts w:ascii="Cambria" w:hAnsi="Cambria" w:cs="Times New Roman"/>
-        </w:rPr>
-        <w:t xml:space="preserve"> core</w:t>
+      <w:r>
+        <w:rPr>
+          <w:rFonts w:ascii="Cambria" w:hAnsi="Cambria" w:cs="Times New Roman"/>
+        </w:rPr>
+        <w:t>qpsk_tx core and the tx_fifo core</w:t>
       </w:r>
       <w:r>
         <w:rPr>
@@ -5559,7 +5359,6 @@
         </w:rPr>
         <w:t xml:space="preserve">here is a variable called </w:t>
       </w:r>
-      <w:proofErr w:type="spellStart"/>
       <w:r>
         <w:rPr>
           <w:rFonts w:ascii="Courier New" w:hAnsi="Courier New" w:cs="Courier New"/>
@@ -5568,26 +5367,11 @@
         </w:rPr>
         <w:t>sim</w:t>
       </w:r>
-      <w:proofErr w:type="spellEnd"/>
-      <w:r>
-        <w:rPr>
-          <w:rFonts w:ascii="Cambria" w:hAnsi="Cambria" w:cs="Times New Roman"/>
-        </w:rPr>
-        <w:t xml:space="preserve"> in the script which allows you to either load QPSK data from ChipScope or simulate a transmitted QPSK signal in MATLAB and analyze the results. Setting it to 1 simulates the waveform, 0 loads it from a ChipScope </w:t>
-      </w:r>
-      <w:proofErr w:type="spellStart"/>
-      <w:r>
-        <w:rPr>
-          <w:rFonts w:ascii="Cambria" w:hAnsi="Cambria" w:cs="Times New Roman"/>
-        </w:rPr>
-        <w:t>prn</w:t>
-      </w:r>
-      <w:proofErr w:type="spellEnd"/>
-      <w:r>
-        <w:rPr>
-          <w:rFonts w:ascii="Cambria" w:hAnsi="Cambria" w:cs="Times New Roman"/>
-        </w:rPr>
-        <w:t xml:space="preserve"> file.</w:t>
+      <w:r>
+        <w:rPr>
+          <w:rFonts w:ascii="Cambria" w:hAnsi="Cambria" w:cs="Times New Roman"/>
+        </w:rPr>
+        <w:t xml:space="preserve"> in the script which allows you to either load QPSK data from ChipScope or simulate a transmitted QPSK signal in MATLAB and analyze the results. Setting it to 1 simulates the waveform, 0 loads it from a ChipScope prn file.</w:t>
       </w:r>
     </w:p>
     <w:p>
@@ -5664,7 +5448,6 @@
         </w:rPr>
         <w:t xml:space="preserve"> this script as </w:t>
       </w:r>
-      <w:proofErr w:type="spellStart"/>
       <w:r>
         <w:rPr>
           <w:rFonts w:ascii="Courier New" w:hAnsi="Courier New" w:cs="Courier New"/>
@@ -5692,7 +5475,6 @@
         </w:rPr>
         <w:t>tb.m</w:t>
       </w:r>
-      <w:proofErr w:type="spellEnd"/>
       <w:r>
         <w:rPr>
           <w:rFonts w:ascii="Cambria" w:hAnsi="Cambria" w:cs="Courier New"/>
@@ -5784,7 +5566,7 @@
             <w10:borderbottom type="single" width="8"/>
             <w10:borderright type="single" width="8"/>
           </v:shape>
-          <o:OLEObject Type="Embed" ProgID="Word.OpenDocumentText.12" ShapeID="_x0000_i1032" DrawAspect="Content" ObjectID="_1451136728" r:id="rId22"/>
+          <o:OLEObject Type="Embed" ProgID="Word.OpenDocumentText.12" ShapeID="_x0000_i1032" DrawAspect="Content" ObjectID="_1452439248" r:id="rId22"/>
         </w:object>
       </w:r>
     </w:p>
@@ -5918,7 +5700,7 @@
         <w:spacing w:before="0"/>
       </w:pPr>
       <w:bookmarkStart w:id="31" w:name="_Toc374546980"/>
-      <w:bookmarkStart w:id="32" w:name="_Toc377131950"/>
+      <w:bookmarkStart w:id="32" w:name="_Toc378696732"/>
       <w:r>
         <w:lastRenderedPageBreak/>
         <w:t>1.</w:t>
@@ -6027,14 +5809,12 @@
         </w:rPr>
         <w:t xml:space="preserve"> the </w:t>
       </w:r>
-      <w:proofErr w:type="spellStart"/>
       <w:r>
         <w:rPr>
           <w:rFonts w:ascii="Cambria" w:hAnsi="Cambria" w:cs="Times New Roman"/>
         </w:rPr>
         <w:t>qpsk_tx</w:t>
       </w:r>
-      <w:proofErr w:type="spellEnd"/>
       <w:r>
         <w:rPr>
           <w:rFonts w:ascii="Cambria" w:hAnsi="Cambria" w:cs="Times New Roman"/>
@@ -6045,21 +5825,7 @@
         <w:rPr>
           <w:rFonts w:ascii="Cambria" w:hAnsi="Cambria" w:cs="Times New Roman"/>
         </w:rPr>
-        <w:t xml:space="preserve">and </w:t>
-      </w:r>
-      <w:proofErr w:type="spellStart"/>
-      <w:r>
-        <w:rPr>
-          <w:rFonts w:ascii="Cambria" w:hAnsi="Cambria" w:cs="Times New Roman"/>
-        </w:rPr>
-        <w:t>tx_fifo</w:t>
-      </w:r>
-      <w:proofErr w:type="spellEnd"/>
-      <w:r>
-        <w:rPr>
-          <w:rFonts w:ascii="Cambria" w:hAnsi="Cambria" w:cs="Times New Roman"/>
-        </w:rPr>
-        <w:t xml:space="preserve"> </w:t>
+        <w:t xml:space="preserve">and tx_fifo </w:t>
       </w:r>
       <w:r>
         <w:rPr>
@@ -6103,7 +5869,6 @@
         </w:rPr>
         <w:t xml:space="preserve">, create a new HDL coder project called </w:t>
       </w:r>
-      <w:proofErr w:type="spellStart"/>
       <w:r>
         <w:rPr>
           <w:rFonts w:ascii="Courier New" w:hAnsi="Courier New" w:cs="Courier New"/>
@@ -6111,14 +5876,12 @@
         </w:rPr>
         <w:t>qpsk_tx</w:t>
       </w:r>
-      <w:proofErr w:type="spellEnd"/>
       <w:r>
         <w:rPr>
           <w:rFonts w:ascii="Cambria" w:hAnsi="Cambria" w:cs="Times New Roman"/>
         </w:rPr>
         <w:t xml:space="preserve">. Add both your </w:t>
       </w:r>
-      <w:proofErr w:type="spellStart"/>
       <w:r>
         <w:rPr>
           <w:rFonts w:ascii="Courier New" w:hAnsi="Courier New" w:cs="Courier New"/>
@@ -6135,14 +5898,12 @@
         </w:rPr>
         <w:t>.m</w:t>
       </w:r>
-      <w:proofErr w:type="spellEnd"/>
       <w:r>
         <w:rPr>
           <w:rFonts w:ascii="Cambria" w:hAnsi="Cambria" w:cs="Times New Roman"/>
         </w:rPr>
         <w:t xml:space="preserve"> file and your </w:t>
       </w:r>
-      <w:proofErr w:type="spellStart"/>
       <w:r>
         <w:rPr>
           <w:rFonts w:ascii="Courier New" w:hAnsi="Courier New" w:cs="Courier New"/>
@@ -6159,7 +5920,6 @@
         </w:rPr>
         <w:t>_tb.m</w:t>
       </w:r>
-      <w:proofErr w:type="spellEnd"/>
       <w:r>
         <w:rPr>
           <w:rFonts w:ascii="Cambria" w:hAnsi="Cambria" w:cs="Times New Roman"/>
@@ -6359,21 +6119,7 @@
         <w:rPr>
           <w:rFonts w:ascii="Cambria" w:hAnsi="Cambria" w:cs="Times New Roman"/>
         </w:rPr>
-        <w:t xml:space="preserve"> functions within the </w:t>
-      </w:r>
-      <w:proofErr w:type="spellStart"/>
-      <w:r>
-        <w:rPr>
-          <w:rFonts w:ascii="Cambria" w:hAnsi="Cambria" w:cs="Times New Roman"/>
-        </w:rPr>
-        <w:t>qpsk_tx</w:t>
-      </w:r>
-      <w:proofErr w:type="spellEnd"/>
-      <w:r>
-        <w:rPr>
-          <w:rFonts w:ascii="Cambria" w:hAnsi="Cambria" w:cs="Times New Roman"/>
-        </w:rPr>
-        <w:t xml:space="preserve"> PCore that requires modification of the proposed variables types. For </w:t>
+        <w:t xml:space="preserve"> functions within the qpsk_tx PCore that requires modification of the proposed variables types. For </w:t>
       </w:r>
       <w:r>
         <w:rPr>
@@ -6407,7 +6153,7 @@
             <w10:borderbottom type="single" width="8"/>
             <w10:borderright type="single" width="8"/>
           </v:shape>
-          <o:OLEObject Type="Embed" ProgID="PBrush" ShapeID="_x0000_i1033" DrawAspect="Content" ObjectID="_1451136729" r:id="rId24"/>
+          <o:OLEObject Type="Embed" ProgID="PBrush" ShapeID="_x0000_i1033" DrawAspect="Content" ObjectID="_1452439249" r:id="rId24"/>
         </w:object>
       </w:r>
     </w:p>
@@ -6429,15 +6175,7 @@
       </w:r>
       <w:bookmarkEnd w:id="34"/>
       <w:r>
-        <w:t xml:space="preserve">for </w:t>
-      </w:r>
-      <w:proofErr w:type="spellStart"/>
-      <w:r>
-        <w:t>qpsk_tx</w:t>
-      </w:r>
-      <w:proofErr w:type="spellEnd"/>
-      <w:r>
-        <w:t xml:space="preserve"> function</w:t>
+        <w:t>for qpsk_tx function</w:t>
       </w:r>
     </w:p>
     <w:p/>
@@ -6451,7 +6189,7 @@
           <v:shape id="_x0000_i1034" type="#_x0000_t75" style="width:460.5pt;height:544.5pt" o:ole="">
             <v:imagedata r:id="rId25" o:title=""/>
           </v:shape>
-          <o:OLEObject Type="Embed" ProgID="PBrush" ShapeID="_x0000_i1034" DrawAspect="Content" ObjectID="_1451136730" r:id="rId26"/>
+          <o:OLEObject Type="Embed" ProgID="PBrush" ShapeID="_x0000_i1034" DrawAspect="Content" ObjectID="_1452439250" r:id="rId26"/>
         </w:object>
       </w:r>
     </w:p>
@@ -6543,21 +6281,7 @@
         <w:rPr>
           <w:rFonts w:ascii="Cambria" w:hAnsi="Cambria" w:cs="Times New Roman"/>
         </w:rPr>
-        <w:t xml:space="preserve">.  Here you can select the FPGA you will use for your design. For this Lab, we will not be using any of the built-in </w:t>
-      </w:r>
-      <w:proofErr w:type="spellStart"/>
-      <w:r>
-        <w:rPr>
-          <w:rFonts w:ascii="Cambria" w:hAnsi="Cambria" w:cs="Times New Roman"/>
-        </w:rPr>
-        <w:t>Zynq</w:t>
-      </w:r>
-      <w:proofErr w:type="spellEnd"/>
-      <w:r>
-        <w:rPr>
-          <w:rFonts w:ascii="Cambria" w:hAnsi="Cambria" w:cs="Times New Roman"/>
-        </w:rPr>
-        <w:t xml:space="preserve"> board functionality within our MATLAB PCores. Therefore you can leave the default settings. Ensure your Workf</w:t>
+        <w:t>.  Here you can select the FPGA you will use for your design. For this Lab, we will not be using any of the built-in Zynq board functionality within our MATLAB PCores. Therefore you can leave the default settings. Ensure your Workf</w:t>
       </w:r>
       <w:r>
         <w:rPr>
@@ -6593,7 +6317,7 @@
           <v:shape id="_x0000_i1035" type="#_x0000_t75" style="width:435.75pt;height:228.75pt" o:ole="">
             <v:imagedata r:id="rId27" o:title=""/>
           </v:shape>
-          <o:OLEObject Type="Embed" ProgID="PBrush" ShapeID="_x0000_i1035" DrawAspect="Content" ObjectID="_1451136731" r:id="rId28"/>
+          <o:OLEObject Type="Embed" ProgID="PBrush" ShapeID="_x0000_i1035" DrawAspect="Content" ObjectID="_1452439251" r:id="rId28"/>
         </w:object>
       </w:r>
     </w:p>
@@ -6654,7 +6378,6 @@
         </w:rPr>
         <w:t xml:space="preserve"> to </w:t>
       </w:r>
-      <w:proofErr w:type="spellStart"/>
       <w:r>
         <w:rPr>
           <w:rFonts w:ascii="Courier New" w:hAnsi="Courier New" w:cs="Courier New"/>
@@ -6669,7 +6392,6 @@
         </w:rPr>
         <w:t>_pcore</w:t>
       </w:r>
-      <w:proofErr w:type="spellEnd"/>
       <w:r>
         <w:rPr>
           <w:rFonts w:asciiTheme="majorHAnsi" w:hAnsiTheme="majorHAnsi"/>
@@ -6681,21 +6403,7 @@
         <w:rPr>
           <w:rFonts w:asciiTheme="majorHAnsi" w:hAnsiTheme="majorHAnsi"/>
         </w:rPr>
-        <w:t xml:space="preserve">or something similar. This is optional as MATLAB will give its default name for each of your cores, as well as a default version, however it is helpful to rename your core for easier </w:t>
-      </w:r>
-      <w:proofErr w:type="spellStart"/>
-      <w:r>
-        <w:rPr>
-          <w:rFonts w:asciiTheme="majorHAnsi" w:hAnsiTheme="majorHAnsi"/>
-        </w:rPr>
-        <w:t>netlist</w:t>
-      </w:r>
-      <w:proofErr w:type="spellEnd"/>
-      <w:r>
-        <w:rPr>
-          <w:rFonts w:asciiTheme="majorHAnsi" w:hAnsiTheme="majorHAnsi"/>
-        </w:rPr>
-        <w:t xml:space="preserve"> configuration later in the lab.</w:t>
+        <w:t>or something similar. This is optional as MATLAB will give its default name for each of your cores, as well as a default version, however it is helpful to rename your core for easier netlist configuration later in the lab.</w:t>
       </w:r>
     </w:p>
     <w:p>
@@ -6780,7 +6488,7 @@
           <v:shape id="_x0000_i1036" type="#_x0000_t75" style="width:433.5pt;height:220.5pt" o:ole="">
             <v:imagedata r:id="rId29" o:title=""/>
           </v:shape>
-          <o:OLEObject Type="Embed" ProgID="PBrush" ShapeID="_x0000_i1036" DrawAspect="Content" ObjectID="_1451136732" r:id="rId30"/>
+          <o:OLEObject Type="Embed" ProgID="PBrush" ShapeID="_x0000_i1036" DrawAspect="Content" ObjectID="_1452439252" r:id="rId30"/>
         </w:object>
       </w:r>
     </w:p>
@@ -6793,15 +6501,7 @@
         </w:rPr>
       </w:pPr>
       <w:r>
-        <w:t xml:space="preserve">Figure 1-10: Port Interface settings for </w:t>
-      </w:r>
-      <w:proofErr w:type="spellStart"/>
-      <w:r>
-        <w:t>qpsk_tx</w:t>
-      </w:r>
-      <w:proofErr w:type="spellEnd"/>
-      <w:r>
-        <w:t xml:space="preserve"> HDL Coder project</w:t>
+        <w:t>Figure 1-10: Port Interface settings for qpsk_tx HDL Coder project</w:t>
       </w:r>
     </w:p>
     <w:p>
@@ -6847,35 +6547,7 @@
         <w:rPr>
           <w:rFonts w:asciiTheme="majorHAnsi" w:hAnsiTheme="majorHAnsi"/>
         </w:rPr>
-        <w:t xml:space="preserve"> and select Run This Task. This will create a PCore for your design that can be used directly within Xilinx EDK. By default, the PCore is created in &lt;Project Directory/MATLAB folder/</w:t>
-      </w:r>
-      <w:proofErr w:type="spellStart"/>
-      <w:r>
-        <w:rPr>
-          <w:rFonts w:asciiTheme="majorHAnsi" w:hAnsiTheme="majorHAnsi"/>
-        </w:rPr>
-        <w:t>codegen</w:t>
-      </w:r>
-      <w:proofErr w:type="spellEnd"/>
-      <w:r>
-        <w:rPr>
-          <w:rFonts w:asciiTheme="majorHAnsi" w:hAnsiTheme="majorHAnsi"/>
-        </w:rPr>
-        <w:t>/</w:t>
-      </w:r>
-      <w:proofErr w:type="spellStart"/>
-      <w:r>
-        <w:rPr>
-          <w:rFonts w:asciiTheme="majorHAnsi" w:hAnsiTheme="majorHAnsi"/>
-        </w:rPr>
-        <w:t>ipcore</w:t>
-      </w:r>
-      <w:proofErr w:type="spellEnd"/>
-      <w:r>
-        <w:rPr>
-          <w:rFonts w:asciiTheme="majorHAnsi" w:hAnsiTheme="majorHAnsi"/>
-        </w:rPr>
-        <w:t>&gt;.</w:t>
+        <w:t xml:space="preserve"> and select Run This Task. This will create a PCore for your design that can be used directly within Xilinx EDK. By default, the PCore is created in &lt;Project Directory/MATLAB folder/codegen/ipcore&gt;.</w:t>
       </w:r>
     </w:p>
     <w:p>
@@ -6893,16 +6565,8 @@
         <w:rPr>
           <w:rFonts w:asciiTheme="majorHAnsi" w:hAnsiTheme="majorHAnsi"/>
         </w:rPr>
-        <w:t xml:space="preserve">Repeat this process for the </w:t>
-      </w:r>
-      <w:proofErr w:type="spellStart"/>
-      <w:r>
-        <w:rPr>
-          <w:rFonts w:asciiTheme="majorHAnsi" w:hAnsiTheme="majorHAnsi"/>
-        </w:rPr>
-        <w:t>tx_fifo</w:t>
-      </w:r>
-      <w:proofErr w:type="spellEnd"/>
+        <w:t>Repeat this process for the tx_fifo</w:t>
+      </w:r>
       <w:r>
         <w:rPr>
           <w:rFonts w:asciiTheme="majorHAnsi" w:hAnsiTheme="majorHAnsi"/>
@@ -6929,14 +6593,12 @@
         </w:rPr>
         <w:t xml:space="preserve"> </w:t>
       </w:r>
-      <w:proofErr w:type="spellStart"/>
       <w:r>
         <w:rPr>
           <w:rFonts w:asciiTheme="majorHAnsi" w:hAnsiTheme="majorHAnsi"/>
         </w:rPr>
         <w:t>tx_fifo_pcore</w:t>
       </w:r>
-      <w:proofErr w:type="spellEnd"/>
       <w:r>
         <w:rPr>
           <w:rFonts w:asciiTheme="majorHAnsi" w:hAnsiTheme="majorHAnsi"/>
@@ -7016,7 +6678,7 @@
           <v:shape id="_x0000_i1037" type="#_x0000_t75" style="width:450.75pt;height:309.75pt" o:ole="">
             <v:imagedata r:id="rId31" o:title=""/>
           </v:shape>
-          <o:OLEObject Type="Embed" ProgID="PBrush" ShapeID="_x0000_i1037" DrawAspect="Content" ObjectID="_1451136733" r:id="rId32"/>
+          <o:OLEObject Type="Embed" ProgID="PBrush" ShapeID="_x0000_i1037" DrawAspect="Content" ObjectID="_1452439253" r:id="rId32"/>
         </w:object>
       </w:r>
     </w:p>
@@ -7055,7 +6717,7 @@
           <v:shape id="_x0000_i1038" type="#_x0000_t75" style="width:445.5pt;height:202.5pt" o:ole="">
             <v:imagedata r:id="rId33" o:title=""/>
           </v:shape>
-          <o:OLEObject Type="Embed" ProgID="PBrush" ShapeID="_x0000_i1038" DrawAspect="Content" ObjectID="_1451136734" r:id="rId34"/>
+          <o:OLEObject Type="Embed" ProgID="PBrush" ShapeID="_x0000_i1038" DrawAspect="Content" ObjectID="_1452439254" r:id="rId34"/>
         </w:object>
       </w:r>
     </w:p>
@@ -7248,7 +6910,7 @@
         </w:rPr>
       </w:pPr>
       <w:bookmarkStart w:id="35" w:name="_Toc374546887"/>
-      <w:bookmarkStart w:id="36" w:name="_Toc377131951"/>
+      <w:bookmarkStart w:id="36" w:name="_Toc378696733"/>
       <w:r>
         <w:rPr>
           <w:rStyle w:val="Heading1Char"/>
@@ -7424,6 +7086,7 @@
       <w:bookmarkStart w:id="63" w:name="_Toc377129607"/>
       <w:bookmarkStart w:id="64" w:name="_Toc377129648"/>
       <w:bookmarkStart w:id="65" w:name="_Toc377131952"/>
+      <w:bookmarkStart w:id="66" w:name="_Toc378696734"/>
       <w:bookmarkEnd w:id="37"/>
       <w:bookmarkEnd w:id="38"/>
       <w:bookmarkEnd w:id="39"/>
@@ -7453,13 +7116,14 @@
       <w:bookmarkEnd w:id="63"/>
       <w:bookmarkEnd w:id="64"/>
       <w:bookmarkEnd w:id="65"/>
+      <w:bookmarkEnd w:id="66"/>
     </w:p>
     <w:p>
       <w:pPr>
         <w:pStyle w:val="Heading2"/>
       </w:pPr>
-      <w:bookmarkStart w:id="66" w:name="_Toc374546889"/>
-      <w:bookmarkStart w:id="67" w:name="_Toc377131953"/>
+      <w:bookmarkStart w:id="67" w:name="_Toc374546889"/>
+      <w:bookmarkStart w:id="68" w:name="_Toc378696735"/>
       <w:r>
         <w:t>2</w:t>
       </w:r>
@@ -7472,8 +7136,8 @@
       <w:r>
         <w:t>Needed IP Cores</w:t>
       </w:r>
-      <w:bookmarkEnd w:id="66"/>
       <w:bookmarkEnd w:id="67"/>
+      <w:bookmarkEnd w:id="68"/>
     </w:p>
     <w:p>
       <w:pPr>
@@ -7708,7 +7372,7 @@
             <w10:borderbottom type="single" width="4"/>
             <w10:borderright type="single" width="4"/>
           </v:shape>
-          <o:OLEObject Type="Embed" ProgID="PBrush" ShapeID="_x0000_i1039" DrawAspect="Content" ObjectID="_1451136735" r:id="rId36"/>
+          <o:OLEObject Type="Embed" ProgID="PBrush" ShapeID="_x0000_i1039" DrawAspect="Content" ObjectID="_1452439255" r:id="rId36"/>
         </w:object>
       </w:r>
     </w:p>
@@ -7755,16 +7419,16 @@
       <w:pPr>
         <w:pStyle w:val="Heading2"/>
       </w:pPr>
-      <w:bookmarkStart w:id="68" w:name="_Toc339888835"/>
-      <w:bookmarkStart w:id="69" w:name="_Toc339888920"/>
-      <w:bookmarkStart w:id="70" w:name="_Toc339889165"/>
-      <w:bookmarkStart w:id="71" w:name="_Toc339889190"/>
-      <w:bookmarkStart w:id="72" w:name="_Toc374546890"/>
-      <w:bookmarkStart w:id="73" w:name="_Toc377131954"/>
-      <w:bookmarkEnd w:id="68"/>
+      <w:bookmarkStart w:id="69" w:name="_Toc339888835"/>
+      <w:bookmarkStart w:id="70" w:name="_Toc339888920"/>
+      <w:bookmarkStart w:id="71" w:name="_Toc339889165"/>
+      <w:bookmarkStart w:id="72" w:name="_Toc339889190"/>
+      <w:bookmarkStart w:id="73" w:name="_Toc374546890"/>
+      <w:bookmarkStart w:id="74" w:name="_Toc378696736"/>
       <w:bookmarkEnd w:id="69"/>
       <w:bookmarkEnd w:id="70"/>
       <w:bookmarkEnd w:id="71"/>
+      <w:bookmarkEnd w:id="72"/>
       <w:r>
         <w:lastRenderedPageBreak/>
         <w:t>2</w:t>
@@ -7787,8 +7451,8 @@
       <w:r>
         <w:t xml:space="preserve"> Port</w:t>
       </w:r>
-      <w:bookmarkEnd w:id="72"/>
       <w:bookmarkEnd w:id="73"/>
+      <w:bookmarkEnd w:id="74"/>
     </w:p>
     <w:p>
       <w:pPr>
@@ -7876,7 +7540,6 @@
         </w:rPr>
         <w:t xml:space="preserve">The first two are the </w:t>
       </w:r>
-      <w:proofErr w:type="spellStart"/>
       <w:r>
         <w:rPr>
           <w:rFonts w:ascii="Courier New" w:hAnsi="Courier New" w:cs="Courier New"/>
@@ -7885,14 +7548,12 @@
         </w:rPr>
         <w:t>tx_i</w:t>
       </w:r>
-      <w:proofErr w:type="spellEnd"/>
       <w:r>
         <w:rPr>
           <w:rFonts w:ascii="Cambria" w:hAnsi="Cambria" w:cs="Times New Roman"/>
         </w:rPr>
         <w:t xml:space="preserve"> and </w:t>
       </w:r>
-      <w:proofErr w:type="spellStart"/>
       <w:r>
         <w:rPr>
           <w:rFonts w:ascii="Courier New" w:hAnsi="Courier New" w:cs="Courier New"/>
@@ -7901,7 +7562,6 @@
         </w:rPr>
         <w:t>tx_q</w:t>
       </w:r>
-      <w:proofErr w:type="spellEnd"/>
       <w:r>
         <w:rPr>
           <w:rFonts w:ascii="Cambria" w:hAnsi="Cambria" w:cs="Times New Roman"/>
@@ -7919,21 +7579,13 @@
         <w:rPr>
           <w:rFonts w:ascii="Cambria" w:hAnsi="Cambria" w:cs="Times New Roman"/>
         </w:rPr>
-        <w:t xml:space="preserve"> by interleaving </w:t>
-      </w:r>
-      <w:proofErr w:type="gramStart"/>
-      <w:r>
-        <w:rPr>
-          <w:rFonts w:ascii="Cambria" w:hAnsi="Cambria" w:cs="Times New Roman"/>
-        </w:rPr>
-        <w:t>an I</w:t>
-      </w:r>
-      <w:proofErr w:type="gramEnd"/>
-      <w:r>
-        <w:rPr>
-          <w:rFonts w:ascii="Cambria" w:hAnsi="Cambria" w:cs="Times New Roman"/>
-        </w:rPr>
-        <w:t xml:space="preserve"> and Q channel. The signals come directly</w:t>
+        <w:t xml:space="preserve"> by interleaving an I and Q channel. </w:t>
+      </w:r>
+      <w:r>
+        <w:rPr>
+          <w:rFonts w:ascii="Cambria" w:hAnsi="Cambria" w:cs="Times New Roman"/>
+        </w:rPr>
+        <w:t>The signals come directly</w:t>
       </w:r>
       <w:r>
         <w:rPr>
@@ -7947,35 +7599,11 @@
         </w:rPr>
         <w:t xml:space="preserve"> the </w:t>
       </w:r>
-      <w:proofErr w:type="spellStart"/>
-      <w:r>
-        <w:rPr>
-          <w:rFonts w:ascii="Cambria" w:hAnsi="Cambria" w:cs="Times New Roman"/>
-        </w:rPr>
-        <w:t>qpsk</w:t>
-      </w:r>
-      <w:proofErr w:type="spellEnd"/>
-      <w:r>
-        <w:rPr>
-          <w:rFonts w:ascii="Cambria" w:hAnsi="Cambria" w:cs="Times New Roman"/>
-        </w:rPr>
-        <w:t xml:space="preserve"> </w:t>
-      </w:r>
-      <w:proofErr w:type="spellStart"/>
-      <w:proofErr w:type="gramStart"/>
-      <w:r>
-        <w:rPr>
-          <w:rFonts w:ascii="Cambria" w:hAnsi="Cambria" w:cs="Times New Roman"/>
-        </w:rPr>
-        <w:t>tx</w:t>
-      </w:r>
-      <w:proofErr w:type="spellEnd"/>
-      <w:proofErr w:type="gramEnd"/>
-      <w:r>
-        <w:rPr>
-          <w:rFonts w:ascii="Cambria" w:hAnsi="Cambria" w:cs="Times New Roman"/>
-        </w:rPr>
-        <w:t xml:space="preserve"> core</w:t>
+      <w:r>
+        <w:rPr>
+          <w:rFonts w:ascii="Cambria" w:hAnsi="Cambria" w:cs="Times New Roman"/>
+        </w:rPr>
+        <w:t>qpsk_tx core</w:t>
       </w:r>
       <w:r>
         <w:rPr>
@@ -7996,7 +7624,6 @@
         </w:rPr>
         <w:t xml:space="preserve"> these two pins to the </w:t>
       </w:r>
-      <w:proofErr w:type="spellStart"/>
       <w:r>
         <w:rPr>
           <w:rFonts w:ascii="Courier New" w:hAnsi="Courier New" w:cs="Courier New"/>
@@ -8013,14 +7640,12 @@
         </w:rPr>
         <w:t>_out</w:t>
       </w:r>
-      <w:proofErr w:type="spellEnd"/>
       <w:r>
         <w:rPr>
           <w:rFonts w:ascii="Cambria" w:hAnsi="Cambria" w:cs="Times New Roman"/>
         </w:rPr>
         <w:t xml:space="preserve"> and </w:t>
       </w:r>
-      <w:proofErr w:type="spellStart"/>
       <w:r>
         <w:rPr>
           <w:rFonts w:ascii="Courier New" w:hAnsi="Courier New" w:cs="Courier New"/>
@@ -8037,28 +7662,18 @@
         </w:rPr>
         <w:t>_out</w:t>
       </w:r>
-      <w:proofErr w:type="spellEnd"/>
       <w:r>
         <w:rPr>
           <w:rFonts w:ascii="Cambria" w:hAnsi="Cambria" w:cs="Times New Roman"/>
         </w:rPr>
         <w:t xml:space="preserve"> output pins from the </w:t>
       </w:r>
-      <w:proofErr w:type="spellStart"/>
       <w:r>
         <w:rPr>
           <w:rFonts w:ascii="Cambria" w:hAnsi="Cambria" w:cs="Times New Roman"/>
           <w:b/>
         </w:rPr>
-        <w:t>qpsk_tx</w:t>
-      </w:r>
-      <w:proofErr w:type="spellEnd"/>
-      <w:r>
-        <w:rPr>
-          <w:rFonts w:ascii="Cambria" w:hAnsi="Cambria" w:cs="Times New Roman"/>
-          <w:b/>
-        </w:rPr>
-        <w:t xml:space="preserve"> </w:t>
+        <w:t xml:space="preserve">qpsk_tx </w:t>
       </w:r>
       <w:r>
         <w:rPr>
@@ -8091,7 +7706,6 @@
         </w:rPr>
         <w:t xml:space="preserve">Next are the </w:t>
       </w:r>
-      <w:proofErr w:type="spellStart"/>
       <w:r>
         <w:rPr>
           <w:rFonts w:ascii="Courier New" w:hAnsi="Courier New" w:cs="Courier New"/>
@@ -8100,7 +7714,6 @@
         </w:rPr>
         <w:t>txd</w:t>
       </w:r>
-      <w:proofErr w:type="spellEnd"/>
       <w:r>
         <w:rPr>
           <w:rFonts w:ascii="Courier New" w:hAnsi="Courier New" w:cs="Courier New"/>
@@ -8115,7 +7728,6 @@
         </w:rPr>
         <w:t xml:space="preserve"> </w:t>
       </w:r>
-      <w:proofErr w:type="spellStart"/>
       <w:r>
         <w:rPr>
           <w:rFonts w:ascii="Courier New" w:hAnsi="Courier New" w:cs="Courier New"/>
@@ -8124,7 +7736,6 @@
         </w:rPr>
         <w:t>tx_iq_sel</w:t>
       </w:r>
-      <w:proofErr w:type="spellEnd"/>
       <w:r>
         <w:rPr>
           <w:rFonts w:ascii="Courier New" w:hAnsi="Courier New" w:cs="Courier New"/>
@@ -8154,7 +7765,6 @@
         </w:rPr>
         <w:t xml:space="preserve"> </w:t>
       </w:r>
-      <w:proofErr w:type="spellStart"/>
       <w:r>
         <w:rPr>
           <w:rFonts w:asciiTheme="majorHAnsi" w:hAnsiTheme="majorHAnsi" w:cs="Courier New"/>
@@ -8163,7 +7773,6 @@
         </w:rPr>
         <w:t>blinky</w:t>
       </w:r>
-      <w:proofErr w:type="spellEnd"/>
       <w:r>
         <w:rPr>
           <w:rFonts w:ascii="Cambria" w:hAnsi="Cambria" w:cs="Times New Roman"/>
@@ -8266,21 +7875,7 @@
         <w:rPr>
           <w:rFonts w:ascii="Cambria" w:hAnsi="Cambria" w:cs="Times New Roman"/>
         </w:rPr>
-        <w:t xml:space="preserve">Chilipepper radio board, while the </w:t>
-      </w:r>
-      <w:proofErr w:type="spellStart"/>
-      <w:r>
-        <w:rPr>
-          <w:rFonts w:ascii="Cambria" w:hAnsi="Cambria" w:cs="Times New Roman"/>
-        </w:rPr>
-        <w:t>blinky</w:t>
-      </w:r>
-      <w:proofErr w:type="spellEnd"/>
-      <w:r>
-        <w:rPr>
-          <w:rFonts w:ascii="Cambria" w:hAnsi="Cambria" w:cs="Times New Roman"/>
-        </w:rPr>
-        <w:t xml:space="preserve"> pin connects to an LED on the FPGA. </w:t>
+        <w:t xml:space="preserve">Chilipepper radio board, while the blinky pin connects to an LED on the FPGA. </w:t>
       </w:r>
       <w:r>
         <w:rPr>
@@ -8425,8 +8020,8 @@
         <w:pStyle w:val="Heading2"/>
         <w:spacing w:before="0"/>
       </w:pPr>
-      <w:bookmarkStart w:id="74" w:name="_Toc374546986"/>
-      <w:bookmarkStart w:id="75" w:name="_Toc377131955"/>
+      <w:bookmarkStart w:id="75" w:name="_Toc374546986"/>
+      <w:bookmarkStart w:id="76" w:name="_Toc378696737"/>
       <w:r>
         <w:t>2.3</w:t>
       </w:r>
@@ -8442,8 +8037,8 @@
       <w:r>
         <w:t>Port</w:t>
       </w:r>
-      <w:bookmarkEnd w:id="74"/>
       <w:bookmarkEnd w:id="75"/>
+      <w:bookmarkEnd w:id="76"/>
     </w:p>
     <w:p>
       <w:pPr>
@@ -8728,7 +8323,7 @@
         <w:pStyle w:val="Heading2"/>
         <w:spacing w:before="0"/>
       </w:pPr>
-      <w:bookmarkStart w:id="76" w:name="_Toc377131956"/>
+      <w:bookmarkStart w:id="77" w:name="_Toc378696738"/>
       <w:r>
         <w:t>2.4</w:t>
       </w:r>
@@ -8741,7 +8336,7 @@
       <w:r>
         <w:t>UART</w:t>
       </w:r>
-      <w:bookmarkEnd w:id="76"/>
+      <w:bookmarkEnd w:id="77"/>
     </w:p>
     <w:p>
       <w:pPr>
@@ -8764,21 +8359,7 @@
         <w:rPr>
           <w:rFonts w:asciiTheme="majorHAnsi" w:hAnsiTheme="majorHAnsi"/>
         </w:rPr>
-        <w:t xml:space="preserve"> Communications Low-Speed section, add the AXI UART (</w:t>
-      </w:r>
-      <w:proofErr w:type="spellStart"/>
-      <w:r>
-        <w:rPr>
-          <w:rFonts w:asciiTheme="majorHAnsi" w:hAnsiTheme="majorHAnsi"/>
-        </w:rPr>
-        <w:t>Lite</w:t>
-      </w:r>
-      <w:proofErr w:type="spellEnd"/>
-      <w:r>
-        <w:rPr>
-          <w:rFonts w:asciiTheme="majorHAnsi" w:hAnsiTheme="majorHAnsi"/>
-        </w:rPr>
-        <w:t>) to your design</w:t>
+        <w:t xml:space="preserve"> Communications Low-Speed section, add the AXI UART (Lite) to your design</w:t>
       </w:r>
     </w:p>
     <w:p>
@@ -8796,21 +8377,7 @@
         <w:rPr>
           <w:rFonts w:asciiTheme="majorHAnsi" w:hAnsiTheme="majorHAnsi"/>
         </w:rPr>
-        <w:t xml:space="preserve">Name the core </w:t>
-      </w:r>
-      <w:proofErr w:type="spellStart"/>
-      <w:r>
-        <w:rPr>
-          <w:rFonts w:asciiTheme="majorHAnsi" w:hAnsiTheme="majorHAnsi"/>
-        </w:rPr>
-        <w:t>mcu_uart</w:t>
-      </w:r>
-      <w:proofErr w:type="spellEnd"/>
-      <w:r>
-        <w:rPr>
-          <w:rFonts w:asciiTheme="majorHAnsi" w:hAnsiTheme="majorHAnsi"/>
-        </w:rPr>
-        <w:t xml:space="preserve"> as shown in Figure 2-1. Keep all configuration settings as default.</w:t>
+        <w:t>Name the core mcu_uart as shown in Figure 2-1. Keep all configuration settings as default.</w:t>
       </w:r>
     </w:p>
     <w:p>
@@ -8843,7 +8410,7 @@
         <w:pStyle w:val="Heading2"/>
         <w:spacing w:before="0"/>
       </w:pPr>
-      <w:bookmarkStart w:id="77" w:name="_Toc377131957"/>
+      <w:bookmarkStart w:id="78" w:name="_Toc378696739"/>
       <w:r>
         <w:t xml:space="preserve">2.5 </w:t>
       </w:r>
@@ -8856,7 +8423,7 @@
       <w:r>
         <w:t>QPSK TX</w:t>
       </w:r>
-      <w:bookmarkEnd w:id="77"/>
+      <w:bookmarkEnd w:id="78"/>
     </w:p>
     <w:p>
       <w:pPr>
@@ -8949,55 +8516,13 @@
         <w:rPr>
           <w:rFonts w:ascii="Cambria" w:hAnsi="Cambria" w:cs="Times New Roman"/>
         </w:rPr>
-        <w:t xml:space="preserve">ured correctly, the </w:t>
-      </w:r>
-      <w:proofErr w:type="spellStart"/>
-      <w:r>
-        <w:rPr>
-          <w:rFonts w:ascii="Cambria" w:hAnsi="Cambria" w:cs="Times New Roman"/>
-        </w:rPr>
-        <w:t>i_out</w:t>
-      </w:r>
-      <w:proofErr w:type="spellEnd"/>
-      <w:r>
-        <w:rPr>
-          <w:rFonts w:ascii="Cambria" w:hAnsi="Cambria" w:cs="Times New Roman"/>
-        </w:rPr>
-        <w:t xml:space="preserve"> and </w:t>
-      </w:r>
-      <w:proofErr w:type="spellStart"/>
-      <w:r>
-        <w:rPr>
-          <w:rFonts w:ascii="Cambria" w:hAnsi="Cambria" w:cs="Times New Roman"/>
-        </w:rPr>
-        <w:t>q_</w:t>
-      </w:r>
-      <w:r>
-        <w:rPr>
-          <w:rFonts w:ascii="Cambria" w:hAnsi="Cambria" w:cs="Times New Roman"/>
-        </w:rPr>
-        <w:t>out</w:t>
-      </w:r>
-      <w:proofErr w:type="spellEnd"/>
-      <w:r>
-        <w:rPr>
-          <w:rFonts w:ascii="Cambria" w:hAnsi="Cambria" w:cs="Times New Roman"/>
-        </w:rPr>
-        <w:t xml:space="preserve"> pins of the </w:t>
-      </w:r>
-      <w:proofErr w:type="spellStart"/>
-      <w:r>
-        <w:rPr>
-          <w:rFonts w:ascii="Cambria" w:hAnsi="Cambria" w:cs="Times New Roman"/>
-        </w:rPr>
-        <w:t>qpsk_tx</w:t>
-      </w:r>
-      <w:proofErr w:type="spellEnd"/>
-      <w:r>
-        <w:rPr>
-          <w:rFonts w:ascii="Cambria" w:hAnsi="Cambria" w:cs="Times New Roman"/>
-        </w:rPr>
-        <w:t xml:space="preserve"> core should already be set.</w:t>
+        <w:t>ured correctly, the i_out and q_</w:t>
+      </w:r>
+      <w:r>
+        <w:rPr>
+          <w:rFonts w:ascii="Cambria" w:hAnsi="Cambria" w:cs="Times New Roman"/>
+        </w:rPr>
+        <w:t>out pins of the qpsk_tx core should already be set.</w:t>
       </w:r>
     </w:p>
     <w:p>
@@ -9015,77 +8540,7 @@
         <w:rPr>
           <w:rFonts w:ascii="Cambria" w:hAnsi="Cambria" w:cs="Times New Roman"/>
         </w:rPr>
-        <w:t xml:space="preserve">The </w:t>
-      </w:r>
-      <w:proofErr w:type="spellStart"/>
-      <w:r>
-        <w:rPr>
-          <w:rFonts w:ascii="Cambria" w:hAnsi="Cambria" w:cs="Times New Roman"/>
-        </w:rPr>
-        <w:t>data_in</w:t>
-      </w:r>
-      <w:proofErr w:type="spellEnd"/>
-      <w:r>
-        <w:rPr>
-          <w:rFonts w:ascii="Cambria" w:hAnsi="Cambria" w:cs="Times New Roman"/>
-        </w:rPr>
-        <w:t xml:space="preserve">, </w:t>
-      </w:r>
-      <w:proofErr w:type="spellStart"/>
-      <w:r>
-        <w:rPr>
-          <w:rFonts w:ascii="Cambria" w:hAnsi="Cambria" w:cs="Times New Roman"/>
-        </w:rPr>
-        <w:t>empty_in</w:t>
-      </w:r>
-      <w:proofErr w:type="spellEnd"/>
-      <w:r>
-        <w:rPr>
-          <w:rFonts w:ascii="Cambria" w:hAnsi="Cambria" w:cs="Times New Roman"/>
-        </w:rPr>
-        <w:t xml:space="preserve">, and request byte ports of the </w:t>
-      </w:r>
-      <w:proofErr w:type="spellStart"/>
-      <w:r>
-        <w:rPr>
-          <w:rFonts w:ascii="Cambria" w:hAnsi="Cambria" w:cs="Times New Roman"/>
-        </w:rPr>
-        <w:t>qpsk_tx</w:t>
-      </w:r>
-      <w:proofErr w:type="spellEnd"/>
-      <w:r>
-        <w:rPr>
-          <w:rFonts w:ascii="Cambria" w:hAnsi="Cambria" w:cs="Times New Roman"/>
-        </w:rPr>
-        <w:t xml:space="preserve"> core should be connected to the </w:t>
-      </w:r>
-      <w:proofErr w:type="spellStart"/>
-      <w:r>
-        <w:rPr>
-          <w:rFonts w:ascii="Cambria" w:hAnsi="Cambria" w:cs="Times New Roman"/>
-        </w:rPr>
-        <w:t>dout</w:t>
-      </w:r>
-      <w:proofErr w:type="spellEnd"/>
-      <w:r>
-        <w:rPr>
-          <w:rFonts w:ascii="Cambria" w:hAnsi="Cambria" w:cs="Times New Roman"/>
-        </w:rPr>
-        <w:t xml:space="preserve">, empty, and get byte ports of the </w:t>
-      </w:r>
-      <w:proofErr w:type="spellStart"/>
-      <w:r>
-        <w:rPr>
-          <w:rFonts w:ascii="Cambria" w:hAnsi="Cambria" w:cs="Times New Roman"/>
-        </w:rPr>
-        <w:t>tx_fifo</w:t>
-      </w:r>
-      <w:proofErr w:type="spellEnd"/>
-      <w:r>
-        <w:rPr>
-          <w:rFonts w:ascii="Cambria" w:hAnsi="Cambria" w:cs="Times New Roman"/>
-        </w:rPr>
-        <w:t xml:space="preserve"> core respectively.</w:t>
+        <w:t>The data_in, empty_in, and request byte ports of the qpsk_tx core should be connected to the dout, empty, and get byte ports of the tx_fifo core respectively.</w:t>
       </w:r>
     </w:p>
     <w:p>
@@ -9104,21 +8559,7 @@
           <w:rFonts w:ascii="Cambria" w:hAnsi="Cambria" w:cs="Times New Roman"/>
         </w:rPr>
         <w:lastRenderedPageBreak/>
-        <w:t xml:space="preserve">Set the </w:t>
-      </w:r>
-      <w:proofErr w:type="spellStart"/>
-      <w:r>
-        <w:rPr>
-          <w:rFonts w:ascii="Cambria" w:hAnsi="Cambria" w:cs="Times New Roman"/>
-        </w:rPr>
-        <w:t>blinky</w:t>
-      </w:r>
-      <w:proofErr w:type="spellEnd"/>
-      <w:r>
-        <w:rPr>
-          <w:rFonts w:ascii="Cambria" w:hAnsi="Cambria" w:cs="Times New Roman"/>
-        </w:rPr>
-        <w:t xml:space="preserve"> pin as an External port.</w:t>
+        <w:t>Set the blinky pin as an External port.</w:t>
       </w:r>
     </w:p>
     <w:p>
@@ -9199,7 +8640,7 @@
         <w:pStyle w:val="Heading2"/>
         <w:spacing w:before="0"/>
       </w:pPr>
-      <w:bookmarkStart w:id="78" w:name="_Toc377131958"/>
+      <w:bookmarkStart w:id="79" w:name="_Toc378696740"/>
       <w:r>
         <w:t xml:space="preserve">2.6 </w:t>
       </w:r>
@@ -9212,7 +8653,7 @@
       <w:r>
         <w:t>TX FIFO</w:t>
       </w:r>
-      <w:bookmarkEnd w:id="78"/>
+      <w:bookmarkEnd w:id="79"/>
     </w:p>
     <w:p>
       <w:pPr>
@@ -9299,63 +8740,7 @@
         <w:rPr>
           <w:rFonts w:ascii="Cambria" w:hAnsi="Cambria" w:cs="Times New Roman"/>
         </w:rPr>
-        <w:t xml:space="preserve">If the </w:t>
-      </w:r>
-      <w:proofErr w:type="spellStart"/>
-      <w:r>
-        <w:rPr>
-          <w:rFonts w:ascii="Cambria" w:hAnsi="Cambria" w:cs="Times New Roman"/>
-        </w:rPr>
-        <w:t>qpsk_tx</w:t>
-      </w:r>
-      <w:proofErr w:type="spellEnd"/>
-      <w:r>
-        <w:rPr>
-          <w:rFonts w:ascii="Cambria" w:hAnsi="Cambria" w:cs="Times New Roman"/>
-        </w:rPr>
-        <w:t xml:space="preserve"> core was previously configured correctly, the </w:t>
-      </w:r>
-      <w:proofErr w:type="spellStart"/>
-      <w:r>
-        <w:rPr>
-          <w:rFonts w:ascii="Cambria" w:hAnsi="Cambria" w:cs="Times New Roman"/>
-        </w:rPr>
-        <w:t>get_byte</w:t>
-      </w:r>
-      <w:proofErr w:type="spellEnd"/>
-      <w:r>
-        <w:rPr>
-          <w:rFonts w:ascii="Cambria" w:hAnsi="Cambria" w:cs="Times New Roman"/>
-        </w:rPr>
-        <w:t xml:space="preserve">, </w:t>
-      </w:r>
-      <w:proofErr w:type="spellStart"/>
-      <w:r>
-        <w:rPr>
-          <w:rFonts w:ascii="Cambria" w:hAnsi="Cambria" w:cs="Times New Roman"/>
-        </w:rPr>
-        <w:t>dout</w:t>
-      </w:r>
-      <w:proofErr w:type="spellEnd"/>
-      <w:r>
-        <w:rPr>
-          <w:rFonts w:ascii="Cambria" w:hAnsi="Cambria" w:cs="Times New Roman"/>
-        </w:rPr>
-        <w:t xml:space="preserve"> and empty pins of the </w:t>
-      </w:r>
-      <w:proofErr w:type="spellStart"/>
-      <w:r>
-        <w:rPr>
-          <w:rFonts w:ascii="Cambria" w:hAnsi="Cambria" w:cs="Times New Roman"/>
-        </w:rPr>
-        <w:t>tx_fifo</w:t>
-      </w:r>
-      <w:proofErr w:type="spellEnd"/>
-      <w:r>
-        <w:rPr>
-          <w:rFonts w:ascii="Cambria" w:hAnsi="Cambria" w:cs="Times New Roman"/>
-        </w:rPr>
-        <w:t xml:space="preserve"> core should already be set.</w:t>
+        <w:t>If the qpsk_tx core was previously configured correctly, the get_byte, dout and empty pins of the tx_fifo core should already be set.</w:t>
       </w:r>
     </w:p>
     <w:p>
@@ -9435,8 +8820,8 @@
       <w:pPr>
         <w:pStyle w:val="Heading2"/>
       </w:pPr>
-      <w:bookmarkStart w:id="79" w:name="_Toc355883252"/>
-      <w:bookmarkStart w:id="80" w:name="_Toc377131959"/>
+      <w:bookmarkStart w:id="80" w:name="_Toc355883252"/>
+      <w:bookmarkStart w:id="81" w:name="_Toc378696741"/>
       <w:r>
         <w:t>2.7</w:t>
       </w:r>
@@ -9452,8 +8837,8 @@
       <w:r>
         <w:t xml:space="preserve"> Port</w:t>
       </w:r>
-      <w:bookmarkEnd w:id="79"/>
       <w:bookmarkEnd w:id="80"/>
+      <w:bookmarkEnd w:id="81"/>
     </w:p>
     <w:p>
       <w:pPr>
@@ -9503,7 +8888,6 @@
         </w:rPr>
         <w:t xml:space="preserve">Check the box to Enable Channel 2 and give each channel a width of 1 bit. Name the port </w:t>
       </w:r>
-      <w:proofErr w:type="spellStart"/>
       <w:r>
         <w:rPr>
           <w:rFonts w:ascii="Courier New" w:hAnsi="Courier New" w:cs="Courier New"/>
@@ -9511,7 +8895,6 @@
         </w:rPr>
         <w:t>axi_gpio_led</w:t>
       </w:r>
-      <w:proofErr w:type="spellEnd"/>
       <w:r>
         <w:rPr>
           <w:rFonts w:ascii="Cambria" w:hAnsi="Cambria" w:cs="Times New Roman"/>
@@ -9690,7 +9073,7 @@
       <w:pPr>
         <w:pStyle w:val="Heading2"/>
       </w:pPr>
-      <w:bookmarkStart w:id="81" w:name="_Toc377131960"/>
+      <w:bookmarkStart w:id="82" w:name="_Toc378696742"/>
       <w:r>
         <w:t>2.8</w:t>
       </w:r>
@@ -9706,7 +9089,7 @@
       <w:r>
         <w:t xml:space="preserve"> Port</w:t>
       </w:r>
-      <w:bookmarkEnd w:id="81"/>
+      <w:bookmarkEnd w:id="82"/>
     </w:p>
     <w:p>
       <w:pPr>
@@ -9756,7 +9139,6 @@
         </w:rPr>
         <w:t xml:space="preserve">Leave both boxes unchecked and give channel 1 a width of 2 bits. Name the port </w:t>
       </w:r>
-      <w:proofErr w:type="spellStart"/>
       <w:r>
         <w:rPr>
           <w:rFonts w:ascii="Courier New" w:hAnsi="Courier New" w:cs="Courier New"/>
@@ -9764,7 +9146,6 @@
         </w:rPr>
         <w:t>axi_gpio_switch</w:t>
       </w:r>
-      <w:proofErr w:type="spellEnd"/>
       <w:r>
         <w:rPr>
           <w:rFonts w:ascii="Courier New" w:hAnsi="Courier New" w:cs="Courier New"/>
@@ -9890,7 +9271,7 @@
       <w:pPr>
         <w:pStyle w:val="Heading2"/>
       </w:pPr>
-      <w:bookmarkStart w:id="82" w:name="_Toc377131961"/>
+      <w:bookmarkStart w:id="83" w:name="_Toc378696743"/>
       <w:r>
         <w:t>2.9</w:t>
       </w:r>
@@ -9906,7 +9287,7 @@
       <w:r>
         <w:t xml:space="preserve"> Port</w:t>
       </w:r>
-      <w:bookmarkEnd w:id="82"/>
+      <w:bookmarkEnd w:id="83"/>
     </w:p>
     <w:p>
       <w:pPr>
@@ -9962,21 +9343,12 @@
         </w:rPr>
         <w:t xml:space="preserve">Check the box to Support Interrupts. Give channel 1 a width of 1 bit and check the box for Channel 1 to be input only. Name the port </w:t>
       </w:r>
-      <w:proofErr w:type="spellStart"/>
       <w:r>
         <w:rPr>
           <w:rFonts w:ascii="Courier New" w:hAnsi="Courier New" w:cs="Courier New"/>
           <w:sz w:val="20"/>
         </w:rPr>
-        <w:t>axi_gpio_button</w:t>
-      </w:r>
-      <w:proofErr w:type="spellEnd"/>
-      <w:r>
-        <w:rPr>
-          <w:rFonts w:ascii="Courier New" w:hAnsi="Courier New" w:cs="Courier New"/>
-          <w:sz w:val="20"/>
-        </w:rPr>
-        <w:t xml:space="preserve"> </w:t>
+        <w:t xml:space="preserve">axi_gpio_button </w:t>
       </w:r>
       <w:r>
         <w:rPr>
@@ -10106,8 +9478,8 @@
         <w:pStyle w:val="Heading2"/>
         <w:spacing w:before="0"/>
       </w:pPr>
-      <w:bookmarkStart w:id="83" w:name="_Toc374546892"/>
-      <w:bookmarkStart w:id="84" w:name="_Toc377131962"/>
+      <w:bookmarkStart w:id="84" w:name="_Toc374546892"/>
+      <w:bookmarkStart w:id="85" w:name="_Toc378696744"/>
       <w:r>
         <w:t>2</w:t>
       </w:r>
@@ -10123,8 +9495,8 @@
       <w:r>
         <w:t>Configuring the Clock Generator IP Core</w:t>
       </w:r>
-      <w:bookmarkEnd w:id="83"/>
       <w:bookmarkEnd w:id="84"/>
+      <w:bookmarkEnd w:id="85"/>
     </w:p>
     <w:p>
       <w:pPr>
@@ -10148,21 +9520,7 @@
         <w:rPr>
           <w:rFonts w:ascii="Cambria" w:hAnsi="Cambria" w:cs="Times New Roman"/>
         </w:rPr>
-        <w:t xml:space="preserve">the </w:t>
-      </w:r>
-      <w:proofErr w:type="spellStart"/>
-      <w:r>
-        <w:rPr>
-          <w:rFonts w:ascii="Cambria" w:hAnsi="Cambria" w:cs="Times New Roman"/>
-        </w:rPr>
-        <w:t>qpsk</w:t>
-      </w:r>
-      <w:proofErr w:type="spellEnd"/>
-      <w:r>
-        <w:rPr>
-          <w:rFonts w:ascii="Cambria" w:hAnsi="Cambria" w:cs="Times New Roman"/>
-        </w:rPr>
-        <w:t xml:space="preserve"> signal</w:t>
+        <w:t>the qpsk signal</w:t>
       </w:r>
       <w:r>
         <w:rPr>
@@ -10182,7 +9540,6 @@
         </w:rPr>
         <w:t xml:space="preserve">Clock Generator is sourced from the 40 MHz </w:t>
       </w:r>
-      <w:proofErr w:type="spellStart"/>
       <w:r>
         <w:rPr>
           <w:rFonts w:ascii="Courier New" w:hAnsi="Courier New" w:cs="Courier New"/>
@@ -10191,7 +9548,6 @@
         </w:rPr>
         <w:t>pll_clk_out</w:t>
       </w:r>
-      <w:proofErr w:type="spellEnd"/>
       <w:r>
         <w:rPr>
           <w:rFonts w:ascii="Cambria" w:hAnsi="Cambria" w:cs="Times New Roman"/>
@@ -10253,56 +9609,12 @@
         </w:rPr>
         <w:t xml:space="preserve"> (</w:t>
       </w:r>
-      <w:proofErr w:type="spellStart"/>
-      <w:r>
-        <w:rPr>
-          <w:rFonts w:ascii="Cambria" w:hAnsi="Cambria" w:cs="Times New Roman"/>
-        </w:rPr>
-        <w:t>mcu_driver</w:t>
-      </w:r>
-      <w:proofErr w:type="spellEnd"/>
-      <w:r>
-        <w:rPr>
-          <w:rFonts w:ascii="Cambria" w:hAnsi="Cambria" w:cs="Times New Roman"/>
-        </w:rPr>
-        <w:t xml:space="preserve">, </w:t>
-      </w:r>
-      <w:proofErr w:type="spellStart"/>
-      <w:r>
-        <w:rPr>
-          <w:rFonts w:ascii="Cambria" w:hAnsi="Cambria" w:cs="Times New Roman"/>
-        </w:rPr>
-        <w:t>tx_fifo</w:t>
-      </w:r>
-      <w:proofErr w:type="spellEnd"/>
-      <w:r>
-        <w:rPr>
-          <w:rFonts w:ascii="Cambria" w:hAnsi="Cambria" w:cs="Times New Roman"/>
-        </w:rPr>
-        <w:t xml:space="preserve">, </w:t>
-      </w:r>
-      <w:proofErr w:type="spellStart"/>
-      <w:r>
-        <w:rPr>
-          <w:rFonts w:ascii="Cambria" w:hAnsi="Cambria" w:cs="Times New Roman"/>
-        </w:rPr>
-        <w:t>qpsk_tx</w:t>
-      </w:r>
-      <w:proofErr w:type="spellEnd"/>
-      <w:r>
-        <w:rPr>
-          <w:rFonts w:ascii="Cambria" w:hAnsi="Cambria" w:cs="Times New Roman"/>
-        </w:rPr>
-        <w:t xml:space="preserve">, </w:t>
-      </w:r>
-      <w:proofErr w:type="spellStart"/>
-      <w:r>
-        <w:rPr>
-          <w:rFonts w:ascii="Cambria" w:hAnsi="Cambria" w:cs="Times New Roman"/>
-        </w:rPr>
-        <w:t>dac_driver</w:t>
-      </w:r>
-      <w:proofErr w:type="spellEnd"/>
+      <w:r>
+        <w:rPr>
+          <w:rFonts w:ascii="Cambria" w:hAnsi="Cambria" w:cs="Times New Roman"/>
+        </w:rPr>
+        <w:t>mcu_driver, tx_fifo, qpsk_tx, dac_driver</w:t>
+      </w:r>
       <w:r>
         <w:rPr>
           <w:rFonts w:ascii="Cambria" w:hAnsi="Cambria" w:cs="Times New Roman"/>
@@ -10429,21 +9741,7 @@
         <w:rPr>
           <w:rFonts w:ascii="Cambria" w:hAnsi="Cambria" w:cs="Times New Roman"/>
         </w:rPr>
-        <w:t xml:space="preserve"> For this lab, the Clock Generator has been named </w:t>
-      </w:r>
-      <w:proofErr w:type="spellStart"/>
-      <w:r>
-        <w:rPr>
-          <w:rFonts w:ascii="Cambria" w:hAnsi="Cambria" w:cs="Times New Roman"/>
-        </w:rPr>
-        <w:t>tx_clock_generator</w:t>
-      </w:r>
-      <w:proofErr w:type="spellEnd"/>
-      <w:r>
-        <w:rPr>
-          <w:rFonts w:ascii="Cambria" w:hAnsi="Cambria" w:cs="Times New Roman"/>
-        </w:rPr>
-        <w:t>.</w:t>
+        <w:t xml:space="preserve"> For this lab, the Clock Generator has been named tx_clock_generator.</w:t>
       </w:r>
     </w:p>
     <w:p>
@@ -10663,7 +9961,19 @@
         <w:rPr>
           <w:rFonts w:ascii="Cambria" w:hAnsi="Cambria" w:cs="Times New Roman"/>
         </w:rPr>
-        <w:t xml:space="preserve">, 0Phase, </w:t>
+        <w:t>, 0</w:t>
+      </w:r>
+      <w:r>
+        <w:rPr>
+          <w:rFonts w:ascii="Cambria" w:hAnsi="Cambria" w:cs="Times New Roman"/>
+        </w:rPr>
+        <w:t xml:space="preserve"> </w:t>
+      </w:r>
+      <w:r>
+        <w:rPr>
+          <w:rFonts w:ascii="Cambria" w:hAnsi="Cambria" w:cs="Times New Roman"/>
+        </w:rPr>
+        <w:t xml:space="preserve">Phase, </w:t>
       </w:r>
       <w:r>
         <w:rPr>
@@ -10753,7 +10063,13 @@
         <w:rPr>
           <w:rFonts w:ascii="Cambria" w:hAnsi="Cambria" w:cs="Times New Roman"/>
         </w:rPr>
-        <w:t>0Phase</w:t>
+        <w:t xml:space="preserve">180 </w:t>
+      </w:r>
+      <w:r>
+        <w:rPr>
+          <w:rFonts w:ascii="Cambria" w:hAnsi="Cambria" w:cs="Times New Roman"/>
+        </w:rPr>
+        <w:t>Phase</w:t>
       </w:r>
       <w:r>
         <w:rPr>
@@ -10844,7 +10160,19 @@
         <w:rPr>
           <w:rFonts w:ascii="Cambria" w:hAnsi="Cambria" w:cs="Times New Roman"/>
         </w:rPr>
-        <w:t xml:space="preserve">, 0Phase, </w:t>
+        <w:t>, 0</w:t>
+      </w:r>
+      <w:r>
+        <w:rPr>
+          <w:rFonts w:ascii="Cambria" w:hAnsi="Cambria" w:cs="Times New Roman"/>
+        </w:rPr>
+        <w:t xml:space="preserve"> </w:t>
+      </w:r>
+      <w:r>
+        <w:rPr>
+          <w:rFonts w:ascii="Cambria" w:hAnsi="Cambria" w:cs="Times New Roman"/>
+        </w:rPr>
+        <w:t xml:space="preserve">Phase, </w:t>
       </w:r>
       <w:r>
         <w:rPr>
@@ -11049,7 +10377,6 @@
         </w:rPr>
         <w:tab/>
       </w:r>
-      <w:proofErr w:type="spellStart"/>
       <w:r>
         <w:rPr>
           <w:rFonts w:ascii="Cambria" w:hAnsi="Cambria" w:cs="Times New Roman"/>
@@ -11064,7 +10391,6 @@
         </w:rPr>
         <w:t>_driver</w:t>
       </w:r>
-      <w:proofErr w:type="spellEnd"/>
       <w:r>
         <w:rPr>
           <w:rFonts w:ascii="Cambria" w:hAnsi="Cambria" w:cs="Times New Roman"/>
@@ -11077,39 +10403,7 @@
           <w:rFonts w:ascii="Cambria" w:hAnsi="Cambria" w:cs="Times New Roman"/>
           <w:sz w:val="20"/>
         </w:rPr>
-        <w:t xml:space="preserve">IPCORE_CLK and </w:t>
-      </w:r>
-      <w:proofErr w:type="spellStart"/>
-      <w:r>
-        <w:rPr>
-          <w:rFonts w:ascii="Cambria" w:hAnsi="Cambria" w:cs="Times New Roman"/>
-          <w:sz w:val="20"/>
-        </w:rPr>
-        <w:t>tx_fifo</w:t>
-      </w:r>
-      <w:proofErr w:type="spellEnd"/>
-      <w:r>
-        <w:rPr>
-          <w:rFonts w:ascii="Cambria" w:hAnsi="Cambria" w:cs="Times New Roman"/>
-          <w:sz w:val="20"/>
-        </w:rPr>
-        <w:t xml:space="preserve">::IPCORE_CLK and </w:t>
-      </w:r>
-      <w:proofErr w:type="spellStart"/>
-      <w:r>
-        <w:rPr>
-          <w:rFonts w:ascii="Cambria" w:hAnsi="Cambria" w:cs="Times New Roman"/>
-          <w:sz w:val="20"/>
-        </w:rPr>
-        <w:t>qpsk_tx</w:t>
-      </w:r>
-      <w:proofErr w:type="spellEnd"/>
-      <w:r>
-        <w:rPr>
-          <w:rFonts w:ascii="Cambria" w:hAnsi="Cambria" w:cs="Times New Roman"/>
-          <w:sz w:val="20"/>
-        </w:rPr>
-        <w:t>:: IPCORE_CLK</w:t>
+        <w:t>IPCORE_CLK and tx_fifo::IPCORE_CLK and qpsk_tx:: IPCORE_CLK</w:t>
       </w:r>
     </w:p>
     <w:p>
@@ -11255,7 +10549,6 @@
         </w:rPr>
         <w:tab/>
       </w:r>
-      <w:proofErr w:type="spellStart"/>
       <w:r>
         <w:rPr>
           <w:rFonts w:ascii="Cambria" w:hAnsi="Cambria" w:cs="Times New Roman"/>
@@ -11263,7 +10556,6 @@
         </w:rPr>
         <w:t>net_gnd</w:t>
       </w:r>
-      <w:proofErr w:type="spellEnd"/>
     </w:p>
     <w:p>
       <w:pPr>
@@ -11375,7 +10667,7 @@
           <v:shape id="_x0000_i1040" type="#_x0000_t75" style="width:468.75pt;height:114.75pt" o:ole="">
             <v:imagedata r:id="rId37" o:title=""/>
           </v:shape>
-          <o:OLEObject Type="Embed" ProgID="PBrush" ShapeID="_x0000_i1040" DrawAspect="Content" ObjectID="_1451136736" r:id="rId38"/>
+          <o:OLEObject Type="Embed" ProgID="PBrush" ShapeID="_x0000_i1040" DrawAspect="Content" ObjectID="_1452439256" r:id="rId38"/>
         </w:object>
       </w:r>
     </w:p>
@@ -11480,8 +10772,8 @@
       <w:pPr>
         <w:pStyle w:val="Heading2"/>
       </w:pPr>
-      <w:bookmarkStart w:id="85" w:name="_Toc374546893"/>
-      <w:bookmarkStart w:id="86" w:name="_Toc377131963"/>
+      <w:bookmarkStart w:id="86" w:name="_Toc374546893"/>
+      <w:bookmarkStart w:id="87" w:name="_Toc378696745"/>
       <w:r>
         <w:t>2.11</w:t>
       </w:r>
@@ -11497,8 +10789,8 @@
       <w:r>
         <w:t xml:space="preserve"> Assignments</w:t>
       </w:r>
-      <w:bookmarkEnd w:id="85"/>
       <w:bookmarkEnd w:id="86"/>
+      <w:bookmarkEnd w:id="87"/>
     </w:p>
     <w:p>
       <w:pPr>
@@ -11530,7 +10822,7 @@
         <w:rPr>
           <w:rFonts w:ascii="Cambria" w:hAnsi="Cambria" w:cs="Times New Roman"/>
         </w:rPr>
-        <w:t xml:space="preserve">clock for the other cores should be set as well. The next step is to setup the </w:t>
+        <w:t xml:space="preserve">for the other cores should be set as well. The next step is to setup the </w:t>
       </w:r>
       <w:r>
         <w:rPr>
@@ -11645,8 +10937,8 @@
         </w:rPr>
       </w:pPr>
     </w:p>
-    <w:bookmarkStart w:id="87" w:name="_MON_1415433365"/>
-    <w:bookmarkEnd w:id="87"/>
+    <w:bookmarkStart w:id="88" w:name="_MON_1415433365"/>
+    <w:bookmarkEnd w:id="88"/>
     <w:p>
       <w:pPr>
         <w:keepNext/>
@@ -11654,14 +10946,14 @@
       </w:pPr>
       <w:r>
         <w:object w:dxaOrig="9360" w:dyaOrig="11205">
-          <v:shape id="_x0000_i1064" type="#_x0000_t75" style="width:462.75pt;height:554.25pt" o:ole="">
+          <v:shape id="_x0000_i1041" type="#_x0000_t75" style="width:462.75pt;height:554.25pt" o:ole="" o:bordertopcolor="this" o:borderleftcolor="this" o:borderbottomcolor="this" o:borderrightcolor="this">
             <v:imagedata r:id="rId39" o:title=""/>
             <w10:bordertop type="single" width="6"/>
             <w10:borderleft type="single" width="6"/>
             <w10:borderbottom type="single" width="6"/>
             <w10:borderright type="single" width="6"/>
           </v:shape>
-          <o:OLEObject Type="Embed" ProgID="Word.OpenDocumentText.12" ShapeID="_x0000_i1064" DrawAspect="Content" ObjectID="_1451136737" r:id="rId40"/>
+          <o:OLEObject Type="Embed" ProgID="Word.OpenDocumentText.12" ShapeID="_x0000_i1041" DrawAspect="Content" ObjectID="_1452439257" r:id="rId40"/>
         </w:object>
       </w:r>
     </w:p>
@@ -11690,7 +10982,7 @@
           <w:rFonts w:ascii="Cambria" w:hAnsi="Cambria" w:cs="Times New Roman"/>
         </w:rPr>
       </w:pPr>
-      <w:bookmarkStart w:id="88" w:name="_Toc374546894"/>
+      <w:bookmarkStart w:id="89" w:name="_Toc374546894"/>
       <w:r>
         <w:rPr>
           <w:rFonts w:ascii="Cambria" w:hAnsi="Cambria" w:cs="Times New Roman"/>
@@ -11723,7 +11015,7 @@
           <w:szCs w:val="36"/>
         </w:rPr>
       </w:pPr>
-      <w:bookmarkStart w:id="89" w:name="_Toc377131964"/>
+      <w:bookmarkStart w:id="90" w:name="_Toc378696746"/>
       <w:r>
         <w:rPr>
           <w:rStyle w:val="Heading1Char"/>
@@ -11739,8 +11031,8 @@
         </w:rPr>
         <w:t>roject</w:t>
       </w:r>
-      <w:bookmarkEnd w:id="88"/>
       <w:bookmarkEnd w:id="89"/>
+      <w:bookmarkEnd w:id="90"/>
       <w:r>
         <w:rPr>
           <w:rFonts w:ascii="Cambria" w:hAnsi="Cambria" w:cs="Times New Roman"/>
@@ -11770,40 +11062,39 @@
           <w:rFonts w:ascii="Cambria" w:hAnsi="Cambria" w:cs="Times New Roman"/>
         </w:rPr>
       </w:pPr>
-      <w:bookmarkStart w:id="90" w:name="_Toc339888842"/>
-      <w:bookmarkStart w:id="91" w:name="_Toc339888927"/>
-      <w:bookmarkStart w:id="92" w:name="_Toc339889172"/>
-      <w:bookmarkStart w:id="93" w:name="_Toc339889197"/>
-      <w:bookmarkStart w:id="94" w:name="_Toc339889264"/>
-      <w:bookmarkStart w:id="95" w:name="_Toc339889297"/>
-      <w:bookmarkStart w:id="96" w:name="_Toc339889322"/>
-      <w:bookmarkStart w:id="97" w:name="_Toc339890084"/>
-      <w:bookmarkStart w:id="98" w:name="_Toc339890115"/>
-      <w:bookmarkStart w:id="99" w:name="_Toc340043088"/>
-      <w:bookmarkStart w:id="100" w:name="_Toc340663236"/>
-      <w:bookmarkStart w:id="101" w:name="_Toc340666762"/>
-      <w:bookmarkStart w:id="102" w:name="_Toc340825605"/>
-      <w:bookmarkStart w:id="103" w:name="_Toc340840878"/>
-      <w:bookmarkStart w:id="104" w:name="_Toc341861695"/>
-      <w:bookmarkStart w:id="105" w:name="_Toc342290210"/>
-      <w:bookmarkStart w:id="106" w:name="_Toc343239996"/>
-      <w:bookmarkStart w:id="107" w:name="_Toc343259735"/>
-      <w:bookmarkStart w:id="108" w:name="_Toc343501777"/>
-      <w:bookmarkStart w:id="109" w:name="_Toc343504511"/>
-      <w:bookmarkStart w:id="110" w:name="_Toc343504604"/>
-      <w:bookmarkStart w:id="111" w:name="_Toc343505399"/>
-      <w:bookmarkStart w:id="112" w:name="_Toc343523394"/>
-      <w:bookmarkStart w:id="113" w:name="_Toc374546895"/>
-      <w:bookmarkStart w:id="114" w:name="_Toc374547037"/>
-      <w:bookmarkStart w:id="115" w:name="_Toc374547060"/>
-      <w:bookmarkStart w:id="116" w:name="_Toc374703929"/>
-      <w:bookmarkStart w:id="117" w:name="_Toc374703958"/>
-      <w:bookmarkStart w:id="118" w:name="_Toc377054667"/>
-      <w:bookmarkStart w:id="119" w:name="_Toc377129585"/>
-      <w:bookmarkStart w:id="120" w:name="_Toc377129620"/>
-      <w:bookmarkStart w:id="121" w:name="_Toc377129661"/>
-      <w:bookmarkStart w:id="122" w:name="_Toc377131965"/>
-      <w:bookmarkEnd w:id="90"/>
+      <w:bookmarkStart w:id="91" w:name="_Toc339888842"/>
+      <w:bookmarkStart w:id="92" w:name="_Toc339888927"/>
+      <w:bookmarkStart w:id="93" w:name="_Toc339889172"/>
+      <w:bookmarkStart w:id="94" w:name="_Toc339889197"/>
+      <w:bookmarkStart w:id="95" w:name="_Toc339889264"/>
+      <w:bookmarkStart w:id="96" w:name="_Toc339889297"/>
+      <w:bookmarkStart w:id="97" w:name="_Toc339889322"/>
+      <w:bookmarkStart w:id="98" w:name="_Toc339890084"/>
+      <w:bookmarkStart w:id="99" w:name="_Toc339890115"/>
+      <w:bookmarkStart w:id="100" w:name="_Toc340043088"/>
+      <w:bookmarkStart w:id="101" w:name="_Toc340663236"/>
+      <w:bookmarkStart w:id="102" w:name="_Toc340666762"/>
+      <w:bookmarkStart w:id="103" w:name="_Toc340825605"/>
+      <w:bookmarkStart w:id="104" w:name="_Toc340840878"/>
+      <w:bookmarkStart w:id="105" w:name="_Toc341861695"/>
+      <w:bookmarkStart w:id="106" w:name="_Toc342290210"/>
+      <w:bookmarkStart w:id="107" w:name="_Toc343239996"/>
+      <w:bookmarkStart w:id="108" w:name="_Toc343259735"/>
+      <w:bookmarkStart w:id="109" w:name="_Toc343501777"/>
+      <w:bookmarkStart w:id="110" w:name="_Toc343504511"/>
+      <w:bookmarkStart w:id="111" w:name="_Toc343504604"/>
+      <w:bookmarkStart w:id="112" w:name="_Toc343505399"/>
+      <w:bookmarkStart w:id="113" w:name="_Toc343523394"/>
+      <w:bookmarkStart w:id="114" w:name="_Toc374546895"/>
+      <w:bookmarkStart w:id="115" w:name="_Toc374547037"/>
+      <w:bookmarkStart w:id="116" w:name="_Toc374547060"/>
+      <w:bookmarkStart w:id="117" w:name="_Toc374703929"/>
+      <w:bookmarkStart w:id="118" w:name="_Toc374703958"/>
+      <w:bookmarkStart w:id="119" w:name="_Toc377054667"/>
+      <w:bookmarkStart w:id="120" w:name="_Toc377129585"/>
+      <w:bookmarkStart w:id="121" w:name="_Toc377129620"/>
+      <w:bookmarkStart w:id="122" w:name="_Toc377129661"/>
+      <w:bookmarkStart w:id="123" w:name="_Toc377131965"/>
       <w:bookmarkEnd w:id="91"/>
       <w:bookmarkEnd w:id="92"/>
       <w:bookmarkEnd w:id="93"/>
@@ -11836,6 +11127,7 @@
       <w:bookmarkEnd w:id="120"/>
       <w:bookmarkEnd w:id="121"/>
       <w:bookmarkEnd w:id="122"/>
+      <w:bookmarkEnd w:id="123"/>
       <w:r>
         <w:rPr>
           <w:rFonts w:ascii="Cambria" w:hAnsi="Cambria" w:cs="Times New Roman"/>
@@ -11900,13 +11192,15 @@
           <w:szCs w:val="26"/>
         </w:rPr>
       </w:pPr>
+      <w:bookmarkStart w:id="124" w:name="_Toc378696747"/>
+      <w:bookmarkEnd w:id="124"/>
     </w:p>
     <w:p>
       <w:pPr>
         <w:pStyle w:val="Heading2"/>
       </w:pPr>
-      <w:bookmarkStart w:id="123" w:name="_Toc374546896"/>
-      <w:bookmarkStart w:id="124" w:name="_Toc377131966"/>
+      <w:bookmarkStart w:id="125" w:name="_Toc374546896"/>
+      <w:bookmarkStart w:id="126" w:name="_Toc378696748"/>
       <w:r>
         <w:t>3</w:t>
       </w:r>
@@ -11919,8 +11213,8 @@
       <w:r>
         <w:t>Creating a new C Project</w:t>
       </w:r>
-      <w:bookmarkEnd w:id="123"/>
-      <w:bookmarkEnd w:id="124"/>
+      <w:bookmarkEnd w:id="125"/>
+      <w:bookmarkEnd w:id="126"/>
     </w:p>
     <w:p>
       <w:pPr>
@@ -11946,19 +11240,11 @@
         </w:rPr>
         <w:t xml:space="preserve">how to create a C program to test your </w:t>
       </w:r>
-      <w:proofErr w:type="spellStart"/>
-      <w:r>
-        <w:rPr>
-          <w:rFonts w:ascii="Cambria" w:hAnsi="Cambria" w:cs="Times New Roman"/>
-        </w:rPr>
-        <w:t>qpsk</w:t>
-      </w:r>
-      <w:proofErr w:type="spellEnd"/>
-      <w:r>
-        <w:rPr>
-          <w:rFonts w:ascii="Cambria" w:hAnsi="Cambria" w:cs="Times New Roman"/>
-        </w:rPr>
-        <w:t xml:space="preserve"> transmit</w:t>
+      <w:r>
+        <w:rPr>
+          <w:rFonts w:ascii="Cambria" w:hAnsi="Cambria" w:cs="Times New Roman"/>
+        </w:rPr>
+        <w:t>qpsk transmit</w:t>
       </w:r>
       <w:r>
         <w:rPr>
@@ -12084,14 +11370,12 @@
         </w:rPr>
         <w:t>“</w:t>
       </w:r>
-      <w:proofErr w:type="spellStart"/>
       <w:r>
         <w:rPr>
           <w:rFonts w:ascii="Cambria" w:hAnsi="Cambria" w:cs="Times New Roman"/>
         </w:rPr>
         <w:t>qpsk_transmit</w:t>
       </w:r>
-      <w:proofErr w:type="spellEnd"/>
       <w:r>
         <w:rPr>
           <w:rFonts w:ascii="Cambria" w:hAnsi="Cambria" w:cs="Times New Roman"/>
@@ -12189,13 +11473,19 @@
         <w:rPr>
           <w:rFonts w:ascii="Cambria" w:hAnsi="Cambria" w:cs="Times New Roman"/>
         </w:rPr>
-        <w:t>tone</w:t>
-      </w:r>
-      <w:r>
-        <w:rPr>
-          <w:rFonts w:ascii="Cambria" w:hAnsi="Cambria" w:cs="Times New Roman"/>
-        </w:rPr>
-        <w:t xml:space="preserve"> project folder, as well as a </w:t>
+        <w:t>qpsk_transmit</w:t>
+      </w:r>
+      <w:r>
+        <w:rPr>
+          <w:rFonts w:ascii="Cambria" w:hAnsi="Cambria" w:cs="Times New Roman"/>
+        </w:rPr>
+        <w:t xml:space="preserve"> </w:t>
+      </w:r>
+      <w:r>
+        <w:rPr>
+          <w:rFonts w:ascii="Cambria" w:hAnsi="Cambria" w:cs="Times New Roman"/>
+        </w:rPr>
+        <w:t xml:space="preserve">project folder, as well as a </w:t>
       </w:r>
       <w:r>
         <w:rPr>
@@ -12214,21 +11504,7 @@
         <w:rPr>
           <w:rFonts w:ascii="Cambria" w:hAnsi="Cambria" w:cs="Times New Roman"/>
         </w:rPr>
-        <w:t>(</w:t>
-      </w:r>
-      <w:proofErr w:type="spellStart"/>
-      <w:r>
-        <w:rPr>
-          <w:rFonts w:ascii="Cambria" w:hAnsi="Cambria" w:cs="Times New Roman"/>
-        </w:rPr>
-        <w:t>bsp</w:t>
-      </w:r>
-      <w:proofErr w:type="spellEnd"/>
-      <w:r>
-        <w:rPr>
-          <w:rFonts w:ascii="Cambria" w:hAnsi="Cambria" w:cs="Times New Roman"/>
-        </w:rPr>
-        <w:t xml:space="preserve">) </w:t>
+        <w:t xml:space="preserve">(bsp) </w:t>
       </w:r>
       <w:r>
         <w:rPr>
@@ -12258,29 +11534,20 @@
         <w:rPr>
           <w:rFonts w:ascii="Cambria" w:hAnsi="Cambria" w:cs="Times New Roman"/>
         </w:rPr>
-        <w:t>tone</w:t>
-      </w:r>
-      <w:r>
-        <w:rPr>
-          <w:rFonts w:ascii="Cambria" w:hAnsi="Cambria" w:cs="Times New Roman"/>
-        </w:rPr>
-        <w:t xml:space="preserve"> project folder, and into the </w:t>
-      </w:r>
-      <w:proofErr w:type="spellStart"/>
-      <w:r>
-        <w:rPr>
-          <w:rFonts w:ascii="Cambria" w:hAnsi="Cambria" w:cs="Times New Roman"/>
-        </w:rPr>
-        <w:t>src</w:t>
-      </w:r>
-      <w:proofErr w:type="spellEnd"/>
-      <w:r>
-        <w:rPr>
-          <w:rFonts w:ascii="Cambria" w:hAnsi="Cambria" w:cs="Times New Roman"/>
-        </w:rPr>
-        <w:t xml:space="preserve"> folder, you should see a </w:t>
-      </w:r>
-      <w:proofErr w:type="spellStart"/>
+        <w:t>qpsk_transmit</w:t>
+      </w:r>
+      <w:r>
+        <w:rPr>
+          <w:rFonts w:ascii="Cambria" w:hAnsi="Cambria" w:cs="Times New Roman"/>
+        </w:rPr>
+        <w:t xml:space="preserve"> </w:t>
+      </w:r>
+      <w:r>
+        <w:rPr>
+          <w:rFonts w:ascii="Cambria" w:hAnsi="Cambria" w:cs="Times New Roman"/>
+        </w:rPr>
+        <w:t xml:space="preserve">project folder, and into the src folder, you should see a </w:t>
+      </w:r>
       <w:r>
         <w:rPr>
           <w:rFonts w:ascii="Courier New" w:hAnsi="Courier New" w:cs="Courier New"/>
@@ -12289,7 +11556,6 @@
         </w:rPr>
         <w:t>helloworld.c</w:t>
       </w:r>
-      <w:proofErr w:type="spellEnd"/>
       <w:r>
         <w:rPr>
           <w:rFonts w:ascii="Cambria" w:hAnsi="Cambria" w:cs="Times New Roman"/>
@@ -12306,21 +11572,7 @@
         <w:rPr>
           <w:rFonts w:ascii="Cambria" w:hAnsi="Cambria" w:cs="Times New Roman"/>
         </w:rPr>
-        <w:t xml:space="preserve">Feel free to rename this file to </w:t>
-      </w:r>
-      <w:proofErr w:type="spellStart"/>
-      <w:r>
-        <w:rPr>
-          <w:rFonts w:ascii="Cambria" w:hAnsi="Cambria" w:cs="Times New Roman"/>
-        </w:rPr>
-        <w:t>main.c</w:t>
-      </w:r>
-      <w:proofErr w:type="spellEnd"/>
-      <w:r>
-        <w:rPr>
-          <w:rFonts w:ascii="Cambria" w:hAnsi="Cambria" w:cs="Times New Roman"/>
-        </w:rPr>
-        <w:t xml:space="preserve"> or something more appropriate.</w:t>
+        <w:t>Feel free to rename this file to main.c or something more appropriate.</w:t>
       </w:r>
     </w:p>
     <w:p>
@@ -12410,7 +11662,6 @@
         </w:rPr>
         <w:t xml:space="preserve"> the </w:t>
       </w:r>
-      <w:proofErr w:type="spellStart"/>
       <w:r>
         <w:rPr>
           <w:rFonts w:ascii="Cambria" w:hAnsi="Cambria" w:cs="Times New Roman"/>
@@ -12418,14 +11669,12 @@
         </w:rPr>
         <w:t>Chilipepper.c</w:t>
       </w:r>
-      <w:proofErr w:type="spellEnd"/>
       <w:r>
         <w:rPr>
           <w:rFonts w:ascii="Cambria" w:hAnsi="Cambria" w:cs="Times New Roman"/>
         </w:rPr>
         <w:t xml:space="preserve"> and </w:t>
       </w:r>
-      <w:proofErr w:type="spellStart"/>
       <w:r>
         <w:rPr>
           <w:rFonts w:ascii="Cambria" w:hAnsi="Cambria" w:cs="Times New Roman"/>
@@ -12433,26 +11682,11 @@
         </w:rPr>
         <w:t>Chilipepper.h</w:t>
       </w:r>
-      <w:proofErr w:type="spellEnd"/>
-      <w:r>
-        <w:rPr>
-          <w:rFonts w:ascii="Cambria" w:hAnsi="Cambria" w:cs="Times New Roman"/>
-        </w:rPr>
-        <w:t xml:space="preserve"> files from the </w:t>
-      </w:r>
-      <w:proofErr w:type="spellStart"/>
-      <w:r>
-        <w:rPr>
-          <w:rFonts w:ascii="Cambria" w:hAnsi="Cambria" w:cs="Times New Roman"/>
-        </w:rPr>
-        <w:t>GitHub</w:t>
-      </w:r>
-      <w:proofErr w:type="spellEnd"/>
-      <w:r>
-        <w:rPr>
-          <w:rFonts w:ascii="Cambria" w:hAnsi="Cambria" w:cs="Times New Roman"/>
-        </w:rPr>
-        <w:t xml:space="preserve"> repository</w:t>
+      <w:r>
+        <w:rPr>
+          <w:rFonts w:ascii="Cambria" w:hAnsi="Cambria" w:cs="Times New Roman"/>
+        </w:rPr>
+        <w:t xml:space="preserve"> files from the GitHub repository</w:t>
       </w:r>
       <w:r>
         <w:rPr>
@@ -12465,21 +11699,7 @@
         <w:rPr>
           <w:rFonts w:ascii="Cambria" w:hAnsi="Cambria" w:cs="Times New Roman"/>
         </w:rPr>
-        <w:t xml:space="preserve"> if you don’t already have them. Copy them into the source directory with your </w:t>
-      </w:r>
-      <w:proofErr w:type="spellStart"/>
-      <w:r>
-        <w:rPr>
-          <w:rFonts w:ascii="Cambria" w:hAnsi="Cambria" w:cs="Times New Roman"/>
-        </w:rPr>
-        <w:t>main.c</w:t>
-      </w:r>
-      <w:proofErr w:type="spellEnd"/>
-      <w:r>
-        <w:rPr>
-          <w:rFonts w:ascii="Cambria" w:hAnsi="Cambria" w:cs="Times New Roman"/>
-        </w:rPr>
-        <w:t xml:space="preserve"> file.</w:t>
+        <w:t xml:space="preserve"> if you don’t already have them. Copy them into the source directory with your main.c file.</w:t>
       </w:r>
     </w:p>
     <w:p>
@@ -12498,21 +11718,7 @@
         <w:rPr>
           <w:rFonts w:ascii="Cambria" w:hAnsi="Cambria" w:cs="Times New Roman"/>
         </w:rPr>
-        <w:t xml:space="preserve">Open the </w:t>
-      </w:r>
-      <w:proofErr w:type="spellStart"/>
-      <w:r>
-        <w:rPr>
-          <w:rFonts w:ascii="Cambria" w:hAnsi="Cambria" w:cs="Times New Roman"/>
-        </w:rPr>
-        <w:t>Chilipepper.c</w:t>
-      </w:r>
-      <w:proofErr w:type="spellEnd"/>
-      <w:r>
-        <w:rPr>
-          <w:rFonts w:ascii="Cambria" w:hAnsi="Cambria" w:cs="Times New Roman"/>
-        </w:rPr>
-        <w:t xml:space="preserve"> file and modify </w:t>
+        <w:t xml:space="preserve">Open the Chilipepper.c file and modify </w:t>
       </w:r>
       <w:r>
         <w:rPr>
@@ -12611,7 +11817,7 @@
       </w:r>
       <w:r>
         <w:pict>
-          <v:rect id="_x0000_i1041" style="width:468pt;height:1pt" o:hralign="center" o:hrstd="t" o:hrnoshade="t" o:hr="t" fillcolor="black [3213]" stroked="f"/>
+          <v:rect id="_x0000_i1042" style="width:468pt;height:1pt" o:hralign="center" o:hrstd="t" o:hrnoshade="t" o:hr="t" fillcolor="black [3213]" stroked="f"/>
         </w:pict>
       </w:r>
     </w:p>
@@ -12664,37 +11870,7 @@
         <w:rPr>
           <w:rFonts w:ascii="Cambria" w:hAnsi="Cambria" w:cs="Times New Roman"/>
         </w:rPr>
-        <w:t xml:space="preserve">You may be required to add the Math Library to the project to define the </w:t>
-      </w:r>
-      <w:proofErr w:type="spellStart"/>
-      <w:proofErr w:type="gramStart"/>
-      <w:r>
-        <w:rPr>
-          <w:rFonts w:ascii="Cambria" w:hAnsi="Cambria" w:cs="Times New Roman"/>
-        </w:rPr>
-        <w:t>pow</w:t>
-      </w:r>
-      <w:proofErr w:type="spellEnd"/>
-      <w:proofErr w:type="gramEnd"/>
-      <w:r>
-        <w:rPr>
-          <w:rFonts w:ascii="Cambria" w:hAnsi="Cambria" w:cs="Times New Roman"/>
-        </w:rPr>
-        <w:t xml:space="preserve"> function used in the </w:t>
-      </w:r>
-      <w:proofErr w:type="spellStart"/>
-      <w:r>
-        <w:rPr>
-          <w:rFonts w:ascii="Cambria" w:hAnsi="Cambria" w:cs="Times New Roman"/>
-        </w:rPr>
-        <w:t>Chilipepper.c</w:t>
-      </w:r>
-      <w:proofErr w:type="spellEnd"/>
-      <w:r>
-        <w:rPr>
-          <w:rFonts w:ascii="Cambria" w:hAnsi="Cambria" w:cs="Times New Roman"/>
-        </w:rPr>
-        <w:t xml:space="preserve"> Library file. If so, follow the optional step 9 listed below.</w:t>
+        <w:t>You may be required to add the Math Library to the project to define the pow function used in the Chilipepper.c Library file. If so, follow the optional step 9 listed below.</w:t>
       </w:r>
     </w:p>
     <w:p>
@@ -12710,7 +11886,7 @@
           <w:rFonts w:ascii="Cambria" w:hAnsi="Cambria" w:cs="Times New Roman"/>
         </w:rPr>
         <w:pict>
-          <v:rect id="_x0000_i1042" style="width:468pt;height:1pt" o:hralign="center" o:hrstd="t" o:hrnoshade="t" o:hr="t" fillcolor="black [3213]" stroked="f"/>
+          <v:rect id="_x0000_i1043" style="width:468pt;height:1pt" o:hralign="center" o:hrstd="t" o:hrnoshade="t" o:hr="t" fillcolor="black [3213]" stroked="f"/>
         </w:pict>
       </w:r>
     </w:p>
@@ -12745,7 +11921,7 @@
             <v:imagedata r:id="rId41" o:title=""/>
             <w10:wrap type="square" anchorx="margin" anchory="margin"/>
           </v:shape>
-          <o:OLEObject Type="Embed" ProgID="PBrush" ShapeID="_x0000_s1208" DrawAspect="Content" ObjectID="_1451136755" r:id="rId42"/>
+          <o:OLEObject Type="Embed" ProgID="PBrush" ShapeID="_x0000_s1208" DrawAspect="Content" ObjectID="_1452439275" r:id="rId42"/>
         </w:pict>
       </w:r>
       <w:r>
@@ -12811,54 +11987,38 @@
           <w:rFonts w:asciiTheme="majorHAnsi" w:hAnsiTheme="majorHAnsi"/>
           <w:b/>
         </w:rPr>
-        <w:t xml:space="preserve">ARM </w:t>
-      </w:r>
-      <w:proofErr w:type="spellStart"/>
+        <w:t>ARM gcc linker</w:t>
+      </w:r>
+      <w:r>
+        <w:rPr>
+          <w:rFonts w:asciiTheme="majorHAnsi" w:hAnsiTheme="majorHAnsi"/>
+        </w:rPr>
+        <w:t xml:space="preserve">, click the Libraries folder. Click the button, type the letter </w:t>
+      </w:r>
       <w:r>
         <w:rPr>
           <w:rFonts w:asciiTheme="majorHAnsi" w:hAnsiTheme="majorHAnsi"/>
           <w:b/>
         </w:rPr>
-        <w:t>gcc</w:t>
-      </w:r>
-      <w:proofErr w:type="spellEnd"/>
+        <w:t>m</w:t>
+      </w:r>
+      <w:r>
+        <w:rPr>
+          <w:rFonts w:asciiTheme="majorHAnsi" w:hAnsiTheme="majorHAnsi"/>
+        </w:rPr>
+        <w:t xml:space="preserve"> into the prompt and select ok. </w:t>
+      </w:r>
       <w:r>
         <w:rPr>
           <w:rFonts w:asciiTheme="majorHAnsi" w:hAnsiTheme="majorHAnsi"/>
           <w:b/>
         </w:rPr>
-        <w:t xml:space="preserve"> linker</w:t>
+        <w:t>Apply</w:t>
       </w:r>
       <w:r>
         <w:rPr>
           <w:rFonts w:asciiTheme="majorHAnsi" w:hAnsiTheme="majorHAnsi"/>
         </w:rPr>
-        <w:t xml:space="preserve">, click the Libraries folder. Click the button, type the letter </w:t>
-      </w:r>
-      <w:r>
-        <w:rPr>
-          <w:rFonts w:asciiTheme="majorHAnsi" w:hAnsiTheme="majorHAnsi"/>
-          <w:b/>
-        </w:rPr>
-        <w:t>m</w:t>
-      </w:r>
-      <w:r>
-        <w:rPr>
-          <w:rFonts w:asciiTheme="majorHAnsi" w:hAnsiTheme="majorHAnsi"/>
-        </w:rPr>
-        <w:t xml:space="preserve"> into the prompt and select ok. </w:t>
-      </w:r>
-      <w:r>
-        <w:rPr>
-          <w:rFonts w:asciiTheme="majorHAnsi" w:hAnsiTheme="majorHAnsi"/>
-          <w:b/>
-        </w:rPr>
-        <w:t>Apply</w:t>
-      </w:r>
-      <w:r>
-        <w:rPr>
-          <w:rFonts w:asciiTheme="majorHAnsi" w:hAnsiTheme="majorHAnsi"/>
-        </w:rPr>
         <w:t xml:space="preserve"> and hit ok.</w:t>
       </w:r>
     </w:p>
@@ -12867,9 +12027,9 @@
       <w:pPr>
         <w:pStyle w:val="Heading2"/>
       </w:pPr>
-      <w:bookmarkStart w:id="125" w:name="_Toc374546993"/>
-      <w:bookmarkStart w:id="126" w:name="_Toc377131967"/>
-      <w:bookmarkStart w:id="127" w:name="_Toc374546899"/>
+      <w:bookmarkStart w:id="127" w:name="_Toc374546993"/>
+      <w:bookmarkStart w:id="128" w:name="_Toc374546899"/>
+      <w:bookmarkStart w:id="129" w:name="_Toc378696749"/>
       <w:r>
         <w:lastRenderedPageBreak/>
         <w:t xml:space="preserve">3.2 </w:t>
@@ -12878,8 +12038,8 @@
         <w:tab/>
         <w:t>Programming the Board</w:t>
       </w:r>
-      <w:bookmarkEnd w:id="125"/>
-      <w:bookmarkEnd w:id="126"/>
+      <w:bookmarkEnd w:id="127"/>
+      <w:bookmarkEnd w:id="129"/>
     </w:p>
     <w:p>
       <w:pPr>
@@ -13064,19 +12224,11 @@
         </w:rPr>
         <w:t xml:space="preserve">pen </w:t>
       </w:r>
-      <w:proofErr w:type="spellStart"/>
-      <w:r>
-        <w:rPr>
-          <w:rFonts w:ascii="Cambria" w:hAnsi="Cambria" w:cs="Times New Roman"/>
-        </w:rPr>
-        <w:t>iMPACT</w:t>
-      </w:r>
-      <w:proofErr w:type="spellEnd"/>
-      <w:r>
-        <w:rPr>
-          <w:rFonts w:ascii="Cambria" w:hAnsi="Cambria" w:cs="Times New Roman"/>
-        </w:rPr>
-        <w:t xml:space="preserve"> in the ISE Design tools.</w:t>
+      <w:r>
+        <w:rPr>
+          <w:rFonts w:ascii="Cambria" w:hAnsi="Cambria" w:cs="Times New Roman"/>
+        </w:rPr>
+        <w:t>iMPACT in the ISE Design tools.</w:t>
       </w:r>
     </w:p>
     <w:p>
@@ -13112,21 +12264,7 @@
         <w:rPr>
           <w:rFonts w:ascii="Cambria" w:hAnsi="Cambria" w:cs="Times New Roman"/>
         </w:rPr>
-        <w:t xml:space="preserve">Select yes to allow </w:t>
-      </w:r>
-      <w:proofErr w:type="spellStart"/>
-      <w:r>
-        <w:rPr>
-          <w:rFonts w:ascii="Cambria" w:hAnsi="Cambria" w:cs="Times New Roman"/>
-        </w:rPr>
-        <w:t>iMPACT</w:t>
-      </w:r>
-      <w:proofErr w:type="spellEnd"/>
-      <w:r>
-        <w:rPr>
-          <w:rFonts w:ascii="Cambria" w:hAnsi="Cambria" w:cs="Times New Roman"/>
-        </w:rPr>
-        <w:t xml:space="preserve"> to automatically create a</w:t>
+        <w:t>Select yes to allow iMPACT to automatically create a</w:t>
       </w:r>
       <w:r>
         <w:rPr>
@@ -13216,21 +12354,7 @@
         <w:rPr>
           <w:rFonts w:ascii="Cambria" w:hAnsi="Cambria" w:cs="Times New Roman"/>
         </w:rPr>
-        <w:t xml:space="preserve">Select ok on the next screen verifying that the board displayed is your </w:t>
-      </w:r>
-      <w:proofErr w:type="spellStart"/>
-      <w:r>
-        <w:rPr>
-          <w:rFonts w:ascii="Cambria" w:hAnsi="Cambria" w:cs="Times New Roman"/>
-        </w:rPr>
-        <w:t>Zynq</w:t>
-      </w:r>
-      <w:proofErr w:type="spellEnd"/>
-      <w:r>
-        <w:rPr>
-          <w:rFonts w:ascii="Cambria" w:hAnsi="Cambria" w:cs="Times New Roman"/>
-        </w:rPr>
-        <w:t xml:space="preserve"> xc7z020 board. </w:t>
+        <w:t xml:space="preserve">Select ok on the next screen verifying that the board displayed is your Zynq xc7z020 board. </w:t>
       </w:r>
       <w:r>
         <w:rPr>
@@ -13261,10 +12385,10 @@
           <w:rFonts w:ascii="Cambria" w:hAnsi="Cambria" w:cs="Times New Roman"/>
         </w:rPr>
         <w:object w:dxaOrig="8054" w:dyaOrig="3330">
-          <v:shape id="_x0000_i1043" type="#_x0000_t75" style="width:402.75pt;height:166.5pt" o:ole="">
+          <v:shape id="_x0000_i1044" type="#_x0000_t75" style="width:402.75pt;height:166.5pt" o:ole="">
             <v:imagedata r:id="rId43" o:title=""/>
           </v:shape>
-          <o:OLEObject Type="Embed" ProgID="PBrush" ShapeID="_x0000_i1043" DrawAspect="Content" ObjectID="_1451136738" r:id="rId44"/>
+          <o:OLEObject Type="Embed" ProgID="PBrush" ShapeID="_x0000_i1044" DrawAspect="Content" ObjectID="_1452439258" r:id="rId44"/>
         </w:object>
       </w:r>
     </w:p>
@@ -13355,10 +12479,10 @@
           <w:rFonts w:ascii="Cambria" w:hAnsi="Cambria" w:cs="Times New Roman"/>
         </w:rPr>
         <w:object w:dxaOrig="9029" w:dyaOrig="3586">
-          <v:shape id="_x0000_i1044" type="#_x0000_t75" style="width:451.5pt;height:179.25pt" o:ole="">
+          <v:shape id="_x0000_i1045" type="#_x0000_t75" style="width:451.5pt;height:179.25pt" o:ole="">
             <v:imagedata r:id="rId45" o:title=""/>
           </v:shape>
-          <o:OLEObject Type="Embed" ProgID="PBrush" ShapeID="_x0000_i1044" DrawAspect="Content" ObjectID="_1451136739" r:id="rId46"/>
+          <o:OLEObject Type="Embed" ProgID="PBrush" ShapeID="_x0000_i1045" DrawAspect="Content" ObjectID="_1452439259" r:id="rId46"/>
         </w:object>
       </w:r>
     </w:p>
@@ -13377,21 +12501,16 @@
       <w:r>
         <w:t xml:space="preserve">: </w:t>
       </w:r>
-      <w:proofErr w:type="spellStart"/>
-      <w:r>
-        <w:t>iMPACT</w:t>
-      </w:r>
-      <w:proofErr w:type="spellEnd"/>
-      <w:r>
-        <w:t xml:space="preserve"> configuration screen</w:t>
+      <w:r>
+        <w:t>iMPACT configuration screen</w:t>
       </w:r>
     </w:p>
     <w:p>
       <w:pPr>
         <w:pStyle w:val="Heading2"/>
       </w:pPr>
-      <w:bookmarkStart w:id="128" w:name="_Toc374546994"/>
-      <w:bookmarkStart w:id="129" w:name="_Toc377131968"/>
+      <w:bookmarkStart w:id="130" w:name="_Toc374546994"/>
+      <w:bookmarkStart w:id="131" w:name="_Toc378696750"/>
       <w:r>
         <w:t xml:space="preserve">3.3 </w:t>
       </w:r>
@@ -13401,8 +12520,8 @@
       <w:r>
         <w:t>Debugging with SDK</w:t>
       </w:r>
-      <w:bookmarkEnd w:id="128"/>
-      <w:bookmarkEnd w:id="129"/>
+      <w:bookmarkEnd w:id="130"/>
+      <w:bookmarkEnd w:id="131"/>
     </w:p>
     <w:p>
       <w:pPr>
@@ -13477,7 +12596,7 @@
           <w:sz w:val="20"/>
           <w:szCs w:val="20"/>
         </w:rPr>
-        <w:t>tone</w:t>
+        <w:t>qpsk_transmit</w:t>
       </w:r>
       <w:r>
         <w:rPr>
@@ -13496,15 +12615,7 @@
           <w:rFonts w:ascii="Cambria" w:hAnsi="Cambria" w:cs="Times New Roman"/>
           <w:b/>
         </w:rPr>
-        <w:t xml:space="preserve">Debug </w:t>
-      </w:r>
-      <w:proofErr w:type="gramStart"/>
-      <w:r>
-        <w:rPr>
-          <w:rFonts w:ascii="Cambria" w:hAnsi="Cambria" w:cs="Times New Roman"/>
-          <w:b/>
-        </w:rPr>
-        <w:t>As</w:t>
+        <w:t>Debug As</w:t>
       </w:r>
       <w:r>
         <w:rPr>
@@ -13518,7 +12629,6 @@
         </w:rPr>
         <w:sym w:font="Wingdings" w:char="F0E0"/>
       </w:r>
-      <w:proofErr w:type="gramEnd"/>
       <w:r>
         <w:rPr>
           <w:rFonts w:ascii="Cambria" w:hAnsi="Cambria" w:cs="Times New Roman"/>
@@ -13569,43 +12679,25 @@
         </w:rPr>
         <w:t xml:space="preserve">the </w:t>
       </w:r>
-      <w:proofErr w:type="spellStart"/>
       <w:r>
         <w:rPr>
           <w:rFonts w:ascii="Courier New" w:hAnsi="Courier New" w:cs="Courier New"/>
           <w:sz w:val="20"/>
         </w:rPr>
-        <w:t>init_</w:t>
-      </w:r>
-      <w:proofErr w:type="gramStart"/>
+        <w:t>init_platform</w:t>
+      </w:r>
       <w:r>
         <w:rPr>
           <w:rFonts w:ascii="Courier New" w:hAnsi="Courier New" w:cs="Courier New"/>
           <w:sz w:val="20"/>
         </w:rPr>
-        <w:t>platform</w:t>
-      </w:r>
-      <w:proofErr w:type="spellEnd"/>
-      <w:r>
-        <w:rPr>
-          <w:rFonts w:ascii="Courier New" w:hAnsi="Courier New" w:cs="Courier New"/>
+        <w:t>()</w:t>
+      </w:r>
+      <w:r>
+        <w:rPr>
+          <w:rFonts w:ascii="Cambria" w:hAnsi="Cambria" w:cs="Times New Roman"/>
           <w:sz w:val="20"/>
         </w:rPr>
-        <w:t>(</w:t>
-      </w:r>
-      <w:proofErr w:type="gramEnd"/>
-      <w:r>
-        <w:rPr>
-          <w:rFonts w:ascii="Courier New" w:hAnsi="Courier New" w:cs="Courier New"/>
-          <w:sz w:val="20"/>
-        </w:rPr>
-        <w:t>)</w:t>
-      </w:r>
-      <w:r>
-        <w:rPr>
-          <w:rFonts w:ascii="Cambria" w:hAnsi="Cambria" w:cs="Times New Roman"/>
-          <w:sz w:val="20"/>
-        </w:rPr>
         <w:t xml:space="preserve"> </w:t>
       </w:r>
       <w:r>
@@ -13664,14 +12756,12 @@
         </w:rPr>
         <w:t xml:space="preserve">green light on the Chilipepper, as well as the Blinking LEDs on the FPGA from the </w:t>
       </w:r>
-      <w:proofErr w:type="spellStart"/>
       <w:r>
         <w:rPr>
           <w:rFonts w:ascii="Cambria" w:hAnsi="Cambria" w:cs="Times New Roman"/>
         </w:rPr>
         <w:t>qpsk_tx</w:t>
       </w:r>
-      <w:proofErr w:type="spellEnd"/>
       <w:r>
         <w:rPr>
           <w:rFonts w:ascii="Cambria" w:hAnsi="Cambria" w:cs="Times New Roman"/>
@@ -13704,10 +12794,10 @@
           <w:szCs w:val="36"/>
         </w:rPr>
       </w:pPr>
-      <w:bookmarkStart w:id="130" w:name="_Toc345686932"/>
-      <w:bookmarkStart w:id="131" w:name="_Toc374546995"/>
-      <w:bookmarkStart w:id="132" w:name="_Toc377131969"/>
-      <w:bookmarkEnd w:id="127"/>
+      <w:bookmarkStart w:id="132" w:name="_Toc345686932"/>
+      <w:bookmarkStart w:id="133" w:name="_Toc374546995"/>
+      <w:bookmarkStart w:id="134" w:name="_Toc378696751"/>
+      <w:bookmarkEnd w:id="128"/>
       <w:r>
         <w:rPr>
           <w:rStyle w:val="Heading1Char"/>
@@ -13716,9 +12806,9 @@
         <w:lastRenderedPageBreak/>
         <w:t>Testing and Design Verification</w:t>
       </w:r>
-      <w:bookmarkEnd w:id="130"/>
-      <w:bookmarkEnd w:id="131"/>
       <w:bookmarkEnd w:id="132"/>
+      <w:bookmarkEnd w:id="133"/>
+      <w:bookmarkEnd w:id="134"/>
       <w:r>
         <w:rPr>
           <w:rFonts w:ascii="Cambria" w:hAnsi="Cambria" w:cs="Times New Roman"/>
@@ -13746,9 +12836,9 @@
       <w:pPr>
         <w:pStyle w:val="Heading2"/>
       </w:pPr>
-      <w:bookmarkStart w:id="133" w:name="_Toc345686933"/>
-      <w:bookmarkStart w:id="134" w:name="_Toc374546996"/>
-      <w:bookmarkStart w:id="135" w:name="_Toc377131970"/>
+      <w:bookmarkStart w:id="135" w:name="_Toc345686933"/>
+      <w:bookmarkStart w:id="136" w:name="_Toc374546996"/>
+      <w:bookmarkStart w:id="137" w:name="_Toc378696752"/>
       <w:r>
         <w:t>4.1</w:t>
       </w:r>
@@ -13756,12 +12846,12 @@
         <w:tab/>
         <w:t xml:space="preserve">Verification with </w:t>
       </w:r>
-      <w:bookmarkEnd w:id="133"/>
-      <w:bookmarkEnd w:id="134"/>
+      <w:bookmarkEnd w:id="135"/>
+      <w:bookmarkEnd w:id="136"/>
       <w:r>
         <w:t>another Chilipepper Board</w:t>
       </w:r>
-      <w:bookmarkEnd w:id="135"/>
+      <w:bookmarkEnd w:id="137"/>
     </w:p>
     <w:p>
       <w:pPr>
@@ -13779,30 +12869,14 @@
         <w:rPr>
           <w:rFonts w:asciiTheme="majorHAnsi" w:hAnsiTheme="majorHAnsi"/>
         </w:rPr>
-        <w:t xml:space="preserve">have access to a second Chilipepper board and FPGA, you can verify the </w:t>
-      </w:r>
-      <w:proofErr w:type="spellStart"/>
+        <w:t xml:space="preserve">have access to a second Chilipepper board and FPGA, you can verify the qpsk_tx lab by setting up the second board to receive the transmitted message. To do this, you will also need an SD Card which will allow you to load a design on the second board. The second board can then output any messages it receives directly to a </w:t>
+      </w:r>
       <w:r>
         <w:rPr>
           <w:rFonts w:asciiTheme="majorHAnsi" w:hAnsiTheme="majorHAnsi"/>
         </w:rPr>
-        <w:t>qpsk_tx</w:t>
-      </w:r>
-      <w:proofErr w:type="spellEnd"/>
-      <w:r>
-        <w:rPr>
-          <w:rFonts w:asciiTheme="majorHAnsi" w:hAnsiTheme="majorHAnsi"/>
-        </w:rPr>
-        <w:t xml:space="preserve"> lab by setting up the second board to receive the transmitted message. To do this, you will also need an SD Card which will allow you to load a design on the second board. The second board can then output any messages it receives directly to a </w:t>
-      </w:r>
-      <w:proofErr w:type="spellStart"/>
-      <w:r>
-        <w:rPr>
-          <w:rFonts w:asciiTheme="majorHAnsi" w:hAnsiTheme="majorHAnsi"/>
-        </w:rPr>
-        <w:t>uart</w:t>
-      </w:r>
-      <w:proofErr w:type="spellEnd"/>
+        <w:t>UART</w:t>
+      </w:r>
       <w:r>
         <w:rPr>
           <w:rFonts w:asciiTheme="majorHAnsi" w:hAnsiTheme="majorHAnsi"/>
@@ -13825,21 +12899,7 @@
         <w:rPr>
           <w:rFonts w:ascii="Cambria" w:hAnsi="Cambria"/>
         </w:rPr>
-        <w:t xml:space="preserve">Download the BOOT.bin file for Lab 8 from the </w:t>
-      </w:r>
-      <w:proofErr w:type="spellStart"/>
-      <w:r>
-        <w:rPr>
-          <w:rFonts w:ascii="Cambria" w:hAnsi="Cambria"/>
-        </w:rPr>
-        <w:t>GitHub</w:t>
-      </w:r>
-      <w:proofErr w:type="spellEnd"/>
-      <w:r>
-        <w:rPr>
-          <w:rFonts w:ascii="Cambria" w:hAnsi="Cambria"/>
-        </w:rPr>
-        <w:t xml:space="preserve"> website</w:t>
+        <w:t>Download the BOOT.bin file for Lab 8 from the GitHub website</w:t>
       </w:r>
       <w:r>
         <w:rPr>
@@ -13922,19 +12982,19 @@
       <w:pPr>
         <w:pStyle w:val="Heading2"/>
       </w:pPr>
-      <w:bookmarkStart w:id="136" w:name="_Toc374546901"/>
-      <w:bookmarkStart w:id="137" w:name="_Toc377131971"/>
+      <w:bookmarkStart w:id="138" w:name="_Toc374546901"/>
+      <w:bookmarkStart w:id="139" w:name="_Toc378696753"/>
       <w:r>
         <w:t>4.2</w:t>
       </w:r>
       <w:r>
         <w:tab/>
       </w:r>
-      <w:bookmarkEnd w:id="136"/>
+      <w:bookmarkEnd w:id="138"/>
       <w:r>
         <w:t>Verification with ChipScope</w:t>
       </w:r>
-      <w:bookmarkEnd w:id="137"/>
+      <w:bookmarkEnd w:id="139"/>
     </w:p>
     <w:p>
       <w:pPr>
@@ -13946,21 +13006,7 @@
         <w:rPr>
           <w:rFonts w:ascii="Cambria" w:hAnsi="Cambria"/>
         </w:rPr>
-        <w:t xml:space="preserve">If you don’t have access to a second board, you can still verify the </w:t>
-      </w:r>
-      <w:proofErr w:type="spellStart"/>
-      <w:r>
-        <w:rPr>
-          <w:rFonts w:ascii="Cambria" w:hAnsi="Cambria"/>
-        </w:rPr>
-        <w:t>qpsk</w:t>
-      </w:r>
-      <w:proofErr w:type="spellEnd"/>
-      <w:r>
-        <w:rPr>
-          <w:rFonts w:ascii="Cambria" w:hAnsi="Cambria"/>
-        </w:rPr>
-        <w:t xml:space="preserve"> transmit signal by analyzing the signal in MATLAB. To do this, you will need to expand the </w:t>
+        <w:t xml:space="preserve">If you don’t have access to a second board, you can still verify the qpsk transmit signal by analyzing the signal in MATLAB. To do this, you will need to expand the </w:t>
       </w:r>
       <w:r>
         <w:rPr>
@@ -13996,21 +13042,7 @@
         <w:rPr>
           <w:rFonts w:ascii="Cambria" w:hAnsi="Cambria"/>
         </w:rPr>
-        <w:t xml:space="preserve">Add a ChipScope Peripheral to your design to monitor the output of the DAC Driver. Refer to Lab 2 section 2.7 for information on how to add ChipScope to the design. Be sure you assign ChipScope to the same clock used for the </w:t>
-      </w:r>
-      <w:proofErr w:type="spellStart"/>
-      <w:r>
-        <w:rPr>
-          <w:rFonts w:ascii="Cambria" w:hAnsi="Cambria"/>
-        </w:rPr>
-        <w:t>dac_driver</w:t>
-      </w:r>
-      <w:proofErr w:type="spellEnd"/>
-      <w:r>
-        <w:rPr>
-          <w:rFonts w:ascii="Cambria" w:hAnsi="Cambria"/>
-        </w:rPr>
-        <w:t>.</w:t>
+        <w:t>Add a ChipScope Peripheral to your design to monitor the output of the DAC Driver. Refer to Lab 2 section 2.7 for information on how to add ChipScope to the design. Be sure you assign ChipScope to the same clock used for the dac_driver.</w:t>
       </w:r>
     </w:p>
     <w:p>
@@ -14105,10 +13137,10 @@
       </w:r>
       <w:r>
         <w:object w:dxaOrig="360" w:dyaOrig="330">
-          <v:shape id="_x0000_i1045" type="#_x0000_t75" style="width:18pt;height:16.5pt" o:ole="">
+          <v:shape id="_x0000_i1046" type="#_x0000_t75" style="width:18pt;height:16.5pt" o:ole="">
             <v:imagedata r:id="rId47" o:title=""/>
           </v:shape>
-          <o:OLEObject Type="Embed" ProgID="PBrush" ShapeID="_x0000_i1045" DrawAspect="Content" ObjectID="_1451136740" r:id="rId48"/>
+          <o:OLEObject Type="Embed" ProgID="PBrush" ShapeID="_x0000_i1046" DrawAspect="Content" ObjectID="_1452439260" r:id="rId48"/>
         </w:object>
       </w:r>
       <w:r>
@@ -14130,10 +13162,10 @@
           <w:rFonts w:ascii="Cambria" w:hAnsi="Cambria" w:cs="Times New Roman"/>
         </w:rPr>
         <w:object w:dxaOrig="8129" w:dyaOrig="2160">
-          <v:shape id="_x0000_i1046" type="#_x0000_t75" style="width:406.5pt;height:108pt" o:ole="">
+          <v:shape id="_x0000_i1047" type="#_x0000_t75" style="width:406.5pt;height:108pt" o:ole="">
             <v:imagedata r:id="rId49" o:title=""/>
           </v:shape>
-          <o:OLEObject Type="Embed" ProgID="PBrush" ShapeID="_x0000_i1046" DrawAspect="Content" ObjectID="_1451136741" r:id="rId50"/>
+          <o:OLEObject Type="Embed" ProgID="PBrush" ShapeID="_x0000_i1047" DrawAspect="Content" ObjectID="_1452439261" r:id="rId50"/>
         </w:object>
       </w:r>
     </w:p>
@@ -14165,7 +13197,7 @@
       </w:r>
       <w:r>
         <w:pict>
-          <v:rect id="_x0000_i1047" style="width:468pt;height:1pt" o:hralign="center" o:hrstd="t" o:hrnoshade="t" o:hr="t" fillcolor="black [3213]" stroked="f"/>
+          <v:rect id="_x0000_i1048" style="width:468pt;height:1pt" o:hralign="center" o:hrstd="t" o:hrnoshade="t" o:hr="t" fillcolor="black [3213]" stroked="f"/>
         </w:pict>
       </w:r>
     </w:p>
@@ -14230,7 +13262,7 @@
           <w:rFonts w:ascii="Cambria" w:hAnsi="Cambria" w:cs="Times New Roman"/>
         </w:rPr>
         <w:pict>
-          <v:rect id="_x0000_i1048" style="width:468pt;height:1pt" o:hralign="center" o:hrstd="t" o:hrnoshade="t" o:hr="t" fillcolor="black [3213]" stroked="f"/>
+          <v:rect id="_x0000_i1049" style="width:468pt;height:1pt" o:hralign="center" o:hrstd="t" o:hrnoshade="t" o:hr="t" fillcolor="black [3213]" stroked="f"/>
         </w:pict>
       </w:r>
     </w:p>
@@ -14284,39 +13316,12 @@
         </w:rPr>
         <w:t>... You will be greeted with a Plug-in Parameters screen. Enter the following in the box, and hit ok. “</w:t>
       </w:r>
-      <w:proofErr w:type="spellStart"/>
-      <w:proofErr w:type="gramStart"/>
       <w:r>
         <w:rPr>
           <w:rFonts w:ascii="Cambria" w:hAnsi="Cambria" w:cs="Times New Roman"/>
           <w:b/>
         </w:rPr>
-        <w:t>xilinx_tcf</w:t>
-      </w:r>
-      <w:proofErr w:type="spellEnd"/>
-      <w:proofErr w:type="gramEnd"/>
-      <w:r>
-        <w:rPr>
-          <w:rFonts w:ascii="Cambria" w:hAnsi="Cambria" w:cs="Times New Roman"/>
-          <w:b/>
-        </w:rPr>
-        <w:t xml:space="preserve"> URL=</w:t>
-      </w:r>
-      <w:proofErr w:type="spellStart"/>
-      <w:r>
-        <w:rPr>
-          <w:rFonts w:ascii="Cambria" w:hAnsi="Cambria" w:cs="Times New Roman"/>
-          <w:b/>
-        </w:rPr>
-        <w:t>tcp</w:t>
-      </w:r>
-      <w:proofErr w:type="spellEnd"/>
-      <w:r>
-        <w:rPr>
-          <w:rFonts w:ascii="Cambria" w:hAnsi="Cambria" w:cs="Times New Roman"/>
-          <w:b/>
-        </w:rPr>
-        <w:t>::3121</w:t>
+        <w:t>xilinx_tcf URL=tcp::3121</w:t>
       </w:r>
       <w:r>
         <w:rPr>
@@ -14436,35 +13441,7 @@
         <w:rPr>
           <w:rFonts w:ascii="Cambria" w:hAnsi="Cambria" w:cs="Times New Roman"/>
         </w:rPr>
-        <w:t xml:space="preserve">On the Bus Plot screen, you can view the </w:t>
-      </w:r>
-      <w:proofErr w:type="spellStart"/>
-      <w:r>
-        <w:rPr>
-          <w:rFonts w:ascii="Cambria" w:hAnsi="Cambria" w:cs="Times New Roman"/>
-        </w:rPr>
-        <w:t>txd</w:t>
-      </w:r>
-      <w:proofErr w:type="spellEnd"/>
-      <w:r>
-        <w:rPr>
-          <w:rFonts w:ascii="Cambria" w:hAnsi="Cambria" w:cs="Times New Roman"/>
-        </w:rPr>
-        <w:t xml:space="preserve"> signal that you connected to your ChipScope peripheral previously. Right click on a signal to change its features such as bus radix, name or color. For this Lab, the </w:t>
-      </w:r>
-      <w:proofErr w:type="spellStart"/>
-      <w:r>
-        <w:rPr>
-          <w:rFonts w:ascii="Cambria" w:hAnsi="Cambria" w:cs="Times New Roman"/>
-        </w:rPr>
-        <w:t>txd</w:t>
-      </w:r>
-      <w:proofErr w:type="spellEnd"/>
-      <w:r>
-        <w:rPr>
-          <w:rFonts w:ascii="Cambria" w:hAnsi="Cambria" w:cs="Times New Roman"/>
-        </w:rPr>
-        <w:t xml:space="preserve"> signal should be set to the signed decimal bus radix.</w:t>
+        <w:t>On the Bus Plot screen, you can view the txd signal that you connected to your ChipScope peripheral previously. Right click on a signal to change its features such as bus radix, name or color. For this Lab, the txd signal should be set to the signed decimal bus radix.</w:t>
       </w:r>
     </w:p>
     <w:p>
@@ -14508,10 +13485,10 @@
           <w:rFonts w:ascii="Cambria" w:hAnsi="Cambria" w:cs="Times New Roman"/>
         </w:rPr>
         <w:object w:dxaOrig="10426" w:dyaOrig="6089">
-          <v:shape id="_x0000_i1049" type="#_x0000_t75" style="width:463.5pt;height:270.75pt" o:ole="">
+          <v:shape id="_x0000_i1050" type="#_x0000_t75" style="width:463.5pt;height:270.75pt" o:ole="">
             <v:imagedata r:id="rId51" o:title=""/>
           </v:shape>
-          <o:OLEObject Type="Embed" ProgID="PBrush" ShapeID="_x0000_i1049" DrawAspect="Content" ObjectID="_1451136742" r:id="rId52"/>
+          <o:OLEObject Type="Embed" ProgID="PBrush" ShapeID="_x0000_i1050" DrawAspect="Content" ObjectID="_1452439262" r:id="rId52"/>
         </w:object>
       </w:r>
     </w:p>
@@ -14583,16 +13560,12 @@
         </w:rPr>
         <w:t xml:space="preserve">Click the </w:t>
       </w:r>
-      <w:proofErr w:type="spellStart"/>
-      <w:proofErr w:type="gramStart"/>
-      <w:r>
-        <w:rPr>
-          <w:rFonts w:ascii="Cambria" w:hAnsi="Cambria" w:cs="Times New Roman"/>
-        </w:rPr>
-        <w:t>Ascii</w:t>
-      </w:r>
-      <w:proofErr w:type="spellEnd"/>
-      <w:proofErr w:type="gramEnd"/>
+      <w:r>
+        <w:rPr>
+          <w:rFonts w:ascii="Cambria" w:hAnsi="Cambria" w:cs="Times New Roman"/>
+        </w:rPr>
+        <w:t>ASCII</w:t>
+      </w:r>
       <w:r>
         <w:rPr>
           <w:rFonts w:ascii="Cambria" w:hAnsi="Cambria" w:cs="Times New Roman"/>
@@ -14736,7 +13709,7 @@
       </w:r>
       <w:r>
         <w:pict>
-          <v:rect id="_x0000_i1050" style="width:468pt;height:1pt" o:hralign="center" o:hrstd="t" o:hrnoshade="t" o:hr="t" fillcolor="black [3213]" stroked="f"/>
+          <v:rect id="_x0000_i1051" style="width:468pt;height:1pt" o:hralign="center" o:hrstd="t" o:hrnoshade="t" o:hr="t" fillcolor="black [3213]" stroked="f"/>
         </w:pict>
       </w:r>
     </w:p>
@@ -14791,7 +13764,7 @@
     <w:p>
       <w:r>
         <w:pict>
-          <v:rect id="_x0000_i1051" style="width:468pt;height:1pt" o:hralign="center" o:hrstd="t" o:hrnoshade="t" o:hr="t" fillcolor="black [3213]" stroked="f"/>
+          <v:rect id="_x0000_i1052" style="width:468pt;height:1pt" o:hralign="center" o:hrstd="t" o:hrnoshade="t" o:hr="t" fillcolor="black [3213]" stroked="f"/>
         </w:pict>
       </w:r>
     </w:p>
@@ -14803,11 +13776,11 @@
           <w:numId w:val="41"/>
         </w:numPr>
       </w:pPr>
-      <w:bookmarkStart w:id="138" w:name="_Toc377131972"/>
+      <w:bookmarkStart w:id="140" w:name="_Toc378696754"/>
       <w:r>
         <w:t>MATLAB Analysis</w:t>
       </w:r>
-      <w:bookmarkEnd w:id="138"/>
+      <w:bookmarkEnd w:id="140"/>
     </w:p>
     <w:p>
       <w:pPr>
@@ -14852,8 +13825,8 @@
         <w:t>.</w:t>
       </w:r>
     </w:p>
-    <w:bookmarkStart w:id="139" w:name="_MON_1417000679"/>
-    <w:bookmarkEnd w:id="139"/>
+    <w:bookmarkStart w:id="141" w:name="_MON_1417000679"/>
+    <w:bookmarkEnd w:id="141"/>
     <w:p>
       <w:pPr>
         <w:pStyle w:val="ListParagraph"/>
@@ -14868,14 +13841,14 @@
           <w:rFonts w:ascii="Cambria" w:hAnsi="Cambria"/>
         </w:rPr>
         <w:object w:dxaOrig="6305" w:dyaOrig="1359">
-          <v:shape id="_x0000_i1052" type="#_x0000_t75" style="width:315pt;height:67.5pt" o:ole="" o:bordertopcolor="this" o:borderleftcolor="this" o:borderbottomcolor="this" o:borderrightcolor="this">
+          <v:shape id="_x0000_i1053" type="#_x0000_t75" style="width:315pt;height:67.5pt" o:ole="" o:bordertopcolor="this" o:borderleftcolor="this" o:borderbottomcolor="this" o:borderrightcolor="this">
             <v:imagedata r:id="rId53" o:title=""/>
             <w10:bordertop type="single" width="4"/>
             <w10:borderleft type="single" width="4"/>
             <w10:borderbottom type="single" width="4"/>
             <w10:borderright type="single" width="4"/>
           </v:shape>
-          <o:OLEObject Type="Embed" ProgID="Word.OpenDocumentText.12" ShapeID="_x0000_i1052" DrawAspect="Content" ObjectID="_1451136743" r:id="rId54"/>
+          <o:OLEObject Type="Embed" ProgID="Word.OpenDocumentText.12" ShapeID="_x0000_i1053" DrawAspect="Content" ObjectID="_1452439263" r:id="rId54"/>
         </w:object>
       </w:r>
     </w:p>
@@ -14897,93 +13870,35 @@
         <w:rPr>
           <w:rFonts w:ascii="Cambria" w:hAnsi="Cambria"/>
         </w:rPr>
-        <w:t xml:space="preserve">verify the </w:t>
-      </w:r>
-      <w:proofErr w:type="spellStart"/>
+        <w:t>verify the qpsk waveform, simply change the sim variable in the qpsk_tb file to 0, and load the TX.prn file data directly. If your design is working, you should see a “</w:t>
+      </w:r>
       <w:r>
         <w:rPr>
           <w:rFonts w:ascii="Cambria" w:hAnsi="Cambria"/>
         </w:rPr>
-        <w:t>qpsk</w:t>
-      </w:r>
-      <w:proofErr w:type="spellEnd"/>
+        <w:t>Transmitted</w:t>
+      </w:r>
       <w:r>
         <w:rPr>
           <w:rFonts w:ascii="Cambria" w:hAnsi="Cambria"/>
         </w:rPr>
-        <w:t xml:space="preserve"> waveform, simply change the </w:t>
-      </w:r>
-      <w:proofErr w:type="spellStart"/>
-      <w:r>
+        <w:t xml:space="preserve"> message correctly” when you run qpsk_tb.</w:t>
+      </w:r>
+    </w:p>
+    <w:p>
+      <w:pPr>
+        <w:spacing w:after="0"/>
         <w:rPr>
           <w:rFonts w:ascii="Cambria" w:hAnsi="Cambria"/>
         </w:rPr>
-        <w:t>sim</w:t>
-      </w:r>
-      <w:proofErr w:type="spellEnd"/>
-      <w:r>
-        <w:rPr>
-          <w:rFonts w:ascii="Cambria" w:hAnsi="Cambria"/>
-        </w:rPr>
-        <w:t xml:space="preserve"> variable in the </w:t>
-      </w:r>
-      <w:proofErr w:type="spellStart"/>
-      <w:r>
-        <w:rPr>
-          <w:rFonts w:ascii="Cambria" w:hAnsi="Cambria"/>
-        </w:rPr>
-        <w:t>qpsk_tb</w:t>
-      </w:r>
-      <w:proofErr w:type="spellEnd"/>
-      <w:r>
-        <w:rPr>
-          <w:rFonts w:ascii="Cambria" w:hAnsi="Cambria"/>
-        </w:rPr>
-        <w:t xml:space="preserve"> file to 0, and load the TX.prn file data directly. If your design is working, you should see a “</w:t>
-      </w:r>
-      <w:proofErr w:type="spellStart"/>
-      <w:r>
-        <w:rPr>
-          <w:rFonts w:ascii="Cambria" w:hAnsi="Cambria"/>
-        </w:rPr>
-        <w:t>Tranmitted</w:t>
-      </w:r>
-      <w:proofErr w:type="spellEnd"/>
-      <w:r>
-        <w:rPr>
-          <w:rFonts w:ascii="Cambria" w:hAnsi="Cambria"/>
-        </w:rPr>
-        <w:t xml:space="preserve"> message correctly” when you run </w:t>
-      </w:r>
-      <w:proofErr w:type="spellStart"/>
-      <w:r>
-        <w:rPr>
-          <w:rFonts w:ascii="Cambria" w:hAnsi="Cambria"/>
-        </w:rPr>
-        <w:t>qpsk_tb</w:t>
-      </w:r>
-      <w:proofErr w:type="spellEnd"/>
-      <w:r>
-        <w:rPr>
-          <w:rFonts w:ascii="Cambria" w:hAnsi="Cambria"/>
-        </w:rPr>
-        <w:t>.</w:t>
-      </w:r>
-    </w:p>
-    <w:p>
-      <w:pPr>
-        <w:spacing w:after="0"/>
-        <w:rPr>
-          <w:rFonts w:ascii="Cambria" w:hAnsi="Cambria"/>
-        </w:rPr>
       </w:pPr>
     </w:p>
     <w:p>
       <w:pPr>
         <w:pStyle w:val="AppendixHeading"/>
       </w:pPr>
-      <w:bookmarkStart w:id="140" w:name="_Toc345686935"/>
-      <w:bookmarkStart w:id="141" w:name="_Toc377131973"/>
+      <w:bookmarkStart w:id="142" w:name="_Toc345686935"/>
+      <w:bookmarkStart w:id="143" w:name="_Toc378696755"/>
       <w:r>
         <w:lastRenderedPageBreak/>
         <w:t xml:space="preserve">MATLAB </w:t>
@@ -14994,8 +13909,8 @@
       <w:r>
         <w:t xml:space="preserve"> Function</w:t>
       </w:r>
-      <w:bookmarkEnd w:id="140"/>
-      <w:bookmarkEnd w:id="141"/>
+      <w:bookmarkEnd w:id="142"/>
+      <w:bookmarkEnd w:id="143"/>
     </w:p>
     <w:p/>
     <w:p>
@@ -15029,8 +13944,8 @@
         <w:t>qpsk_tx_byte2sym.m</w:t>
       </w:r>
     </w:p>
-    <w:bookmarkStart w:id="142" w:name="_MON_1418628446"/>
-    <w:bookmarkEnd w:id="142"/>
+    <w:bookmarkStart w:id="144" w:name="_MON_1418628446"/>
+    <w:bookmarkEnd w:id="144"/>
     <w:p>
       <w:pPr>
         <w:rPr>
@@ -15042,18 +13957,18 @@
           <w:rFonts w:ascii="Cambria" w:hAnsi="Cambria"/>
         </w:rPr>
         <w:object w:dxaOrig="9360" w:dyaOrig="10506">
-          <v:shape id="_x0000_i1053" type="#_x0000_t75" style="width:468pt;height:525pt" o:ole="" o:bordertopcolor="this" o:borderleftcolor="this" o:borderrightcolor="this">
+          <v:shape id="_x0000_i1054" type="#_x0000_t75" style="width:468pt;height:525pt" o:ole="" o:bordertopcolor="this" o:borderleftcolor="this" o:borderrightcolor="this">
             <v:imagedata r:id="rId55" o:title=""/>
             <w10:bordertop type="single" width="8"/>
             <w10:borderleft type="single" width="8"/>
             <w10:borderright type="single" width="8"/>
           </v:shape>
-          <o:OLEObject Type="Embed" ProgID="Word.OpenDocumentText.12" ShapeID="_x0000_i1053" DrawAspect="Content" ObjectID="_1451136744" r:id="rId56"/>
+          <o:OLEObject Type="Embed" ProgID="Word.OpenDocumentText.12" ShapeID="_x0000_i1054" DrawAspect="Content" ObjectID="_1452439264" r:id="rId56"/>
         </w:object>
       </w:r>
     </w:p>
-    <w:bookmarkStart w:id="143" w:name="_MON_1418628576"/>
-    <w:bookmarkEnd w:id="143"/>
+    <w:bookmarkStart w:id="145" w:name="_MON_1418628576"/>
+    <w:bookmarkEnd w:id="145"/>
     <w:p>
       <w:pPr>
         <w:rPr>
@@ -15065,17 +13980,17 @@
           <w:rFonts w:ascii="Cambria" w:hAnsi="Cambria"/>
         </w:rPr>
         <w:object w:dxaOrig="9360" w:dyaOrig="12053">
-          <v:shape id="_x0000_i1054" type="#_x0000_t75" style="width:468pt;height:603pt" o:ole="" o:borderleftcolor="this" o:borderrightcolor="this">
+          <v:shape id="_x0000_i1055" type="#_x0000_t75" style="width:468pt;height:603pt" o:ole="" o:borderleftcolor="this" o:borderrightcolor="this">
             <v:imagedata r:id="rId57" o:title=""/>
             <w10:borderleft type="single" width="8"/>
             <w10:borderright type="single" width="8"/>
           </v:shape>
-          <o:OLEObject Type="Embed" ProgID="Word.OpenDocumentText.12" ShapeID="_x0000_i1054" DrawAspect="Content" ObjectID="_1451136745" r:id="rId58"/>
+          <o:OLEObject Type="Embed" ProgID="Word.OpenDocumentText.12" ShapeID="_x0000_i1055" DrawAspect="Content" ObjectID="_1452439265" r:id="rId58"/>
         </w:object>
       </w:r>
     </w:p>
-    <w:bookmarkStart w:id="144" w:name="_MON_1418628654"/>
-    <w:bookmarkEnd w:id="144"/>
+    <w:bookmarkStart w:id="146" w:name="_MON_1418628654"/>
+    <w:bookmarkEnd w:id="146"/>
     <w:p>
       <w:pPr>
         <w:rPr>
@@ -15087,13 +14002,13 @@
           <w:rFonts w:ascii="Cambria" w:hAnsi="Cambria"/>
         </w:rPr>
         <w:object w:dxaOrig="9360" w:dyaOrig="6163">
-          <v:shape id="_x0000_i1055" type="#_x0000_t75" style="width:468pt;height:308.25pt" o:ole="" o:borderleftcolor="this" o:borderbottomcolor="this" o:borderrightcolor="this">
+          <v:shape id="_x0000_i1056" type="#_x0000_t75" style="width:468pt;height:308.25pt" o:ole="" o:borderleftcolor="this" o:borderbottomcolor="this" o:borderrightcolor="this">
             <v:imagedata r:id="rId59" o:title=""/>
             <w10:borderleft type="single" width="8"/>
             <w10:borderbottom type="single" width="8"/>
             <w10:borderright type="single" width="8"/>
           </v:shape>
-          <o:OLEObject Type="Embed" ProgID="Word.OpenDocumentText.12" ShapeID="_x0000_i1055" DrawAspect="Content" ObjectID="_1451136746" r:id="rId60"/>
+          <o:OLEObject Type="Embed" ProgID="Word.OpenDocumentText.12" ShapeID="_x0000_i1056" DrawAspect="Content" ObjectID="_1452439266" r:id="rId60"/>
         </w:object>
       </w:r>
     </w:p>
@@ -15101,20 +14016,20 @@
       <w:pPr>
         <w:pStyle w:val="AppendixHeading"/>
       </w:pPr>
-      <w:bookmarkStart w:id="145" w:name="_Toc345686936"/>
-      <w:bookmarkStart w:id="146" w:name="_Toc377131974"/>
+      <w:bookmarkStart w:id="147" w:name="_Toc345686936"/>
+      <w:bookmarkStart w:id="148" w:name="_Toc378696756"/>
       <w:r>
         <w:lastRenderedPageBreak/>
         <w:t xml:space="preserve">MATLAB </w:t>
       </w:r>
-      <w:bookmarkEnd w:id="145"/>
+      <w:bookmarkEnd w:id="147"/>
       <w:r>
         <w:t>TX FIFO</w:t>
       </w:r>
       <w:r>
         <w:t xml:space="preserve"> Function</w:t>
       </w:r>
-      <w:bookmarkEnd w:id="146"/>
+      <w:bookmarkEnd w:id="148"/>
     </w:p>
     <w:p>
       <w:pPr>
@@ -15148,7 +14063,6 @@
         </w:rPr>
         <w:t xml:space="preserve"> </w:t>
       </w:r>
-      <w:proofErr w:type="spellStart"/>
       <w:r>
         <w:rPr>
           <w:rFonts w:ascii="Courier New" w:hAnsi="Courier New" w:cs="Courier New"/>
@@ -15158,10 +14072,9 @@
         </w:rPr>
         <w:t>tx_fifo.m</w:t>
       </w:r>
-      <w:proofErr w:type="spellEnd"/>
-    </w:p>
-    <w:bookmarkStart w:id="147" w:name="_MON_1418811251"/>
-    <w:bookmarkEnd w:id="147"/>
+    </w:p>
+    <w:bookmarkStart w:id="149" w:name="_MON_1418811251"/>
+    <w:bookmarkEnd w:id="149"/>
     <w:p>
       <w:pPr>
         <w:rPr>
@@ -15179,28 +14092,28 @@
           <w:szCs w:val="20"/>
         </w:rPr>
         <w:object w:dxaOrig="9360" w:dyaOrig="11147">
-          <v:shape id="_x0000_i1056" type="#_x0000_t75" style="width:468pt;height:557.25pt" o:ole="" o:bordertopcolor="this" o:borderleftcolor="this" o:borderrightcolor="this">
+          <v:shape id="_x0000_i1057" type="#_x0000_t75" style="width:468pt;height:557.25pt" o:ole="" o:bordertopcolor="this" o:borderleftcolor="this" o:borderrightcolor="this">
             <v:imagedata r:id="rId61" o:title=""/>
             <w10:bordertop type="single" width="8"/>
             <w10:borderleft type="single" width="8"/>
             <w10:borderright type="single" width="8"/>
           </v:shape>
-          <o:OLEObject Type="Embed" ProgID="Word.OpenDocumentText.12" ShapeID="_x0000_i1056" DrawAspect="Content" ObjectID="_1451136747" r:id="rId62"/>
+          <o:OLEObject Type="Embed" ProgID="Word.OpenDocumentText.12" ShapeID="_x0000_i1057" DrawAspect="Content" ObjectID="_1452439267" r:id="rId62"/>
         </w:object>
       </w:r>
     </w:p>
-    <w:bookmarkStart w:id="148" w:name="_MON_1418811328"/>
-    <w:bookmarkEnd w:id="148"/>
+    <w:bookmarkStart w:id="150" w:name="_MON_1418811328"/>
+    <w:bookmarkEnd w:id="150"/>
     <w:p>
       <w:r>
         <w:object w:dxaOrig="9360" w:dyaOrig="4395">
-          <v:shape id="_x0000_i1057" type="#_x0000_t75" style="width:468pt;height:219.75pt" o:ole="" o:borderleftcolor="this" o:borderbottomcolor="this" o:borderrightcolor="this">
+          <v:shape id="_x0000_i1058" type="#_x0000_t75" style="width:468pt;height:219.75pt" o:ole="" o:borderleftcolor="this" o:borderbottomcolor="this" o:borderrightcolor="this">
             <v:imagedata r:id="rId63" o:title=""/>
             <w10:borderleft type="single" width="8"/>
             <w10:borderbottom type="single" width="4"/>
             <w10:borderright type="single" width="8"/>
           </v:shape>
-          <o:OLEObject Type="Embed" ProgID="Word.OpenDocumentText.12" ShapeID="_x0000_i1057" DrawAspect="Content" ObjectID="_1451136748" r:id="rId64"/>
+          <o:OLEObject Type="Embed" ProgID="Word.OpenDocumentText.12" ShapeID="_x0000_i1058" DrawAspect="Content" ObjectID="_1452439268" r:id="rId64"/>
         </w:object>
       </w:r>
     </w:p>
@@ -15218,15 +14131,15 @@
       <w:pPr>
         <w:pStyle w:val="AppendixHeading"/>
       </w:pPr>
-      <w:bookmarkStart w:id="149" w:name="_Toc377131975"/>
+      <w:bookmarkStart w:id="151" w:name="_Toc378696757"/>
       <w:r>
         <w:lastRenderedPageBreak/>
         <w:t>MATLAB Test Bench</w:t>
       </w:r>
-      <w:bookmarkEnd w:id="149"/>
       <w:r>
         <w:t xml:space="preserve"> script</w:t>
       </w:r>
+      <w:bookmarkEnd w:id="151"/>
     </w:p>
     <w:p/>
     <w:p>
@@ -15256,7 +14169,6 @@
         </w:rPr>
         <w:t xml:space="preserve"> </w:t>
       </w:r>
-      <w:proofErr w:type="spellStart"/>
       <w:r>
         <w:rPr>
           <w:rFonts w:ascii="Courier New" w:hAnsi="Courier New" w:cs="Courier New"/>
@@ -15266,10 +14178,9 @@
         </w:rPr>
         <w:t>qpsk_tx_tb.m</w:t>
       </w:r>
-      <w:proofErr w:type="spellEnd"/>
-    </w:p>
-    <w:bookmarkStart w:id="150" w:name="_MON_1450862082"/>
-    <w:bookmarkEnd w:id="150"/>
+    </w:p>
+    <w:bookmarkStart w:id="152" w:name="_MON_1450862082"/>
+    <w:bookmarkEnd w:id="152"/>
     <w:p>
       <w:pPr>
         <w:rPr>
@@ -15281,18 +14192,18 @@
           <w:rFonts w:ascii="Cambria" w:hAnsi="Cambria"/>
         </w:rPr>
         <w:object w:dxaOrig="9360" w:dyaOrig="10784">
-          <v:shape id="_x0000_i1058" type="#_x0000_t75" style="width:468pt;height:539.25pt" o:ole="" o:bordertopcolor="this" o:borderleftcolor="this" o:borderrightcolor="this">
+          <v:shape id="_x0000_i1059" type="#_x0000_t75" style="width:468pt;height:539.25pt" o:ole="" o:bordertopcolor="this" o:borderleftcolor="this" o:borderrightcolor="this">
             <v:imagedata r:id="rId65" o:title=""/>
             <w10:bordertop type="single" width="8"/>
             <w10:borderleft type="single" width="8"/>
             <w10:borderright type="single" width="8"/>
           </v:shape>
-          <o:OLEObject Type="Embed" ProgID="Word.OpenDocumentText.12" ShapeID="_x0000_i1058" DrawAspect="Content" ObjectID="_1451136749" r:id="rId66"/>
+          <o:OLEObject Type="Embed" ProgID="Word.OpenDocumentText.12" ShapeID="_x0000_i1059" DrawAspect="Content" ObjectID="_1452439269" r:id="rId66"/>
         </w:object>
       </w:r>
     </w:p>
-    <w:bookmarkStart w:id="151" w:name="_MON_1450862189"/>
-    <w:bookmarkEnd w:id="151"/>
+    <w:bookmarkStart w:id="153" w:name="_MON_1450862189"/>
+    <w:bookmarkEnd w:id="153"/>
     <w:p>
       <w:pPr>
         <w:rPr>
@@ -15304,17 +14215,17 @@
           <w:rFonts w:ascii="Cambria" w:hAnsi="Cambria"/>
         </w:rPr>
         <w:object w:dxaOrig="9360" w:dyaOrig="12416">
-          <v:shape id="_x0000_i1059" type="#_x0000_t75" style="width:468pt;height:621pt" o:ole="" o:borderleftcolor="this" o:borderrightcolor="this">
+          <v:shape id="_x0000_i1060" type="#_x0000_t75" style="width:468pt;height:621pt" o:ole="" o:borderleftcolor="this" o:borderrightcolor="this">
             <v:imagedata r:id="rId67" o:title=""/>
             <w10:borderleft type="single" width="8"/>
             <w10:borderright type="single" width="8"/>
           </v:shape>
-          <o:OLEObject Type="Embed" ProgID="Word.OpenDocumentText.12" ShapeID="_x0000_i1059" DrawAspect="Content" ObjectID="_1451136750" r:id="rId68"/>
+          <o:OLEObject Type="Embed" ProgID="Word.OpenDocumentText.12" ShapeID="_x0000_i1060" DrawAspect="Content" ObjectID="_1452439270" r:id="rId68"/>
         </w:object>
       </w:r>
     </w:p>
-    <w:bookmarkStart w:id="152" w:name="_MON_1450862276"/>
-    <w:bookmarkEnd w:id="152"/>
+    <w:bookmarkStart w:id="154" w:name="_MON_1450862276"/>
+    <w:bookmarkEnd w:id="154"/>
     <w:p>
       <w:pPr>
         <w:rPr>
@@ -15326,13 +14237,13 @@
           <w:rFonts w:ascii="Cambria" w:hAnsi="Cambria"/>
         </w:rPr>
         <w:object w:dxaOrig="9360" w:dyaOrig="10286">
-          <v:shape id="_x0000_i1060" type="#_x0000_t75" style="width:468pt;height:514.5pt" o:ole="" o:borderleftcolor="this" o:borderbottomcolor="this" o:borderrightcolor="this">
+          <v:shape id="_x0000_i1061" type="#_x0000_t75" style="width:468pt;height:514.5pt" o:ole="" o:borderleftcolor="this" o:borderbottomcolor="this" o:borderrightcolor="this">
             <v:imagedata r:id="rId69" o:title=""/>
             <w10:borderleft type="single" width="8"/>
             <w10:borderbottom type="single" width="8"/>
             <w10:borderright type="single" width="8"/>
           </v:shape>
-          <o:OLEObject Type="Embed" ProgID="Word.OpenDocumentText.12" ShapeID="_x0000_i1060" DrawAspect="Content" ObjectID="_1451136751" r:id="rId70"/>
+          <o:OLEObject Type="Embed" ProgID="Word.OpenDocumentText.12" ShapeID="_x0000_i1061" DrawAspect="Content" ObjectID="_1452439271" r:id="rId70"/>
         </w:object>
       </w:r>
     </w:p>
@@ -15340,12 +14251,12 @@
       <w:pPr>
         <w:pStyle w:val="AppendixHeading"/>
       </w:pPr>
-      <w:bookmarkStart w:id="153" w:name="_Toc377131976"/>
+      <w:bookmarkStart w:id="155" w:name="_Toc378696758"/>
       <w:r>
         <w:lastRenderedPageBreak/>
         <w:t>SDK source file</w:t>
       </w:r>
-      <w:bookmarkEnd w:id="153"/>
+      <w:bookmarkEnd w:id="155"/>
     </w:p>
     <w:p>
       <w:pPr>
@@ -15365,22 +14276,14 @@
         <w:rPr>
           <w:rFonts w:ascii="Cambria" w:hAnsi="Cambria"/>
         </w:rPr>
-        <w:t xml:space="preserve">Xilinx SDK </w:t>
-      </w:r>
-      <w:proofErr w:type="gramStart"/>
+        <w:t>Xilinx SDK file</w:t>
+      </w:r>
       <w:r>
         <w:rPr>
           <w:rFonts w:ascii="Cambria" w:hAnsi="Cambria"/>
         </w:rPr>
-        <w:t xml:space="preserve">file </w:t>
-      </w:r>
-      <w:r>
-        <w:rPr>
-          <w:rFonts w:ascii="Cambria" w:hAnsi="Cambria"/>
-        </w:rPr>
         <w:t xml:space="preserve"> </w:t>
       </w:r>
-      <w:proofErr w:type="spellStart"/>
       <w:r>
         <w:rPr>
           <w:rFonts w:ascii="Courier New" w:hAnsi="Courier New" w:cs="Courier New"/>
@@ -15390,11 +14293,9 @@
         </w:rPr>
         <w:t>main.c</w:t>
       </w:r>
-      <w:proofErr w:type="spellEnd"/>
-      <w:proofErr w:type="gramEnd"/>
-    </w:p>
-    <w:bookmarkStart w:id="154" w:name="_MON_1450860981"/>
-    <w:bookmarkEnd w:id="154"/>
+    </w:p>
+    <w:bookmarkStart w:id="156" w:name="_MON_1450860981"/>
+    <w:bookmarkEnd w:id="156"/>
     <w:p>
       <w:pPr>
         <w:rPr>
@@ -15412,40 +14313,40 @@
           <w:szCs w:val="20"/>
         </w:rPr>
         <w:object w:dxaOrig="9360" w:dyaOrig="10407">
-          <v:shape id="_x0000_i1061" type="#_x0000_t75" style="width:468pt;height:520.5pt" o:ole="" o:bordertopcolor="this" o:borderleftcolor="this" o:borderrightcolor="this">
+          <v:shape id="_x0000_i1062" type="#_x0000_t75" style="width:468pt;height:520.5pt" o:ole="" o:bordertopcolor="this" o:borderleftcolor="this" o:borderrightcolor="this">
             <v:imagedata r:id="rId71" o:title=""/>
             <w10:bordertop type="single" width="8"/>
             <w10:borderleft type="single" width="8"/>
             <w10:borderright type="single" width="8"/>
           </v:shape>
-          <o:OLEObject Type="Embed" ProgID="Word.OpenDocumentText.12" ShapeID="_x0000_i1061" DrawAspect="Content" ObjectID="_1451136752" r:id="rId72"/>
+          <o:OLEObject Type="Embed" ProgID="Word.OpenDocumentText.12" ShapeID="_x0000_i1062" DrawAspect="Content" ObjectID="_1452439272" r:id="rId72"/>
         </w:object>
       </w:r>
     </w:p>
-    <w:bookmarkStart w:id="155" w:name="_MON_1450861549"/>
-    <w:bookmarkEnd w:id="155"/>
+    <w:bookmarkStart w:id="157" w:name="_MON_1450861549"/>
+    <w:bookmarkEnd w:id="157"/>
     <w:p>
       <w:r>
         <w:object w:dxaOrig="9360" w:dyaOrig="12960">
-          <v:shape id="_x0000_i1062" type="#_x0000_t75" style="width:468pt;height:9in" o:ole="" o:borderleftcolor="this" o:borderrightcolor="this">
+          <v:shape id="_x0000_i1063" type="#_x0000_t75" style="width:468pt;height:9in" o:ole="" o:borderleftcolor="this" o:borderrightcolor="this">
             <v:imagedata r:id="rId73" o:title=""/>
             <w10:borderleft type="single" width="8"/>
             <w10:borderright type="single" width="8"/>
           </v:shape>
-          <o:OLEObject Type="Embed" ProgID="Word.OpenDocumentText.12" ShapeID="_x0000_i1062" DrawAspect="Content" ObjectID="_1451136753" r:id="rId74"/>
+          <o:OLEObject Type="Embed" ProgID="Word.OpenDocumentText.12" ShapeID="_x0000_i1063" DrawAspect="Content" ObjectID="_1452439273" r:id="rId74"/>
         </w:object>
       </w:r>
-      <w:bookmarkStart w:id="156" w:name="_MON_1450861919"/>
-      <w:bookmarkEnd w:id="156"/>
+      <w:bookmarkStart w:id="158" w:name="_MON_1450861919"/>
+      <w:bookmarkEnd w:id="158"/>
       <w:r>
         <w:object w:dxaOrig="9360" w:dyaOrig="7940">
-          <v:shape id="_x0000_i1063" type="#_x0000_t75" style="width:468pt;height:396.75pt" o:ole="" o:borderleftcolor="this" o:borderbottomcolor="this" o:borderrightcolor="this">
+          <v:shape id="_x0000_i1064" type="#_x0000_t75" style="width:468pt;height:396.75pt" o:ole="" o:borderleftcolor="this" o:borderbottomcolor="this" o:borderrightcolor="this">
             <v:imagedata r:id="rId75" o:title=""/>
             <w10:borderleft type="single" width="4"/>
             <w10:borderbottom type="single" width="4"/>
             <w10:borderright type="single" width="4"/>
           </v:shape>
-          <o:OLEObject Type="Embed" ProgID="Word.OpenDocumentText.12" ShapeID="_x0000_i1063" DrawAspect="Content" ObjectID="_1451136754" r:id="rId76"/>
+          <o:OLEObject Type="Embed" ProgID="Word.OpenDocumentText.12" ShapeID="_x0000_i1064" DrawAspect="Content" ObjectID="_1452439274" r:id="rId76"/>
         </w:object>
       </w:r>
     </w:p>
@@ -15496,9 +14397,9 @@
       <w:tblLook w:val="04A0"/>
     </w:tblPr>
     <w:tblGrid>
-      <w:gridCol w:w="4309"/>
-      <w:gridCol w:w="958"/>
-      <w:gridCol w:w="4309"/>
+      <w:gridCol w:w="4283"/>
+      <w:gridCol w:w="1009"/>
+      <w:gridCol w:w="4284"/>
     </w:tblGrid>
     <w:tr>
       <w:trPr>
@@ -15566,7 +14467,7 @@
               <w:bCs/>
               <w:noProof/>
             </w:rPr>
-            <w:t>22</w:t>
+            <w:t>38</w:t>
           </w:r>
           <w:r>
             <w:rPr>
@@ -22061,7 +20962,7 @@
 </file>
 
 <file path=customXml/itemProps2.xml><?xml version="1.0" encoding="utf-8"?>
-<ds:datastoreItem xmlns:ds="http://schemas.openxmlformats.org/officeDocument/2006/customXml" ds:itemID="{1186D314-2B0F-4286-9536-ACAB3B0AC120}">
+<ds:datastoreItem xmlns:ds="http://schemas.openxmlformats.org/officeDocument/2006/customXml" ds:itemID="{AB2FA329-772A-42A3-9450-1A0481C8E01D}">
   <ds:schemaRefs>
     <ds:schemaRef ds:uri="http://schemas.openxmlformats.org/officeDocument/2006/bibliography"/>
   </ds:schemaRefs>

</xml_diff>